<commit_message>
Slide Judul & Menambahkan Logbook+Burndown Chart Kedua
</commit_message>
<xml_diff>
--- a/Dokumen/Logbook.docx
+++ b/Dokumen/Logbook.docx
@@ -109,37 +109,23 @@
         <w:spacing w:after="0" w:line="276" w:lineRule="auto"/>
         <w:rPr>
           <w:rFonts w:ascii="Times New Roman" w:hAnsi="Times New Roman" w:cs="Times New Roman"/>
-          <w:sz w:val="24"/>
-          <w:szCs w:val="24"/>
-          <w:lang w:val="en-US"/>
-        </w:rPr>
-      </w:pPr>
-      <w:r>
-        <w:rPr>
-          <w:rFonts w:ascii="Times New Roman" w:hAnsi="Times New Roman" w:cs="Times New Roman"/>
-          <w:sz w:val="24"/>
-          <w:szCs w:val="24"/>
-          <w:lang w:val="en-US"/>
-        </w:rPr>
-        <w:t xml:space="preserve">Tanggal </w:t>
-      </w:r>
-      <w:r>
-        <w:rPr>
-          <w:rFonts w:ascii="Times New Roman" w:hAnsi="Times New Roman" w:cs="Times New Roman"/>
-          <w:sz w:val="24"/>
-          <w:szCs w:val="24"/>
-          <w:lang w:val="en-US"/>
-        </w:rPr>
-        <w:t xml:space="preserve">: </w:t>
-      </w:r>
-      <w:r>
-        <w:rPr>
-          <w:rFonts w:ascii="Times New Roman" w:hAnsi="Times New Roman" w:cs="Times New Roman"/>
-          <w:sz w:val="24"/>
-          <w:szCs w:val="24"/>
-          <w:lang w:val="en-US"/>
-        </w:rPr>
-        <w:t>20 Desember 2020</w:t>
+          <w:b/>
+          <w:bCs/>
+          <w:sz w:val="24"/>
+          <w:szCs w:val="24"/>
+          <w:lang w:val="en-US"/>
+        </w:rPr>
+      </w:pPr>
+      <w:r>
+        <w:rPr>
+          <w:rFonts w:ascii="Times New Roman" w:hAnsi="Times New Roman" w:cs="Times New Roman"/>
+          <w:b/>
+          <w:bCs/>
+          <w:sz w:val="24"/>
+          <w:szCs w:val="24"/>
+          <w:lang w:val="en-US"/>
+        </w:rPr>
+        <w:t>Tanggal : 20 Desember 2020</w:t>
       </w:r>
     </w:p>
     <w:p>
@@ -619,7 +605,7 @@
     </w:p>
     <w:p>
       <w:pPr>
-        <w:spacing w:after="0" w:line="276" w:lineRule="auto"/>
+        <w:spacing w:after="0" w:line="360" w:lineRule="auto"/>
         <w:ind w:left="284"/>
         <w:rPr>
           <w:rFonts w:ascii="Times New Roman" w:hAnsi="Times New Roman" w:cs="Times New Roman"/>
@@ -640,7 +626,7 @@
     </w:p>
     <w:p>
       <w:pPr>
-        <w:spacing w:after="0" w:line="276" w:lineRule="auto"/>
+        <w:spacing w:after="0" w:line="360" w:lineRule="auto"/>
         <w:ind w:left="284"/>
         <w:rPr>
           <w:rFonts w:ascii="Times New Roman" w:hAnsi="Times New Roman" w:cs="Times New Roman"/>
@@ -658,9 +644,9 @@
           <w:lang w:val="en-US"/>
         </w:rPr>
         <w:drawing>
-          <wp:inline distT="0" distB="0" distL="0" distR="0" wp14:anchorId="1834531D" wp14:editId="078FA579">
-            <wp:extent cx="3868420" cy="1930565"/>
-            <wp:effectExtent l="0" t="0" r="0" b="0"/>
+          <wp:inline distT="0" distB="0" distL="0" distR="0" wp14:anchorId="1834531D" wp14:editId="7F3EE799">
+            <wp:extent cx="3707765" cy="1850389"/>
+            <wp:effectExtent l="0" t="0" r="6985" b="0"/>
             <wp:docPr id="1" name="Picture 1"/>
             <wp:cNvGraphicFramePr>
               <a:graphicFrameLocks xmlns:a="http://schemas.openxmlformats.org/drawingml/2006/main" noChangeAspect="1"/>
@@ -690,7 +676,7 @@
                   <pic:spPr bwMode="auto">
                     <a:xfrm>
                       <a:off x="0" y="0"/>
-                      <a:ext cx="3955494" cy="1974020"/>
+                      <a:ext cx="3835964" cy="1914368"/>
                     </a:xfrm>
                     <a:prstGeom prst="rect">
                       <a:avLst/>
@@ -709,7 +695,7 @@
     </w:p>
     <w:p>
       <w:pPr>
-        <w:spacing w:after="0" w:line="276" w:lineRule="auto"/>
+        <w:spacing w:after="0" w:line="360" w:lineRule="auto"/>
         <w:ind w:left="284"/>
         <w:rPr>
           <w:rFonts w:ascii="Times New Roman" w:hAnsi="Times New Roman" w:cs="Times New Roman"/>
@@ -727,9 +713,9 @@
           <w:lang w:val="en-US"/>
         </w:rPr>
         <w:drawing>
-          <wp:inline distT="0" distB="0" distL="0" distR="0" wp14:anchorId="639EAA33" wp14:editId="3EE4990B">
-            <wp:extent cx="3868420" cy="1798518"/>
-            <wp:effectExtent l="0" t="0" r="0" b="0"/>
+          <wp:inline distT="0" distB="0" distL="0" distR="0" wp14:anchorId="639EAA33" wp14:editId="3BE78EA1">
+            <wp:extent cx="3708194" cy="1724025"/>
+            <wp:effectExtent l="0" t="0" r="6985" b="0"/>
             <wp:docPr id="2" name="Picture 2"/>
             <wp:cNvGraphicFramePr>
               <a:graphicFrameLocks xmlns:a="http://schemas.openxmlformats.org/drawingml/2006/main" noChangeAspect="1"/>
@@ -759,7 +745,7 @@
                   <pic:spPr bwMode="auto">
                     <a:xfrm>
                       <a:off x="0" y="0"/>
-                      <a:ext cx="3960131" cy="1841157"/>
+                      <a:ext cx="3836952" cy="1783888"/>
                     </a:xfrm>
                     <a:prstGeom prst="rect">
                       <a:avLst/>
@@ -796,9 +782,9 @@
           <w:lang w:val="en-US"/>
         </w:rPr>
         <w:drawing>
-          <wp:inline distT="0" distB="0" distL="0" distR="0" wp14:anchorId="4352CCB4" wp14:editId="23996DAB">
-            <wp:extent cx="3868957" cy="1807658"/>
-            <wp:effectExtent l="0" t="0" r="0" b="2540"/>
+          <wp:inline distT="0" distB="0" distL="0" distR="0" wp14:anchorId="4352CCB4" wp14:editId="5B145A41">
+            <wp:extent cx="3730728" cy="1743075"/>
+            <wp:effectExtent l="0" t="0" r="3175" b="0"/>
             <wp:docPr id="3" name="Picture 3"/>
             <wp:cNvGraphicFramePr>
               <a:graphicFrameLocks xmlns:a="http://schemas.openxmlformats.org/drawingml/2006/main" noChangeAspect="1"/>
@@ -828,7 +814,7 @@
                   <pic:spPr bwMode="auto">
                     <a:xfrm>
                       <a:off x="0" y="0"/>
-                      <a:ext cx="3973484" cy="1856495"/>
+                      <a:ext cx="3843168" cy="1795609"/>
                     </a:xfrm>
                     <a:prstGeom prst="rect">
                       <a:avLst/>
@@ -909,7 +895,25 @@
           <w:szCs w:val="24"/>
           <w:lang w:val="en-US"/>
         </w:rPr>
-        <w:t xml:space="preserve"> jam 8:1</w:t>
+        <w:t xml:space="preserve"> jam </w:t>
+      </w:r>
+      <w:r>
+        <w:rPr>
+          <w:rFonts w:ascii="Times New Roman" w:hAnsi="Times New Roman" w:cs="Times New Roman"/>
+          <w:sz w:val="24"/>
+          <w:szCs w:val="24"/>
+          <w:lang w:val="en-US"/>
+        </w:rPr>
+        <w:t>10</w:t>
+      </w:r>
+      <w:r>
+        <w:rPr>
+          <w:rFonts w:ascii="Times New Roman" w:hAnsi="Times New Roman" w:cs="Times New Roman"/>
+          <w:sz w:val="24"/>
+          <w:szCs w:val="24"/>
+          <w:lang w:val="en-US"/>
+        </w:rPr>
+        <w:t>:1</w:t>
       </w:r>
       <w:r>
         <w:rPr>
@@ -927,7 +931,25 @@
           <w:szCs w:val="24"/>
           <w:lang w:val="en-US"/>
         </w:rPr>
-        <w:t xml:space="preserve"> sampai dengan 8:</w:t>
+        <w:t xml:space="preserve"> sampai dengan </w:t>
+      </w:r>
+      <w:r>
+        <w:rPr>
+          <w:rFonts w:ascii="Times New Roman" w:hAnsi="Times New Roman" w:cs="Times New Roman"/>
+          <w:sz w:val="24"/>
+          <w:szCs w:val="24"/>
+          <w:lang w:val="en-US"/>
+        </w:rPr>
+        <w:t>10</w:t>
+      </w:r>
+      <w:r>
+        <w:rPr>
+          <w:rFonts w:ascii="Times New Roman" w:hAnsi="Times New Roman" w:cs="Times New Roman"/>
+          <w:sz w:val="24"/>
+          <w:szCs w:val="24"/>
+          <w:lang w:val="en-US"/>
+        </w:rPr>
+        <w:t>:</w:t>
       </w:r>
       <w:r>
         <w:rPr>
@@ -1125,6 +1147,1079 @@
         </w:rPr>
         <w:t>Dikarenakan semua anggota tidak dapat mengerjakan projek hari minggu ini, maka project akan dilanjutkan pada tanggal 21 Desember 2020.</w:t>
       </w:r>
+    </w:p>
+    <w:p>
+      <w:pPr>
+        <w:spacing w:after="0" w:line="276" w:lineRule="auto"/>
+        <w:rPr>
+          <w:rFonts w:ascii="Times New Roman" w:hAnsi="Times New Roman" w:cs="Times New Roman"/>
+          <w:sz w:val="24"/>
+          <w:szCs w:val="24"/>
+          <w:lang w:val="en-US"/>
+        </w:rPr>
+      </w:pPr>
+    </w:p>
+    <w:p>
+      <w:pPr>
+        <w:spacing w:after="0" w:line="276" w:lineRule="auto"/>
+        <w:rPr>
+          <w:rFonts w:ascii="Times New Roman" w:hAnsi="Times New Roman" w:cs="Times New Roman"/>
+          <w:b/>
+          <w:bCs/>
+          <w:sz w:val="24"/>
+          <w:szCs w:val="24"/>
+          <w:lang w:val="en-US"/>
+        </w:rPr>
+      </w:pPr>
+      <w:r>
+        <w:rPr>
+          <w:rFonts w:ascii="Times New Roman" w:hAnsi="Times New Roman" w:cs="Times New Roman"/>
+          <w:b/>
+          <w:bCs/>
+          <w:sz w:val="24"/>
+          <w:szCs w:val="24"/>
+          <w:lang w:val="en-US"/>
+        </w:rPr>
+        <w:t>Tanggal : 21 Desember 2020</w:t>
+      </w:r>
+    </w:p>
+    <w:p>
+      <w:pPr>
+        <w:pStyle w:val="ListParagraph"/>
+        <w:numPr>
+          <w:ilvl w:val="0"/>
+          <w:numId w:val="1"/>
+        </w:numPr>
+        <w:spacing w:after="0" w:line="276" w:lineRule="auto"/>
+        <w:ind w:left="284" w:hanging="284"/>
+        <w:rPr>
+          <w:rFonts w:ascii="Times New Roman" w:hAnsi="Times New Roman" w:cs="Times New Roman"/>
+          <w:sz w:val="24"/>
+          <w:szCs w:val="24"/>
+          <w:lang w:val="en-US"/>
+        </w:rPr>
+      </w:pPr>
+      <w:r>
+        <w:rPr>
+          <w:rFonts w:ascii="Times New Roman" w:hAnsi="Times New Roman" w:cs="Times New Roman"/>
+          <w:sz w:val="24"/>
+          <w:szCs w:val="24"/>
+          <w:lang w:val="en-US"/>
+        </w:rPr>
+        <w:t>Daily Scrum</w:t>
+      </w:r>
+    </w:p>
+    <w:p>
+      <w:pPr>
+        <w:pStyle w:val="ListParagraph"/>
+        <w:spacing w:after="0" w:line="276" w:lineRule="auto"/>
+        <w:ind w:left="284"/>
+        <w:rPr>
+          <w:rFonts w:ascii="Times New Roman" w:hAnsi="Times New Roman" w:cs="Times New Roman"/>
+          <w:sz w:val="24"/>
+          <w:szCs w:val="24"/>
+          <w:lang w:val="en-US"/>
+        </w:rPr>
+      </w:pPr>
+      <w:r>
+        <w:rPr>
+          <w:rFonts w:ascii="Times New Roman" w:hAnsi="Times New Roman" w:cs="Times New Roman"/>
+          <w:sz w:val="24"/>
+          <w:szCs w:val="24"/>
+          <w:lang w:val="en-US"/>
+        </w:rPr>
+        <w:t xml:space="preserve">Setelah melakukan meeting pada hari senin jam </w:t>
+      </w:r>
+      <w:r>
+        <w:rPr>
+          <w:rFonts w:ascii="Times New Roman" w:hAnsi="Times New Roman" w:cs="Times New Roman"/>
+          <w:sz w:val="24"/>
+          <w:szCs w:val="24"/>
+          <w:lang w:val="en-US"/>
+        </w:rPr>
+        <w:t>10</w:t>
+      </w:r>
+      <w:r>
+        <w:rPr>
+          <w:rFonts w:ascii="Times New Roman" w:hAnsi="Times New Roman" w:cs="Times New Roman"/>
+          <w:sz w:val="24"/>
+          <w:szCs w:val="24"/>
+          <w:lang w:val="en-US"/>
+        </w:rPr>
+        <w:t>:</w:t>
+      </w:r>
+      <w:r>
+        <w:rPr>
+          <w:rFonts w:ascii="Times New Roman" w:hAnsi="Times New Roman" w:cs="Times New Roman"/>
+          <w:sz w:val="24"/>
+          <w:szCs w:val="24"/>
+          <w:lang w:val="en-US"/>
+        </w:rPr>
+        <w:t>00</w:t>
+      </w:r>
+      <w:r>
+        <w:rPr>
+          <w:rFonts w:ascii="Times New Roman" w:hAnsi="Times New Roman" w:cs="Times New Roman"/>
+          <w:sz w:val="24"/>
+          <w:szCs w:val="24"/>
+          <w:lang w:val="en-US"/>
+        </w:rPr>
+        <w:t xml:space="preserve"> sampai dengan </w:t>
+      </w:r>
+      <w:r>
+        <w:rPr>
+          <w:rFonts w:ascii="Times New Roman" w:hAnsi="Times New Roman" w:cs="Times New Roman"/>
+          <w:sz w:val="24"/>
+          <w:szCs w:val="24"/>
+          <w:lang w:val="en-US"/>
+        </w:rPr>
+        <w:t>10</w:t>
+      </w:r>
+      <w:r>
+        <w:rPr>
+          <w:rFonts w:ascii="Times New Roman" w:hAnsi="Times New Roman" w:cs="Times New Roman"/>
+          <w:sz w:val="24"/>
+          <w:szCs w:val="24"/>
+          <w:lang w:val="en-US"/>
+        </w:rPr>
+        <w:t>:</w:t>
+      </w:r>
+      <w:r>
+        <w:rPr>
+          <w:rFonts w:ascii="Times New Roman" w:hAnsi="Times New Roman" w:cs="Times New Roman"/>
+          <w:sz w:val="24"/>
+          <w:szCs w:val="24"/>
+          <w:lang w:val="en-US"/>
+        </w:rPr>
+        <w:t>1</w:t>
+      </w:r>
+      <w:r>
+        <w:rPr>
+          <w:rFonts w:ascii="Times New Roman" w:hAnsi="Times New Roman" w:cs="Times New Roman"/>
+          <w:sz w:val="24"/>
+          <w:szCs w:val="24"/>
+          <w:lang w:val="en-US"/>
+        </w:rPr>
+        <w:t xml:space="preserve">0, maka didapatkan rencana pengerjaan yang akan dilakukan hari senin ini sebagai berikut : </w:t>
+      </w:r>
+    </w:p>
+    <w:p>
+      <w:pPr>
+        <w:pStyle w:val="ListParagraph"/>
+        <w:numPr>
+          <w:ilvl w:val="0"/>
+          <w:numId w:val="1"/>
+        </w:numPr>
+        <w:spacing w:after="0" w:line="276" w:lineRule="auto"/>
+        <w:rPr>
+          <w:rFonts w:ascii="Times New Roman" w:hAnsi="Times New Roman" w:cs="Times New Roman"/>
+          <w:sz w:val="24"/>
+          <w:szCs w:val="24"/>
+          <w:lang w:val="en-US"/>
+        </w:rPr>
+      </w:pPr>
+      <w:r>
+        <w:rPr>
+          <w:rFonts w:ascii="Times New Roman" w:hAnsi="Times New Roman" w:cs="Times New Roman"/>
+          <w:sz w:val="24"/>
+          <w:szCs w:val="24"/>
+          <w:lang w:val="en-US"/>
+        </w:rPr>
+        <w:t>Felix Utama akan membuat slide pertama beserta menuliskan judul projek didalam slide</w:t>
+      </w:r>
+      <w:r>
+        <w:rPr>
+          <w:rFonts w:ascii="Times New Roman" w:hAnsi="Times New Roman" w:cs="Times New Roman"/>
+          <w:sz w:val="24"/>
+          <w:szCs w:val="24"/>
+          <w:lang w:val="en-US"/>
+        </w:rPr>
+        <w:t xml:space="preserve"> dan menuliskan nama anggota kedalam slide pertama (dibawah judul).</w:t>
+      </w:r>
+    </w:p>
+    <w:p>
+      <w:pPr>
+        <w:pStyle w:val="ListParagraph"/>
+        <w:numPr>
+          <w:ilvl w:val="0"/>
+          <w:numId w:val="1"/>
+        </w:numPr>
+        <w:spacing w:after="0" w:line="276" w:lineRule="auto"/>
+        <w:rPr>
+          <w:rFonts w:ascii="Times New Roman" w:hAnsi="Times New Roman" w:cs="Times New Roman"/>
+          <w:sz w:val="24"/>
+          <w:szCs w:val="24"/>
+          <w:lang w:val="en-US"/>
+        </w:rPr>
+      </w:pPr>
+      <w:r>
+        <w:rPr>
+          <w:rFonts w:ascii="Times New Roman" w:hAnsi="Times New Roman" w:cs="Times New Roman"/>
+          <w:sz w:val="24"/>
+          <w:szCs w:val="24"/>
+          <w:lang w:val="en-US"/>
+        </w:rPr>
+        <w:t>Jimmy akan</w:t>
+      </w:r>
+      <w:r>
+        <w:rPr>
+          <w:rFonts w:ascii="Times New Roman" w:hAnsi="Times New Roman" w:cs="Times New Roman"/>
+          <w:sz w:val="24"/>
+          <w:szCs w:val="24"/>
+          <w:lang w:val="en-US"/>
+        </w:rPr>
+        <w:t xml:space="preserve"> menambahkan definisi dari BUS dan sistem BUS pada slide kedua.</w:t>
+      </w:r>
+    </w:p>
+    <w:p>
+      <w:pPr>
+        <w:pStyle w:val="ListParagraph"/>
+        <w:numPr>
+          <w:ilvl w:val="0"/>
+          <w:numId w:val="1"/>
+        </w:numPr>
+        <w:spacing w:after="0" w:line="276" w:lineRule="auto"/>
+        <w:rPr>
+          <w:rFonts w:ascii="Times New Roman" w:hAnsi="Times New Roman" w:cs="Times New Roman"/>
+          <w:sz w:val="24"/>
+          <w:szCs w:val="24"/>
+          <w:lang w:val="en-US"/>
+        </w:rPr>
+      </w:pPr>
+      <w:r>
+        <w:rPr>
+          <w:rFonts w:ascii="Times New Roman" w:hAnsi="Times New Roman" w:cs="Times New Roman"/>
+          <w:sz w:val="24"/>
+          <w:szCs w:val="24"/>
+          <w:lang w:val="en-US"/>
+        </w:rPr>
+        <w:t>Bryan Marcelino akan menuliskan tiga poin dari ketiga jenis BUS dengan bullet</w:t>
+      </w:r>
+      <w:r>
+        <w:rPr>
+          <w:rFonts w:ascii="Times New Roman" w:hAnsi="Times New Roman" w:cs="Times New Roman"/>
+          <w:sz w:val="24"/>
+          <w:szCs w:val="24"/>
+          <w:lang w:val="en-US"/>
+        </w:rPr>
+        <w:t xml:space="preserve"> pada slide ketiga</w:t>
+      </w:r>
+      <w:r>
+        <w:rPr>
+          <w:rFonts w:ascii="Times New Roman" w:hAnsi="Times New Roman" w:cs="Times New Roman"/>
+          <w:sz w:val="24"/>
+          <w:szCs w:val="24"/>
+          <w:lang w:val="en-US"/>
+        </w:rPr>
+        <w:t xml:space="preserve"> dan menambahkan gambar struktur BUS pada slide </w:t>
+      </w:r>
+      <w:r>
+        <w:rPr>
+          <w:rFonts w:ascii="Times New Roman" w:hAnsi="Times New Roman" w:cs="Times New Roman"/>
+          <w:sz w:val="24"/>
+          <w:szCs w:val="24"/>
+          <w:lang w:val="en-US"/>
+        </w:rPr>
+        <w:t>keempat</w:t>
+      </w:r>
+      <w:r>
+        <w:rPr>
+          <w:rFonts w:ascii="Times New Roman" w:hAnsi="Times New Roman" w:cs="Times New Roman"/>
+          <w:sz w:val="24"/>
+          <w:szCs w:val="24"/>
+          <w:lang w:val="en-US"/>
+        </w:rPr>
+        <w:t>.</w:t>
+      </w:r>
+    </w:p>
+    <w:p>
+      <w:pPr>
+        <w:pStyle w:val="ListParagraph"/>
+        <w:numPr>
+          <w:ilvl w:val="0"/>
+          <w:numId w:val="1"/>
+        </w:numPr>
+        <w:spacing w:after="0" w:line="276" w:lineRule="auto"/>
+        <w:ind w:left="284" w:hanging="284"/>
+        <w:rPr>
+          <w:rFonts w:ascii="Times New Roman" w:hAnsi="Times New Roman" w:cs="Times New Roman"/>
+          <w:sz w:val="24"/>
+          <w:szCs w:val="24"/>
+          <w:lang w:val="en-US"/>
+        </w:rPr>
+      </w:pPr>
+      <w:r>
+        <w:rPr>
+          <w:rFonts w:ascii="Times New Roman" w:hAnsi="Times New Roman" w:cs="Times New Roman"/>
+          <w:sz w:val="24"/>
+          <w:szCs w:val="24"/>
+          <w:lang w:val="en-US"/>
+        </w:rPr>
+        <w:t>Daily Inspection</w:t>
+      </w:r>
+    </w:p>
+    <w:p>
+      <w:pPr>
+        <w:pStyle w:val="ListParagraph"/>
+        <w:spacing w:after="0" w:line="276" w:lineRule="auto"/>
+        <w:ind w:left="284"/>
+        <w:rPr>
+          <w:rFonts w:ascii="Times New Roman" w:hAnsi="Times New Roman" w:cs="Times New Roman"/>
+          <w:sz w:val="24"/>
+          <w:szCs w:val="24"/>
+          <w:lang w:val="en-US"/>
+        </w:rPr>
+      </w:pPr>
+      <w:r>
+        <w:rPr>
+          <w:rFonts w:ascii="Times New Roman" w:hAnsi="Times New Roman" w:cs="Times New Roman"/>
+          <w:sz w:val="24"/>
+          <w:szCs w:val="24"/>
+          <w:lang w:val="en-US"/>
+        </w:rPr>
+        <w:t>Setelah melakukan meeting pada hari senin jam 18:00 sampai dengan 18:30, maka didapatkan hasil pengerjaan yang telah dilakukan hari senin ini sebagai berikut :</w:t>
+      </w:r>
+    </w:p>
+    <w:p>
+      <w:pPr>
+        <w:pStyle w:val="ListParagraph"/>
+        <w:numPr>
+          <w:ilvl w:val="0"/>
+          <w:numId w:val="3"/>
+        </w:numPr>
+        <w:spacing w:after="0" w:line="276" w:lineRule="auto"/>
+        <w:rPr>
+          <w:rFonts w:ascii="Times New Roman" w:hAnsi="Times New Roman" w:cs="Times New Roman"/>
+          <w:sz w:val="24"/>
+          <w:szCs w:val="24"/>
+          <w:lang w:val="en-US"/>
+        </w:rPr>
+      </w:pPr>
+      <w:r>
+        <w:rPr>
+          <w:rFonts w:ascii="Times New Roman" w:hAnsi="Times New Roman" w:cs="Times New Roman"/>
+          <w:sz w:val="24"/>
+          <w:szCs w:val="24"/>
+          <w:lang w:val="en-US"/>
+        </w:rPr>
+        <w:t>Felix Utama telah siap mengerjakan bagian</w:t>
+      </w:r>
+      <w:r>
+        <w:rPr>
+          <w:rFonts w:ascii="Times New Roman" w:hAnsi="Times New Roman" w:cs="Times New Roman"/>
+          <w:sz w:val="24"/>
+          <w:szCs w:val="24"/>
+          <w:lang w:val="en-US"/>
+        </w:rPr>
+        <w:t xml:space="preserve"> penulisan judul projek dan menuliskan nama anggota kedalam slide pertama</w:t>
+      </w:r>
+    </w:p>
+    <w:p>
+      <w:pPr>
+        <w:pStyle w:val="ListParagraph"/>
+        <w:spacing w:after="0" w:line="360" w:lineRule="auto"/>
+        <w:ind w:left="1004"/>
+        <w:rPr>
+          <w:rFonts w:ascii="Times New Roman" w:hAnsi="Times New Roman" w:cs="Times New Roman"/>
+          <w:sz w:val="24"/>
+          <w:szCs w:val="24"/>
+          <w:lang w:val="en-US"/>
+        </w:rPr>
+      </w:pPr>
+      <w:r>
+        <w:rPr>
+          <w:rFonts w:ascii="Times New Roman" w:hAnsi="Times New Roman" w:cs="Times New Roman"/>
+          <w:sz w:val="24"/>
+          <w:szCs w:val="24"/>
+          <w:lang w:val="en-US"/>
+        </w:rPr>
+        <w:t>Bukti :</w:t>
+      </w:r>
+    </w:p>
+    <w:p>
+      <w:pPr>
+        <w:pStyle w:val="ListParagraph"/>
+        <w:spacing w:after="0" w:line="276" w:lineRule="auto"/>
+        <w:ind w:left="1004"/>
+        <w:rPr>
+          <w:rFonts w:ascii="Times New Roman" w:hAnsi="Times New Roman" w:cs="Times New Roman"/>
+          <w:sz w:val="24"/>
+          <w:szCs w:val="24"/>
+          <w:lang w:val="en-US"/>
+        </w:rPr>
+      </w:pPr>
+      <w:r>
+        <w:rPr>
+          <w:rFonts w:ascii="Times New Roman" w:hAnsi="Times New Roman" w:cs="Times New Roman"/>
+          <w:noProof/>
+          <w:sz w:val="24"/>
+          <w:szCs w:val="24"/>
+          <w:lang w:val="en-US"/>
+        </w:rPr>
+        <w:drawing>
+          <wp:inline distT="0" distB="0" distL="0" distR="0" wp14:anchorId="0B75F4FC" wp14:editId="6FD96BC5">
+            <wp:extent cx="2600325" cy="1310979"/>
+            <wp:effectExtent l="0" t="0" r="0" b="3810"/>
+            <wp:docPr id="4" name="Picture 4"/>
+            <wp:cNvGraphicFramePr>
+              <a:graphicFrameLocks xmlns:a="http://schemas.openxmlformats.org/drawingml/2006/main" noChangeAspect="1"/>
+            </wp:cNvGraphicFramePr>
+            <a:graphic xmlns:a="http://schemas.openxmlformats.org/drawingml/2006/main">
+              <a:graphicData uri="http://schemas.openxmlformats.org/drawingml/2006/picture">
+                <pic:pic xmlns:pic="http://schemas.openxmlformats.org/drawingml/2006/picture">
+                  <pic:nvPicPr>
+                    <pic:cNvPr id="0" name="Picture 1"/>
+                    <pic:cNvPicPr>
+                      <a:picLocks noChangeAspect="1" noChangeArrowheads="1"/>
+                    </pic:cNvPicPr>
+                  </pic:nvPicPr>
+                  <pic:blipFill>
+                    <a:blip r:embed="rId8" cstate="print">
+                      <a:extLst>
+                        <a:ext uri="{28A0092B-C50C-407E-A947-70E740481C1C}">
+                          <a14:useLocalDpi xmlns:a14="http://schemas.microsoft.com/office/drawing/2010/main" val="0"/>
+                        </a:ext>
+                      </a:extLst>
+                    </a:blip>
+                    <a:srcRect/>
+                    <a:stretch>
+                      <a:fillRect/>
+                    </a:stretch>
+                  </pic:blipFill>
+                  <pic:spPr bwMode="auto">
+                    <a:xfrm>
+                      <a:off x="0" y="0"/>
+                      <a:ext cx="2617068" cy="1319420"/>
+                    </a:xfrm>
+                    <a:prstGeom prst="rect">
+                      <a:avLst/>
+                    </a:prstGeom>
+                    <a:noFill/>
+                    <a:ln>
+                      <a:noFill/>
+                    </a:ln>
+                  </pic:spPr>
+                </pic:pic>
+              </a:graphicData>
+            </a:graphic>
+          </wp:inline>
+        </w:drawing>
+      </w:r>
+    </w:p>
+    <w:p>
+      <w:pPr>
+        <w:pStyle w:val="ListParagraph"/>
+        <w:numPr>
+          <w:ilvl w:val="0"/>
+          <w:numId w:val="3"/>
+        </w:numPr>
+        <w:spacing w:after="0" w:line="276" w:lineRule="auto"/>
+        <w:rPr>
+          <w:rFonts w:ascii="Times New Roman" w:hAnsi="Times New Roman" w:cs="Times New Roman"/>
+          <w:sz w:val="24"/>
+          <w:szCs w:val="24"/>
+          <w:lang w:val="en-US"/>
+        </w:rPr>
+      </w:pPr>
+      <w:r>
+        <w:rPr>
+          <w:rFonts w:ascii="Times New Roman" w:hAnsi="Times New Roman" w:cs="Times New Roman"/>
+          <w:sz w:val="24"/>
+          <w:szCs w:val="24"/>
+          <w:lang w:val="en-US"/>
+        </w:rPr>
+        <w:t>Jimmy telah siap mengerjak</w:t>
+      </w:r>
+      <w:r>
+        <w:rPr>
+          <w:rFonts w:ascii="Times New Roman" w:hAnsi="Times New Roman" w:cs="Times New Roman"/>
+          <w:sz w:val="24"/>
+          <w:szCs w:val="24"/>
+          <w:lang w:val="en-US"/>
+        </w:rPr>
+        <w:t>an slide yang didalamnya berisikan definisi BUS dan sistem BUS.</w:t>
+      </w:r>
+    </w:p>
+    <w:p>
+      <w:pPr>
+        <w:pStyle w:val="ListParagraph"/>
+        <w:spacing w:after="0" w:line="360" w:lineRule="auto"/>
+        <w:ind w:left="1004"/>
+        <w:rPr>
+          <w:rFonts w:ascii="Times New Roman" w:hAnsi="Times New Roman" w:cs="Times New Roman"/>
+          <w:sz w:val="24"/>
+          <w:szCs w:val="24"/>
+          <w:lang w:val="en-US"/>
+        </w:rPr>
+      </w:pPr>
+      <w:r>
+        <w:rPr>
+          <w:rFonts w:ascii="Times New Roman" w:hAnsi="Times New Roman" w:cs="Times New Roman"/>
+          <w:sz w:val="24"/>
+          <w:szCs w:val="24"/>
+          <w:lang w:val="en-US"/>
+        </w:rPr>
+        <w:t>Bukti :</w:t>
+      </w:r>
+    </w:p>
+    <w:p>
+      <w:pPr>
+        <w:pStyle w:val="ListParagraph"/>
+        <w:spacing w:after="0" w:line="276" w:lineRule="auto"/>
+        <w:ind w:left="1004"/>
+        <w:rPr>
+          <w:rFonts w:ascii="Times New Roman" w:hAnsi="Times New Roman" w:cs="Times New Roman"/>
+          <w:sz w:val="24"/>
+          <w:szCs w:val="24"/>
+          <w:lang w:val="en-US"/>
+        </w:rPr>
+      </w:pPr>
+      <w:r>
+        <w:rPr>
+          <w:rFonts w:ascii="Times New Roman" w:hAnsi="Times New Roman" w:cs="Times New Roman"/>
+          <w:noProof/>
+          <w:sz w:val="24"/>
+          <w:szCs w:val="24"/>
+          <w:lang w:val="en-US"/>
+        </w:rPr>
+        <w:drawing>
+          <wp:inline distT="0" distB="0" distL="0" distR="0" wp14:anchorId="034AB5DC" wp14:editId="78B0CEFA">
+            <wp:extent cx="2658747" cy="1485900"/>
+            <wp:effectExtent l="0" t="0" r="8255" b="0"/>
+            <wp:docPr id="5" name="Picture 5"/>
+            <wp:cNvGraphicFramePr>
+              <a:graphicFrameLocks xmlns:a="http://schemas.openxmlformats.org/drawingml/2006/main" noChangeAspect="1"/>
+            </wp:cNvGraphicFramePr>
+            <a:graphic xmlns:a="http://schemas.openxmlformats.org/drawingml/2006/main">
+              <a:graphicData uri="http://schemas.openxmlformats.org/drawingml/2006/picture">
+                <pic:pic xmlns:pic="http://schemas.openxmlformats.org/drawingml/2006/picture">
+                  <pic:nvPicPr>
+                    <pic:cNvPr id="0" name="Picture 2"/>
+                    <pic:cNvPicPr>
+                      <a:picLocks noChangeAspect="1" noChangeArrowheads="1"/>
+                    </pic:cNvPicPr>
+                  </pic:nvPicPr>
+                  <pic:blipFill>
+                    <a:blip r:embed="rId9" cstate="print">
+                      <a:extLst>
+                        <a:ext uri="{28A0092B-C50C-407E-A947-70E740481C1C}">
+                          <a14:useLocalDpi xmlns:a14="http://schemas.microsoft.com/office/drawing/2010/main" val="0"/>
+                        </a:ext>
+                      </a:extLst>
+                    </a:blip>
+                    <a:srcRect/>
+                    <a:stretch>
+                      <a:fillRect/>
+                    </a:stretch>
+                  </pic:blipFill>
+                  <pic:spPr bwMode="auto">
+                    <a:xfrm>
+                      <a:off x="0" y="0"/>
+                      <a:ext cx="2758053" cy="1541399"/>
+                    </a:xfrm>
+                    <a:prstGeom prst="rect">
+                      <a:avLst/>
+                    </a:prstGeom>
+                    <a:noFill/>
+                    <a:ln>
+                      <a:noFill/>
+                    </a:ln>
+                  </pic:spPr>
+                </pic:pic>
+              </a:graphicData>
+            </a:graphic>
+          </wp:inline>
+        </w:drawing>
+      </w:r>
+    </w:p>
+    <w:p>
+      <w:pPr>
+        <w:pStyle w:val="ListParagraph"/>
+        <w:numPr>
+          <w:ilvl w:val="0"/>
+          <w:numId w:val="3"/>
+        </w:numPr>
+        <w:spacing w:after="0" w:line="276" w:lineRule="auto"/>
+        <w:rPr>
+          <w:rFonts w:ascii="Times New Roman" w:hAnsi="Times New Roman" w:cs="Times New Roman"/>
+          <w:sz w:val="24"/>
+          <w:szCs w:val="24"/>
+          <w:lang w:val="en-US"/>
+        </w:rPr>
+      </w:pPr>
+      <w:r>
+        <w:rPr>
+          <w:rFonts w:ascii="Times New Roman" w:hAnsi="Times New Roman" w:cs="Times New Roman"/>
+          <w:sz w:val="24"/>
+          <w:szCs w:val="24"/>
+          <w:lang w:val="en-US"/>
+        </w:rPr>
+        <w:lastRenderedPageBreak/>
+        <w:t>Bryan Marcelino telah siap mengerjakan slide yang berisikan tiga poin (bullet) dari jenis BUS dan juga menambahkan slide selanjutnya yang berisikan gambar dari struktur BUS.</w:t>
+      </w:r>
+    </w:p>
+    <w:p>
+      <w:pPr>
+        <w:pStyle w:val="ListParagraph"/>
+        <w:spacing w:after="0" w:line="360" w:lineRule="auto"/>
+        <w:ind w:left="568" w:firstLine="436"/>
+        <w:rPr>
+          <w:rFonts w:ascii="Times New Roman" w:hAnsi="Times New Roman" w:cs="Times New Roman"/>
+          <w:sz w:val="24"/>
+          <w:szCs w:val="24"/>
+          <w:lang w:val="en-US"/>
+        </w:rPr>
+      </w:pPr>
+      <w:r>
+        <w:rPr>
+          <w:rFonts w:ascii="Times New Roman" w:hAnsi="Times New Roman" w:cs="Times New Roman"/>
+          <w:sz w:val="24"/>
+          <w:szCs w:val="24"/>
+          <w:lang w:val="en-US"/>
+        </w:rPr>
+        <w:t xml:space="preserve">Bukti : </w:t>
+      </w:r>
+    </w:p>
+    <w:p>
+      <w:pPr>
+        <w:pStyle w:val="ListParagraph"/>
+        <w:spacing w:after="0" w:line="360" w:lineRule="auto"/>
+        <w:ind w:left="568" w:firstLine="436"/>
+        <w:rPr>
+          <w:rFonts w:ascii="Times New Roman" w:hAnsi="Times New Roman" w:cs="Times New Roman"/>
+          <w:sz w:val="24"/>
+          <w:szCs w:val="24"/>
+          <w:lang w:val="en-US"/>
+        </w:rPr>
+      </w:pPr>
+      <w:r>
+        <w:rPr>
+          <w:rFonts w:ascii="Times New Roman" w:hAnsi="Times New Roman" w:cs="Times New Roman"/>
+          <w:noProof/>
+          <w:sz w:val="24"/>
+          <w:szCs w:val="24"/>
+          <w:lang w:val="en-US"/>
+        </w:rPr>
+        <w:drawing>
+          <wp:inline distT="0" distB="0" distL="0" distR="0" wp14:anchorId="30B5CAF0" wp14:editId="04F3CABA">
+            <wp:extent cx="2552700" cy="1406764"/>
+            <wp:effectExtent l="0" t="0" r="0" b="3175"/>
+            <wp:docPr id="7" name="Picture 7"/>
+            <wp:cNvGraphicFramePr>
+              <a:graphicFrameLocks xmlns:a="http://schemas.openxmlformats.org/drawingml/2006/main" noChangeAspect="1"/>
+            </wp:cNvGraphicFramePr>
+            <a:graphic xmlns:a="http://schemas.openxmlformats.org/drawingml/2006/main">
+              <a:graphicData uri="http://schemas.openxmlformats.org/drawingml/2006/picture">
+                <pic:pic xmlns:pic="http://schemas.openxmlformats.org/drawingml/2006/picture">
+                  <pic:nvPicPr>
+                    <pic:cNvPr id="0" name="Picture 4"/>
+                    <pic:cNvPicPr>
+                      <a:picLocks noChangeAspect="1" noChangeArrowheads="1"/>
+                    </pic:cNvPicPr>
+                  </pic:nvPicPr>
+                  <pic:blipFill>
+                    <a:blip r:embed="rId10" cstate="print">
+                      <a:extLst>
+                        <a:ext uri="{28A0092B-C50C-407E-A947-70E740481C1C}">
+                          <a14:useLocalDpi xmlns:a14="http://schemas.microsoft.com/office/drawing/2010/main" val="0"/>
+                        </a:ext>
+                      </a:extLst>
+                    </a:blip>
+                    <a:srcRect/>
+                    <a:stretch>
+                      <a:fillRect/>
+                    </a:stretch>
+                  </pic:blipFill>
+                  <pic:spPr bwMode="auto">
+                    <a:xfrm>
+                      <a:off x="0" y="0"/>
+                      <a:ext cx="2563088" cy="1412489"/>
+                    </a:xfrm>
+                    <a:prstGeom prst="rect">
+                      <a:avLst/>
+                    </a:prstGeom>
+                    <a:noFill/>
+                    <a:ln>
+                      <a:noFill/>
+                    </a:ln>
+                  </pic:spPr>
+                </pic:pic>
+              </a:graphicData>
+            </a:graphic>
+          </wp:inline>
+        </w:drawing>
+      </w:r>
+      <w:r>
+        <w:rPr>
+          <w:rFonts w:ascii="Times New Roman" w:hAnsi="Times New Roman" w:cs="Times New Roman"/>
+          <w:noProof/>
+          <w:sz w:val="24"/>
+          <w:szCs w:val="24"/>
+          <w:lang w:val="en-US"/>
+        </w:rPr>
+        <w:drawing>
+          <wp:inline distT="0" distB="0" distL="0" distR="0" wp14:anchorId="220CF431" wp14:editId="04A88EC1">
+            <wp:extent cx="2428875" cy="1426611"/>
+            <wp:effectExtent l="0" t="0" r="0" b="2540"/>
+            <wp:docPr id="8" name="Picture 8"/>
+            <wp:cNvGraphicFramePr>
+              <a:graphicFrameLocks xmlns:a="http://schemas.openxmlformats.org/drawingml/2006/main" noChangeAspect="1"/>
+            </wp:cNvGraphicFramePr>
+            <a:graphic xmlns:a="http://schemas.openxmlformats.org/drawingml/2006/main">
+              <a:graphicData uri="http://schemas.openxmlformats.org/drawingml/2006/picture">
+                <pic:pic xmlns:pic="http://schemas.openxmlformats.org/drawingml/2006/picture">
+                  <pic:nvPicPr>
+                    <pic:cNvPr id="0" name="Picture 5"/>
+                    <pic:cNvPicPr>
+                      <a:picLocks noChangeAspect="1" noChangeArrowheads="1"/>
+                    </pic:cNvPicPr>
+                  </pic:nvPicPr>
+                  <pic:blipFill>
+                    <a:blip r:embed="rId11" cstate="print">
+                      <a:extLst>
+                        <a:ext uri="{28A0092B-C50C-407E-A947-70E740481C1C}">
+                          <a14:useLocalDpi xmlns:a14="http://schemas.microsoft.com/office/drawing/2010/main" val="0"/>
+                        </a:ext>
+                      </a:extLst>
+                    </a:blip>
+                    <a:srcRect/>
+                    <a:stretch>
+                      <a:fillRect/>
+                    </a:stretch>
+                  </pic:blipFill>
+                  <pic:spPr bwMode="auto">
+                    <a:xfrm>
+                      <a:off x="0" y="0"/>
+                      <a:ext cx="2471434" cy="1451608"/>
+                    </a:xfrm>
+                    <a:prstGeom prst="rect">
+                      <a:avLst/>
+                    </a:prstGeom>
+                    <a:noFill/>
+                    <a:ln>
+                      <a:noFill/>
+                    </a:ln>
+                  </pic:spPr>
+                </pic:pic>
+              </a:graphicData>
+            </a:graphic>
+          </wp:inline>
+        </w:drawing>
+      </w:r>
+    </w:p>
+    <w:p>
+      <w:pPr>
+        <w:pStyle w:val="ListParagraph"/>
+        <w:spacing w:after="0" w:line="360" w:lineRule="auto"/>
+        <w:ind w:left="284"/>
+        <w:rPr>
+          <w:rFonts w:ascii="Times New Roman" w:hAnsi="Times New Roman" w:cs="Times New Roman"/>
+          <w:sz w:val="24"/>
+          <w:szCs w:val="24"/>
+          <w:lang w:val="en-US"/>
+        </w:rPr>
+      </w:pPr>
+      <w:r>
+        <w:rPr>
+          <w:rFonts w:ascii="Times New Roman" w:hAnsi="Times New Roman" w:cs="Times New Roman"/>
+          <w:sz w:val="24"/>
+          <w:szCs w:val="24"/>
+          <w:lang w:val="en-US"/>
+        </w:rPr>
+        <w:t>Berikut perubahan yang terjadi pada Trello :</w:t>
+      </w:r>
+    </w:p>
+    <w:p>
+      <w:pPr>
+        <w:pStyle w:val="ListParagraph"/>
+        <w:spacing w:after="0" w:line="360" w:lineRule="auto"/>
+        <w:ind w:left="284"/>
+        <w:rPr>
+          <w:rFonts w:ascii="Times New Roman" w:hAnsi="Times New Roman" w:cs="Times New Roman"/>
+          <w:color w:val="7F7F7F" w:themeColor="text1" w:themeTint="80"/>
+          <w:sz w:val="24"/>
+          <w:szCs w:val="24"/>
+          <w:lang w:val="en-US"/>
+        </w:rPr>
+      </w:pPr>
+      <w:r>
+        <w:rPr>
+          <w:rFonts w:ascii="Times New Roman" w:hAnsi="Times New Roman" w:cs="Times New Roman"/>
+          <w:noProof/>
+          <w:sz w:val="24"/>
+          <w:szCs w:val="24"/>
+          <w:lang w:val="en-US"/>
+        </w:rPr>
+        <w:drawing>
+          <wp:inline distT="0" distB="0" distL="0" distR="0" wp14:anchorId="48BD1A17" wp14:editId="20D8FC31">
+            <wp:extent cx="3717574" cy="2628900"/>
+            <wp:effectExtent l="0" t="0" r="0" b="0"/>
+            <wp:docPr id="10" name="Picture 10"/>
+            <wp:cNvGraphicFramePr>
+              <a:graphicFrameLocks xmlns:a="http://schemas.openxmlformats.org/drawingml/2006/main" noChangeAspect="1"/>
+            </wp:cNvGraphicFramePr>
+            <a:graphic xmlns:a="http://schemas.openxmlformats.org/drawingml/2006/main">
+              <a:graphicData uri="http://schemas.openxmlformats.org/drawingml/2006/picture">
+                <pic:pic xmlns:pic="http://schemas.openxmlformats.org/drawingml/2006/picture">
+                  <pic:nvPicPr>
+                    <pic:cNvPr id="0" name="Picture 7"/>
+                    <pic:cNvPicPr>
+                      <a:picLocks noChangeAspect="1" noChangeArrowheads="1"/>
+                    </pic:cNvPicPr>
+                  </pic:nvPicPr>
+                  <pic:blipFill>
+                    <a:blip r:embed="rId12" cstate="print">
+                      <a:extLst>
+                        <a:ext uri="{28A0092B-C50C-407E-A947-70E740481C1C}">
+                          <a14:useLocalDpi xmlns:a14="http://schemas.microsoft.com/office/drawing/2010/main" val="0"/>
+                        </a:ext>
+                      </a:extLst>
+                    </a:blip>
+                    <a:srcRect/>
+                    <a:stretch>
+                      <a:fillRect/>
+                    </a:stretch>
+                  </pic:blipFill>
+                  <pic:spPr bwMode="auto">
+                    <a:xfrm>
+                      <a:off x="0" y="0"/>
+                      <a:ext cx="3803128" cy="2689400"/>
+                    </a:xfrm>
+                    <a:prstGeom prst="rect">
+                      <a:avLst/>
+                    </a:prstGeom>
+                    <a:noFill/>
+                    <a:ln>
+                      <a:noFill/>
+                    </a:ln>
+                  </pic:spPr>
+                </pic:pic>
+              </a:graphicData>
+            </a:graphic>
+          </wp:inline>
+        </w:drawing>
+      </w:r>
+    </w:p>
+    <w:p>
+      <w:pPr>
+        <w:pStyle w:val="ListParagraph"/>
+        <w:spacing w:after="0" w:line="276" w:lineRule="auto"/>
+        <w:ind w:left="284"/>
+        <w:rPr>
+          <w:rFonts w:ascii="Times New Roman" w:hAnsi="Times New Roman" w:cs="Times New Roman"/>
+          <w:sz w:val="24"/>
+          <w:szCs w:val="24"/>
+          <w:lang w:val="en-US"/>
+        </w:rPr>
+      </w:pPr>
+      <w:r>
+        <w:rPr>
+          <w:rFonts w:ascii="Times New Roman" w:hAnsi="Times New Roman" w:cs="Times New Roman"/>
+          <w:noProof/>
+          <w:color w:val="7F7F7F" w:themeColor="text1" w:themeTint="80"/>
+          <w:sz w:val="24"/>
+          <w:szCs w:val="24"/>
+          <w:lang w:val="en-US"/>
+        </w:rPr>
+        <w:drawing>
+          <wp:inline distT="0" distB="0" distL="0" distR="0" wp14:anchorId="59DF229A" wp14:editId="4838C4BC">
+            <wp:extent cx="5724525" cy="1457325"/>
+            <wp:effectExtent l="0" t="0" r="9525" b="9525"/>
+            <wp:docPr id="9" name="Picture 9"/>
+            <wp:cNvGraphicFramePr>
+              <a:graphicFrameLocks xmlns:a="http://schemas.openxmlformats.org/drawingml/2006/main" noChangeAspect="1"/>
+            </wp:cNvGraphicFramePr>
+            <a:graphic xmlns:a="http://schemas.openxmlformats.org/drawingml/2006/main">
+              <a:graphicData uri="http://schemas.openxmlformats.org/drawingml/2006/picture">
+                <pic:pic xmlns:pic="http://schemas.openxmlformats.org/drawingml/2006/picture">
+                  <pic:nvPicPr>
+                    <pic:cNvPr id="0" name="Picture 6"/>
+                    <pic:cNvPicPr>
+                      <a:picLocks noChangeAspect="1" noChangeArrowheads="1"/>
+                    </pic:cNvPicPr>
+                  </pic:nvPicPr>
+                  <pic:blipFill>
+                    <a:blip r:embed="rId13" cstate="print">
+                      <a:extLst>
+                        <a:ext uri="{28A0092B-C50C-407E-A947-70E740481C1C}">
+                          <a14:useLocalDpi xmlns:a14="http://schemas.microsoft.com/office/drawing/2010/main" val="0"/>
+                        </a:ext>
+                      </a:extLst>
+                    </a:blip>
+                    <a:srcRect/>
+                    <a:stretch>
+                      <a:fillRect/>
+                    </a:stretch>
+                  </pic:blipFill>
+                  <pic:spPr bwMode="auto">
+                    <a:xfrm>
+                      <a:off x="0" y="0"/>
+                      <a:ext cx="5724525" cy="1457325"/>
+                    </a:xfrm>
+                    <a:prstGeom prst="rect">
+                      <a:avLst/>
+                    </a:prstGeom>
+                    <a:noFill/>
+                    <a:ln>
+                      <a:noFill/>
+                    </a:ln>
+                  </pic:spPr>
+                </pic:pic>
+              </a:graphicData>
+            </a:graphic>
+          </wp:inline>
+        </w:drawing>
+      </w:r>
+    </w:p>
+    <w:p>
+      <w:pPr>
+        <w:spacing w:after="0" w:line="276" w:lineRule="auto"/>
+        <w:rPr>
+          <w:rFonts w:ascii="Times New Roman" w:hAnsi="Times New Roman" w:cs="Times New Roman"/>
+          <w:sz w:val="24"/>
+          <w:szCs w:val="24"/>
+          <w:lang w:val="en-US"/>
+        </w:rPr>
+      </w:pPr>
+    </w:p>
+    <w:p>
+      <w:pPr>
+        <w:spacing w:after="0" w:line="276" w:lineRule="auto"/>
+        <w:rPr>
+          <w:rFonts w:ascii="Times New Roman" w:hAnsi="Times New Roman" w:cs="Times New Roman"/>
+          <w:b/>
+          <w:bCs/>
+          <w:sz w:val="24"/>
+          <w:szCs w:val="24"/>
+          <w:lang w:val="en-US"/>
+        </w:rPr>
+      </w:pPr>
+      <w:r>
+        <w:rPr>
+          <w:rFonts w:ascii="Times New Roman" w:hAnsi="Times New Roman" w:cs="Times New Roman"/>
+          <w:b/>
+          <w:bCs/>
+          <w:sz w:val="24"/>
+          <w:szCs w:val="24"/>
+          <w:lang w:val="en-US"/>
+        </w:rPr>
+        <w:t>Tanggal : 22 Desember 2020</w:t>
+      </w:r>
+    </w:p>
+    <w:p>
+      <w:pPr>
+        <w:pStyle w:val="ListParagraph"/>
+        <w:numPr>
+          <w:ilvl w:val="0"/>
+          <w:numId w:val="1"/>
+        </w:numPr>
+        <w:spacing w:after="0" w:line="276" w:lineRule="auto"/>
+        <w:ind w:left="284" w:hanging="284"/>
+        <w:rPr>
+          <w:rFonts w:ascii="Times New Roman" w:hAnsi="Times New Roman" w:cs="Times New Roman"/>
+          <w:sz w:val="24"/>
+          <w:szCs w:val="24"/>
+          <w:lang w:val="en-US"/>
+        </w:rPr>
+      </w:pPr>
+      <w:r>
+        <w:rPr>
+          <w:rFonts w:ascii="Times New Roman" w:hAnsi="Times New Roman" w:cs="Times New Roman"/>
+          <w:sz w:val="24"/>
+          <w:szCs w:val="24"/>
+          <w:lang w:val="en-US"/>
+        </w:rPr>
+        <w:t>Daily Scrum</w:t>
+      </w:r>
+    </w:p>
+    <w:p>
+      <w:pPr>
+        <w:pStyle w:val="ListParagraph"/>
+        <w:numPr>
+          <w:ilvl w:val="0"/>
+          <w:numId w:val="1"/>
+        </w:numPr>
+        <w:spacing w:after="0" w:line="276" w:lineRule="auto"/>
+        <w:ind w:left="284" w:hanging="284"/>
+        <w:rPr>
+          <w:rFonts w:ascii="Times New Roman" w:hAnsi="Times New Roman" w:cs="Times New Roman"/>
+          <w:sz w:val="24"/>
+          <w:szCs w:val="24"/>
+          <w:lang w:val="en-US"/>
+        </w:rPr>
+      </w:pPr>
+      <w:r>
+        <w:rPr>
+          <w:rFonts w:ascii="Times New Roman" w:hAnsi="Times New Roman" w:cs="Times New Roman"/>
+          <w:sz w:val="24"/>
+          <w:szCs w:val="24"/>
+          <w:lang w:val="en-US"/>
+        </w:rPr>
+        <w:t>Daily Inspection</w:t>
+      </w:r>
+    </w:p>
+    <w:p>
+      <w:pPr>
+        <w:pStyle w:val="ListParagraph"/>
+        <w:numPr>
+          <w:ilvl w:val="0"/>
+          <w:numId w:val="1"/>
+        </w:numPr>
+        <w:spacing w:after="0" w:line="276" w:lineRule="auto"/>
+        <w:ind w:left="284" w:hanging="284"/>
+        <w:rPr>
+          <w:rFonts w:ascii="Times New Roman" w:hAnsi="Times New Roman" w:cs="Times New Roman"/>
+          <w:sz w:val="24"/>
+          <w:szCs w:val="24"/>
+          <w:lang w:val="en-US"/>
+        </w:rPr>
+      </w:pPr>
+      <w:r>
+        <w:rPr>
+          <w:rFonts w:ascii="Times New Roman" w:hAnsi="Times New Roman" w:cs="Times New Roman"/>
+          <w:sz w:val="24"/>
+          <w:szCs w:val="24"/>
+          <w:lang w:val="en-US"/>
+        </w:rPr>
+        <w:t>Sprint Review</w:t>
+      </w:r>
+    </w:p>
+    <w:p>
+      <w:pPr>
+        <w:pStyle w:val="ListParagraph"/>
+        <w:numPr>
+          <w:ilvl w:val="0"/>
+          <w:numId w:val="1"/>
+        </w:numPr>
+        <w:spacing w:after="0" w:line="276" w:lineRule="auto"/>
+        <w:ind w:left="284" w:hanging="284"/>
+        <w:rPr>
+          <w:rFonts w:ascii="Times New Roman" w:hAnsi="Times New Roman" w:cs="Times New Roman"/>
+          <w:sz w:val="24"/>
+          <w:szCs w:val="24"/>
+          <w:lang w:val="en-US"/>
+        </w:rPr>
+      </w:pPr>
+      <w:r>
+        <w:rPr>
+          <w:rFonts w:ascii="Times New Roman" w:hAnsi="Times New Roman" w:cs="Times New Roman"/>
+          <w:sz w:val="24"/>
+          <w:szCs w:val="24"/>
+          <w:lang w:val="en-US"/>
+        </w:rPr>
+        <w:t>Sprint Resprotective</w:t>
+      </w:r>
+    </w:p>
+    <w:p>
+      <w:pPr>
+        <w:spacing w:after="0" w:line="276" w:lineRule="auto"/>
+        <w:rPr>
+          <w:rFonts w:ascii="Times New Roman" w:hAnsi="Times New Roman" w:cs="Times New Roman"/>
+          <w:sz w:val="24"/>
+          <w:szCs w:val="24"/>
+          <w:lang w:val="en-US"/>
+        </w:rPr>
+      </w:pPr>
     </w:p>
     <w:p>
       <w:pPr>

</xml_diff>

<commit_message>
Update Logbook dan Burndown Chart Ketiga
</commit_message>
<xml_diff>
--- a/Dokumen/Logbook.docx
+++ b/Dokumen/Logbook.docx
@@ -111,8 +111,9 @@
           <w:rFonts w:ascii="Times New Roman" w:hAnsi="Times New Roman" w:cs="Times New Roman"/>
           <w:b/>
           <w:bCs/>
-          <w:sz w:val="24"/>
-          <w:szCs w:val="24"/>
+          <w:sz w:val="28"/>
+          <w:szCs w:val="28"/>
+          <w:u w:val="single"/>
           <w:lang w:val="en-US"/>
         </w:rPr>
       </w:pPr>
@@ -121,8 +122,9 @@
           <w:rFonts w:ascii="Times New Roman" w:hAnsi="Times New Roman" w:cs="Times New Roman"/>
           <w:b/>
           <w:bCs/>
-          <w:sz w:val="24"/>
-          <w:szCs w:val="24"/>
+          <w:sz w:val="28"/>
+          <w:szCs w:val="28"/>
+          <w:u w:val="single"/>
           <w:lang w:val="en-US"/>
         </w:rPr>
         <w:t>Tanggal : 20 Desember 2020</w:t>
@@ -644,9 +646,9 @@
           <w:lang w:val="en-US"/>
         </w:rPr>
         <w:drawing>
-          <wp:inline distT="0" distB="0" distL="0" distR="0" wp14:anchorId="1834531D" wp14:editId="7F3EE799">
-            <wp:extent cx="3707765" cy="1850389"/>
-            <wp:effectExtent l="0" t="0" r="6985" b="0"/>
+          <wp:inline distT="0" distB="0" distL="0" distR="0" wp14:anchorId="1834531D" wp14:editId="0F45193D">
+            <wp:extent cx="3706495" cy="1190531"/>
+            <wp:effectExtent l="0" t="0" r="0" b="0"/>
             <wp:docPr id="1" name="Picture 1"/>
             <wp:cNvGraphicFramePr>
               <a:graphicFrameLocks xmlns:a="http://schemas.openxmlformats.org/drawingml/2006/main" noChangeAspect="1"/>
@@ -660,7 +662,7 @@
                       <a:picLocks noChangeAspect="1" noChangeArrowheads="1"/>
                     </pic:cNvPicPr>
                   </pic:nvPicPr>
-                  <pic:blipFill>
+                  <pic:blipFill rotWithShape="1">
                     <a:blip r:embed="rId5" cstate="print">
                       <a:extLst>
                         <a:ext uri="{28A0092B-C50C-407E-A947-70E740481C1C}">
@@ -668,15 +670,13 @@
                         </a:ext>
                       </a:extLst>
                     </a:blip>
-                    <a:srcRect/>
-                    <a:stretch>
-                      <a:fillRect/>
-                    </a:stretch>
+                    <a:srcRect b="35638"/>
+                    <a:stretch/>
                   </pic:blipFill>
                   <pic:spPr bwMode="auto">
                     <a:xfrm>
                       <a:off x="0" y="0"/>
-                      <a:ext cx="3835964" cy="1914368"/>
+                      <a:ext cx="3707765" cy="1190939"/>
                     </a:xfrm>
                     <a:prstGeom prst="rect">
                       <a:avLst/>
@@ -685,6 +685,11 @@
                     <a:ln>
                       <a:noFill/>
                     </a:ln>
+                    <a:extLst>
+                      <a:ext uri="{53640926-AAD7-44D8-BBD7-CCE9431645EC}">
+                        <a14:shadowObscured xmlns:a14="http://schemas.microsoft.com/office/drawing/2010/main"/>
+                      </a:ext>
+                    </a:extLst>
                   </pic:spPr>
                 </pic:pic>
               </a:graphicData>
@@ -713,8 +718,8 @@
           <w:lang w:val="en-US"/>
         </w:rPr>
         <w:drawing>
-          <wp:inline distT="0" distB="0" distL="0" distR="0" wp14:anchorId="639EAA33" wp14:editId="3BE78EA1">
-            <wp:extent cx="3708194" cy="1724025"/>
+          <wp:inline distT="0" distB="0" distL="0" distR="0" wp14:anchorId="639EAA33" wp14:editId="14D498DF">
+            <wp:extent cx="3707765" cy="1032095"/>
             <wp:effectExtent l="0" t="0" r="6985" b="0"/>
             <wp:docPr id="2" name="Picture 2"/>
             <wp:cNvGraphicFramePr>
@@ -729,7 +734,7 @@
                       <a:picLocks noChangeAspect="1" noChangeArrowheads="1"/>
                     </pic:cNvPicPr>
                   </pic:nvPicPr>
-                  <pic:blipFill>
+                  <pic:blipFill rotWithShape="1">
                     <a:blip r:embed="rId6" cstate="print">
                       <a:extLst>
                         <a:ext uri="{28A0092B-C50C-407E-A947-70E740481C1C}">
@@ -737,15 +742,13 @@
                         </a:ext>
                       </a:extLst>
                     </a:blip>
-                    <a:srcRect/>
-                    <a:stretch>
-                      <a:fillRect/>
-                    </a:stretch>
+                    <a:srcRect b="40128"/>
+                    <a:stretch/>
                   </pic:blipFill>
                   <pic:spPr bwMode="auto">
                     <a:xfrm>
                       <a:off x="0" y="0"/>
-                      <a:ext cx="3836952" cy="1783888"/>
+                      <a:ext cx="3836952" cy="1068056"/>
                     </a:xfrm>
                     <a:prstGeom prst="rect">
                       <a:avLst/>
@@ -754,6 +757,11 @@
                     <a:ln>
                       <a:noFill/>
                     </a:ln>
+                    <a:extLst>
+                      <a:ext uri="{53640926-AAD7-44D8-BBD7-CCE9431645EC}">
+                        <a14:shadowObscured xmlns:a14="http://schemas.microsoft.com/office/drawing/2010/main"/>
+                      </a:ext>
+                    </a:extLst>
                   </pic:spPr>
                 </pic:pic>
               </a:graphicData>
@@ -782,9 +790,9 @@
           <w:lang w:val="en-US"/>
         </w:rPr>
         <w:drawing>
-          <wp:inline distT="0" distB="0" distL="0" distR="0" wp14:anchorId="4352CCB4" wp14:editId="5B145A41">
-            <wp:extent cx="3730728" cy="1743075"/>
-            <wp:effectExtent l="0" t="0" r="3175" b="0"/>
+          <wp:inline distT="0" distB="0" distL="0" distR="0" wp14:anchorId="4352CCB4" wp14:editId="42DC0D05">
+            <wp:extent cx="3730625" cy="1176951"/>
+            <wp:effectExtent l="0" t="0" r="3175" b="4445"/>
             <wp:docPr id="3" name="Picture 3"/>
             <wp:cNvGraphicFramePr>
               <a:graphicFrameLocks xmlns:a="http://schemas.openxmlformats.org/drawingml/2006/main" noChangeAspect="1"/>
@@ -798,7 +806,7 @@
                       <a:picLocks noChangeAspect="1" noChangeArrowheads="1"/>
                     </pic:cNvPicPr>
                   </pic:nvPicPr>
-                  <pic:blipFill>
+                  <pic:blipFill rotWithShape="1">
                     <a:blip r:embed="rId7" cstate="print">
                       <a:extLst>
                         <a:ext uri="{28A0092B-C50C-407E-A947-70E740481C1C}">
@@ -806,15 +814,13 @@
                         </a:ext>
                       </a:extLst>
                     </a:blip>
-                    <a:srcRect/>
-                    <a:stretch>
-                      <a:fillRect/>
-                    </a:stretch>
+                    <a:srcRect b="32476"/>
+                    <a:stretch/>
                   </pic:blipFill>
                   <pic:spPr bwMode="auto">
                     <a:xfrm>
                       <a:off x="0" y="0"/>
-                      <a:ext cx="3843168" cy="1795609"/>
+                      <a:ext cx="3843168" cy="1212456"/>
                     </a:xfrm>
                     <a:prstGeom prst="rect">
                       <a:avLst/>
@@ -823,6 +829,11 @@
                     <a:ln>
                       <a:noFill/>
                     </a:ln>
+                    <a:extLst>
+                      <a:ext uri="{53640926-AAD7-44D8-BBD7-CCE9431645EC}">
+                        <a14:shadowObscured xmlns:a14="http://schemas.microsoft.com/office/drawing/2010/main"/>
+                      </a:ext>
+                    </a:extLst>
                   </pic:spPr>
                 </pic:pic>
               </a:graphicData>
@@ -854,7 +865,6 @@
           <w:szCs w:val="24"/>
           <w:lang w:val="en-US"/>
         </w:rPr>
-        <w:lastRenderedPageBreak/>
         <w:t>Daily Scrum</w:t>
       </w:r>
     </w:p>
@@ -1166,8 +1176,9 @@
           <w:rFonts w:ascii="Times New Roman" w:hAnsi="Times New Roman" w:cs="Times New Roman"/>
           <w:b/>
           <w:bCs/>
-          <w:sz w:val="24"/>
-          <w:szCs w:val="24"/>
+          <w:sz w:val="28"/>
+          <w:szCs w:val="28"/>
+          <w:u w:val="single"/>
           <w:lang w:val="en-US"/>
         </w:rPr>
       </w:pPr>
@@ -1176,8 +1187,9 @@
           <w:rFonts w:ascii="Times New Roman" w:hAnsi="Times New Roman" w:cs="Times New Roman"/>
           <w:b/>
           <w:bCs/>
-          <w:sz w:val="24"/>
-          <w:szCs w:val="24"/>
+          <w:sz w:val="28"/>
+          <w:szCs w:val="28"/>
+          <w:u w:val="single"/>
           <w:lang w:val="en-US"/>
         </w:rPr>
         <w:t>Tanggal : 21 Desember 2020</w:t>
@@ -1308,7 +1320,7 @@
         <w:pStyle w:val="ListParagraph"/>
         <w:numPr>
           <w:ilvl w:val="0"/>
-          <w:numId w:val="1"/>
+          <w:numId w:val="4"/>
         </w:numPr>
         <w:spacing w:after="0" w:line="276" w:lineRule="auto"/>
         <w:rPr>
@@ -1335,6 +1347,101 @@
           <w:lang w:val="en-US"/>
         </w:rPr>
         <w:t xml:space="preserve"> dan menuliskan nama anggota kedalam slide pertama (dibawah judul).</w:t>
+      </w:r>
+    </w:p>
+    <w:p>
+      <w:pPr>
+        <w:pStyle w:val="ListParagraph"/>
+        <w:numPr>
+          <w:ilvl w:val="0"/>
+          <w:numId w:val="4"/>
+        </w:numPr>
+        <w:spacing w:after="0" w:line="276" w:lineRule="auto"/>
+        <w:rPr>
+          <w:rFonts w:ascii="Times New Roman" w:hAnsi="Times New Roman" w:cs="Times New Roman"/>
+          <w:sz w:val="24"/>
+          <w:szCs w:val="24"/>
+          <w:lang w:val="en-US"/>
+        </w:rPr>
+      </w:pPr>
+      <w:r>
+        <w:rPr>
+          <w:rFonts w:ascii="Times New Roman" w:hAnsi="Times New Roman" w:cs="Times New Roman"/>
+          <w:sz w:val="24"/>
+          <w:szCs w:val="24"/>
+          <w:lang w:val="en-US"/>
+        </w:rPr>
+        <w:t>Jimmy akan</w:t>
+      </w:r>
+      <w:r>
+        <w:rPr>
+          <w:rFonts w:ascii="Times New Roman" w:hAnsi="Times New Roman" w:cs="Times New Roman"/>
+          <w:sz w:val="24"/>
+          <w:szCs w:val="24"/>
+          <w:lang w:val="en-US"/>
+        </w:rPr>
+        <w:t xml:space="preserve"> menambahkan definisi dari BUS dan sistem BUS pada slide kedua.</w:t>
+      </w:r>
+    </w:p>
+    <w:p>
+      <w:pPr>
+        <w:pStyle w:val="ListParagraph"/>
+        <w:numPr>
+          <w:ilvl w:val="0"/>
+          <w:numId w:val="4"/>
+        </w:numPr>
+        <w:spacing w:after="0" w:line="276" w:lineRule="auto"/>
+        <w:rPr>
+          <w:rFonts w:ascii="Times New Roman" w:hAnsi="Times New Roman" w:cs="Times New Roman"/>
+          <w:sz w:val="24"/>
+          <w:szCs w:val="24"/>
+          <w:lang w:val="en-US"/>
+        </w:rPr>
+      </w:pPr>
+      <w:r>
+        <w:rPr>
+          <w:rFonts w:ascii="Times New Roman" w:hAnsi="Times New Roman" w:cs="Times New Roman"/>
+          <w:sz w:val="24"/>
+          <w:szCs w:val="24"/>
+          <w:lang w:val="en-US"/>
+        </w:rPr>
+        <w:t>Bryan Marcelino akan menuliskan tiga poin dari ketiga jenis BUS dengan bullet</w:t>
+      </w:r>
+      <w:r>
+        <w:rPr>
+          <w:rFonts w:ascii="Times New Roman" w:hAnsi="Times New Roman" w:cs="Times New Roman"/>
+          <w:sz w:val="24"/>
+          <w:szCs w:val="24"/>
+          <w:lang w:val="en-US"/>
+        </w:rPr>
+        <w:t xml:space="preserve"> pada slide ketiga</w:t>
+      </w:r>
+      <w:r>
+        <w:rPr>
+          <w:rFonts w:ascii="Times New Roman" w:hAnsi="Times New Roman" w:cs="Times New Roman"/>
+          <w:sz w:val="24"/>
+          <w:szCs w:val="24"/>
+          <w:lang w:val="en-US"/>
+        </w:rPr>
+        <w:t xml:space="preserve"> dan menambahkan gambar struktur BUS pada slide </w:t>
+      </w:r>
+      <w:r>
+        <w:rPr>
+          <w:rFonts w:ascii="Times New Roman" w:hAnsi="Times New Roman" w:cs="Times New Roman"/>
+          <w:sz w:val="24"/>
+          <w:szCs w:val="24"/>
+          <w:lang w:val="en-US"/>
+        </w:rPr>
+        <w:t>keempat</w:t>
+      </w:r>
+      <w:r>
+        <w:rPr>
+          <w:rFonts w:ascii="Times New Roman" w:hAnsi="Times New Roman" w:cs="Times New Roman"/>
+          <w:sz w:val="24"/>
+          <w:szCs w:val="24"/>
+          <w:lang w:val="en-US"/>
+        </w:rPr>
+        <w:t>.</w:t>
       </w:r>
     </w:p>
     <w:p>
@@ -1345,101 +1452,6 @@
           <w:numId w:val="1"/>
         </w:numPr>
         <w:spacing w:after="0" w:line="276" w:lineRule="auto"/>
-        <w:rPr>
-          <w:rFonts w:ascii="Times New Roman" w:hAnsi="Times New Roman" w:cs="Times New Roman"/>
-          <w:sz w:val="24"/>
-          <w:szCs w:val="24"/>
-          <w:lang w:val="en-US"/>
-        </w:rPr>
-      </w:pPr>
-      <w:r>
-        <w:rPr>
-          <w:rFonts w:ascii="Times New Roman" w:hAnsi="Times New Roman" w:cs="Times New Roman"/>
-          <w:sz w:val="24"/>
-          <w:szCs w:val="24"/>
-          <w:lang w:val="en-US"/>
-        </w:rPr>
-        <w:t>Jimmy akan</w:t>
-      </w:r>
-      <w:r>
-        <w:rPr>
-          <w:rFonts w:ascii="Times New Roman" w:hAnsi="Times New Roman" w:cs="Times New Roman"/>
-          <w:sz w:val="24"/>
-          <w:szCs w:val="24"/>
-          <w:lang w:val="en-US"/>
-        </w:rPr>
-        <w:t xml:space="preserve"> menambahkan definisi dari BUS dan sistem BUS pada slide kedua.</w:t>
-      </w:r>
-    </w:p>
-    <w:p>
-      <w:pPr>
-        <w:pStyle w:val="ListParagraph"/>
-        <w:numPr>
-          <w:ilvl w:val="0"/>
-          <w:numId w:val="1"/>
-        </w:numPr>
-        <w:spacing w:after="0" w:line="276" w:lineRule="auto"/>
-        <w:rPr>
-          <w:rFonts w:ascii="Times New Roman" w:hAnsi="Times New Roman" w:cs="Times New Roman"/>
-          <w:sz w:val="24"/>
-          <w:szCs w:val="24"/>
-          <w:lang w:val="en-US"/>
-        </w:rPr>
-      </w:pPr>
-      <w:r>
-        <w:rPr>
-          <w:rFonts w:ascii="Times New Roman" w:hAnsi="Times New Roman" w:cs="Times New Roman"/>
-          <w:sz w:val="24"/>
-          <w:szCs w:val="24"/>
-          <w:lang w:val="en-US"/>
-        </w:rPr>
-        <w:t>Bryan Marcelino akan menuliskan tiga poin dari ketiga jenis BUS dengan bullet</w:t>
-      </w:r>
-      <w:r>
-        <w:rPr>
-          <w:rFonts w:ascii="Times New Roman" w:hAnsi="Times New Roman" w:cs="Times New Roman"/>
-          <w:sz w:val="24"/>
-          <w:szCs w:val="24"/>
-          <w:lang w:val="en-US"/>
-        </w:rPr>
-        <w:t xml:space="preserve"> pada slide ketiga</w:t>
-      </w:r>
-      <w:r>
-        <w:rPr>
-          <w:rFonts w:ascii="Times New Roman" w:hAnsi="Times New Roman" w:cs="Times New Roman"/>
-          <w:sz w:val="24"/>
-          <w:szCs w:val="24"/>
-          <w:lang w:val="en-US"/>
-        </w:rPr>
-        <w:t xml:space="preserve"> dan menambahkan gambar struktur BUS pada slide </w:t>
-      </w:r>
-      <w:r>
-        <w:rPr>
-          <w:rFonts w:ascii="Times New Roman" w:hAnsi="Times New Roman" w:cs="Times New Roman"/>
-          <w:sz w:val="24"/>
-          <w:szCs w:val="24"/>
-          <w:lang w:val="en-US"/>
-        </w:rPr>
-        <w:t>keempat</w:t>
-      </w:r>
-      <w:r>
-        <w:rPr>
-          <w:rFonts w:ascii="Times New Roman" w:hAnsi="Times New Roman" w:cs="Times New Roman"/>
-          <w:sz w:val="24"/>
-          <w:szCs w:val="24"/>
-          <w:lang w:val="en-US"/>
-        </w:rPr>
-        <w:t>.</w:t>
-      </w:r>
-    </w:p>
-    <w:p>
-      <w:pPr>
-        <w:pStyle w:val="ListParagraph"/>
-        <w:numPr>
-          <w:ilvl w:val="0"/>
-          <w:numId w:val="1"/>
-        </w:numPr>
-        <w:spacing w:after="0" w:line="276" w:lineRule="auto"/>
         <w:ind w:left="284" w:hanging="284"/>
         <w:rPr>
           <w:rFonts w:ascii="Times New Roman" w:hAnsi="Times New Roman" w:cs="Times New Roman"/>
@@ -1495,6 +1507,7 @@
           <w:lang w:val="en-US"/>
         </w:rPr>
       </w:pPr>
+      <w:bookmarkStart w:id="0" w:name="_Hlk59563145"/>
       <w:r>
         <w:rPr>
           <w:rFonts w:ascii="Times New Roman" w:hAnsi="Times New Roman" w:cs="Times New Roman"/>
@@ -1557,8 +1570,8 @@
           <w:lang w:val="en-US"/>
         </w:rPr>
         <w:drawing>
-          <wp:inline distT="0" distB="0" distL="0" distR="0" wp14:anchorId="0B75F4FC" wp14:editId="6FD96BC5">
-            <wp:extent cx="2600325" cy="1310979"/>
+          <wp:inline distT="0" distB="0" distL="0" distR="0" wp14:anchorId="0B75F4FC" wp14:editId="0E868785">
+            <wp:extent cx="2121535" cy="1120168"/>
             <wp:effectExtent l="0" t="0" r="0" b="3810"/>
             <wp:docPr id="4" name="Picture 4"/>
             <wp:cNvGraphicFramePr>
@@ -1573,7 +1586,7 @@
                       <a:picLocks noChangeAspect="1" noChangeArrowheads="1"/>
                     </pic:cNvPicPr>
                   </pic:nvPicPr>
-                  <pic:blipFill>
+                  <pic:blipFill rotWithShape="1">
                     <a:blip r:embed="rId8" cstate="print">
                       <a:extLst>
                         <a:ext uri="{28A0092B-C50C-407E-A947-70E740481C1C}">
@@ -1581,15 +1594,13 @@
                         </a:ext>
                       </a:extLst>
                     </a:blip>
-                    <a:srcRect/>
-                    <a:stretch>
-                      <a:fillRect/>
-                    </a:stretch>
+                    <a:srcRect l="26014" t="27334" r="23042" b="19312"/>
+                    <a:stretch/>
                   </pic:blipFill>
                   <pic:spPr bwMode="auto">
                     <a:xfrm>
                       <a:off x="0" y="0"/>
-                      <a:ext cx="2617068" cy="1319420"/>
+                      <a:ext cx="2229672" cy="1177264"/>
                     </a:xfrm>
                     <a:prstGeom prst="rect">
                       <a:avLst/>
@@ -1598,6 +1609,11 @@
                     <a:ln>
                       <a:noFill/>
                     </a:ln>
+                    <a:extLst>
+                      <a:ext uri="{53640926-AAD7-44D8-BBD7-CCE9431645EC}">
+                        <a14:shadowObscured xmlns:a14="http://schemas.microsoft.com/office/drawing/2010/main"/>
+                      </a:ext>
+                    </a:extLst>
                   </pic:spPr>
                 </pic:pic>
               </a:graphicData>
@@ -1683,9 +1699,9 @@
           <w:lang w:val="en-US"/>
         </w:rPr>
         <w:drawing>
-          <wp:inline distT="0" distB="0" distL="0" distR="0" wp14:anchorId="034AB5DC" wp14:editId="78B0CEFA">
-            <wp:extent cx="2658747" cy="1485900"/>
-            <wp:effectExtent l="0" t="0" r="8255" b="0"/>
+          <wp:inline distT="0" distB="0" distL="0" distR="0" wp14:anchorId="034AB5DC" wp14:editId="305FF182">
+            <wp:extent cx="3421572" cy="1198760"/>
+            <wp:effectExtent l="0" t="0" r="7620" b="1905"/>
             <wp:docPr id="5" name="Picture 5"/>
             <wp:cNvGraphicFramePr>
               <a:graphicFrameLocks xmlns:a="http://schemas.openxmlformats.org/drawingml/2006/main" noChangeAspect="1"/>
@@ -1699,7 +1715,7 @@
                       <a:picLocks noChangeAspect="1" noChangeArrowheads="1"/>
                     </pic:cNvPicPr>
                   </pic:nvPicPr>
-                  <pic:blipFill>
+                  <pic:blipFill rotWithShape="1">
                     <a:blip r:embed="rId9" cstate="print">
                       <a:extLst>
                         <a:ext uri="{28A0092B-C50C-407E-A947-70E740481C1C}">
@@ -1707,15 +1723,13 @@
                         </a:ext>
                       </a:extLst>
                     </a:blip>
-                    <a:srcRect/>
-                    <a:stretch>
-                      <a:fillRect/>
-                    </a:stretch>
+                    <a:srcRect l="10396" t="30049" r="9656" b="19831"/>
+                    <a:stretch/>
                   </pic:blipFill>
                   <pic:spPr bwMode="auto">
                     <a:xfrm>
                       <a:off x="0" y="0"/>
-                      <a:ext cx="2758053" cy="1541399"/>
+                      <a:ext cx="3627300" cy="1270837"/>
                     </a:xfrm>
                     <a:prstGeom prst="rect">
                       <a:avLst/>
@@ -1724,6 +1738,11 @@
                     <a:ln>
                       <a:noFill/>
                     </a:ln>
+                    <a:extLst>
+                      <a:ext uri="{53640926-AAD7-44D8-BBD7-CCE9431645EC}">
+                        <a14:shadowObscured xmlns:a14="http://schemas.microsoft.com/office/drawing/2010/main"/>
+                      </a:ext>
+                    </a:extLst>
                   </pic:spPr>
                 </pic:pic>
               </a:graphicData>
@@ -1754,7 +1773,6 @@
           <w:szCs w:val="24"/>
           <w:lang w:val="en-US"/>
         </w:rPr>
-        <w:lastRenderedPageBreak/>
         <w:t>Bryan Marcelino telah siap mengerjakan slide yang berisikan tiga poin (bullet) dari jenis BUS dan juga menambahkan slide selanjutnya yang berisikan gambar dari struktur BUS.</w:t>
       </w:r>
     </w:p>
@@ -1787,23 +1805,24 @@
         <w:ind w:left="568" w:firstLine="436"/>
         <w:rPr>
           <w:rFonts w:ascii="Times New Roman" w:hAnsi="Times New Roman" w:cs="Times New Roman"/>
-          <w:sz w:val="24"/>
-          <w:szCs w:val="24"/>
-          <w:lang w:val="en-US"/>
-        </w:rPr>
-      </w:pPr>
-      <w:r>
-        <w:rPr>
-          <w:rFonts w:ascii="Times New Roman" w:hAnsi="Times New Roman" w:cs="Times New Roman"/>
           <w:noProof/>
           <w:sz w:val="24"/>
           <w:szCs w:val="24"/>
           <w:lang w:val="en-US"/>
         </w:rPr>
+      </w:pPr>
+      <w:r>
+        <w:rPr>
+          <w:rFonts w:ascii="Times New Roman" w:hAnsi="Times New Roman" w:cs="Times New Roman"/>
+          <w:noProof/>
+          <w:sz w:val="24"/>
+          <w:szCs w:val="24"/>
+          <w:lang w:val="en-US"/>
+        </w:rPr>
         <w:drawing>
-          <wp:inline distT="0" distB="0" distL="0" distR="0" wp14:anchorId="30B5CAF0" wp14:editId="04F3CABA">
-            <wp:extent cx="2552700" cy="1406764"/>
-            <wp:effectExtent l="0" t="0" r="0" b="3175"/>
+          <wp:inline distT="0" distB="0" distL="0" distR="0" wp14:anchorId="30B5CAF0" wp14:editId="3798B64F">
+            <wp:extent cx="2046539" cy="1060641"/>
+            <wp:effectExtent l="0" t="0" r="0" b="6350"/>
             <wp:docPr id="7" name="Picture 7"/>
             <wp:cNvGraphicFramePr>
               <a:graphicFrameLocks xmlns:a="http://schemas.openxmlformats.org/drawingml/2006/main" noChangeAspect="1"/>
@@ -1817,7 +1836,7 @@
                       <a:picLocks noChangeAspect="1" noChangeArrowheads="1"/>
                     </pic:cNvPicPr>
                   </pic:nvPicPr>
-                  <pic:blipFill>
+                  <pic:blipFill rotWithShape="1">
                     <a:blip r:embed="rId10" cstate="print">
                       <a:extLst>
                         <a:ext uri="{28A0092B-C50C-407E-A947-70E740481C1C}">
@@ -1825,15 +1844,13 @@
                         </a:ext>
                       </a:extLst>
                     </a:blip>
-                    <a:srcRect/>
-                    <a:stretch>
-                      <a:fillRect/>
-                    </a:stretch>
+                    <a:srcRect l="21272" t="26512" r="20509" b="18737"/>
+                    <a:stretch/>
                   </pic:blipFill>
                   <pic:spPr bwMode="auto">
                     <a:xfrm>
                       <a:off x="0" y="0"/>
-                      <a:ext cx="2563088" cy="1412489"/>
+                      <a:ext cx="2173855" cy="1126624"/>
                     </a:xfrm>
                     <a:prstGeom prst="rect">
                       <a:avLst/>
@@ -1842,6 +1859,11 @@
                     <a:ln>
                       <a:noFill/>
                     </a:ln>
+                    <a:extLst>
+                      <a:ext uri="{53640926-AAD7-44D8-BBD7-CCE9431645EC}">
+                        <a14:shadowObscured xmlns:a14="http://schemas.microsoft.com/office/drawing/2010/main"/>
+                      </a:ext>
+                    </a:extLst>
                   </pic:spPr>
                 </pic:pic>
               </a:graphicData>
@@ -1858,9 +1880,9 @@
           <w:lang w:val="en-US"/>
         </w:rPr>
         <w:drawing>
-          <wp:inline distT="0" distB="0" distL="0" distR="0" wp14:anchorId="220CF431" wp14:editId="04A88EC1">
-            <wp:extent cx="2428875" cy="1426611"/>
-            <wp:effectExtent l="0" t="0" r="0" b="2540"/>
+          <wp:inline distT="0" distB="0" distL="0" distR="0" wp14:anchorId="220CF431" wp14:editId="69809E8F">
+            <wp:extent cx="2414156" cy="1234728"/>
+            <wp:effectExtent l="0" t="0" r="5715" b="3810"/>
             <wp:docPr id="8" name="Picture 8"/>
             <wp:cNvGraphicFramePr>
               <a:graphicFrameLocks xmlns:a="http://schemas.openxmlformats.org/drawingml/2006/main" noChangeAspect="1"/>
@@ -1874,7 +1896,7 @@
                       <a:picLocks noChangeAspect="1" noChangeArrowheads="1"/>
                     </pic:cNvPicPr>
                   </pic:nvPicPr>
-                  <pic:blipFill>
+                  <pic:blipFill rotWithShape="1">
                     <a:blip r:embed="rId11" cstate="print">
                       <a:extLst>
                         <a:ext uri="{28A0092B-C50C-407E-A947-70E740481C1C}">
@@ -1882,15 +1904,13 @@
                         </a:ext>
                       </a:extLst>
                     </a:blip>
-                    <a:srcRect/>
-                    <a:stretch>
-                      <a:fillRect/>
-                    </a:stretch>
+                    <a:srcRect l="10591" t="24042" r="8973" b="17170"/>
+                    <a:stretch/>
                   </pic:blipFill>
                   <pic:spPr bwMode="auto">
                     <a:xfrm>
                       <a:off x="0" y="0"/>
-                      <a:ext cx="2471434" cy="1451608"/>
+                      <a:ext cx="2533315" cy="1295672"/>
                     </a:xfrm>
                     <a:prstGeom prst="rect">
                       <a:avLst/>
@@ -1899,6 +1919,11 @@
                     <a:ln>
                       <a:noFill/>
                     </a:ln>
+                    <a:extLst>
+                      <a:ext uri="{53640926-AAD7-44D8-BBD7-CCE9431645EC}">
+                        <a14:shadowObscured xmlns:a14="http://schemas.microsoft.com/office/drawing/2010/main"/>
+                      </a:ext>
+                    </a:extLst>
                   </pic:spPr>
                 </pic:pic>
               </a:graphicData>
@@ -1936,7 +1961,6 @@
         <w:ind w:left="284"/>
         <w:rPr>
           <w:rFonts w:ascii="Times New Roman" w:hAnsi="Times New Roman" w:cs="Times New Roman"/>
-          <w:color w:val="7F7F7F" w:themeColor="text1" w:themeTint="80"/>
           <w:sz w:val="24"/>
           <w:szCs w:val="24"/>
           <w:lang w:val="en-US"/>
@@ -1950,11 +1974,12 @@
           <w:szCs w:val="24"/>
           <w:lang w:val="en-US"/>
         </w:rPr>
+        <w:lastRenderedPageBreak/>
         <w:drawing>
-          <wp:inline distT="0" distB="0" distL="0" distR="0" wp14:anchorId="48BD1A17" wp14:editId="20D8FC31">
-            <wp:extent cx="3717574" cy="2628900"/>
-            <wp:effectExtent l="0" t="0" r="0" b="0"/>
-            <wp:docPr id="10" name="Picture 10"/>
+          <wp:inline distT="0" distB="0" distL="0" distR="0" wp14:anchorId="1315AC94" wp14:editId="3AA457BA">
+            <wp:extent cx="2760453" cy="1952067"/>
+            <wp:effectExtent l="0" t="0" r="1905" b="0"/>
+            <wp:docPr id="14" name="Picture 14"/>
             <wp:cNvGraphicFramePr>
               <a:graphicFrameLocks xmlns:a="http://schemas.openxmlformats.org/drawingml/2006/main" noChangeAspect="1"/>
             </wp:cNvGraphicFramePr>
@@ -1983,7 +2008,7 @@
                   <pic:spPr bwMode="auto">
                     <a:xfrm>
                       <a:off x="0" y="0"/>
-                      <a:ext cx="3803128" cy="2689400"/>
+                      <a:ext cx="2869111" cy="2028905"/>
                     </a:xfrm>
                     <a:prstGeom prst="rect">
                       <a:avLst/>
@@ -2000,6 +2025,70 @@
         </w:drawing>
       </w:r>
     </w:p>
+    <w:bookmarkEnd w:id="0"/>
+    <w:p>
+      <w:pPr>
+        <w:spacing w:after="0" w:line="276" w:lineRule="auto"/>
+        <w:rPr>
+          <w:rFonts w:ascii="Times New Roman" w:hAnsi="Times New Roman" w:cs="Times New Roman"/>
+          <w:sz w:val="24"/>
+          <w:szCs w:val="24"/>
+          <w:lang w:val="en-US"/>
+        </w:rPr>
+      </w:pPr>
+    </w:p>
+    <w:p>
+      <w:pPr>
+        <w:spacing w:after="0" w:line="276" w:lineRule="auto"/>
+        <w:rPr>
+          <w:rFonts w:ascii="Times New Roman" w:hAnsi="Times New Roman" w:cs="Times New Roman"/>
+          <w:b/>
+          <w:bCs/>
+          <w:sz w:val="28"/>
+          <w:szCs w:val="28"/>
+          <w:u w:val="single"/>
+          <w:lang w:val="en-US"/>
+        </w:rPr>
+      </w:pPr>
+      <w:r>
+        <w:rPr>
+          <w:rFonts w:ascii="Times New Roman" w:hAnsi="Times New Roman" w:cs="Times New Roman"/>
+          <w:b/>
+          <w:bCs/>
+          <w:sz w:val="28"/>
+          <w:szCs w:val="28"/>
+          <w:u w:val="single"/>
+          <w:lang w:val="en-US"/>
+        </w:rPr>
+        <w:t>Tanggal : 22 Desember 2020</w:t>
+      </w:r>
+    </w:p>
+    <w:p>
+      <w:pPr>
+        <w:pStyle w:val="ListParagraph"/>
+        <w:numPr>
+          <w:ilvl w:val="0"/>
+          <w:numId w:val="1"/>
+        </w:numPr>
+        <w:spacing w:after="0" w:line="276" w:lineRule="auto"/>
+        <w:ind w:left="284" w:hanging="284"/>
+        <w:rPr>
+          <w:rFonts w:ascii="Times New Roman" w:hAnsi="Times New Roman" w:cs="Times New Roman"/>
+          <w:sz w:val="24"/>
+          <w:szCs w:val="24"/>
+          <w:lang w:val="en-US"/>
+        </w:rPr>
+      </w:pPr>
+      <w:r>
+        <w:rPr>
+          <w:rFonts w:ascii="Times New Roman" w:hAnsi="Times New Roman" w:cs="Times New Roman"/>
+          <w:sz w:val="24"/>
+          <w:szCs w:val="24"/>
+          <w:lang w:val="en-US"/>
+        </w:rPr>
+        <w:t>Daily Scrum</w:t>
+      </w:r>
+    </w:p>
     <w:p>
       <w:pPr>
         <w:pStyle w:val="ListParagraph"/>
@@ -2015,16 +2104,315 @@
       <w:r>
         <w:rPr>
           <w:rFonts w:ascii="Times New Roman" w:hAnsi="Times New Roman" w:cs="Times New Roman"/>
+          <w:sz w:val="24"/>
+          <w:szCs w:val="24"/>
+          <w:lang w:val="en-US"/>
+        </w:rPr>
+        <w:t xml:space="preserve">Setelah melakukan meeting pada hari selasa jam 10:00 sampai dengan 10:10, maka didapatkan rencana pengerjaan yang akan dilakukan hari selesa ini sebagai berikut : </w:t>
+      </w:r>
+    </w:p>
+    <w:p>
+      <w:pPr>
+        <w:pStyle w:val="ListParagraph"/>
+        <w:numPr>
+          <w:ilvl w:val="0"/>
+          <w:numId w:val="3"/>
+        </w:numPr>
+        <w:spacing w:after="0" w:line="276" w:lineRule="auto"/>
+        <w:rPr>
+          <w:rFonts w:ascii="Times New Roman" w:hAnsi="Times New Roman" w:cs="Times New Roman"/>
+          <w:sz w:val="24"/>
+          <w:szCs w:val="24"/>
+          <w:lang w:val="en-US"/>
+        </w:rPr>
+      </w:pPr>
+      <w:r>
+        <w:rPr>
+          <w:rFonts w:ascii="Times New Roman" w:hAnsi="Times New Roman" w:cs="Times New Roman"/>
+          <w:sz w:val="24"/>
+          <w:szCs w:val="24"/>
+          <w:lang w:val="en-US"/>
+        </w:rPr>
+        <w:t xml:space="preserve">Felix Utama akan </w:t>
+      </w:r>
+      <w:r>
+        <w:rPr>
+          <w:rFonts w:ascii="Times New Roman" w:hAnsi="Times New Roman" w:cs="Times New Roman"/>
+          <w:sz w:val="24"/>
+          <w:szCs w:val="24"/>
+          <w:lang w:val="en-US"/>
+        </w:rPr>
+        <w:t>mempercantik tulisan slide pertama dan juga mendesign tampilan-nya.</w:t>
+      </w:r>
+    </w:p>
+    <w:p>
+      <w:pPr>
+        <w:pStyle w:val="ListParagraph"/>
+        <w:numPr>
+          <w:ilvl w:val="0"/>
+          <w:numId w:val="3"/>
+        </w:numPr>
+        <w:spacing w:after="0" w:line="276" w:lineRule="auto"/>
+        <w:rPr>
+          <w:rFonts w:ascii="Times New Roman" w:hAnsi="Times New Roman" w:cs="Times New Roman"/>
+          <w:sz w:val="24"/>
+          <w:szCs w:val="24"/>
+          <w:lang w:val="en-US"/>
+        </w:rPr>
+      </w:pPr>
+      <w:r>
+        <w:rPr>
+          <w:rFonts w:ascii="Times New Roman" w:hAnsi="Times New Roman" w:cs="Times New Roman"/>
+          <w:sz w:val="24"/>
+          <w:szCs w:val="24"/>
+          <w:lang w:val="en-US"/>
+        </w:rPr>
+        <w:t xml:space="preserve">Jimmy </w:t>
+      </w:r>
+      <w:r>
+        <w:rPr>
+          <w:rFonts w:ascii="Times New Roman" w:hAnsi="Times New Roman" w:cs="Times New Roman"/>
+          <w:sz w:val="24"/>
+          <w:szCs w:val="24"/>
+          <w:lang w:val="en-US"/>
+        </w:rPr>
+        <w:t>akan mempercantik tulisan slide definisi BUS dan juga mendesign tampilan-nya.</w:t>
+      </w:r>
+    </w:p>
+    <w:p>
+      <w:pPr>
+        <w:pStyle w:val="ListParagraph"/>
+        <w:numPr>
+          <w:ilvl w:val="0"/>
+          <w:numId w:val="3"/>
+        </w:numPr>
+        <w:spacing w:after="0" w:line="276" w:lineRule="auto"/>
+        <w:rPr>
+          <w:rFonts w:ascii="Times New Roman" w:hAnsi="Times New Roman" w:cs="Times New Roman"/>
+          <w:sz w:val="24"/>
+          <w:szCs w:val="24"/>
+          <w:lang w:val="en-US"/>
+        </w:rPr>
+      </w:pPr>
+      <w:r>
+        <w:rPr>
+          <w:rFonts w:ascii="Times New Roman" w:hAnsi="Times New Roman" w:cs="Times New Roman"/>
+          <w:sz w:val="24"/>
+          <w:szCs w:val="24"/>
+          <w:lang w:val="en-US"/>
+        </w:rPr>
+        <w:t xml:space="preserve">Bryan Marcelino akan </w:t>
+      </w:r>
+      <w:r>
+        <w:rPr>
+          <w:rFonts w:ascii="Times New Roman" w:hAnsi="Times New Roman" w:cs="Times New Roman"/>
+          <w:sz w:val="24"/>
+          <w:szCs w:val="24"/>
+          <w:lang w:val="en-US"/>
+        </w:rPr>
+        <w:t>mempercantik tulisan slide Interkoneksi BUS dan juga mendesign tampilan-nya</w:t>
+      </w:r>
+      <w:r>
+        <w:rPr>
+          <w:rFonts w:ascii="Times New Roman" w:hAnsi="Times New Roman" w:cs="Times New Roman"/>
+          <w:sz w:val="24"/>
+          <w:szCs w:val="24"/>
+          <w:lang w:val="en-US"/>
+        </w:rPr>
+        <w:t>.</w:t>
+      </w:r>
+    </w:p>
+    <w:p>
+      <w:pPr>
+        <w:pStyle w:val="ListParagraph"/>
+        <w:numPr>
+          <w:ilvl w:val="0"/>
+          <w:numId w:val="1"/>
+        </w:numPr>
+        <w:spacing w:after="0" w:line="276" w:lineRule="auto"/>
+        <w:ind w:left="284" w:hanging="284"/>
+        <w:rPr>
+          <w:rFonts w:ascii="Times New Roman" w:hAnsi="Times New Roman" w:cs="Times New Roman"/>
+          <w:sz w:val="24"/>
+          <w:szCs w:val="24"/>
+          <w:lang w:val="en-US"/>
+        </w:rPr>
+      </w:pPr>
+      <w:r>
+        <w:rPr>
+          <w:rFonts w:ascii="Times New Roman" w:hAnsi="Times New Roman" w:cs="Times New Roman"/>
+          <w:sz w:val="24"/>
+          <w:szCs w:val="24"/>
+          <w:lang w:val="en-US"/>
+        </w:rPr>
+        <w:t>Daily Inspection</w:t>
+      </w:r>
+    </w:p>
+    <w:p>
+      <w:pPr>
+        <w:pStyle w:val="ListParagraph"/>
+        <w:spacing w:after="0" w:line="276" w:lineRule="auto"/>
+        <w:ind w:left="284"/>
+        <w:rPr>
+          <w:rFonts w:ascii="Times New Roman" w:hAnsi="Times New Roman" w:cs="Times New Roman"/>
+          <w:sz w:val="24"/>
+          <w:szCs w:val="24"/>
+          <w:lang w:val="en-US"/>
+        </w:rPr>
+      </w:pPr>
+      <w:r>
+        <w:rPr>
+          <w:rFonts w:ascii="Times New Roman" w:hAnsi="Times New Roman" w:cs="Times New Roman"/>
+          <w:sz w:val="24"/>
+          <w:szCs w:val="24"/>
+          <w:lang w:val="en-US"/>
+        </w:rPr>
+        <w:t>Setelah melakukan meeting pada hari s</w:t>
+      </w:r>
+      <w:r>
+        <w:rPr>
+          <w:rFonts w:ascii="Times New Roman" w:hAnsi="Times New Roman" w:cs="Times New Roman"/>
+          <w:sz w:val="24"/>
+          <w:szCs w:val="24"/>
+          <w:lang w:val="en-US"/>
+        </w:rPr>
+        <w:t>elasa</w:t>
+      </w:r>
+      <w:r>
+        <w:rPr>
+          <w:rFonts w:ascii="Times New Roman" w:hAnsi="Times New Roman" w:cs="Times New Roman"/>
+          <w:sz w:val="24"/>
+          <w:szCs w:val="24"/>
+          <w:lang w:val="en-US"/>
+        </w:rPr>
+        <w:t xml:space="preserve"> jam </w:t>
+      </w:r>
+      <w:r>
+        <w:rPr>
+          <w:rFonts w:ascii="Times New Roman" w:hAnsi="Times New Roman" w:cs="Times New Roman"/>
+          <w:sz w:val="24"/>
+          <w:szCs w:val="24"/>
+          <w:lang w:val="en-US"/>
+        </w:rPr>
+        <w:t>22</w:t>
+      </w:r>
+      <w:r>
+        <w:rPr>
+          <w:rFonts w:ascii="Times New Roman" w:hAnsi="Times New Roman" w:cs="Times New Roman"/>
+          <w:sz w:val="24"/>
+          <w:szCs w:val="24"/>
+          <w:lang w:val="en-US"/>
+        </w:rPr>
+        <w:t xml:space="preserve">:00 sampai dengan </w:t>
+      </w:r>
+      <w:r>
+        <w:rPr>
+          <w:rFonts w:ascii="Times New Roman" w:hAnsi="Times New Roman" w:cs="Times New Roman"/>
+          <w:sz w:val="24"/>
+          <w:szCs w:val="24"/>
+          <w:lang w:val="en-US"/>
+        </w:rPr>
+        <w:t>22</w:t>
+      </w:r>
+      <w:r>
+        <w:rPr>
+          <w:rFonts w:ascii="Times New Roman" w:hAnsi="Times New Roman" w:cs="Times New Roman"/>
+          <w:sz w:val="24"/>
+          <w:szCs w:val="24"/>
+          <w:lang w:val="en-US"/>
+        </w:rPr>
+        <w:t xml:space="preserve">:30, maka didapatkan hasil pengerjaan yang telah dilakukan hari </w:t>
+      </w:r>
+      <w:r>
+        <w:rPr>
+          <w:rFonts w:ascii="Times New Roman" w:hAnsi="Times New Roman" w:cs="Times New Roman"/>
+          <w:sz w:val="24"/>
+          <w:szCs w:val="24"/>
+          <w:lang w:val="en-US"/>
+        </w:rPr>
+        <w:t>selasa</w:t>
+      </w:r>
+      <w:r>
+        <w:rPr>
+          <w:rFonts w:ascii="Times New Roman" w:hAnsi="Times New Roman" w:cs="Times New Roman"/>
+          <w:sz w:val="24"/>
+          <w:szCs w:val="24"/>
+          <w:lang w:val="en-US"/>
+        </w:rPr>
+        <w:t xml:space="preserve"> ini sebagai berikut :</w:t>
+      </w:r>
+    </w:p>
+    <w:p>
+      <w:pPr>
+        <w:pStyle w:val="ListParagraph"/>
+        <w:numPr>
+          <w:ilvl w:val="0"/>
+          <w:numId w:val="3"/>
+        </w:numPr>
+        <w:spacing w:after="0" w:line="276" w:lineRule="auto"/>
+        <w:rPr>
+          <w:rFonts w:ascii="Times New Roman" w:hAnsi="Times New Roman" w:cs="Times New Roman"/>
+          <w:sz w:val="24"/>
+          <w:szCs w:val="24"/>
+          <w:lang w:val="en-US"/>
+        </w:rPr>
+      </w:pPr>
+      <w:r>
+        <w:rPr>
+          <w:rFonts w:ascii="Times New Roman" w:hAnsi="Times New Roman" w:cs="Times New Roman"/>
+          <w:sz w:val="24"/>
+          <w:szCs w:val="24"/>
+          <w:lang w:val="en-US"/>
+        </w:rPr>
+        <w:t>Felix Utama telah siap mengedit tulisan slide pertama (judul projek) dan mendesign slide.</w:t>
+      </w:r>
+    </w:p>
+    <w:p>
+      <w:pPr>
+        <w:pStyle w:val="ListParagraph"/>
+        <w:spacing w:after="0" w:line="360" w:lineRule="auto"/>
+        <w:ind w:left="1004"/>
+        <w:rPr>
+          <w:rFonts w:ascii="Times New Roman" w:hAnsi="Times New Roman" w:cs="Times New Roman"/>
+          <w:sz w:val="24"/>
+          <w:szCs w:val="24"/>
+          <w:lang w:val="en-US"/>
+        </w:rPr>
+      </w:pPr>
+      <w:r>
+        <w:rPr>
+          <w:rFonts w:ascii="Times New Roman" w:hAnsi="Times New Roman" w:cs="Times New Roman"/>
+          <w:sz w:val="24"/>
+          <w:szCs w:val="24"/>
+          <w:lang w:val="en-US"/>
+        </w:rPr>
+        <w:t>Bukti :</w:t>
+      </w:r>
+    </w:p>
+    <w:p>
+      <w:pPr>
+        <w:pStyle w:val="ListParagraph"/>
+        <w:spacing w:after="0" w:line="276" w:lineRule="auto"/>
+        <w:ind w:left="1004"/>
+        <w:rPr>
+          <w:rFonts w:ascii="Times New Roman" w:hAnsi="Times New Roman" w:cs="Times New Roman"/>
+          <w:sz w:val="24"/>
+          <w:szCs w:val="24"/>
+          <w:lang w:val="en-US"/>
+        </w:rPr>
+      </w:pPr>
+      <w:r>
+        <w:rPr>
+          <w:rFonts w:ascii="Times New Roman" w:hAnsi="Times New Roman" w:cs="Times New Roman"/>
           <w:noProof/>
-          <w:color w:val="7F7F7F" w:themeColor="text1" w:themeTint="80"/>
           <w:sz w:val="24"/>
           <w:szCs w:val="24"/>
           <w:lang w:val="en-US"/>
         </w:rPr>
         <w:drawing>
-          <wp:inline distT="0" distB="0" distL="0" distR="0" wp14:anchorId="59DF229A" wp14:editId="4838C4BC">
-            <wp:extent cx="5724525" cy="1457325"/>
-            <wp:effectExtent l="0" t="0" r="9525" b="9525"/>
+          <wp:inline distT="0" distB="0" distL="0" distR="0" wp14:anchorId="5E9AB0A2" wp14:editId="23CBCFE6">
+            <wp:extent cx="1975449" cy="1317988"/>
+            <wp:effectExtent l="0" t="0" r="6350" b="0"/>
             <wp:docPr id="9" name="Picture 9"/>
             <wp:cNvGraphicFramePr>
               <a:graphicFrameLocks xmlns:a="http://schemas.openxmlformats.org/drawingml/2006/main" noChangeAspect="1"/>
@@ -2033,7 +2421,7 @@
               <a:graphicData uri="http://schemas.openxmlformats.org/drawingml/2006/picture">
                 <pic:pic xmlns:pic="http://schemas.openxmlformats.org/drawingml/2006/picture">
                   <pic:nvPicPr>
-                    <pic:cNvPr id="0" name="Picture 6"/>
+                    <pic:cNvPr id="0" name="Picture 1"/>
                     <pic:cNvPicPr>
                       <a:picLocks noChangeAspect="1" noChangeArrowheads="1"/>
                     </pic:cNvPicPr>
@@ -2054,7 +2442,7 @@
                   <pic:spPr bwMode="auto">
                     <a:xfrm>
                       <a:off x="0" y="0"/>
-                      <a:ext cx="5724525" cy="1457325"/>
+                      <a:ext cx="2003008" cy="1336375"/>
                     </a:xfrm>
                     <a:prstGeom prst="rect">
                       <a:avLst/>
@@ -2073,37 +2461,399 @@
     </w:p>
     <w:p>
       <w:pPr>
-        <w:spacing w:after="0" w:line="276" w:lineRule="auto"/>
-        <w:rPr>
-          <w:rFonts w:ascii="Times New Roman" w:hAnsi="Times New Roman" w:cs="Times New Roman"/>
-          <w:sz w:val="24"/>
-          <w:szCs w:val="24"/>
-          <w:lang w:val="en-US"/>
-        </w:rPr>
-      </w:pPr>
-    </w:p>
-    <w:p>
-      <w:pPr>
-        <w:spacing w:after="0" w:line="276" w:lineRule="auto"/>
-        <w:rPr>
-          <w:rFonts w:ascii="Times New Roman" w:hAnsi="Times New Roman" w:cs="Times New Roman"/>
-          <w:b/>
-          <w:bCs/>
-          <w:sz w:val="24"/>
-          <w:szCs w:val="24"/>
-          <w:lang w:val="en-US"/>
-        </w:rPr>
-      </w:pPr>
-      <w:r>
-        <w:rPr>
-          <w:rFonts w:ascii="Times New Roman" w:hAnsi="Times New Roman" w:cs="Times New Roman"/>
-          <w:b/>
-          <w:bCs/>
-          <w:sz w:val="24"/>
-          <w:szCs w:val="24"/>
-          <w:lang w:val="en-US"/>
-        </w:rPr>
-        <w:t>Tanggal : 22 Desember 2020</w:t>
+        <w:pStyle w:val="ListParagraph"/>
+        <w:numPr>
+          <w:ilvl w:val="0"/>
+          <w:numId w:val="3"/>
+        </w:numPr>
+        <w:spacing w:after="0" w:line="276" w:lineRule="auto"/>
+        <w:rPr>
+          <w:rFonts w:ascii="Times New Roman" w:hAnsi="Times New Roman" w:cs="Times New Roman"/>
+          <w:sz w:val="24"/>
+          <w:szCs w:val="24"/>
+          <w:lang w:val="en-US"/>
+        </w:rPr>
+      </w:pPr>
+      <w:r>
+        <w:rPr>
+          <w:rFonts w:ascii="Times New Roman" w:hAnsi="Times New Roman" w:cs="Times New Roman"/>
+          <w:sz w:val="24"/>
+          <w:szCs w:val="24"/>
+          <w:lang w:val="en-US"/>
+        </w:rPr>
+        <w:t>Jimmy telah siap mengedit tulisan slide definisi BUS dan mendesign slide.</w:t>
+      </w:r>
+    </w:p>
+    <w:p>
+      <w:pPr>
+        <w:pStyle w:val="ListParagraph"/>
+        <w:spacing w:after="0" w:line="360" w:lineRule="auto"/>
+        <w:ind w:left="1004"/>
+        <w:rPr>
+          <w:rFonts w:ascii="Times New Roman" w:hAnsi="Times New Roman" w:cs="Times New Roman"/>
+          <w:sz w:val="24"/>
+          <w:szCs w:val="24"/>
+          <w:lang w:val="en-US"/>
+        </w:rPr>
+      </w:pPr>
+      <w:r>
+        <w:rPr>
+          <w:rFonts w:ascii="Times New Roman" w:hAnsi="Times New Roman" w:cs="Times New Roman"/>
+          <w:sz w:val="24"/>
+          <w:szCs w:val="24"/>
+          <w:lang w:val="en-US"/>
+        </w:rPr>
+        <w:t>Bukti :</w:t>
+      </w:r>
+    </w:p>
+    <w:p>
+      <w:pPr>
+        <w:pStyle w:val="ListParagraph"/>
+        <w:spacing w:after="0" w:line="360" w:lineRule="auto"/>
+        <w:ind w:left="1004"/>
+        <w:rPr>
+          <w:rFonts w:ascii="Times New Roman" w:hAnsi="Times New Roman" w:cs="Times New Roman"/>
+          <w:sz w:val="24"/>
+          <w:szCs w:val="24"/>
+          <w:lang w:val="en-US"/>
+        </w:rPr>
+      </w:pPr>
+      <w:r>
+        <w:rPr>
+          <w:rFonts w:ascii="Times New Roman" w:hAnsi="Times New Roman" w:cs="Times New Roman"/>
+          <w:noProof/>
+          <w:sz w:val="24"/>
+          <w:szCs w:val="24"/>
+          <w:lang w:val="en-US"/>
+        </w:rPr>
+        <w:drawing>
+          <wp:inline distT="0" distB="0" distL="0" distR="0" wp14:anchorId="3B220259" wp14:editId="0224702A">
+            <wp:extent cx="2044460" cy="1402998"/>
+            <wp:effectExtent l="0" t="0" r="0" b="6985"/>
+            <wp:docPr id="10" name="Picture 10"/>
+            <wp:cNvGraphicFramePr>
+              <a:graphicFrameLocks xmlns:a="http://schemas.openxmlformats.org/drawingml/2006/main" noChangeAspect="1"/>
+            </wp:cNvGraphicFramePr>
+            <a:graphic xmlns:a="http://schemas.openxmlformats.org/drawingml/2006/main">
+              <a:graphicData uri="http://schemas.openxmlformats.org/drawingml/2006/picture">
+                <pic:pic xmlns:pic="http://schemas.openxmlformats.org/drawingml/2006/picture">
+                  <pic:nvPicPr>
+                    <pic:cNvPr id="0" name="Picture 2"/>
+                    <pic:cNvPicPr>
+                      <a:picLocks noChangeAspect="1" noChangeArrowheads="1"/>
+                    </pic:cNvPicPr>
+                  </pic:nvPicPr>
+                  <pic:blipFill>
+                    <a:blip r:embed="rId14" cstate="print">
+                      <a:extLst>
+                        <a:ext uri="{28A0092B-C50C-407E-A947-70E740481C1C}">
+                          <a14:useLocalDpi xmlns:a14="http://schemas.microsoft.com/office/drawing/2010/main" val="0"/>
+                        </a:ext>
+                      </a:extLst>
+                    </a:blip>
+                    <a:srcRect/>
+                    <a:stretch>
+                      <a:fillRect/>
+                    </a:stretch>
+                  </pic:blipFill>
+                  <pic:spPr bwMode="auto">
+                    <a:xfrm>
+                      <a:off x="0" y="0"/>
+                      <a:ext cx="2061338" cy="1414580"/>
+                    </a:xfrm>
+                    <a:prstGeom prst="rect">
+                      <a:avLst/>
+                    </a:prstGeom>
+                    <a:noFill/>
+                    <a:ln>
+                      <a:noFill/>
+                    </a:ln>
+                  </pic:spPr>
+                </pic:pic>
+              </a:graphicData>
+            </a:graphic>
+          </wp:inline>
+        </w:drawing>
+      </w:r>
+    </w:p>
+    <w:p>
+      <w:pPr>
+        <w:pStyle w:val="ListParagraph"/>
+        <w:numPr>
+          <w:ilvl w:val="0"/>
+          <w:numId w:val="3"/>
+        </w:numPr>
+        <w:spacing w:after="0" w:line="276" w:lineRule="auto"/>
+        <w:rPr>
+          <w:rFonts w:ascii="Times New Roman" w:hAnsi="Times New Roman" w:cs="Times New Roman"/>
+          <w:sz w:val="24"/>
+          <w:szCs w:val="24"/>
+          <w:lang w:val="en-US"/>
+        </w:rPr>
+      </w:pPr>
+      <w:r>
+        <w:rPr>
+          <w:rFonts w:ascii="Times New Roman" w:hAnsi="Times New Roman" w:cs="Times New Roman"/>
+          <w:sz w:val="24"/>
+          <w:szCs w:val="24"/>
+          <w:lang w:val="en-US"/>
+        </w:rPr>
+        <w:lastRenderedPageBreak/>
+        <w:t>Bryan Marcelino telah siap mengedit tulisan slide ketiga berupa interkoneksi BUS dan mendesign slide tersebut.</w:t>
+      </w:r>
+    </w:p>
+    <w:p>
+      <w:pPr>
+        <w:pStyle w:val="ListParagraph"/>
+        <w:spacing w:after="0" w:line="360" w:lineRule="auto"/>
+        <w:ind w:left="568" w:firstLine="436"/>
+        <w:rPr>
+          <w:rFonts w:ascii="Times New Roman" w:hAnsi="Times New Roman" w:cs="Times New Roman"/>
+          <w:sz w:val="24"/>
+          <w:szCs w:val="24"/>
+          <w:lang w:val="en-US"/>
+        </w:rPr>
+      </w:pPr>
+      <w:r>
+        <w:rPr>
+          <w:rFonts w:ascii="Times New Roman" w:hAnsi="Times New Roman" w:cs="Times New Roman"/>
+          <w:sz w:val="24"/>
+          <w:szCs w:val="24"/>
+          <w:lang w:val="en-US"/>
+        </w:rPr>
+        <w:t xml:space="preserve">Bukti : </w:t>
+      </w:r>
+    </w:p>
+    <w:p>
+      <w:pPr>
+        <w:pStyle w:val="ListParagraph"/>
+        <w:spacing w:after="0" w:line="360" w:lineRule="auto"/>
+        <w:ind w:left="568" w:firstLine="436"/>
+        <w:rPr>
+          <w:rFonts w:ascii="Times New Roman" w:hAnsi="Times New Roman" w:cs="Times New Roman"/>
+          <w:noProof/>
+          <w:sz w:val="24"/>
+          <w:szCs w:val="24"/>
+          <w:lang w:val="en-US"/>
+        </w:rPr>
+      </w:pPr>
+      <w:r>
+        <w:rPr>
+          <w:rFonts w:ascii="Times New Roman" w:hAnsi="Times New Roman" w:cs="Times New Roman"/>
+          <w:noProof/>
+          <w:sz w:val="24"/>
+          <w:szCs w:val="24"/>
+          <w:lang w:val="en-US"/>
+        </w:rPr>
+        <w:drawing>
+          <wp:inline distT="0" distB="0" distL="0" distR="0" wp14:anchorId="7E54B45F" wp14:editId="024F6198">
+            <wp:extent cx="2303253" cy="1175885"/>
+            <wp:effectExtent l="0" t="0" r="1905" b="5715"/>
+            <wp:docPr id="15" name="Picture 15"/>
+            <wp:cNvGraphicFramePr>
+              <a:graphicFrameLocks xmlns:a="http://schemas.openxmlformats.org/drawingml/2006/main" noChangeAspect="1"/>
+            </wp:cNvGraphicFramePr>
+            <a:graphic xmlns:a="http://schemas.openxmlformats.org/drawingml/2006/main">
+              <a:graphicData uri="http://schemas.openxmlformats.org/drawingml/2006/picture">
+                <pic:pic xmlns:pic="http://schemas.openxmlformats.org/drawingml/2006/picture">
+                  <pic:nvPicPr>
+                    <pic:cNvPr id="0" name="Picture 3"/>
+                    <pic:cNvPicPr>
+                      <a:picLocks noChangeAspect="1" noChangeArrowheads="1"/>
+                    </pic:cNvPicPr>
+                  </pic:nvPicPr>
+                  <pic:blipFill>
+                    <a:blip r:embed="rId15" cstate="print">
+                      <a:extLst>
+                        <a:ext uri="{28A0092B-C50C-407E-A947-70E740481C1C}">
+                          <a14:useLocalDpi xmlns:a14="http://schemas.microsoft.com/office/drawing/2010/main" val="0"/>
+                        </a:ext>
+                      </a:extLst>
+                    </a:blip>
+                    <a:srcRect/>
+                    <a:stretch>
+                      <a:fillRect/>
+                    </a:stretch>
+                  </pic:blipFill>
+                  <pic:spPr bwMode="auto">
+                    <a:xfrm>
+                      <a:off x="0" y="0"/>
+                      <a:ext cx="2351649" cy="1200593"/>
+                    </a:xfrm>
+                    <a:prstGeom prst="rect">
+                      <a:avLst/>
+                    </a:prstGeom>
+                    <a:noFill/>
+                    <a:ln>
+                      <a:noFill/>
+                    </a:ln>
+                  </pic:spPr>
+                </pic:pic>
+              </a:graphicData>
+            </a:graphic>
+          </wp:inline>
+        </w:drawing>
+      </w:r>
+      <w:r>
+        <w:rPr>
+          <w:rFonts w:ascii="Times New Roman" w:hAnsi="Times New Roman" w:cs="Times New Roman"/>
+          <w:noProof/>
+          <w:sz w:val="24"/>
+          <w:szCs w:val="24"/>
+          <w:lang w:val="en-US"/>
+        </w:rPr>
+        <w:t xml:space="preserve">  </w:t>
+      </w:r>
+      <w:r>
+        <w:rPr>
+          <w:rFonts w:ascii="Times New Roman" w:hAnsi="Times New Roman" w:cs="Times New Roman"/>
+          <w:noProof/>
+          <w:sz w:val="24"/>
+          <w:szCs w:val="24"/>
+          <w:lang w:val="en-US"/>
+        </w:rPr>
+        <w:drawing>
+          <wp:inline distT="0" distB="0" distL="0" distR="0" wp14:anchorId="285E94B3" wp14:editId="08809EAE">
+            <wp:extent cx="2027208" cy="1181489"/>
+            <wp:effectExtent l="0" t="0" r="0" b="0"/>
+            <wp:docPr id="17" name="Picture 17"/>
+            <wp:cNvGraphicFramePr>
+              <a:graphicFrameLocks xmlns:a="http://schemas.openxmlformats.org/drawingml/2006/main" noChangeAspect="1"/>
+            </wp:cNvGraphicFramePr>
+            <a:graphic xmlns:a="http://schemas.openxmlformats.org/drawingml/2006/main">
+              <a:graphicData uri="http://schemas.openxmlformats.org/drawingml/2006/picture">
+                <pic:pic xmlns:pic="http://schemas.openxmlformats.org/drawingml/2006/picture">
+                  <pic:nvPicPr>
+                    <pic:cNvPr id="0" name="Picture 4"/>
+                    <pic:cNvPicPr>
+                      <a:picLocks noChangeAspect="1" noChangeArrowheads="1"/>
+                    </pic:cNvPicPr>
+                  </pic:nvPicPr>
+                  <pic:blipFill>
+                    <a:blip r:embed="rId16" cstate="print">
+                      <a:extLst>
+                        <a:ext uri="{28A0092B-C50C-407E-A947-70E740481C1C}">
+                          <a14:useLocalDpi xmlns:a14="http://schemas.microsoft.com/office/drawing/2010/main" val="0"/>
+                        </a:ext>
+                      </a:extLst>
+                    </a:blip>
+                    <a:srcRect/>
+                    <a:stretch>
+                      <a:fillRect/>
+                    </a:stretch>
+                  </pic:blipFill>
+                  <pic:spPr bwMode="auto">
+                    <a:xfrm>
+                      <a:off x="0" y="0"/>
+                      <a:ext cx="2121185" cy="1236260"/>
+                    </a:xfrm>
+                    <a:prstGeom prst="rect">
+                      <a:avLst/>
+                    </a:prstGeom>
+                    <a:noFill/>
+                    <a:ln>
+                      <a:noFill/>
+                    </a:ln>
+                  </pic:spPr>
+                </pic:pic>
+              </a:graphicData>
+            </a:graphic>
+          </wp:inline>
+        </w:drawing>
+      </w:r>
+    </w:p>
+    <w:p>
+      <w:pPr>
+        <w:pStyle w:val="ListParagraph"/>
+        <w:spacing w:after="0" w:line="360" w:lineRule="auto"/>
+        <w:ind w:left="284"/>
+        <w:rPr>
+          <w:rFonts w:ascii="Times New Roman" w:hAnsi="Times New Roman" w:cs="Times New Roman"/>
+          <w:sz w:val="24"/>
+          <w:szCs w:val="24"/>
+          <w:lang w:val="en-US"/>
+        </w:rPr>
+      </w:pPr>
+      <w:r>
+        <w:rPr>
+          <w:rFonts w:ascii="Times New Roman" w:hAnsi="Times New Roman" w:cs="Times New Roman"/>
+          <w:sz w:val="24"/>
+          <w:szCs w:val="24"/>
+          <w:lang w:val="en-US"/>
+        </w:rPr>
+        <w:t>Berikut perubahan yang terjadi pada Trello :</w:t>
+      </w:r>
+    </w:p>
+    <w:p>
+      <w:pPr>
+        <w:pStyle w:val="ListParagraph"/>
+        <w:spacing w:after="0" w:line="360" w:lineRule="auto"/>
+        <w:ind w:left="284"/>
+        <w:rPr>
+          <w:rFonts w:ascii="Times New Roman" w:hAnsi="Times New Roman" w:cs="Times New Roman"/>
+          <w:color w:val="7F7F7F" w:themeColor="text1" w:themeTint="80"/>
+          <w:sz w:val="24"/>
+          <w:szCs w:val="24"/>
+          <w:lang w:val="en-US"/>
+        </w:rPr>
+      </w:pPr>
+      <w:r>
+        <w:rPr>
+          <w:rFonts w:ascii="Times New Roman" w:hAnsi="Times New Roman" w:cs="Times New Roman"/>
+          <w:noProof/>
+          <w:color w:val="7F7F7F" w:themeColor="text1" w:themeTint="80"/>
+          <w:sz w:val="24"/>
+          <w:szCs w:val="24"/>
+          <w:lang w:val="en-US"/>
+        </w:rPr>
+        <w:drawing>
+          <wp:inline distT="0" distB="0" distL="0" distR="0" wp14:anchorId="3B5F8525" wp14:editId="5A83B9CD">
+            <wp:extent cx="3161928" cy="1828800"/>
+            <wp:effectExtent l="0" t="0" r="635" b="0"/>
+            <wp:docPr id="16" name="Picture 16"/>
+            <wp:cNvGraphicFramePr>
+              <a:graphicFrameLocks xmlns:a="http://schemas.openxmlformats.org/drawingml/2006/main" noChangeAspect="1"/>
+            </wp:cNvGraphicFramePr>
+            <a:graphic xmlns:a="http://schemas.openxmlformats.org/drawingml/2006/main">
+              <a:graphicData uri="http://schemas.openxmlformats.org/drawingml/2006/picture">
+                <pic:pic xmlns:pic="http://schemas.openxmlformats.org/drawingml/2006/picture">
+                  <pic:nvPicPr>
+                    <pic:cNvPr id="0" name="Picture 1"/>
+                    <pic:cNvPicPr>
+                      <a:picLocks noChangeAspect="1" noChangeArrowheads="1"/>
+                    </pic:cNvPicPr>
+                  </pic:nvPicPr>
+                  <pic:blipFill>
+                    <a:blip r:embed="rId17" cstate="print">
+                      <a:extLst>
+                        <a:ext uri="{28A0092B-C50C-407E-A947-70E740481C1C}">
+                          <a14:useLocalDpi xmlns:a14="http://schemas.microsoft.com/office/drawing/2010/main" val="0"/>
+                        </a:ext>
+                      </a:extLst>
+                    </a:blip>
+                    <a:srcRect/>
+                    <a:stretch>
+                      <a:fillRect/>
+                    </a:stretch>
+                  </pic:blipFill>
+                  <pic:spPr bwMode="auto">
+                    <a:xfrm>
+                      <a:off x="0" y="0"/>
+                      <a:ext cx="3183928" cy="1841524"/>
+                    </a:xfrm>
+                    <a:prstGeom prst="rect">
+                      <a:avLst/>
+                    </a:prstGeom>
+                    <a:noFill/>
+                    <a:ln>
+                      <a:noFill/>
+                    </a:ln>
+                  </pic:spPr>
+                </pic:pic>
+              </a:graphicData>
+            </a:graphic>
+          </wp:inline>
+        </w:drawing>
       </w:r>
     </w:p>
     <w:p>
@@ -2129,7 +2879,130 @@
           <w:szCs w:val="24"/>
           <w:lang w:val="en-US"/>
         </w:rPr>
-        <w:t>Daily Scrum</w:t>
+        <w:t>Sprint Review</w:t>
+      </w:r>
+    </w:p>
+    <w:p>
+      <w:pPr>
+        <w:pStyle w:val="ListParagraph"/>
+        <w:spacing w:after="0" w:line="276" w:lineRule="auto"/>
+        <w:ind w:left="284"/>
+        <w:rPr>
+          <w:rFonts w:ascii="Times New Roman" w:hAnsi="Times New Roman" w:cs="Times New Roman"/>
+          <w:sz w:val="24"/>
+          <w:szCs w:val="24"/>
+          <w:lang w:val="en-US"/>
+        </w:rPr>
+      </w:pPr>
+      <w:r>
+        <w:rPr>
+          <w:rFonts w:ascii="Times New Roman" w:hAnsi="Times New Roman" w:cs="Times New Roman"/>
+          <w:sz w:val="24"/>
+          <w:szCs w:val="24"/>
+          <w:lang w:val="en-US"/>
+        </w:rPr>
+        <w:t>DOD yang diselesaikan oleh tim telah sesuai dengan keinginan PO.</w:t>
+      </w:r>
+      <w:r>
+        <w:rPr>
+          <w:rFonts w:ascii="Times New Roman" w:hAnsi="Times New Roman" w:cs="Times New Roman"/>
+          <w:sz w:val="24"/>
+          <w:szCs w:val="24"/>
+          <w:lang w:val="en-US"/>
+        </w:rPr>
+        <w:t xml:space="preserve"> Status In-Progress telah diubah menjadi status Done pada Product Backlog List.</w:t>
+      </w:r>
+    </w:p>
+    <w:p>
+      <w:pPr>
+        <w:pStyle w:val="ListParagraph"/>
+        <w:spacing w:after="0" w:line="276" w:lineRule="auto"/>
+        <w:ind w:left="284"/>
+        <w:rPr>
+          <w:rFonts w:ascii="Times New Roman" w:hAnsi="Times New Roman" w:cs="Times New Roman"/>
+          <w:sz w:val="24"/>
+          <w:szCs w:val="24"/>
+          <w:lang w:val="en-US"/>
+        </w:rPr>
+      </w:pPr>
+      <w:r>
+        <w:rPr>
+          <w:rFonts w:ascii="Times New Roman" w:hAnsi="Times New Roman" w:cs="Times New Roman"/>
+          <w:sz w:val="24"/>
+          <w:szCs w:val="24"/>
+          <w:lang w:val="en-US"/>
+        </w:rPr>
+        <w:t>Post yang telah dilakukan di GIT selama sprint pertama ini :</w:t>
+      </w:r>
+    </w:p>
+    <w:p>
+      <w:pPr>
+        <w:pStyle w:val="ListParagraph"/>
+        <w:spacing w:after="0" w:line="276" w:lineRule="auto"/>
+        <w:ind w:left="284"/>
+        <w:rPr>
+          <w:rFonts w:ascii="Times New Roman" w:hAnsi="Times New Roman" w:cs="Times New Roman"/>
+          <w:sz w:val="24"/>
+          <w:szCs w:val="24"/>
+          <w:lang w:val="en-US"/>
+        </w:rPr>
+      </w:pPr>
+      <w:r>
+        <w:rPr>
+          <w:rFonts w:ascii="Times New Roman" w:hAnsi="Times New Roman" w:cs="Times New Roman"/>
+          <w:noProof/>
+          <w:sz w:val="24"/>
+          <w:szCs w:val="24"/>
+          <w:lang w:val="en-US"/>
+        </w:rPr>
+        <w:drawing>
+          <wp:inline distT="0" distB="0" distL="0" distR="0" wp14:anchorId="688CF37F" wp14:editId="12EFE4DD">
+            <wp:extent cx="3441700" cy="2628207"/>
+            <wp:effectExtent l="0" t="0" r="6350" b="1270"/>
+            <wp:docPr id="6" name="Picture 6"/>
+            <wp:cNvGraphicFramePr>
+              <a:graphicFrameLocks xmlns:a="http://schemas.openxmlformats.org/drawingml/2006/main" noChangeAspect="1"/>
+            </wp:cNvGraphicFramePr>
+            <a:graphic xmlns:a="http://schemas.openxmlformats.org/drawingml/2006/main">
+              <a:graphicData uri="http://schemas.openxmlformats.org/drawingml/2006/picture">
+                <pic:pic xmlns:pic="http://schemas.openxmlformats.org/drawingml/2006/picture">
+                  <pic:nvPicPr>
+                    <pic:cNvPr id="0" name="Picture 1"/>
+                    <pic:cNvPicPr>
+                      <a:picLocks noChangeAspect="1" noChangeArrowheads="1"/>
+                    </pic:cNvPicPr>
+                  </pic:nvPicPr>
+                  <pic:blipFill>
+                    <a:blip r:embed="rId18" cstate="print">
+                      <a:extLst>
+                        <a:ext uri="{28A0092B-C50C-407E-A947-70E740481C1C}">
+                          <a14:useLocalDpi xmlns:a14="http://schemas.microsoft.com/office/drawing/2010/main" val="0"/>
+                        </a:ext>
+                      </a:extLst>
+                    </a:blip>
+                    <a:srcRect/>
+                    <a:stretch>
+                      <a:fillRect/>
+                    </a:stretch>
+                  </pic:blipFill>
+                  <pic:spPr bwMode="auto">
+                    <a:xfrm>
+                      <a:off x="0" y="0"/>
+                      <a:ext cx="3452548" cy="2636491"/>
+                    </a:xfrm>
+                    <a:prstGeom prst="rect">
+                      <a:avLst/>
+                    </a:prstGeom>
+                    <a:noFill/>
+                    <a:ln>
+                      <a:noFill/>
+                    </a:ln>
+                  </pic:spPr>
+                </pic:pic>
+              </a:graphicData>
+            </a:graphic>
+          </wp:inline>
+        </w:drawing>
       </w:r>
     </w:p>
     <w:p>
@@ -2155,7 +3028,7 @@
           <w:szCs w:val="24"/>
           <w:lang w:val="en-US"/>
         </w:rPr>
-        <w:t>Daily Inspection</w:t>
+        <w:t>Sprint Resprotective</w:t>
       </w:r>
     </w:p>
     <w:p>
@@ -2163,25 +3036,24 @@
         <w:pStyle w:val="ListParagraph"/>
         <w:numPr>
           <w:ilvl w:val="0"/>
-          <w:numId w:val="1"/>
+          <w:numId w:val="5"/>
         </w:numPr>
         <w:spacing w:after="0" w:line="276" w:lineRule="auto"/>
-        <w:ind w:left="284" w:hanging="284"/>
-        <w:rPr>
-          <w:rFonts w:ascii="Times New Roman" w:hAnsi="Times New Roman" w:cs="Times New Roman"/>
-          <w:sz w:val="24"/>
-          <w:szCs w:val="24"/>
-          <w:lang w:val="en-US"/>
-        </w:rPr>
-      </w:pPr>
-      <w:r>
-        <w:rPr>
-          <w:rFonts w:ascii="Times New Roman" w:hAnsi="Times New Roman" w:cs="Times New Roman"/>
-          <w:sz w:val="24"/>
-          <w:szCs w:val="24"/>
-          <w:lang w:val="en-US"/>
-        </w:rPr>
-        <w:t>Sprint Review</w:t>
+        <w:rPr>
+          <w:rFonts w:ascii="Times New Roman" w:hAnsi="Times New Roman" w:cs="Times New Roman"/>
+          <w:sz w:val="24"/>
+          <w:szCs w:val="24"/>
+          <w:lang w:val="en-US"/>
+        </w:rPr>
+      </w:pPr>
+      <w:r>
+        <w:rPr>
+          <w:rFonts w:ascii="Times New Roman" w:hAnsi="Times New Roman" w:cs="Times New Roman"/>
+          <w:sz w:val="24"/>
+          <w:szCs w:val="24"/>
+          <w:lang w:val="en-US"/>
+        </w:rPr>
+        <w:t>Hal yang perlu dikurangi : tidak ada</w:t>
       </w:r>
     </w:p>
     <w:p>
@@ -2189,26 +3061,106 @@
         <w:pStyle w:val="ListParagraph"/>
         <w:numPr>
           <w:ilvl w:val="0"/>
-          <w:numId w:val="1"/>
+          <w:numId w:val="5"/>
         </w:numPr>
         <w:spacing w:after="0" w:line="276" w:lineRule="auto"/>
-        <w:ind w:left="284" w:hanging="284"/>
-        <w:rPr>
-          <w:rFonts w:ascii="Times New Roman" w:hAnsi="Times New Roman" w:cs="Times New Roman"/>
-          <w:sz w:val="24"/>
-          <w:szCs w:val="24"/>
-          <w:lang w:val="en-US"/>
-        </w:rPr>
-      </w:pPr>
-      <w:r>
-        <w:rPr>
-          <w:rFonts w:ascii="Times New Roman" w:hAnsi="Times New Roman" w:cs="Times New Roman"/>
-          <w:sz w:val="24"/>
-          <w:szCs w:val="24"/>
-          <w:lang w:val="en-US"/>
-        </w:rPr>
-        <w:t>Sprint Resprotective</w:t>
-      </w:r>
+        <w:rPr>
+          <w:rFonts w:ascii="Times New Roman" w:hAnsi="Times New Roman" w:cs="Times New Roman"/>
+          <w:sz w:val="24"/>
+          <w:szCs w:val="24"/>
+          <w:lang w:val="en-US"/>
+        </w:rPr>
+      </w:pPr>
+      <w:r>
+        <w:rPr>
+          <w:rFonts w:ascii="Times New Roman" w:hAnsi="Times New Roman" w:cs="Times New Roman"/>
+          <w:sz w:val="24"/>
+          <w:szCs w:val="24"/>
+          <w:lang w:val="en-US"/>
+        </w:rPr>
+        <w:t>Hal yang perlu ditambahkan : tidak ada</w:t>
+      </w:r>
+    </w:p>
+    <w:p>
+      <w:pPr>
+        <w:pStyle w:val="ListParagraph"/>
+        <w:numPr>
+          <w:ilvl w:val="0"/>
+          <w:numId w:val="5"/>
+        </w:numPr>
+        <w:spacing w:after="0" w:line="276" w:lineRule="auto"/>
+        <w:rPr>
+          <w:rFonts w:ascii="Times New Roman" w:hAnsi="Times New Roman" w:cs="Times New Roman"/>
+          <w:sz w:val="24"/>
+          <w:szCs w:val="24"/>
+          <w:lang w:val="en-US"/>
+        </w:rPr>
+      </w:pPr>
+      <w:r>
+        <w:rPr>
+          <w:rFonts w:ascii="Times New Roman" w:hAnsi="Times New Roman" w:cs="Times New Roman"/>
+          <w:sz w:val="24"/>
+          <w:szCs w:val="24"/>
+          <w:lang w:val="en-US"/>
+        </w:rPr>
+        <w:t>Hal yang perlu ditingkatkan : tidak ada</w:t>
+      </w:r>
+    </w:p>
+    <w:p>
+      <w:pPr>
+        <w:pStyle w:val="ListParagraph"/>
+        <w:numPr>
+          <w:ilvl w:val="0"/>
+          <w:numId w:val="5"/>
+        </w:numPr>
+        <w:spacing w:after="0" w:line="276" w:lineRule="auto"/>
+        <w:rPr>
+          <w:rFonts w:ascii="Times New Roman" w:hAnsi="Times New Roman" w:cs="Times New Roman"/>
+          <w:sz w:val="24"/>
+          <w:szCs w:val="24"/>
+          <w:lang w:val="en-US"/>
+        </w:rPr>
+      </w:pPr>
+      <w:r>
+        <w:rPr>
+          <w:rFonts w:ascii="Times New Roman" w:hAnsi="Times New Roman" w:cs="Times New Roman"/>
+          <w:sz w:val="24"/>
+          <w:szCs w:val="24"/>
+          <w:lang w:val="en-US"/>
+        </w:rPr>
+        <w:t>Hal yang perlu dipertahankan : konten dan design harus</w:t>
+      </w:r>
+      <w:r>
+        <w:rPr>
+          <w:rFonts w:ascii="Times New Roman" w:hAnsi="Times New Roman" w:cs="Times New Roman"/>
+          <w:sz w:val="24"/>
+          <w:szCs w:val="24"/>
+          <w:lang w:val="en-US"/>
+        </w:rPr>
+        <w:t xml:space="preserve"> tetap</w:t>
+      </w:r>
+      <w:r>
+        <w:rPr>
+          <w:rFonts w:ascii="Times New Roman" w:hAnsi="Times New Roman" w:cs="Times New Roman"/>
+          <w:sz w:val="24"/>
+          <w:szCs w:val="24"/>
+          <w:lang w:val="en-US"/>
+        </w:rPr>
+        <w:t xml:space="preserve"> sama agar slide lebih terlihat konsisten.</w:t>
+      </w:r>
+    </w:p>
+    <w:p>
+      <w:pPr>
+        <w:pStyle w:val="ListParagraph"/>
+        <w:spacing w:after="0" w:line="276" w:lineRule="auto"/>
+        <w:ind w:left="644"/>
+        <w:rPr>
+          <w:rFonts w:ascii="Times New Roman" w:hAnsi="Times New Roman" w:cs="Times New Roman"/>
+          <w:sz w:val="24"/>
+          <w:szCs w:val="24"/>
+          <w:lang w:val="en-US"/>
+        </w:rPr>
+      </w:pPr>
     </w:p>
     <w:p>
       <w:pPr>
@@ -2483,9 +3435,235 @@
     </w:lvl>
   </w:abstractNum>
   <w:abstractNum w:abstractNumId="2" w15:restartNumberingAfterBreak="0">
+    <w:nsid w:val="6B5E45D0"/>
+    <w:multiLevelType w:val="hybridMultilevel"/>
+    <w:tmpl w:val="1236FC2E"/>
+    <w:lvl w:ilvl="0" w:tplc="8B5A7212">
+      <w:start w:val="1"/>
+      <w:numFmt w:val="bullet"/>
+      <w:lvlText w:val=""/>
+      <w:lvlJc w:val="left"/>
+      <w:pPr>
+        <w:ind w:left="1004" w:hanging="360"/>
+      </w:pPr>
+      <w:rPr>
+        <w:rFonts w:ascii="Symbol" w:hAnsi="Symbol" w:hint="default"/>
+      </w:rPr>
+    </w:lvl>
+    <w:lvl w:ilvl="1" w:tplc="38090003" w:tentative="1">
+      <w:start w:val="1"/>
+      <w:numFmt w:val="bullet"/>
+      <w:lvlText w:val="o"/>
+      <w:lvlJc w:val="left"/>
+      <w:pPr>
+        <w:ind w:left="1724" w:hanging="360"/>
+      </w:pPr>
+      <w:rPr>
+        <w:rFonts w:ascii="Courier New" w:hAnsi="Courier New" w:cs="Courier New" w:hint="default"/>
+      </w:rPr>
+    </w:lvl>
+    <w:lvl w:ilvl="2" w:tplc="38090005" w:tentative="1">
+      <w:start w:val="1"/>
+      <w:numFmt w:val="bullet"/>
+      <w:lvlText w:val=""/>
+      <w:lvlJc w:val="left"/>
+      <w:pPr>
+        <w:ind w:left="2444" w:hanging="360"/>
+      </w:pPr>
+      <w:rPr>
+        <w:rFonts w:ascii="Wingdings" w:hAnsi="Wingdings" w:hint="default"/>
+      </w:rPr>
+    </w:lvl>
+    <w:lvl w:ilvl="3" w:tplc="38090001" w:tentative="1">
+      <w:start w:val="1"/>
+      <w:numFmt w:val="bullet"/>
+      <w:lvlText w:val=""/>
+      <w:lvlJc w:val="left"/>
+      <w:pPr>
+        <w:ind w:left="3164" w:hanging="360"/>
+      </w:pPr>
+      <w:rPr>
+        <w:rFonts w:ascii="Symbol" w:hAnsi="Symbol" w:hint="default"/>
+      </w:rPr>
+    </w:lvl>
+    <w:lvl w:ilvl="4" w:tplc="38090003" w:tentative="1">
+      <w:start w:val="1"/>
+      <w:numFmt w:val="bullet"/>
+      <w:lvlText w:val="o"/>
+      <w:lvlJc w:val="left"/>
+      <w:pPr>
+        <w:ind w:left="3884" w:hanging="360"/>
+      </w:pPr>
+      <w:rPr>
+        <w:rFonts w:ascii="Courier New" w:hAnsi="Courier New" w:cs="Courier New" w:hint="default"/>
+      </w:rPr>
+    </w:lvl>
+    <w:lvl w:ilvl="5" w:tplc="38090005" w:tentative="1">
+      <w:start w:val="1"/>
+      <w:numFmt w:val="bullet"/>
+      <w:lvlText w:val=""/>
+      <w:lvlJc w:val="left"/>
+      <w:pPr>
+        <w:ind w:left="4604" w:hanging="360"/>
+      </w:pPr>
+      <w:rPr>
+        <w:rFonts w:ascii="Wingdings" w:hAnsi="Wingdings" w:hint="default"/>
+      </w:rPr>
+    </w:lvl>
+    <w:lvl w:ilvl="6" w:tplc="38090001" w:tentative="1">
+      <w:start w:val="1"/>
+      <w:numFmt w:val="bullet"/>
+      <w:lvlText w:val=""/>
+      <w:lvlJc w:val="left"/>
+      <w:pPr>
+        <w:ind w:left="5324" w:hanging="360"/>
+      </w:pPr>
+      <w:rPr>
+        <w:rFonts w:ascii="Symbol" w:hAnsi="Symbol" w:hint="default"/>
+      </w:rPr>
+    </w:lvl>
+    <w:lvl w:ilvl="7" w:tplc="38090003" w:tentative="1">
+      <w:start w:val="1"/>
+      <w:numFmt w:val="bullet"/>
+      <w:lvlText w:val="o"/>
+      <w:lvlJc w:val="left"/>
+      <w:pPr>
+        <w:ind w:left="6044" w:hanging="360"/>
+      </w:pPr>
+      <w:rPr>
+        <w:rFonts w:ascii="Courier New" w:hAnsi="Courier New" w:cs="Courier New" w:hint="default"/>
+      </w:rPr>
+    </w:lvl>
+    <w:lvl w:ilvl="8" w:tplc="38090005" w:tentative="1">
+      <w:start w:val="1"/>
+      <w:numFmt w:val="bullet"/>
+      <w:lvlText w:val=""/>
+      <w:lvlJc w:val="left"/>
+      <w:pPr>
+        <w:ind w:left="6764" w:hanging="360"/>
+      </w:pPr>
+      <w:rPr>
+        <w:rFonts w:ascii="Wingdings" w:hAnsi="Wingdings" w:hint="default"/>
+      </w:rPr>
+    </w:lvl>
+  </w:abstractNum>
+  <w:abstractNum w:abstractNumId="3" w15:restartNumberingAfterBreak="0">
     <w:nsid w:val="7A317236"/>
     <w:multiLevelType w:val="hybridMultilevel"/>
-    <w:tmpl w:val="DCDED32E"/>
+    <w:tmpl w:val="75861230"/>
+    <w:lvl w:ilvl="0" w:tplc="8B5A7212">
+      <w:start w:val="1"/>
+      <w:numFmt w:val="bullet"/>
+      <w:lvlText w:val=""/>
+      <w:lvlJc w:val="left"/>
+      <w:pPr>
+        <w:ind w:left="1004" w:hanging="360"/>
+      </w:pPr>
+      <w:rPr>
+        <w:rFonts w:ascii="Symbol" w:hAnsi="Symbol" w:hint="default"/>
+      </w:rPr>
+    </w:lvl>
+    <w:lvl w:ilvl="1" w:tplc="38090003" w:tentative="1">
+      <w:start w:val="1"/>
+      <w:numFmt w:val="bullet"/>
+      <w:lvlText w:val="o"/>
+      <w:lvlJc w:val="left"/>
+      <w:pPr>
+        <w:ind w:left="1724" w:hanging="360"/>
+      </w:pPr>
+      <w:rPr>
+        <w:rFonts w:ascii="Courier New" w:hAnsi="Courier New" w:cs="Courier New" w:hint="default"/>
+      </w:rPr>
+    </w:lvl>
+    <w:lvl w:ilvl="2" w:tplc="38090005" w:tentative="1">
+      <w:start w:val="1"/>
+      <w:numFmt w:val="bullet"/>
+      <w:lvlText w:val=""/>
+      <w:lvlJc w:val="left"/>
+      <w:pPr>
+        <w:ind w:left="2444" w:hanging="360"/>
+      </w:pPr>
+      <w:rPr>
+        <w:rFonts w:ascii="Wingdings" w:hAnsi="Wingdings" w:hint="default"/>
+      </w:rPr>
+    </w:lvl>
+    <w:lvl w:ilvl="3" w:tplc="38090001" w:tentative="1">
+      <w:start w:val="1"/>
+      <w:numFmt w:val="bullet"/>
+      <w:lvlText w:val=""/>
+      <w:lvlJc w:val="left"/>
+      <w:pPr>
+        <w:ind w:left="3164" w:hanging="360"/>
+      </w:pPr>
+      <w:rPr>
+        <w:rFonts w:ascii="Symbol" w:hAnsi="Symbol" w:hint="default"/>
+      </w:rPr>
+    </w:lvl>
+    <w:lvl w:ilvl="4" w:tplc="38090003" w:tentative="1">
+      <w:start w:val="1"/>
+      <w:numFmt w:val="bullet"/>
+      <w:lvlText w:val="o"/>
+      <w:lvlJc w:val="left"/>
+      <w:pPr>
+        <w:ind w:left="3884" w:hanging="360"/>
+      </w:pPr>
+      <w:rPr>
+        <w:rFonts w:ascii="Courier New" w:hAnsi="Courier New" w:cs="Courier New" w:hint="default"/>
+      </w:rPr>
+    </w:lvl>
+    <w:lvl w:ilvl="5" w:tplc="38090005" w:tentative="1">
+      <w:start w:val="1"/>
+      <w:numFmt w:val="bullet"/>
+      <w:lvlText w:val=""/>
+      <w:lvlJc w:val="left"/>
+      <w:pPr>
+        <w:ind w:left="4604" w:hanging="360"/>
+      </w:pPr>
+      <w:rPr>
+        <w:rFonts w:ascii="Wingdings" w:hAnsi="Wingdings" w:hint="default"/>
+      </w:rPr>
+    </w:lvl>
+    <w:lvl w:ilvl="6" w:tplc="38090001" w:tentative="1">
+      <w:start w:val="1"/>
+      <w:numFmt w:val="bullet"/>
+      <w:lvlText w:val=""/>
+      <w:lvlJc w:val="left"/>
+      <w:pPr>
+        <w:ind w:left="5324" w:hanging="360"/>
+      </w:pPr>
+      <w:rPr>
+        <w:rFonts w:ascii="Symbol" w:hAnsi="Symbol" w:hint="default"/>
+      </w:rPr>
+    </w:lvl>
+    <w:lvl w:ilvl="7" w:tplc="38090003" w:tentative="1">
+      <w:start w:val="1"/>
+      <w:numFmt w:val="bullet"/>
+      <w:lvlText w:val="o"/>
+      <w:lvlJc w:val="left"/>
+      <w:pPr>
+        <w:ind w:left="6044" w:hanging="360"/>
+      </w:pPr>
+      <w:rPr>
+        <w:rFonts w:ascii="Courier New" w:hAnsi="Courier New" w:cs="Courier New" w:hint="default"/>
+      </w:rPr>
+    </w:lvl>
+    <w:lvl w:ilvl="8" w:tplc="38090005" w:tentative="1">
+      <w:start w:val="1"/>
+      <w:numFmt w:val="bullet"/>
+      <w:lvlText w:val=""/>
+      <w:lvlJc w:val="left"/>
+      <w:pPr>
+        <w:ind w:left="6764" w:hanging="360"/>
+      </w:pPr>
+      <w:rPr>
+        <w:rFonts w:ascii="Wingdings" w:hAnsi="Wingdings" w:hint="default"/>
+      </w:rPr>
+    </w:lvl>
+  </w:abstractNum>
+  <w:abstractNum w:abstractNumId="4" w15:restartNumberingAfterBreak="0">
+    <w:nsid w:val="7C314941"/>
+    <w:multiLevelType w:val="hybridMultilevel"/>
+    <w:tmpl w:val="F7A88594"/>
     <w:lvl w:ilvl="0" w:tplc="8B5A7212">
       <w:start w:val="1"/>
       <w:numFmt w:val="bullet"/>
@@ -2602,6 +3780,12 @@
     <w:abstractNumId w:val="0"/>
   </w:num>
   <w:num w:numId="3">
+    <w:abstractNumId w:val="3"/>
+  </w:num>
+  <w:num w:numId="4">
+    <w:abstractNumId w:val="4"/>
+  </w:num>
+  <w:num w:numId="5">
     <w:abstractNumId w:val="2"/>
   </w:num>
 </w:numbering>

</xml_diff>

<commit_message>
Menambahkan slide yang menuliskan tentang pembagian arsitektur BUS
</commit_message>
<xml_diff>
--- a/Dokumen/Logbook.docx
+++ b/Dokumen/Logbook.docx
@@ -10775,8 +10775,6 @@
         </w:rPr>
         <w:t xml:space="preserve">          </w:t>
       </w:r>
-      <w:bookmarkStart w:id="1" w:name="_GoBack"/>
-      <w:bookmarkEnd w:id="1"/>
       <w:r>
         <w:rPr>
           <w:rFonts w:ascii="Times New Roman" w:hAnsi="Times New Roman" w:cs="Times New Roman"/>
@@ -12401,7 +12399,58 @@
           <w:szCs w:val="24"/>
           <w:lang w:val="en-US"/>
         </w:rPr>
-        <w:t>“Bryan Marcelino”.</w:t>
+        <w:t xml:space="preserve">Bryan Marcelino, Felix </w:t>
+      </w:r>
+      <w:proofErr w:type="spellStart"/>
+      <w:r>
+        <w:rPr>
+          <w:rFonts w:ascii="Times New Roman" w:hAnsi="Times New Roman" w:cs="Times New Roman"/>
+          <w:sz w:val="24"/>
+          <w:szCs w:val="24"/>
+          <w:lang w:val="en-US"/>
+        </w:rPr>
+        <w:t>Utama</w:t>
+      </w:r>
+      <w:proofErr w:type="spellEnd"/>
+      <w:r>
+        <w:rPr>
+          <w:rFonts w:ascii="Times New Roman" w:hAnsi="Times New Roman" w:cs="Times New Roman"/>
+          <w:sz w:val="24"/>
+          <w:szCs w:val="24"/>
+          <w:lang w:val="en-US"/>
+        </w:rPr>
+        <w:t xml:space="preserve">, </w:t>
+      </w:r>
+      <w:proofErr w:type="spellStart"/>
+      <w:r>
+        <w:rPr>
+          <w:rFonts w:ascii="Times New Roman" w:hAnsi="Times New Roman" w:cs="Times New Roman"/>
+          <w:sz w:val="24"/>
+          <w:szCs w:val="24"/>
+          <w:lang w:val="en-US"/>
+        </w:rPr>
+        <w:t>dan</w:t>
+      </w:r>
+      <w:proofErr w:type="spellEnd"/>
+      <w:r>
+        <w:rPr>
+          <w:rFonts w:ascii="Times New Roman" w:hAnsi="Times New Roman" w:cs="Times New Roman"/>
+          <w:sz w:val="24"/>
+          <w:szCs w:val="24"/>
+          <w:lang w:val="en-US"/>
+        </w:rPr>
+        <w:t xml:space="preserve"> Jimmy</w:t>
+      </w:r>
+      <w:bookmarkStart w:id="1" w:name="_GoBack"/>
+      <w:bookmarkEnd w:id="1"/>
+      <w:r>
+        <w:rPr>
+          <w:rFonts w:ascii="Times New Roman" w:hAnsi="Times New Roman" w:cs="Times New Roman"/>
+          <w:sz w:val="24"/>
+          <w:szCs w:val="24"/>
+          <w:lang w:val="en-US"/>
+        </w:rPr>
+        <w:t>.</w:t>
       </w:r>
     </w:p>
     <w:p>
@@ -12563,9 +12612,9 @@
           <w:lang w:val="en-US" w:eastAsia="en-US"/>
         </w:rPr>
         <w:drawing>
-          <wp:inline distT="0" distB="0" distL="0" distR="0" wp14:anchorId="02EB5B82" wp14:editId="24E703A2">
-            <wp:extent cx="5731510" cy="2972302"/>
-            <wp:effectExtent l="0" t="0" r="2540" b="0"/>
+          <wp:inline distT="0" distB="0" distL="0" distR="0" wp14:anchorId="02EB5B82" wp14:editId="2C776C51">
+            <wp:extent cx="3726611" cy="1932583"/>
+            <wp:effectExtent l="0" t="0" r="7620" b="0"/>
             <wp:docPr id="21" name="Picture 21"/>
             <wp:cNvGraphicFramePr>
               <a:graphicFrameLocks xmlns:a="http://schemas.openxmlformats.org/drawingml/2006/main" noChangeAspect="1"/>
@@ -12586,7 +12635,7 @@
                   <pic:spPr>
                     <a:xfrm>
                       <a:off x="0" y="0"/>
-                      <a:ext cx="5731510" cy="2972302"/>
+                      <a:ext cx="3730909" cy="1934812"/>
                     </a:xfrm>
                     <a:prstGeom prst="rect">
                       <a:avLst/>
@@ -13650,39 +13699,8 @@
           <w:szCs w:val="24"/>
           <w:lang w:val="en-US"/>
         </w:rPr>
-        <w:t xml:space="preserve"> BUS </w:t>
-      </w:r>
-      <w:proofErr w:type="spellStart"/>
-      <w:r>
-        <w:rPr>
-          <w:rFonts w:ascii="Times New Roman" w:hAnsi="Times New Roman" w:cs="Times New Roman"/>
-          <w:sz w:val="24"/>
-          <w:szCs w:val="24"/>
-          <w:lang w:val="en-US"/>
-        </w:rPr>
-        <w:t>beserta</w:t>
-      </w:r>
-      <w:proofErr w:type="spellEnd"/>
-      <w:r>
-        <w:rPr>
-          <w:rFonts w:ascii="Times New Roman" w:hAnsi="Times New Roman" w:cs="Times New Roman"/>
-          <w:sz w:val="24"/>
-          <w:szCs w:val="24"/>
-          <w:lang w:val="en-US"/>
-        </w:rPr>
-        <w:t xml:space="preserve"> </w:t>
-      </w:r>
-      <w:proofErr w:type="spellStart"/>
-      <w:r>
-        <w:rPr>
-          <w:rFonts w:ascii="Times New Roman" w:hAnsi="Times New Roman" w:cs="Times New Roman"/>
-          <w:sz w:val="24"/>
-          <w:szCs w:val="24"/>
-          <w:lang w:val="en-US"/>
-        </w:rPr>
-        <w:t>gambarnya</w:t>
-      </w:r>
-      <w:proofErr w:type="spellEnd"/>
+        <w:t xml:space="preserve"> BUS</w:t>
+      </w:r>
       <w:r>
         <w:rPr>
           <w:rFonts w:ascii="Times New Roman" w:hAnsi="Times New Roman" w:cs="Times New Roman"/>
@@ -13739,7 +13757,6 @@
           <w:szCs w:val="24"/>
           <w:lang w:val="en-US"/>
         </w:rPr>
-        <w:lastRenderedPageBreak/>
         <w:t>Setel</w:t>
       </w:r>
       <w:r>
@@ -14406,6 +14423,7 @@
           <w:szCs w:val="24"/>
           <w:lang w:val="en-US"/>
         </w:rPr>
+        <w:lastRenderedPageBreak/>
         <w:t xml:space="preserve">Jimmy </w:t>
       </w:r>
       <w:proofErr w:type="spellStart"/>
@@ -14668,59 +14686,8 @@
           <w:szCs w:val="24"/>
           <w:lang w:val="en-US"/>
         </w:rPr>
-        <w:t xml:space="preserve"> BUS </w:t>
-      </w:r>
-      <w:proofErr w:type="spellStart"/>
-      <w:r>
-        <w:rPr>
-          <w:rFonts w:ascii="Times New Roman" w:hAnsi="Times New Roman" w:cs="Times New Roman"/>
-          <w:sz w:val="24"/>
-          <w:szCs w:val="24"/>
-          <w:lang w:val="en-US"/>
-        </w:rPr>
-        <w:t>dan</w:t>
-      </w:r>
-      <w:proofErr w:type="spellEnd"/>
-      <w:r>
-        <w:rPr>
-          <w:rFonts w:ascii="Times New Roman" w:hAnsi="Times New Roman" w:cs="Times New Roman"/>
-          <w:sz w:val="24"/>
-          <w:szCs w:val="24"/>
-          <w:lang w:val="en-US"/>
-        </w:rPr>
-        <w:t xml:space="preserve"> </w:t>
-      </w:r>
-      <w:proofErr w:type="spellStart"/>
-      <w:r>
-        <w:rPr>
-          <w:rFonts w:ascii="Times New Roman" w:hAnsi="Times New Roman" w:cs="Times New Roman"/>
-          <w:sz w:val="24"/>
-          <w:szCs w:val="24"/>
-          <w:lang w:val="en-US"/>
-        </w:rPr>
-        <w:t>menambahkan</w:t>
-      </w:r>
-      <w:proofErr w:type="spellEnd"/>
-      <w:r>
-        <w:rPr>
-          <w:rFonts w:ascii="Times New Roman" w:hAnsi="Times New Roman" w:cs="Times New Roman"/>
-          <w:sz w:val="24"/>
-          <w:szCs w:val="24"/>
-          <w:lang w:val="en-US"/>
-        </w:rPr>
-        <w:t xml:space="preserve"> </w:t>
-      </w:r>
-      <w:proofErr w:type="spellStart"/>
-      <w:r>
-        <w:rPr>
-          <w:rFonts w:ascii="Times New Roman" w:hAnsi="Times New Roman" w:cs="Times New Roman"/>
-          <w:sz w:val="24"/>
-          <w:szCs w:val="24"/>
-          <w:lang w:val="en-US"/>
-        </w:rPr>
-        <w:t>gambar</w:t>
-      </w:r>
-      <w:proofErr w:type="spellEnd"/>
+        <w:t xml:space="preserve"> BUS</w:t>
+      </w:r>
       <w:r>
         <w:rPr>
           <w:rFonts w:ascii="Times New Roman" w:hAnsi="Times New Roman" w:cs="Times New Roman"/>
@@ -14743,6 +14710,69 @@
           <w:lang w:val="en-US"/>
         </w:rPr>
       </w:pPr>
+      <w:r>
+        <w:rPr>
+          <w:rFonts w:ascii="Times New Roman" w:hAnsi="Times New Roman" w:cs="Times New Roman"/>
+          <w:sz w:val="24"/>
+          <w:szCs w:val="24"/>
+          <w:lang w:val="en-US"/>
+        </w:rPr>
+        <w:drawing>
+          <wp:anchor distT="0" distB="0" distL="114300" distR="114300" simplePos="0" relativeHeight="251658240" behindDoc="1" locked="0" layoutInCell="1" allowOverlap="1" wp14:anchorId="36AB0BEC" wp14:editId="298EDA1C">
+            <wp:simplePos x="0" y="0"/>
+            <wp:positionH relativeFrom="column">
+              <wp:posOffset>3105354</wp:posOffset>
+            </wp:positionH>
+            <wp:positionV relativeFrom="paragraph">
+              <wp:posOffset>248951</wp:posOffset>
+            </wp:positionV>
+            <wp:extent cx="2631056" cy="1137014"/>
+            <wp:effectExtent l="0" t="0" r="0" b="6350"/>
+            <wp:wrapNone/>
+            <wp:docPr id="12" name="Picture 12"/>
+            <wp:cNvGraphicFramePr>
+              <a:graphicFrameLocks xmlns:a="http://schemas.openxmlformats.org/drawingml/2006/main" noChangeAspect="1"/>
+            </wp:cNvGraphicFramePr>
+            <a:graphic xmlns:a="http://schemas.openxmlformats.org/drawingml/2006/main">
+              <a:graphicData uri="http://schemas.openxmlformats.org/drawingml/2006/picture">
+                <pic:pic xmlns:pic="http://schemas.openxmlformats.org/drawingml/2006/picture">
+                  <pic:nvPicPr>
+                    <pic:cNvPr id="0" name=""/>
+                    <pic:cNvPicPr/>
+                  </pic:nvPicPr>
+                  <pic:blipFill>
+                    <a:blip r:embed="rId21" cstate="print">
+                      <a:extLst>
+                        <a:ext uri="{28A0092B-C50C-407E-A947-70E740481C1C}">
+                          <a14:useLocalDpi xmlns:a14="http://schemas.microsoft.com/office/drawing/2010/main" val="0"/>
+                        </a:ext>
+                      </a:extLst>
+                    </a:blip>
+                    <a:stretch>
+                      <a:fillRect/>
+                    </a:stretch>
+                  </pic:blipFill>
+                  <pic:spPr>
+                    <a:xfrm>
+                      <a:off x="0" y="0"/>
+                      <a:ext cx="2631056" cy="1137014"/>
+                    </a:xfrm>
+                    <a:prstGeom prst="rect">
+                      <a:avLst/>
+                    </a:prstGeom>
+                  </pic:spPr>
+                </pic:pic>
+              </a:graphicData>
+            </a:graphic>
+            <wp14:sizeRelH relativeFrom="page">
+              <wp14:pctWidth>0</wp14:pctWidth>
+            </wp14:sizeRelH>
+            <wp14:sizeRelV relativeFrom="page">
+              <wp14:pctHeight>0</wp14:pctHeight>
+            </wp14:sizeRelV>
+          </wp:anchor>
+        </w:drawing>
+      </w:r>
       <w:proofErr w:type="spellStart"/>
       <w:proofErr w:type="gramStart"/>
       <w:r>
@@ -14773,6 +14803,62 @@
           <w:lang w:val="en-US"/>
         </w:rPr>
         <w:t xml:space="preserve"> </w:t>
+      </w:r>
+    </w:p>
+    <w:p>
+      <w:pPr>
+        <w:pStyle w:val="ListParagraph"/>
+        <w:spacing w:after="0" w:line="360" w:lineRule="auto"/>
+        <w:ind w:left="568" w:firstLine="436"/>
+        <w:rPr>
+          <w:rFonts w:ascii="Times New Roman" w:hAnsi="Times New Roman" w:cs="Times New Roman"/>
+          <w:sz w:val="24"/>
+          <w:szCs w:val="24"/>
+          <w:lang w:val="en-US"/>
+        </w:rPr>
+      </w:pPr>
+      <w:r>
+        <w:rPr>
+          <w:rFonts w:ascii="Times New Roman" w:hAnsi="Times New Roman" w:cs="Times New Roman"/>
+          <w:sz w:val="24"/>
+          <w:szCs w:val="24"/>
+          <w:lang w:val="en-US"/>
+        </w:rPr>
+        <w:drawing>
+          <wp:inline distT="0" distB="0" distL="0" distR="0" wp14:anchorId="691605D9" wp14:editId="0EC91C39">
+            <wp:extent cx="2418016" cy="1121433"/>
+            <wp:effectExtent l="0" t="0" r="1905" b="2540"/>
+            <wp:docPr id="11" name="Picture 11"/>
+            <wp:cNvGraphicFramePr>
+              <a:graphicFrameLocks xmlns:a="http://schemas.openxmlformats.org/drawingml/2006/main" noChangeAspect="1"/>
+            </wp:cNvGraphicFramePr>
+            <a:graphic xmlns:a="http://schemas.openxmlformats.org/drawingml/2006/main">
+              <a:graphicData uri="http://schemas.openxmlformats.org/drawingml/2006/picture">
+                <pic:pic xmlns:pic="http://schemas.openxmlformats.org/drawingml/2006/picture">
+                  <pic:nvPicPr>
+                    <pic:cNvPr id="0" name=""/>
+                    <pic:cNvPicPr/>
+                  </pic:nvPicPr>
+                  <pic:blipFill>
+                    <a:blip r:embed="rId22"/>
+                    <a:stretch>
+                      <a:fillRect/>
+                    </a:stretch>
+                  </pic:blipFill>
+                  <pic:spPr>
+                    <a:xfrm>
+                      <a:off x="0" y="0"/>
+                      <a:ext cx="2420015" cy="1122360"/>
+                    </a:xfrm>
+                    <a:prstGeom prst="rect">
+                      <a:avLst/>
+                    </a:prstGeom>
+                  </pic:spPr>
+                </pic:pic>
+              </a:graphicData>
+            </a:graphic>
+          </wp:inline>
+        </w:drawing>
       </w:r>
     </w:p>
     <w:p>
@@ -16895,7 +16981,7 @@
   <a:extraClrSchemeLst/>
   <a:extLst>
     <a:ext uri="{05A4C25C-085E-4340-85A3-A5531E510DB2}">
-      <thm15:themeFamily xmlns="" xmlns:thm15="http://schemas.microsoft.com/office/thememl/2012/main" name="Office Theme" id="{62F939B6-93AF-4DB8-9C6B-D6C7DFDC589F}" vid="{4A3C46E8-61CC-4603-A589-7422A47A8E4A}"/>
+      <thm15:themeFamily xmlns:thm15="http://schemas.microsoft.com/office/thememl/2012/main" xmlns="" name="Office Theme" id="{62F939B6-93AF-4DB8-9C6B-D6C7DFDC589F}" vid="{4A3C46E8-61CC-4603-A589-7422A47A8E4A}"/>
     </a:ext>
   </a:extLst>
 </a:theme>

</xml_diff>

<commit_message>
update logbook 23 des
</commit_message>
<xml_diff>
--- a/Dokumen/Logbook.docx
+++ b/Dokumen/Logbook.docx
@@ -12441,8 +12441,6 @@
         </w:rPr>
         <w:t xml:space="preserve"> Jimmy</w:t>
       </w:r>
-      <w:bookmarkStart w:id="1" w:name="_GoBack"/>
-      <w:bookmarkEnd w:id="1"/>
       <w:r>
         <w:rPr>
           <w:rFonts w:ascii="Times New Roman" w:hAnsi="Times New Roman" w:cs="Times New Roman"/>
@@ -14391,6 +14389,126 @@
     <w:p>
       <w:pPr>
         <w:pStyle w:val="ListParagraph"/>
+        <w:spacing w:after="0" w:line="360" w:lineRule="auto"/>
+        <w:ind w:left="1004"/>
+        <w:rPr>
+          <w:rFonts w:ascii="Times New Roman" w:hAnsi="Times New Roman" w:cs="Times New Roman"/>
+          <w:sz w:val="24"/>
+          <w:szCs w:val="24"/>
+          <w:lang w:val="en-US"/>
+        </w:rPr>
+      </w:pPr>
+      <w:r>
+        <w:rPr>
+          <w:rFonts w:ascii="Times New Roman" w:hAnsi="Times New Roman" w:cs="Times New Roman"/>
+          <w:sz w:val="24"/>
+          <w:szCs w:val="24"/>
+          <w:lang w:val="en-US"/>
+        </w:rPr>
+        <w:lastRenderedPageBreak/>
+        <w:drawing>
+          <wp:anchor distT="0" distB="0" distL="114300" distR="114300" simplePos="0" relativeHeight="251659264" behindDoc="1" locked="0" layoutInCell="1" allowOverlap="1" wp14:anchorId="23DC9B74" wp14:editId="712EB593">
+            <wp:simplePos x="0" y="0"/>
+            <wp:positionH relativeFrom="column">
+              <wp:posOffset>2958465</wp:posOffset>
+            </wp:positionH>
+            <wp:positionV relativeFrom="paragraph">
+              <wp:posOffset>-3810</wp:posOffset>
+            </wp:positionV>
+            <wp:extent cx="2057400" cy="1132840"/>
+            <wp:effectExtent l="0" t="0" r="0" b="0"/>
+            <wp:wrapNone/>
+            <wp:docPr id="18" name="Picture 18"/>
+            <wp:cNvGraphicFramePr>
+              <a:graphicFrameLocks xmlns:a="http://schemas.openxmlformats.org/drawingml/2006/main" noChangeAspect="1"/>
+            </wp:cNvGraphicFramePr>
+            <a:graphic xmlns:a="http://schemas.openxmlformats.org/drawingml/2006/main">
+              <a:graphicData uri="http://schemas.openxmlformats.org/drawingml/2006/picture">
+                <pic:pic xmlns:pic="http://schemas.openxmlformats.org/drawingml/2006/picture">
+                  <pic:nvPicPr>
+                    <pic:cNvPr id="0" name=""/>
+                    <pic:cNvPicPr/>
+                  </pic:nvPicPr>
+                  <pic:blipFill>
+                    <a:blip r:embed="rId21" cstate="print">
+                      <a:extLst>
+                        <a:ext uri="{28A0092B-C50C-407E-A947-70E740481C1C}">
+                          <a14:useLocalDpi xmlns:a14="http://schemas.microsoft.com/office/drawing/2010/main" val="0"/>
+                        </a:ext>
+                      </a:extLst>
+                    </a:blip>
+                    <a:stretch>
+                      <a:fillRect/>
+                    </a:stretch>
+                  </pic:blipFill>
+                  <pic:spPr>
+                    <a:xfrm>
+                      <a:off x="0" y="0"/>
+                      <a:ext cx="2057400" cy="1132840"/>
+                    </a:xfrm>
+                    <a:prstGeom prst="rect">
+                      <a:avLst/>
+                    </a:prstGeom>
+                  </pic:spPr>
+                </pic:pic>
+              </a:graphicData>
+            </a:graphic>
+            <wp14:sizeRelH relativeFrom="page">
+              <wp14:pctWidth>0</wp14:pctWidth>
+            </wp14:sizeRelH>
+            <wp14:sizeRelV relativeFrom="page">
+              <wp14:pctHeight>0</wp14:pctHeight>
+            </wp14:sizeRelV>
+          </wp:anchor>
+        </w:drawing>
+      </w:r>
+      <w:r>
+        <w:rPr>
+          <w:rFonts w:ascii="Times New Roman" w:hAnsi="Times New Roman" w:cs="Times New Roman"/>
+          <w:sz w:val="24"/>
+          <w:szCs w:val="24"/>
+          <w:lang w:val="en-US"/>
+        </w:rPr>
+        <w:drawing>
+          <wp:inline distT="0" distB="0" distL="0" distR="0" wp14:anchorId="294E580E" wp14:editId="4B1EFA06">
+            <wp:extent cx="2210549" cy="1147313"/>
+            <wp:effectExtent l="0" t="0" r="0" b="0"/>
+            <wp:docPr id="13" name="Picture 13"/>
+            <wp:cNvGraphicFramePr>
+              <a:graphicFrameLocks xmlns:a="http://schemas.openxmlformats.org/drawingml/2006/main" noChangeAspect="1"/>
+            </wp:cNvGraphicFramePr>
+            <a:graphic xmlns:a="http://schemas.openxmlformats.org/drawingml/2006/main">
+              <a:graphicData uri="http://schemas.openxmlformats.org/drawingml/2006/picture">
+                <pic:pic xmlns:pic="http://schemas.openxmlformats.org/drawingml/2006/picture">
+                  <pic:nvPicPr>
+                    <pic:cNvPr id="0" name=""/>
+                    <pic:cNvPicPr/>
+                  </pic:nvPicPr>
+                  <pic:blipFill>
+                    <a:blip r:embed="rId22"/>
+                    <a:stretch>
+                      <a:fillRect/>
+                    </a:stretch>
+                  </pic:blipFill>
+                  <pic:spPr>
+                    <a:xfrm>
+                      <a:off x="0" y="0"/>
+                      <a:ext cx="2209538" cy="1146788"/>
+                    </a:xfrm>
+                    <a:prstGeom prst="rect">
+                      <a:avLst/>
+                    </a:prstGeom>
+                  </pic:spPr>
+                </pic:pic>
+              </a:graphicData>
+            </a:graphic>
+          </wp:inline>
+        </w:drawing>
+      </w:r>
+    </w:p>
+    <w:p>
+      <w:pPr>
+        <w:pStyle w:val="ListParagraph"/>
         <w:spacing w:after="0" w:line="276" w:lineRule="auto"/>
         <w:ind w:left="1004"/>
         <w:rPr>
@@ -14423,7 +14541,6 @@
           <w:szCs w:val="24"/>
           <w:lang w:val="en-US"/>
         </w:rPr>
-        <w:lastRenderedPageBreak/>
         <w:t xml:space="preserve">Jimmy </w:t>
       </w:r>
       <w:proofErr w:type="spellStart"/>
@@ -14548,6 +14665,69 @@
           <w:lang w:val="en-US"/>
         </w:rPr>
       </w:pPr>
+      <w:r>
+        <w:rPr>
+          <w:rFonts w:ascii="Times New Roman" w:hAnsi="Times New Roman" w:cs="Times New Roman"/>
+          <w:sz w:val="24"/>
+          <w:szCs w:val="24"/>
+          <w:lang w:val="en-US"/>
+        </w:rPr>
+        <w:drawing>
+          <wp:anchor distT="0" distB="0" distL="114300" distR="114300" simplePos="0" relativeHeight="251660288" behindDoc="1" locked="0" layoutInCell="1" allowOverlap="1" wp14:anchorId="06940438" wp14:editId="13339A3B">
+            <wp:simplePos x="0" y="0"/>
+            <wp:positionH relativeFrom="column">
+              <wp:posOffset>2958548</wp:posOffset>
+            </wp:positionH>
+            <wp:positionV relativeFrom="paragraph">
+              <wp:posOffset>230505</wp:posOffset>
+            </wp:positionV>
+            <wp:extent cx="1831696" cy="975982"/>
+            <wp:effectExtent l="0" t="0" r="0" b="0"/>
+            <wp:wrapNone/>
+            <wp:docPr id="20" name="Picture 20"/>
+            <wp:cNvGraphicFramePr>
+              <a:graphicFrameLocks xmlns:a="http://schemas.openxmlformats.org/drawingml/2006/main" noChangeAspect="1"/>
+            </wp:cNvGraphicFramePr>
+            <a:graphic xmlns:a="http://schemas.openxmlformats.org/drawingml/2006/main">
+              <a:graphicData uri="http://schemas.openxmlformats.org/drawingml/2006/picture">
+                <pic:pic xmlns:pic="http://schemas.openxmlformats.org/drawingml/2006/picture">
+                  <pic:nvPicPr>
+                    <pic:cNvPr id="0" name=""/>
+                    <pic:cNvPicPr/>
+                  </pic:nvPicPr>
+                  <pic:blipFill>
+                    <a:blip r:embed="rId23" cstate="print">
+                      <a:extLst>
+                        <a:ext uri="{28A0092B-C50C-407E-A947-70E740481C1C}">
+                          <a14:useLocalDpi xmlns:a14="http://schemas.microsoft.com/office/drawing/2010/main" val="0"/>
+                        </a:ext>
+                      </a:extLst>
+                    </a:blip>
+                    <a:stretch>
+                      <a:fillRect/>
+                    </a:stretch>
+                  </pic:blipFill>
+                  <pic:spPr>
+                    <a:xfrm>
+                      <a:off x="0" y="0"/>
+                      <a:ext cx="1831696" cy="975982"/>
+                    </a:xfrm>
+                    <a:prstGeom prst="rect">
+                      <a:avLst/>
+                    </a:prstGeom>
+                  </pic:spPr>
+                </pic:pic>
+              </a:graphicData>
+            </a:graphic>
+            <wp14:sizeRelH relativeFrom="page">
+              <wp14:pctWidth>0</wp14:pctWidth>
+            </wp14:sizeRelH>
+            <wp14:sizeRelV relativeFrom="page">
+              <wp14:pctHeight>0</wp14:pctHeight>
+            </wp14:sizeRelV>
+          </wp:anchor>
+        </w:drawing>
+      </w:r>
       <w:proofErr w:type="spellStart"/>
       <w:proofErr w:type="gramStart"/>
       <w:r>
@@ -14570,6 +14750,62 @@
         <w:t xml:space="preserve"> :</w:t>
       </w:r>
       <w:proofErr w:type="gramEnd"/>
+    </w:p>
+    <w:p>
+      <w:pPr>
+        <w:pStyle w:val="ListParagraph"/>
+        <w:spacing w:after="0" w:line="360" w:lineRule="auto"/>
+        <w:ind w:left="1004"/>
+        <w:rPr>
+          <w:rFonts w:ascii="Times New Roman" w:hAnsi="Times New Roman" w:cs="Times New Roman"/>
+          <w:sz w:val="24"/>
+          <w:szCs w:val="24"/>
+          <w:lang w:val="en-US"/>
+        </w:rPr>
+      </w:pPr>
+      <w:r>
+        <w:rPr>
+          <w:rFonts w:ascii="Times New Roman" w:hAnsi="Times New Roman" w:cs="Times New Roman"/>
+          <w:sz w:val="24"/>
+          <w:szCs w:val="24"/>
+          <w:lang w:val="en-US"/>
+        </w:rPr>
+        <w:drawing>
+          <wp:inline distT="0" distB="0" distL="0" distR="0" wp14:anchorId="4727E711" wp14:editId="3DC904E3">
+            <wp:extent cx="2163351" cy="854015"/>
+            <wp:effectExtent l="0" t="0" r="0" b="3810"/>
+            <wp:docPr id="19" name="Picture 19"/>
+            <wp:cNvGraphicFramePr>
+              <a:graphicFrameLocks xmlns:a="http://schemas.openxmlformats.org/drawingml/2006/main" noChangeAspect="1"/>
+            </wp:cNvGraphicFramePr>
+            <a:graphic xmlns:a="http://schemas.openxmlformats.org/drawingml/2006/main">
+              <a:graphicData uri="http://schemas.openxmlformats.org/drawingml/2006/picture">
+                <pic:pic xmlns:pic="http://schemas.openxmlformats.org/drawingml/2006/picture">
+                  <pic:nvPicPr>
+                    <pic:cNvPr id="0" name=""/>
+                    <pic:cNvPicPr/>
+                  </pic:nvPicPr>
+                  <pic:blipFill>
+                    <a:blip r:embed="rId24"/>
+                    <a:stretch>
+                      <a:fillRect/>
+                    </a:stretch>
+                  </pic:blipFill>
+                  <pic:spPr>
+                    <a:xfrm>
+                      <a:off x="0" y="0"/>
+                      <a:ext cx="2165723" cy="854951"/>
+                    </a:xfrm>
+                    <a:prstGeom prst="rect">
+                      <a:avLst/>
+                    </a:prstGeom>
+                  </pic:spPr>
+                </pic:pic>
+              </a:graphicData>
+            </a:graphic>
+          </wp:inline>
+        </w:drawing>
+      </w:r>
     </w:p>
     <w:p>
       <w:pPr>
@@ -14713,9 +14949,10 @@
       <w:r>
         <w:rPr>
           <w:rFonts w:ascii="Times New Roman" w:hAnsi="Times New Roman" w:cs="Times New Roman"/>
-          <w:sz w:val="24"/>
-          <w:szCs w:val="24"/>
-          <w:lang w:val="en-US"/>
+          <w:noProof/>
+          <w:sz w:val="24"/>
+          <w:szCs w:val="24"/>
+          <w:lang w:val="en-US" w:eastAsia="en-US"/>
         </w:rPr>
         <w:drawing>
           <wp:anchor distT="0" distB="0" distL="114300" distR="114300" simplePos="0" relativeHeight="251658240" behindDoc="1" locked="0" layoutInCell="1" allowOverlap="1" wp14:anchorId="36AB0BEC" wp14:editId="298EDA1C">
@@ -14741,7 +14978,7 @@
                     <pic:cNvPicPr/>
                   </pic:nvPicPr>
                   <pic:blipFill>
-                    <a:blip r:embed="rId21" cstate="print">
+                    <a:blip r:embed="rId25" cstate="print">
                       <a:extLst>
                         <a:ext uri="{28A0092B-C50C-407E-A947-70E740481C1C}">
                           <a14:useLocalDpi xmlns:a14="http://schemas.microsoft.com/office/drawing/2010/main" val="0"/>
@@ -14820,9 +15057,10 @@
       <w:r>
         <w:rPr>
           <w:rFonts w:ascii="Times New Roman" w:hAnsi="Times New Roman" w:cs="Times New Roman"/>
-          <w:sz w:val="24"/>
-          <w:szCs w:val="24"/>
-          <w:lang w:val="en-US"/>
+          <w:noProof/>
+          <w:sz w:val="24"/>
+          <w:szCs w:val="24"/>
+          <w:lang w:val="en-US" w:eastAsia="en-US"/>
         </w:rPr>
         <w:drawing>
           <wp:inline distT="0" distB="0" distL="0" distR="0" wp14:anchorId="691605D9" wp14:editId="0EC91C39">
@@ -14840,7 +15078,7 @@
                     <pic:cNvPicPr/>
                   </pic:nvPicPr>
                   <pic:blipFill>
-                    <a:blip r:embed="rId22"/>
+                    <a:blip r:embed="rId26"/>
                     <a:stretch>
                       <a:fillRect/>
                     </a:stretch>
@@ -14988,6 +15226,64 @@
         <w:t>Trello :</w:t>
       </w:r>
       <w:proofErr w:type="gramEnd"/>
+    </w:p>
+    <w:p>
+      <w:pPr>
+        <w:pStyle w:val="ListParagraph"/>
+        <w:spacing w:after="0" w:line="360" w:lineRule="auto"/>
+        <w:ind w:left="284"/>
+        <w:rPr>
+          <w:rFonts w:ascii="Times New Roman" w:hAnsi="Times New Roman" w:cs="Times New Roman"/>
+          <w:sz w:val="24"/>
+          <w:szCs w:val="24"/>
+          <w:lang w:val="en-US"/>
+        </w:rPr>
+      </w:pPr>
+      <w:r>
+        <w:rPr>
+          <w:rFonts w:ascii="Times New Roman" w:hAnsi="Times New Roman" w:cs="Times New Roman"/>
+          <w:sz w:val="24"/>
+          <w:szCs w:val="24"/>
+          <w:lang w:val="en-US"/>
+        </w:rPr>
+        <w:drawing>
+          <wp:inline distT="0" distB="0" distL="0" distR="0" wp14:anchorId="4457255B" wp14:editId="3C8535CD">
+            <wp:extent cx="2622430" cy="1603996"/>
+            <wp:effectExtent l="0" t="0" r="6985" b="0"/>
+            <wp:docPr id="22" name="Picture 22"/>
+            <wp:cNvGraphicFramePr>
+              <a:graphicFrameLocks xmlns:a="http://schemas.openxmlformats.org/drawingml/2006/main" noChangeAspect="1"/>
+            </wp:cNvGraphicFramePr>
+            <a:graphic xmlns:a="http://schemas.openxmlformats.org/drawingml/2006/main">
+              <a:graphicData uri="http://schemas.openxmlformats.org/drawingml/2006/picture">
+                <pic:pic xmlns:pic="http://schemas.openxmlformats.org/drawingml/2006/picture">
+                  <pic:nvPicPr>
+                    <pic:cNvPr id="0" name=""/>
+                    <pic:cNvPicPr/>
+                  </pic:nvPicPr>
+                  <pic:blipFill>
+                    <a:blip r:embed="rId27"/>
+                    <a:stretch>
+                      <a:fillRect/>
+                    </a:stretch>
+                  </pic:blipFill>
+                  <pic:spPr>
+                    <a:xfrm>
+                      <a:off x="0" y="0"/>
+                      <a:ext cx="2625025" cy="1605583"/>
+                    </a:xfrm>
+                    <a:prstGeom prst="rect">
+                      <a:avLst/>
+                    </a:prstGeom>
+                  </pic:spPr>
+                </pic:pic>
+              </a:graphicData>
+            </a:graphic>
+          </wp:inline>
+        </w:drawing>
+      </w:r>
+      <w:bookmarkStart w:id="1" w:name="_GoBack"/>
+      <w:bookmarkEnd w:id="1"/>
     </w:p>
     <w:p>
       <w:pPr>
@@ -16981,7 +17277,7 @@
   <a:extraClrSchemeLst/>
   <a:extLst>
     <a:ext uri="{05A4C25C-085E-4340-85A3-A5531E510DB2}">
-      <thm15:themeFamily xmlns:thm15="http://schemas.microsoft.com/office/thememl/2012/main" xmlns="" name="Office Theme" id="{62F939B6-93AF-4DB8-9C6B-D6C7DFDC589F}" vid="{4A3C46E8-61CC-4603-A589-7422A47A8E4A}"/>
+      <thm15:themeFamily xmlns="" xmlns:thm15="http://schemas.microsoft.com/office/thememl/2012/main" name="Office Theme" id="{62F939B6-93AF-4DB8-9C6B-D6C7DFDC589F}" vid="{4A3C46E8-61CC-4603-A589-7422A47A8E4A}"/>
     </a:ext>
   </a:extLst>
 </a:theme>

</xml_diff>

<commit_message>
mempercantik slide Arsitektur BUS
</commit_message>
<xml_diff>
--- a/Dokumen/Logbook.docx
+++ b/Dokumen/Logbook.docx
@@ -2198,7 +2198,7 @@
                     </pic:cNvPicPr>
                   </pic:nvPicPr>
                   <pic:blipFill rotWithShape="1">
-                    <a:blip r:embed="rId6" cstate="print">
+                    <a:blip r:embed="rId7" cstate="print">
                       <a:extLst>
                         <a:ext uri="{28A0092B-C50C-407E-A947-70E740481C1C}">
                           <a14:useLocalDpi xmlns:a14="http://schemas.microsoft.com/office/drawing/2010/main" val="0"/>
@@ -2270,7 +2270,7 @@
                     </pic:cNvPicPr>
                   </pic:nvPicPr>
                   <pic:blipFill rotWithShape="1">
-                    <a:blip r:embed="rId7" cstate="print">
+                    <a:blip r:embed="rId8" cstate="print">
                       <a:extLst>
                         <a:ext uri="{28A0092B-C50C-407E-A947-70E740481C1C}">
                           <a14:useLocalDpi xmlns:a14="http://schemas.microsoft.com/office/drawing/2010/main" val="0"/>
@@ -2342,7 +2342,7 @@
                     </pic:cNvPicPr>
                   </pic:nvPicPr>
                   <pic:blipFill rotWithShape="1">
-                    <a:blip r:embed="rId8" cstate="print">
+                    <a:blip r:embed="rId9" cstate="print">
                       <a:extLst>
                         <a:ext uri="{28A0092B-C50C-407E-A947-70E740481C1C}">
                           <a14:useLocalDpi xmlns:a14="http://schemas.microsoft.com/office/drawing/2010/main" val="0"/>
@@ -5972,7 +5972,7 @@
                     </pic:cNvPicPr>
                   </pic:nvPicPr>
                   <pic:blipFill rotWithShape="1">
-                    <a:blip r:embed="rId9" cstate="print">
+                    <a:blip r:embed="rId10" cstate="print">
                       <a:extLst>
                         <a:ext uri="{28A0092B-C50C-407E-A947-70E740481C1C}">
                           <a14:useLocalDpi xmlns:a14="http://schemas.microsoft.com/office/drawing/2010/main" val="0"/>
@@ -6274,7 +6274,7 @@
                     </pic:cNvPicPr>
                   </pic:nvPicPr>
                   <pic:blipFill rotWithShape="1">
-                    <a:blip r:embed="rId10" cstate="print">
+                    <a:blip r:embed="rId11" cstate="print">
                       <a:extLst>
                         <a:ext uri="{28A0092B-C50C-407E-A947-70E740481C1C}">
                           <a14:useLocalDpi xmlns:a14="http://schemas.microsoft.com/office/drawing/2010/main" val="0"/>
@@ -6717,7 +6717,7 @@
                     </pic:cNvPicPr>
                   </pic:nvPicPr>
                   <pic:blipFill rotWithShape="1">
-                    <a:blip r:embed="rId11" cstate="print">
+                    <a:blip r:embed="rId12" cstate="print">
                       <a:extLst>
                         <a:ext uri="{28A0092B-C50C-407E-A947-70E740481C1C}">
                           <a14:useLocalDpi xmlns:a14="http://schemas.microsoft.com/office/drawing/2010/main" val="0"/>
@@ -6777,7 +6777,7 @@
                     </pic:cNvPicPr>
                   </pic:nvPicPr>
                   <pic:blipFill rotWithShape="1">
-                    <a:blip r:embed="rId12" cstate="print">
+                    <a:blip r:embed="rId13" cstate="print">
                       <a:extLst>
                         <a:ext uri="{28A0092B-C50C-407E-A947-70E740481C1C}">
                           <a14:useLocalDpi xmlns:a14="http://schemas.microsoft.com/office/drawing/2010/main" val="0"/>
@@ -6955,7 +6955,7 @@
                     </pic:cNvPicPr>
                   </pic:nvPicPr>
                   <pic:blipFill>
-                    <a:blip r:embed="rId13" cstate="print">
+                    <a:blip r:embed="rId14" cstate="print">
                       <a:extLst>
                         <a:ext uri="{28A0092B-C50C-407E-A947-70E740481C1C}">
                           <a14:useLocalDpi xmlns:a14="http://schemas.microsoft.com/office/drawing/2010/main" val="0"/>
@@ -8754,7 +8754,7 @@
                     </pic:cNvPicPr>
                   </pic:nvPicPr>
                   <pic:blipFill>
-                    <a:blip r:embed="rId14" cstate="print">
+                    <a:blip r:embed="rId15" cstate="print">
                       <a:extLst>
                         <a:ext uri="{28A0092B-C50C-407E-A947-70E740481C1C}">
                           <a14:useLocalDpi xmlns:a14="http://schemas.microsoft.com/office/drawing/2010/main" val="0"/>
@@ -9024,7 +9024,7 @@
                     </pic:cNvPicPr>
                   </pic:nvPicPr>
                   <pic:blipFill>
-                    <a:blip r:embed="rId15" cstate="print">
+                    <a:blip r:embed="rId16" cstate="print">
                       <a:extLst>
                         <a:ext uri="{28A0092B-C50C-407E-A947-70E740481C1C}">
                           <a14:useLocalDpi xmlns:a14="http://schemas.microsoft.com/office/drawing/2010/main" val="0"/>
@@ -9365,7 +9365,7 @@
                     </pic:cNvPicPr>
                   </pic:nvPicPr>
                   <pic:blipFill>
-                    <a:blip r:embed="rId16" cstate="print">
+                    <a:blip r:embed="rId17" cstate="print">
                       <a:extLst>
                         <a:ext uri="{28A0092B-C50C-407E-A947-70E740481C1C}">
                           <a14:useLocalDpi xmlns:a14="http://schemas.microsoft.com/office/drawing/2010/main" val="0"/>
@@ -9432,7 +9432,7 @@
                     </pic:cNvPicPr>
                   </pic:nvPicPr>
                   <pic:blipFill>
-                    <a:blip r:embed="rId17" cstate="print">
+                    <a:blip r:embed="rId18" cstate="print">
                       <a:extLst>
                         <a:ext uri="{28A0092B-C50C-407E-A947-70E740481C1C}">
                           <a14:useLocalDpi xmlns:a14="http://schemas.microsoft.com/office/drawing/2010/main" val="0"/>
@@ -9608,7 +9608,7 @@
                     </pic:cNvPicPr>
                   </pic:nvPicPr>
                   <pic:blipFill>
-                    <a:blip r:embed="rId18" cstate="print">
+                    <a:blip r:embed="rId19" cstate="print">
                       <a:extLst>
                         <a:ext uri="{28A0092B-C50C-407E-A947-70E740481C1C}">
                           <a14:useLocalDpi xmlns:a14="http://schemas.microsoft.com/office/drawing/2010/main" val="0"/>
@@ -10101,7 +10101,7 @@
                     </pic:cNvPicPr>
                   </pic:nvPicPr>
                   <pic:blipFill>
-                    <a:blip r:embed="rId19" cstate="print">
+                    <a:blip r:embed="rId20" cstate="print">
                       <a:extLst>
                         <a:ext uri="{28A0092B-C50C-407E-A947-70E740481C1C}">
                           <a14:useLocalDpi xmlns:a14="http://schemas.microsoft.com/office/drawing/2010/main" val="0"/>
@@ -10946,7 +10946,16 @@
           <w:szCs w:val="24"/>
           <w:lang w:val="en-US"/>
         </w:rPr>
-        <w:t>melakukan</w:t>
+        <w:t>me</w:t>
+      </w:r>
+      <w:r>
+        <w:rPr>
+          <w:rFonts w:ascii="Times New Roman" w:hAnsi="Times New Roman" w:cs="Times New Roman"/>
+          <w:sz w:val="24"/>
+          <w:szCs w:val="24"/>
+          <w:lang w:val="en-US"/>
+        </w:rPr>
+        <w:t>lakukan</w:t>
       </w:r>
       <w:proofErr w:type="spellEnd"/>
       <w:r>
@@ -11006,7 +11015,7 @@
           <w:szCs w:val="24"/>
           <w:lang w:val="en-US"/>
         </w:rPr>
-        <w:t>minggu</w:t>
+        <w:t>Rabu</w:t>
       </w:r>
       <w:proofErr w:type="spellEnd"/>
       <w:r>
@@ -12625,7 +12634,7 @@
                     <pic:cNvPicPr/>
                   </pic:nvPicPr>
                   <pic:blipFill>
-                    <a:blip r:embed="rId20"/>
+                    <a:blip r:embed="rId21"/>
                     <a:stretch>
                       <a:fillRect/>
                     </a:stretch>
@@ -12712,7 +12721,16 @@
           <w:szCs w:val="24"/>
           <w:lang w:val="en-US"/>
         </w:rPr>
-        <w:t>melakukan</w:t>
+        <w:t>me</w:t>
+      </w:r>
+      <w:r>
+        <w:rPr>
+          <w:rFonts w:ascii="Times New Roman" w:hAnsi="Times New Roman" w:cs="Times New Roman"/>
+          <w:sz w:val="24"/>
+          <w:szCs w:val="24"/>
+          <w:lang w:val="en-US"/>
+        </w:rPr>
+        <w:t>lakukan</w:t>
       </w:r>
       <w:proofErr w:type="spellEnd"/>
       <w:r>
@@ -12772,7 +12790,7 @@
           <w:szCs w:val="24"/>
           <w:lang w:val="en-US"/>
         </w:rPr>
-        <w:t>selasa</w:t>
+        <w:t>Rabu</w:t>
       </w:r>
       <w:proofErr w:type="spellEnd"/>
       <w:r>
@@ -12972,7 +12990,7 @@
           <w:szCs w:val="24"/>
           <w:lang w:val="en-US"/>
         </w:rPr>
-        <w:t>selesa</w:t>
+        <w:t>Rabu</w:t>
       </w:r>
       <w:proofErr w:type="spellEnd"/>
       <w:r>
@@ -14010,7 +14028,16 @@
           <w:szCs w:val="24"/>
           <w:lang w:val="en-US"/>
         </w:rPr>
-        <w:t xml:space="preserve"> yang </w:t>
+        <w:t xml:space="preserve"> </w:t>
+      </w:r>
+      <w:r>
+        <w:rPr>
+          <w:rFonts w:ascii="Times New Roman" w:hAnsi="Times New Roman" w:cs="Times New Roman"/>
+          <w:sz w:val="24"/>
+          <w:szCs w:val="24"/>
+          <w:lang w:val="en-US"/>
+        </w:rPr>
+        <w:t xml:space="preserve">yang </w:t>
       </w:r>
       <w:proofErr w:type="spellStart"/>
       <w:r>
@@ -14080,7 +14107,7 @@
           <w:szCs w:val="24"/>
           <w:lang w:val="en-US"/>
         </w:rPr>
-        <w:t>selasa</w:t>
+        <w:t>Rabu</w:t>
       </w:r>
       <w:proofErr w:type="spellEnd"/>
       <w:r>
@@ -14401,9 +14428,10 @@
       <w:r>
         <w:rPr>
           <w:rFonts w:ascii="Times New Roman" w:hAnsi="Times New Roman" w:cs="Times New Roman"/>
-          <w:sz w:val="24"/>
-          <w:szCs w:val="24"/>
-          <w:lang w:val="en-US"/>
+          <w:noProof/>
+          <w:sz w:val="24"/>
+          <w:szCs w:val="24"/>
+          <w:lang w:val="en-US" w:eastAsia="en-US"/>
         </w:rPr>
         <w:lastRenderedPageBreak/>
         <w:drawing>
@@ -14430,7 +14458,7 @@
                     <pic:cNvPicPr/>
                   </pic:nvPicPr>
                   <pic:blipFill>
-                    <a:blip r:embed="rId21" cstate="print">
+                    <a:blip r:embed="rId22" cstate="print">
                       <a:extLst>
                         <a:ext uri="{28A0092B-C50C-407E-A947-70E740481C1C}">
                           <a14:useLocalDpi xmlns:a14="http://schemas.microsoft.com/office/drawing/2010/main" val="0"/>
@@ -14465,9 +14493,10 @@
       <w:r>
         <w:rPr>
           <w:rFonts w:ascii="Times New Roman" w:hAnsi="Times New Roman" w:cs="Times New Roman"/>
-          <w:sz w:val="24"/>
-          <w:szCs w:val="24"/>
-          <w:lang w:val="en-US"/>
+          <w:noProof/>
+          <w:sz w:val="24"/>
+          <w:szCs w:val="24"/>
+          <w:lang w:val="en-US" w:eastAsia="en-US"/>
         </w:rPr>
         <w:drawing>
           <wp:inline distT="0" distB="0" distL="0" distR="0" wp14:anchorId="294E580E" wp14:editId="4B1EFA06">
@@ -14485,7 +14514,7 @@
                     <pic:cNvPicPr/>
                   </pic:nvPicPr>
                   <pic:blipFill>
-                    <a:blip r:embed="rId22"/>
+                    <a:blip r:embed="rId23"/>
                     <a:stretch>
                       <a:fillRect/>
                     </a:stretch>
@@ -14668,9 +14697,10 @@
       <w:r>
         <w:rPr>
           <w:rFonts w:ascii="Times New Roman" w:hAnsi="Times New Roman" w:cs="Times New Roman"/>
-          <w:sz w:val="24"/>
-          <w:szCs w:val="24"/>
-          <w:lang w:val="en-US"/>
+          <w:noProof/>
+          <w:sz w:val="24"/>
+          <w:szCs w:val="24"/>
+          <w:lang w:val="en-US" w:eastAsia="en-US"/>
         </w:rPr>
         <w:drawing>
           <wp:anchor distT="0" distB="0" distL="114300" distR="114300" simplePos="0" relativeHeight="251660288" behindDoc="1" locked="0" layoutInCell="1" allowOverlap="1" wp14:anchorId="06940438" wp14:editId="13339A3B">
@@ -14696,7 +14726,7 @@
                     <pic:cNvPicPr/>
                   </pic:nvPicPr>
                   <pic:blipFill>
-                    <a:blip r:embed="rId23" cstate="print">
+                    <a:blip r:embed="rId24" cstate="print">
                       <a:extLst>
                         <a:ext uri="{28A0092B-C50C-407E-A947-70E740481C1C}">
                           <a14:useLocalDpi xmlns:a14="http://schemas.microsoft.com/office/drawing/2010/main" val="0"/>
@@ -14766,9 +14796,10 @@
       <w:r>
         <w:rPr>
           <w:rFonts w:ascii="Times New Roman" w:hAnsi="Times New Roman" w:cs="Times New Roman"/>
-          <w:sz w:val="24"/>
-          <w:szCs w:val="24"/>
-          <w:lang w:val="en-US"/>
+          <w:noProof/>
+          <w:sz w:val="24"/>
+          <w:szCs w:val="24"/>
+          <w:lang w:val="en-US" w:eastAsia="en-US"/>
         </w:rPr>
         <w:drawing>
           <wp:inline distT="0" distB="0" distL="0" distR="0" wp14:anchorId="4727E711" wp14:editId="3DC904E3">
@@ -14786,7 +14817,7 @@
                     <pic:cNvPicPr/>
                   </pic:nvPicPr>
                   <pic:blipFill>
-                    <a:blip r:embed="rId24"/>
+                    <a:blip r:embed="rId25"/>
                     <a:stretch>
                       <a:fillRect/>
                     </a:stretch>
@@ -14978,7 +15009,7 @@
                     <pic:cNvPicPr/>
                   </pic:nvPicPr>
                   <pic:blipFill>
-                    <a:blip r:embed="rId25" cstate="print">
+                    <a:blip r:embed="rId26" cstate="print">
                       <a:extLst>
                         <a:ext uri="{28A0092B-C50C-407E-A947-70E740481C1C}">
                           <a14:useLocalDpi xmlns:a14="http://schemas.microsoft.com/office/drawing/2010/main" val="0"/>
@@ -15078,7 +15109,7 @@
                     <pic:cNvPicPr/>
                   </pic:nvPicPr>
                   <pic:blipFill>
-                    <a:blip r:embed="rId26"/>
+                    <a:blip r:embed="rId27"/>
                     <a:stretch>
                       <a:fillRect/>
                     </a:stretch>
@@ -15242,9 +15273,10 @@
       <w:r>
         <w:rPr>
           <w:rFonts w:ascii="Times New Roman" w:hAnsi="Times New Roman" w:cs="Times New Roman"/>
-          <w:sz w:val="24"/>
-          <w:szCs w:val="24"/>
-          <w:lang w:val="en-US"/>
+          <w:noProof/>
+          <w:sz w:val="24"/>
+          <w:szCs w:val="24"/>
+          <w:lang w:val="en-US" w:eastAsia="en-US"/>
         </w:rPr>
         <w:drawing>
           <wp:inline distT="0" distB="0" distL="0" distR="0" wp14:anchorId="4457255B" wp14:editId="3C8535CD">
@@ -15262,7 +15294,7 @@
                     <pic:cNvPicPr/>
                   </pic:nvPicPr>
                   <pic:blipFill>
-                    <a:blip r:embed="rId27"/>
+                    <a:blip r:embed="rId28"/>
                     <a:stretch>
                       <a:fillRect/>
                     </a:stretch>
@@ -15282,8 +15314,6 @@
           </wp:inline>
         </w:drawing>
       </w:r>
-      <w:bookmarkStart w:id="1" w:name="_GoBack"/>
-      <w:bookmarkEnd w:id="1"/>
     </w:p>
     <w:p>
       <w:pPr>
@@ -15872,6 +15902,2979 @@
           <w:lang w:val="en-US"/>
         </w:rPr>
       </w:pPr>
+    </w:p>
+    <w:p>
+      <w:pPr>
+        <w:pStyle w:val="ListParagraph"/>
+        <w:spacing w:after="0" w:line="276" w:lineRule="auto"/>
+        <w:ind w:left="644"/>
+        <w:rPr>
+          <w:rFonts w:ascii="Times New Roman" w:hAnsi="Times New Roman" w:cs="Times New Roman"/>
+          <w:sz w:val="24"/>
+          <w:szCs w:val="24"/>
+          <w:lang w:val="en-US"/>
+        </w:rPr>
+      </w:pPr>
+    </w:p>
+    <w:p>
+      <w:pPr>
+        <w:spacing w:after="0" w:line="276" w:lineRule="auto"/>
+        <w:rPr>
+          <w:rFonts w:ascii="Times New Roman" w:hAnsi="Times New Roman" w:cs="Times New Roman"/>
+          <w:b/>
+          <w:bCs/>
+          <w:sz w:val="28"/>
+          <w:szCs w:val="28"/>
+          <w:u w:val="single"/>
+          <w:lang w:val="en-US"/>
+        </w:rPr>
+      </w:pPr>
+      <w:proofErr w:type="spellStart"/>
+      <w:proofErr w:type="gramStart"/>
+      <w:r>
+        <w:rPr>
+          <w:rFonts w:ascii="Times New Roman" w:hAnsi="Times New Roman" w:cs="Times New Roman"/>
+          <w:b/>
+          <w:bCs/>
+          <w:sz w:val="28"/>
+          <w:szCs w:val="28"/>
+          <w:u w:val="single"/>
+          <w:lang w:val="en-US"/>
+        </w:rPr>
+        <w:t>Tanggal</w:t>
+      </w:r>
+      <w:proofErr w:type="spellEnd"/>
+      <w:r>
+        <w:rPr>
+          <w:rFonts w:ascii="Times New Roman" w:hAnsi="Times New Roman" w:cs="Times New Roman"/>
+          <w:b/>
+          <w:bCs/>
+          <w:sz w:val="28"/>
+          <w:szCs w:val="28"/>
+          <w:u w:val="single"/>
+          <w:lang w:val="en-US"/>
+        </w:rPr>
+        <w:t xml:space="preserve"> :</w:t>
+      </w:r>
+      <w:proofErr w:type="gramEnd"/>
+      <w:r>
+        <w:rPr>
+          <w:rFonts w:ascii="Times New Roman" w:hAnsi="Times New Roman" w:cs="Times New Roman"/>
+          <w:b/>
+          <w:bCs/>
+          <w:sz w:val="28"/>
+          <w:szCs w:val="28"/>
+          <w:u w:val="single"/>
+          <w:lang w:val="en-US"/>
+        </w:rPr>
+        <w:t xml:space="preserve"> 24</w:t>
+      </w:r>
+      <w:r>
+        <w:rPr>
+          <w:rFonts w:ascii="Times New Roman" w:hAnsi="Times New Roman" w:cs="Times New Roman"/>
+          <w:b/>
+          <w:bCs/>
+          <w:sz w:val="28"/>
+          <w:szCs w:val="28"/>
+          <w:u w:val="single"/>
+          <w:lang w:val="en-US"/>
+        </w:rPr>
+        <w:t xml:space="preserve"> </w:t>
+      </w:r>
+      <w:proofErr w:type="spellStart"/>
+      <w:r>
+        <w:rPr>
+          <w:rFonts w:ascii="Times New Roman" w:hAnsi="Times New Roman" w:cs="Times New Roman"/>
+          <w:b/>
+          <w:bCs/>
+          <w:sz w:val="28"/>
+          <w:szCs w:val="28"/>
+          <w:u w:val="single"/>
+          <w:lang w:val="en-US"/>
+        </w:rPr>
+        <w:t>Desember</w:t>
+      </w:r>
+      <w:proofErr w:type="spellEnd"/>
+      <w:r>
+        <w:rPr>
+          <w:rFonts w:ascii="Times New Roman" w:hAnsi="Times New Roman" w:cs="Times New Roman"/>
+          <w:b/>
+          <w:bCs/>
+          <w:sz w:val="28"/>
+          <w:szCs w:val="28"/>
+          <w:u w:val="single"/>
+          <w:lang w:val="en-US"/>
+        </w:rPr>
+        <w:t xml:space="preserve"> 2020</w:t>
+      </w:r>
+    </w:p>
+    <w:p>
+      <w:pPr>
+        <w:pStyle w:val="ListParagraph"/>
+        <w:numPr>
+          <w:ilvl w:val="0"/>
+          <w:numId w:val="1"/>
+        </w:numPr>
+        <w:spacing w:after="0" w:line="276" w:lineRule="auto"/>
+        <w:ind w:left="284" w:hanging="284"/>
+        <w:rPr>
+          <w:rFonts w:ascii="Times New Roman" w:hAnsi="Times New Roman" w:cs="Times New Roman"/>
+          <w:sz w:val="24"/>
+          <w:szCs w:val="24"/>
+          <w:lang w:val="en-US"/>
+        </w:rPr>
+      </w:pPr>
+      <w:r>
+        <w:rPr>
+          <w:rFonts w:ascii="Times New Roman" w:hAnsi="Times New Roman" w:cs="Times New Roman"/>
+          <w:sz w:val="24"/>
+          <w:szCs w:val="24"/>
+          <w:lang w:val="en-US"/>
+        </w:rPr>
+        <w:t>Daily Scrum</w:t>
+      </w:r>
+    </w:p>
+    <w:p>
+      <w:pPr>
+        <w:pStyle w:val="ListParagraph"/>
+        <w:spacing w:after="0" w:line="276" w:lineRule="auto"/>
+        <w:ind w:left="284"/>
+        <w:rPr>
+          <w:rFonts w:ascii="Times New Roman" w:hAnsi="Times New Roman" w:cs="Times New Roman"/>
+          <w:sz w:val="24"/>
+          <w:szCs w:val="24"/>
+          <w:lang w:val="en-US"/>
+        </w:rPr>
+      </w:pPr>
+      <w:proofErr w:type="spellStart"/>
+      <w:r>
+        <w:rPr>
+          <w:rFonts w:ascii="Times New Roman" w:hAnsi="Times New Roman" w:cs="Times New Roman"/>
+          <w:sz w:val="24"/>
+          <w:szCs w:val="24"/>
+          <w:lang w:val="en-US"/>
+        </w:rPr>
+        <w:t>Setelah</w:t>
+      </w:r>
+      <w:proofErr w:type="spellEnd"/>
+      <w:r>
+        <w:rPr>
+          <w:rFonts w:ascii="Times New Roman" w:hAnsi="Times New Roman" w:cs="Times New Roman"/>
+          <w:sz w:val="24"/>
+          <w:szCs w:val="24"/>
+          <w:lang w:val="en-US"/>
+        </w:rPr>
+        <w:t xml:space="preserve"> </w:t>
+      </w:r>
+      <w:proofErr w:type="spellStart"/>
+      <w:r>
+        <w:rPr>
+          <w:rFonts w:ascii="Times New Roman" w:hAnsi="Times New Roman" w:cs="Times New Roman"/>
+          <w:sz w:val="24"/>
+          <w:szCs w:val="24"/>
+          <w:lang w:val="en-US"/>
+        </w:rPr>
+        <w:t>melakukan</w:t>
+      </w:r>
+      <w:proofErr w:type="spellEnd"/>
+      <w:r>
+        <w:rPr>
+          <w:rFonts w:ascii="Times New Roman" w:hAnsi="Times New Roman" w:cs="Times New Roman"/>
+          <w:sz w:val="24"/>
+          <w:szCs w:val="24"/>
+          <w:lang w:val="en-US"/>
+        </w:rPr>
+        <w:t xml:space="preserve"> meeting </w:t>
+      </w:r>
+      <w:proofErr w:type="spellStart"/>
+      <w:r>
+        <w:rPr>
+          <w:rFonts w:ascii="Times New Roman" w:hAnsi="Times New Roman" w:cs="Times New Roman"/>
+          <w:sz w:val="24"/>
+          <w:szCs w:val="24"/>
+          <w:lang w:val="en-US"/>
+        </w:rPr>
+        <w:t>pada</w:t>
+      </w:r>
+      <w:proofErr w:type="spellEnd"/>
+      <w:r>
+        <w:rPr>
+          <w:rFonts w:ascii="Times New Roman" w:hAnsi="Times New Roman" w:cs="Times New Roman"/>
+          <w:sz w:val="24"/>
+          <w:szCs w:val="24"/>
+          <w:lang w:val="en-US"/>
+        </w:rPr>
+        <w:t xml:space="preserve"> </w:t>
+      </w:r>
+      <w:proofErr w:type="spellStart"/>
+      <w:r>
+        <w:rPr>
+          <w:rFonts w:ascii="Times New Roman" w:hAnsi="Times New Roman" w:cs="Times New Roman"/>
+          <w:sz w:val="24"/>
+          <w:szCs w:val="24"/>
+          <w:lang w:val="en-US"/>
+        </w:rPr>
+        <w:t>hari</w:t>
+      </w:r>
+      <w:proofErr w:type="spellEnd"/>
+      <w:r>
+        <w:rPr>
+          <w:rFonts w:ascii="Times New Roman" w:hAnsi="Times New Roman" w:cs="Times New Roman"/>
+          <w:sz w:val="24"/>
+          <w:szCs w:val="24"/>
+          <w:lang w:val="en-US"/>
+        </w:rPr>
+        <w:t xml:space="preserve"> </w:t>
+      </w:r>
+      <w:proofErr w:type="spellStart"/>
+      <w:r>
+        <w:rPr>
+          <w:rFonts w:ascii="Times New Roman" w:hAnsi="Times New Roman" w:cs="Times New Roman"/>
+          <w:sz w:val="24"/>
+          <w:szCs w:val="24"/>
+          <w:lang w:val="en-US"/>
+        </w:rPr>
+        <w:t>Kamis</w:t>
+      </w:r>
+      <w:proofErr w:type="spellEnd"/>
+      <w:r>
+        <w:rPr>
+          <w:rFonts w:ascii="Times New Roman" w:hAnsi="Times New Roman" w:cs="Times New Roman"/>
+          <w:sz w:val="24"/>
+          <w:szCs w:val="24"/>
+          <w:lang w:val="en-US"/>
+        </w:rPr>
+        <w:t xml:space="preserve"> </w:t>
+      </w:r>
+      <w:r>
+        <w:rPr>
+          <w:rFonts w:ascii="Times New Roman" w:hAnsi="Times New Roman" w:cs="Times New Roman"/>
+          <w:sz w:val="24"/>
+          <w:szCs w:val="24"/>
+          <w:lang w:val="en-US"/>
+        </w:rPr>
+        <w:t xml:space="preserve">jam 10:00 </w:t>
+      </w:r>
+      <w:proofErr w:type="spellStart"/>
+      <w:r>
+        <w:rPr>
+          <w:rFonts w:ascii="Times New Roman" w:hAnsi="Times New Roman" w:cs="Times New Roman"/>
+          <w:sz w:val="24"/>
+          <w:szCs w:val="24"/>
+          <w:lang w:val="en-US"/>
+        </w:rPr>
+        <w:t>sampai</w:t>
+      </w:r>
+      <w:proofErr w:type="spellEnd"/>
+      <w:r>
+        <w:rPr>
+          <w:rFonts w:ascii="Times New Roman" w:hAnsi="Times New Roman" w:cs="Times New Roman"/>
+          <w:sz w:val="24"/>
+          <w:szCs w:val="24"/>
+          <w:lang w:val="en-US"/>
+        </w:rPr>
+        <w:t xml:space="preserve"> </w:t>
+      </w:r>
+      <w:proofErr w:type="spellStart"/>
+      <w:r>
+        <w:rPr>
+          <w:rFonts w:ascii="Times New Roman" w:hAnsi="Times New Roman" w:cs="Times New Roman"/>
+          <w:sz w:val="24"/>
+          <w:szCs w:val="24"/>
+          <w:lang w:val="en-US"/>
+        </w:rPr>
+        <w:t>dengan</w:t>
+      </w:r>
+      <w:proofErr w:type="spellEnd"/>
+      <w:r>
+        <w:rPr>
+          <w:rFonts w:ascii="Times New Roman" w:hAnsi="Times New Roman" w:cs="Times New Roman"/>
+          <w:sz w:val="24"/>
+          <w:szCs w:val="24"/>
+          <w:lang w:val="en-US"/>
+        </w:rPr>
+        <w:t xml:space="preserve"> 10:10, </w:t>
+      </w:r>
+      <w:proofErr w:type="spellStart"/>
+      <w:r>
+        <w:rPr>
+          <w:rFonts w:ascii="Times New Roman" w:hAnsi="Times New Roman" w:cs="Times New Roman"/>
+          <w:sz w:val="24"/>
+          <w:szCs w:val="24"/>
+          <w:lang w:val="en-US"/>
+        </w:rPr>
+        <w:t>maka</w:t>
+      </w:r>
+      <w:proofErr w:type="spellEnd"/>
+      <w:r>
+        <w:rPr>
+          <w:rFonts w:ascii="Times New Roman" w:hAnsi="Times New Roman" w:cs="Times New Roman"/>
+          <w:sz w:val="24"/>
+          <w:szCs w:val="24"/>
+          <w:lang w:val="en-US"/>
+        </w:rPr>
+        <w:t xml:space="preserve"> </w:t>
+      </w:r>
+      <w:proofErr w:type="spellStart"/>
+      <w:r>
+        <w:rPr>
+          <w:rFonts w:ascii="Times New Roman" w:hAnsi="Times New Roman" w:cs="Times New Roman"/>
+          <w:sz w:val="24"/>
+          <w:szCs w:val="24"/>
+          <w:lang w:val="en-US"/>
+        </w:rPr>
+        <w:t>didapatkan</w:t>
+      </w:r>
+      <w:proofErr w:type="spellEnd"/>
+      <w:r>
+        <w:rPr>
+          <w:rFonts w:ascii="Times New Roman" w:hAnsi="Times New Roman" w:cs="Times New Roman"/>
+          <w:sz w:val="24"/>
+          <w:szCs w:val="24"/>
+          <w:lang w:val="en-US"/>
+        </w:rPr>
+        <w:t xml:space="preserve"> </w:t>
+      </w:r>
+      <w:proofErr w:type="spellStart"/>
+      <w:r>
+        <w:rPr>
+          <w:rFonts w:ascii="Times New Roman" w:hAnsi="Times New Roman" w:cs="Times New Roman"/>
+          <w:sz w:val="24"/>
+          <w:szCs w:val="24"/>
+          <w:lang w:val="en-US"/>
+        </w:rPr>
+        <w:t>rencana</w:t>
+      </w:r>
+      <w:proofErr w:type="spellEnd"/>
+      <w:r>
+        <w:rPr>
+          <w:rFonts w:ascii="Times New Roman" w:hAnsi="Times New Roman" w:cs="Times New Roman"/>
+          <w:sz w:val="24"/>
+          <w:szCs w:val="24"/>
+          <w:lang w:val="en-US"/>
+        </w:rPr>
+        <w:t xml:space="preserve"> </w:t>
+      </w:r>
+      <w:proofErr w:type="spellStart"/>
+      <w:r>
+        <w:rPr>
+          <w:rFonts w:ascii="Times New Roman" w:hAnsi="Times New Roman" w:cs="Times New Roman"/>
+          <w:sz w:val="24"/>
+          <w:szCs w:val="24"/>
+          <w:lang w:val="en-US"/>
+        </w:rPr>
+        <w:t>pengerjaan</w:t>
+      </w:r>
+      <w:proofErr w:type="spellEnd"/>
+      <w:r>
+        <w:rPr>
+          <w:rFonts w:ascii="Times New Roman" w:hAnsi="Times New Roman" w:cs="Times New Roman"/>
+          <w:sz w:val="24"/>
+          <w:szCs w:val="24"/>
+          <w:lang w:val="en-US"/>
+        </w:rPr>
+        <w:t xml:space="preserve"> yang </w:t>
+      </w:r>
+      <w:proofErr w:type="spellStart"/>
+      <w:r>
+        <w:rPr>
+          <w:rFonts w:ascii="Times New Roman" w:hAnsi="Times New Roman" w:cs="Times New Roman"/>
+          <w:sz w:val="24"/>
+          <w:szCs w:val="24"/>
+          <w:lang w:val="en-US"/>
+        </w:rPr>
+        <w:t>akan</w:t>
+      </w:r>
+      <w:proofErr w:type="spellEnd"/>
+      <w:r>
+        <w:rPr>
+          <w:rFonts w:ascii="Times New Roman" w:hAnsi="Times New Roman" w:cs="Times New Roman"/>
+          <w:sz w:val="24"/>
+          <w:szCs w:val="24"/>
+          <w:lang w:val="en-US"/>
+        </w:rPr>
+        <w:t xml:space="preserve"> </w:t>
+      </w:r>
+      <w:proofErr w:type="spellStart"/>
+      <w:r>
+        <w:rPr>
+          <w:rFonts w:ascii="Times New Roman" w:hAnsi="Times New Roman" w:cs="Times New Roman"/>
+          <w:sz w:val="24"/>
+          <w:szCs w:val="24"/>
+          <w:lang w:val="en-US"/>
+        </w:rPr>
+        <w:t>dilakukan</w:t>
+      </w:r>
+      <w:proofErr w:type="spellEnd"/>
+      <w:r>
+        <w:rPr>
+          <w:rFonts w:ascii="Times New Roman" w:hAnsi="Times New Roman" w:cs="Times New Roman"/>
+          <w:sz w:val="24"/>
+          <w:szCs w:val="24"/>
+          <w:lang w:val="en-US"/>
+        </w:rPr>
+        <w:t xml:space="preserve"> </w:t>
+      </w:r>
+      <w:proofErr w:type="spellStart"/>
+      <w:r>
+        <w:rPr>
+          <w:rFonts w:ascii="Times New Roman" w:hAnsi="Times New Roman" w:cs="Times New Roman"/>
+          <w:sz w:val="24"/>
+          <w:szCs w:val="24"/>
+          <w:lang w:val="en-US"/>
+        </w:rPr>
+        <w:t>hari</w:t>
+      </w:r>
+      <w:proofErr w:type="spellEnd"/>
+      <w:r>
+        <w:rPr>
+          <w:rFonts w:ascii="Times New Roman" w:hAnsi="Times New Roman" w:cs="Times New Roman"/>
+          <w:sz w:val="24"/>
+          <w:szCs w:val="24"/>
+          <w:lang w:val="en-US"/>
+        </w:rPr>
+        <w:t xml:space="preserve"> </w:t>
+      </w:r>
+      <w:proofErr w:type="spellStart"/>
+      <w:r>
+        <w:rPr>
+          <w:rFonts w:ascii="Times New Roman" w:hAnsi="Times New Roman" w:cs="Times New Roman"/>
+          <w:sz w:val="24"/>
+          <w:szCs w:val="24"/>
+          <w:lang w:val="en-US"/>
+        </w:rPr>
+        <w:t>Kamis</w:t>
+      </w:r>
+      <w:proofErr w:type="spellEnd"/>
+      <w:r>
+        <w:rPr>
+          <w:rFonts w:ascii="Times New Roman" w:hAnsi="Times New Roman" w:cs="Times New Roman"/>
+          <w:sz w:val="24"/>
+          <w:szCs w:val="24"/>
+          <w:lang w:val="en-US"/>
+        </w:rPr>
+        <w:t xml:space="preserve"> </w:t>
+      </w:r>
+      <w:proofErr w:type="spellStart"/>
+      <w:r>
+        <w:rPr>
+          <w:rFonts w:ascii="Times New Roman" w:hAnsi="Times New Roman" w:cs="Times New Roman"/>
+          <w:sz w:val="24"/>
+          <w:szCs w:val="24"/>
+          <w:lang w:val="en-US"/>
+        </w:rPr>
+        <w:t>ini</w:t>
+      </w:r>
+      <w:proofErr w:type="spellEnd"/>
+      <w:r>
+        <w:rPr>
+          <w:rFonts w:ascii="Times New Roman" w:hAnsi="Times New Roman" w:cs="Times New Roman"/>
+          <w:sz w:val="24"/>
+          <w:szCs w:val="24"/>
+          <w:lang w:val="en-US"/>
+        </w:rPr>
+        <w:t xml:space="preserve"> </w:t>
+      </w:r>
+      <w:proofErr w:type="spellStart"/>
+      <w:r>
+        <w:rPr>
+          <w:rFonts w:ascii="Times New Roman" w:hAnsi="Times New Roman" w:cs="Times New Roman"/>
+          <w:sz w:val="24"/>
+          <w:szCs w:val="24"/>
+          <w:lang w:val="en-US"/>
+        </w:rPr>
+        <w:t>sebagai</w:t>
+      </w:r>
+      <w:proofErr w:type="spellEnd"/>
+      <w:r>
+        <w:rPr>
+          <w:rFonts w:ascii="Times New Roman" w:hAnsi="Times New Roman" w:cs="Times New Roman"/>
+          <w:sz w:val="24"/>
+          <w:szCs w:val="24"/>
+          <w:lang w:val="en-US"/>
+        </w:rPr>
+        <w:t xml:space="preserve"> </w:t>
+      </w:r>
+      <w:proofErr w:type="spellStart"/>
+      <w:proofErr w:type="gramStart"/>
+      <w:r>
+        <w:rPr>
+          <w:rFonts w:ascii="Times New Roman" w:hAnsi="Times New Roman" w:cs="Times New Roman"/>
+          <w:sz w:val="24"/>
+          <w:szCs w:val="24"/>
+          <w:lang w:val="en-US"/>
+        </w:rPr>
+        <w:t>berikut</w:t>
+      </w:r>
+      <w:proofErr w:type="spellEnd"/>
+      <w:r>
+        <w:rPr>
+          <w:rFonts w:ascii="Times New Roman" w:hAnsi="Times New Roman" w:cs="Times New Roman"/>
+          <w:sz w:val="24"/>
+          <w:szCs w:val="24"/>
+          <w:lang w:val="en-US"/>
+        </w:rPr>
+        <w:t xml:space="preserve"> :</w:t>
+      </w:r>
+      <w:proofErr w:type="gramEnd"/>
+      <w:r>
+        <w:rPr>
+          <w:rFonts w:ascii="Times New Roman" w:hAnsi="Times New Roman" w:cs="Times New Roman"/>
+          <w:sz w:val="24"/>
+          <w:szCs w:val="24"/>
+          <w:lang w:val="en-US"/>
+        </w:rPr>
+        <w:t xml:space="preserve"> </w:t>
+      </w:r>
+    </w:p>
+    <w:p>
+      <w:pPr>
+        <w:pStyle w:val="ListParagraph"/>
+        <w:numPr>
+          <w:ilvl w:val="0"/>
+          <w:numId w:val="4"/>
+        </w:numPr>
+        <w:spacing w:after="0" w:line="276" w:lineRule="auto"/>
+        <w:rPr>
+          <w:rFonts w:ascii="Times New Roman" w:hAnsi="Times New Roman" w:cs="Times New Roman"/>
+          <w:sz w:val="24"/>
+          <w:szCs w:val="24"/>
+          <w:lang w:val="en-US"/>
+        </w:rPr>
+      </w:pPr>
+      <w:r>
+        <w:rPr>
+          <w:rFonts w:ascii="Times New Roman" w:hAnsi="Times New Roman" w:cs="Times New Roman"/>
+          <w:sz w:val="24"/>
+          <w:szCs w:val="24"/>
+          <w:lang w:val="en-US"/>
+        </w:rPr>
+        <w:t xml:space="preserve">Felix </w:t>
+      </w:r>
+      <w:proofErr w:type="spellStart"/>
+      <w:r>
+        <w:rPr>
+          <w:rFonts w:ascii="Times New Roman" w:hAnsi="Times New Roman" w:cs="Times New Roman"/>
+          <w:sz w:val="24"/>
+          <w:szCs w:val="24"/>
+          <w:lang w:val="en-US"/>
+        </w:rPr>
+        <w:t>Utama</w:t>
+      </w:r>
+      <w:proofErr w:type="spellEnd"/>
+      <w:r>
+        <w:rPr>
+          <w:rFonts w:ascii="Times New Roman" w:hAnsi="Times New Roman" w:cs="Times New Roman"/>
+          <w:sz w:val="24"/>
+          <w:szCs w:val="24"/>
+          <w:lang w:val="en-US"/>
+        </w:rPr>
+        <w:t xml:space="preserve"> </w:t>
+      </w:r>
+      <w:proofErr w:type="spellStart"/>
+      <w:r>
+        <w:rPr>
+          <w:rFonts w:ascii="Times New Roman" w:hAnsi="Times New Roman" w:cs="Times New Roman"/>
+          <w:sz w:val="24"/>
+          <w:szCs w:val="24"/>
+          <w:lang w:val="en-US"/>
+        </w:rPr>
+        <w:t>akan</w:t>
+      </w:r>
+      <w:proofErr w:type="spellEnd"/>
+      <w:r>
+        <w:rPr>
+          <w:rFonts w:ascii="Times New Roman" w:hAnsi="Times New Roman" w:cs="Times New Roman"/>
+          <w:sz w:val="24"/>
+          <w:szCs w:val="24"/>
+          <w:lang w:val="en-US"/>
+        </w:rPr>
+        <w:t xml:space="preserve"> </w:t>
+      </w:r>
+      <w:proofErr w:type="spellStart"/>
+      <w:r>
+        <w:rPr>
+          <w:rFonts w:ascii="Times New Roman" w:hAnsi="Times New Roman" w:cs="Times New Roman"/>
+          <w:sz w:val="24"/>
+          <w:szCs w:val="24"/>
+          <w:lang w:val="en-US"/>
+        </w:rPr>
+        <w:t>mempercantik</w:t>
+      </w:r>
+      <w:proofErr w:type="spellEnd"/>
+      <w:r>
+        <w:rPr>
+          <w:rFonts w:ascii="Times New Roman" w:hAnsi="Times New Roman" w:cs="Times New Roman"/>
+          <w:sz w:val="24"/>
+          <w:szCs w:val="24"/>
+          <w:lang w:val="en-US"/>
+        </w:rPr>
+        <w:t xml:space="preserve"> slide </w:t>
+      </w:r>
+      <w:proofErr w:type="spellStart"/>
+      <w:r>
+        <w:rPr>
+          <w:rFonts w:ascii="Times New Roman" w:hAnsi="Times New Roman" w:cs="Times New Roman"/>
+          <w:sz w:val="24"/>
+          <w:szCs w:val="24"/>
+          <w:lang w:val="en-US"/>
+        </w:rPr>
+        <w:t>prinsip</w:t>
+      </w:r>
+      <w:proofErr w:type="spellEnd"/>
+      <w:r>
+        <w:rPr>
+          <w:rFonts w:ascii="Times New Roman" w:hAnsi="Times New Roman" w:cs="Times New Roman"/>
+          <w:sz w:val="24"/>
+          <w:szCs w:val="24"/>
+          <w:lang w:val="en-US"/>
+        </w:rPr>
+        <w:t xml:space="preserve"> </w:t>
+      </w:r>
+      <w:proofErr w:type="spellStart"/>
+      <w:r>
+        <w:rPr>
+          <w:rFonts w:ascii="Times New Roman" w:hAnsi="Times New Roman" w:cs="Times New Roman"/>
+          <w:sz w:val="24"/>
+          <w:szCs w:val="24"/>
+          <w:lang w:val="en-US"/>
+        </w:rPr>
+        <w:t>operasi</w:t>
+      </w:r>
+      <w:proofErr w:type="spellEnd"/>
+      <w:r>
+        <w:rPr>
+          <w:rFonts w:ascii="Times New Roman" w:hAnsi="Times New Roman" w:cs="Times New Roman"/>
+          <w:sz w:val="24"/>
+          <w:szCs w:val="24"/>
+          <w:lang w:val="en-US"/>
+        </w:rPr>
+        <w:t xml:space="preserve"> BUS</w:t>
+      </w:r>
+    </w:p>
+    <w:p>
+      <w:pPr>
+        <w:pStyle w:val="ListParagraph"/>
+        <w:numPr>
+          <w:ilvl w:val="0"/>
+          <w:numId w:val="4"/>
+        </w:numPr>
+        <w:spacing w:after="0" w:line="276" w:lineRule="auto"/>
+        <w:rPr>
+          <w:rFonts w:ascii="Times New Roman" w:hAnsi="Times New Roman" w:cs="Times New Roman"/>
+          <w:sz w:val="24"/>
+          <w:szCs w:val="24"/>
+          <w:lang w:val="en-US"/>
+        </w:rPr>
+      </w:pPr>
+      <w:r>
+        <w:rPr>
+          <w:rFonts w:ascii="Times New Roman" w:hAnsi="Times New Roman" w:cs="Times New Roman"/>
+          <w:sz w:val="24"/>
+          <w:szCs w:val="24"/>
+          <w:lang w:val="en-US"/>
+        </w:rPr>
+        <w:t xml:space="preserve">Jimmy </w:t>
+      </w:r>
+      <w:proofErr w:type="spellStart"/>
+      <w:proofErr w:type="gramStart"/>
+      <w:r>
+        <w:rPr>
+          <w:rFonts w:ascii="Times New Roman" w:hAnsi="Times New Roman" w:cs="Times New Roman"/>
+          <w:sz w:val="24"/>
+          <w:szCs w:val="24"/>
+          <w:lang w:val="en-US"/>
+        </w:rPr>
+        <w:t>akan</w:t>
+      </w:r>
+      <w:proofErr w:type="spellEnd"/>
+      <w:proofErr w:type="gramEnd"/>
+      <w:r>
+        <w:rPr>
+          <w:rFonts w:ascii="Times New Roman" w:hAnsi="Times New Roman" w:cs="Times New Roman"/>
+          <w:sz w:val="24"/>
+          <w:szCs w:val="24"/>
+          <w:lang w:val="en-US"/>
+        </w:rPr>
+        <w:t xml:space="preserve"> </w:t>
+      </w:r>
+      <w:proofErr w:type="spellStart"/>
+      <w:r>
+        <w:rPr>
+          <w:rFonts w:ascii="Times New Roman" w:hAnsi="Times New Roman" w:cs="Times New Roman"/>
+          <w:sz w:val="24"/>
+          <w:szCs w:val="24"/>
+          <w:lang w:val="en-US"/>
+        </w:rPr>
+        <w:t>mempercantik</w:t>
+      </w:r>
+      <w:proofErr w:type="spellEnd"/>
+      <w:r>
+        <w:rPr>
+          <w:rFonts w:ascii="Times New Roman" w:hAnsi="Times New Roman" w:cs="Times New Roman"/>
+          <w:sz w:val="24"/>
+          <w:szCs w:val="24"/>
+          <w:lang w:val="en-US"/>
+        </w:rPr>
+        <w:t xml:space="preserve"> slide </w:t>
+      </w:r>
+      <w:proofErr w:type="spellStart"/>
+      <w:r>
+        <w:rPr>
+          <w:rFonts w:ascii="Times New Roman" w:hAnsi="Times New Roman" w:cs="Times New Roman"/>
+          <w:sz w:val="24"/>
+          <w:szCs w:val="24"/>
+          <w:lang w:val="en-US"/>
+        </w:rPr>
+        <w:t>kelemahan</w:t>
+      </w:r>
+      <w:proofErr w:type="spellEnd"/>
+      <w:r>
+        <w:rPr>
+          <w:rFonts w:ascii="Times New Roman" w:hAnsi="Times New Roman" w:cs="Times New Roman"/>
+          <w:sz w:val="24"/>
+          <w:szCs w:val="24"/>
+          <w:lang w:val="en-US"/>
+        </w:rPr>
+        <w:t xml:space="preserve"> </w:t>
+      </w:r>
+      <w:proofErr w:type="spellStart"/>
+      <w:r>
+        <w:rPr>
+          <w:rFonts w:ascii="Times New Roman" w:hAnsi="Times New Roman" w:cs="Times New Roman"/>
+          <w:sz w:val="24"/>
+          <w:szCs w:val="24"/>
+          <w:lang w:val="en-US"/>
+        </w:rPr>
+        <w:t>pada</w:t>
+      </w:r>
+      <w:proofErr w:type="spellEnd"/>
+      <w:r>
+        <w:rPr>
+          <w:rFonts w:ascii="Times New Roman" w:hAnsi="Times New Roman" w:cs="Times New Roman"/>
+          <w:sz w:val="24"/>
+          <w:szCs w:val="24"/>
+          <w:lang w:val="en-US"/>
+        </w:rPr>
+        <w:t xml:space="preserve"> BUS </w:t>
+      </w:r>
+      <w:proofErr w:type="spellStart"/>
+      <w:r>
+        <w:rPr>
+          <w:rFonts w:ascii="Times New Roman" w:hAnsi="Times New Roman" w:cs="Times New Roman"/>
+          <w:sz w:val="24"/>
+          <w:szCs w:val="24"/>
+          <w:lang w:val="en-US"/>
+        </w:rPr>
+        <w:t>beserta</w:t>
+      </w:r>
+      <w:proofErr w:type="spellEnd"/>
+      <w:r>
+        <w:rPr>
+          <w:rFonts w:ascii="Times New Roman" w:hAnsi="Times New Roman" w:cs="Times New Roman"/>
+          <w:sz w:val="24"/>
+          <w:szCs w:val="24"/>
+          <w:lang w:val="en-US"/>
+        </w:rPr>
+        <w:t xml:space="preserve"> </w:t>
+      </w:r>
+      <w:proofErr w:type="spellStart"/>
+      <w:r>
+        <w:rPr>
+          <w:rFonts w:ascii="Times New Roman" w:hAnsi="Times New Roman" w:cs="Times New Roman"/>
+          <w:sz w:val="24"/>
+          <w:szCs w:val="24"/>
+          <w:lang w:val="en-US"/>
+        </w:rPr>
+        <w:t>faktor-faktornya</w:t>
+      </w:r>
+      <w:proofErr w:type="spellEnd"/>
+      <w:r>
+        <w:rPr>
+          <w:rFonts w:ascii="Times New Roman" w:hAnsi="Times New Roman" w:cs="Times New Roman"/>
+          <w:sz w:val="24"/>
+          <w:szCs w:val="24"/>
+          <w:lang w:val="en-US"/>
+        </w:rPr>
+        <w:t>.</w:t>
+      </w:r>
+    </w:p>
+    <w:p>
+      <w:pPr>
+        <w:pStyle w:val="ListParagraph"/>
+        <w:numPr>
+          <w:ilvl w:val="0"/>
+          <w:numId w:val="4"/>
+        </w:numPr>
+        <w:spacing w:after="0" w:line="276" w:lineRule="auto"/>
+        <w:rPr>
+          <w:rFonts w:ascii="Times New Roman" w:hAnsi="Times New Roman" w:cs="Times New Roman"/>
+          <w:sz w:val="24"/>
+          <w:szCs w:val="24"/>
+          <w:lang w:val="en-US"/>
+        </w:rPr>
+      </w:pPr>
+      <w:r>
+        <w:rPr>
+          <w:rFonts w:ascii="Times New Roman" w:hAnsi="Times New Roman" w:cs="Times New Roman"/>
+          <w:sz w:val="24"/>
+          <w:szCs w:val="24"/>
+          <w:lang w:val="en-US"/>
+        </w:rPr>
+        <w:t xml:space="preserve">Bryan Marcelino </w:t>
+      </w:r>
+      <w:proofErr w:type="spellStart"/>
+      <w:proofErr w:type="gramStart"/>
+      <w:r>
+        <w:rPr>
+          <w:rFonts w:ascii="Times New Roman" w:hAnsi="Times New Roman" w:cs="Times New Roman"/>
+          <w:sz w:val="24"/>
+          <w:szCs w:val="24"/>
+          <w:lang w:val="en-US"/>
+        </w:rPr>
+        <w:t>akan</w:t>
+      </w:r>
+      <w:proofErr w:type="spellEnd"/>
+      <w:proofErr w:type="gramEnd"/>
+      <w:r>
+        <w:rPr>
+          <w:rFonts w:ascii="Times New Roman" w:hAnsi="Times New Roman" w:cs="Times New Roman"/>
+          <w:sz w:val="24"/>
+          <w:szCs w:val="24"/>
+          <w:lang w:val="en-US"/>
+        </w:rPr>
+        <w:t xml:space="preserve"> </w:t>
+      </w:r>
+      <w:proofErr w:type="spellStart"/>
+      <w:r>
+        <w:rPr>
+          <w:rFonts w:ascii="Times New Roman" w:hAnsi="Times New Roman" w:cs="Times New Roman"/>
+          <w:sz w:val="24"/>
+          <w:szCs w:val="24"/>
+          <w:lang w:val="en-US"/>
+        </w:rPr>
+        <w:t>mempercantik</w:t>
+      </w:r>
+      <w:proofErr w:type="spellEnd"/>
+      <w:r>
+        <w:rPr>
+          <w:rFonts w:ascii="Times New Roman" w:hAnsi="Times New Roman" w:cs="Times New Roman"/>
+          <w:sz w:val="24"/>
+          <w:szCs w:val="24"/>
+          <w:lang w:val="en-US"/>
+        </w:rPr>
+        <w:t xml:space="preserve"> slide </w:t>
+      </w:r>
+      <w:proofErr w:type="spellStart"/>
+      <w:r>
+        <w:rPr>
+          <w:rFonts w:ascii="Times New Roman" w:hAnsi="Times New Roman" w:cs="Times New Roman"/>
+          <w:sz w:val="24"/>
+          <w:szCs w:val="24"/>
+          <w:lang w:val="en-US"/>
+        </w:rPr>
+        <w:t>arsitektur</w:t>
+      </w:r>
+      <w:proofErr w:type="spellEnd"/>
+      <w:r>
+        <w:rPr>
+          <w:rFonts w:ascii="Times New Roman" w:hAnsi="Times New Roman" w:cs="Times New Roman"/>
+          <w:sz w:val="24"/>
+          <w:szCs w:val="24"/>
+          <w:lang w:val="en-US"/>
+        </w:rPr>
+        <w:t xml:space="preserve"> BUS</w:t>
+      </w:r>
+      <w:r>
+        <w:rPr>
+          <w:rFonts w:ascii="Times New Roman" w:hAnsi="Times New Roman" w:cs="Times New Roman"/>
+          <w:sz w:val="24"/>
+          <w:szCs w:val="24"/>
+          <w:lang w:val="en-US"/>
+        </w:rPr>
+        <w:t>.</w:t>
+      </w:r>
+    </w:p>
+    <w:p>
+      <w:pPr>
+        <w:pStyle w:val="ListParagraph"/>
+        <w:numPr>
+          <w:ilvl w:val="0"/>
+          <w:numId w:val="1"/>
+        </w:numPr>
+        <w:spacing w:after="0" w:line="276" w:lineRule="auto"/>
+        <w:ind w:left="284" w:hanging="284"/>
+        <w:rPr>
+          <w:rFonts w:ascii="Times New Roman" w:hAnsi="Times New Roman" w:cs="Times New Roman"/>
+          <w:sz w:val="24"/>
+          <w:szCs w:val="24"/>
+          <w:lang w:val="en-US"/>
+        </w:rPr>
+      </w:pPr>
+      <w:r>
+        <w:rPr>
+          <w:rFonts w:ascii="Times New Roman" w:hAnsi="Times New Roman" w:cs="Times New Roman"/>
+          <w:sz w:val="24"/>
+          <w:szCs w:val="24"/>
+          <w:lang w:val="en-US"/>
+        </w:rPr>
+        <w:t>Daily Inspection</w:t>
+      </w:r>
+    </w:p>
+    <w:p>
+      <w:pPr>
+        <w:pStyle w:val="ListParagraph"/>
+        <w:spacing w:after="0" w:line="276" w:lineRule="auto"/>
+        <w:ind w:left="284"/>
+        <w:rPr>
+          <w:rFonts w:ascii="Times New Roman" w:hAnsi="Times New Roman" w:cs="Times New Roman"/>
+          <w:sz w:val="24"/>
+          <w:szCs w:val="24"/>
+          <w:lang w:val="en-US"/>
+        </w:rPr>
+      </w:pPr>
+      <w:proofErr w:type="spellStart"/>
+      <w:r>
+        <w:rPr>
+          <w:rFonts w:ascii="Times New Roman" w:hAnsi="Times New Roman" w:cs="Times New Roman"/>
+          <w:sz w:val="24"/>
+          <w:szCs w:val="24"/>
+          <w:lang w:val="en-US"/>
+        </w:rPr>
+        <w:t>Setelah</w:t>
+      </w:r>
+      <w:proofErr w:type="spellEnd"/>
+      <w:r>
+        <w:rPr>
+          <w:rFonts w:ascii="Times New Roman" w:hAnsi="Times New Roman" w:cs="Times New Roman"/>
+          <w:sz w:val="24"/>
+          <w:szCs w:val="24"/>
+          <w:lang w:val="en-US"/>
+        </w:rPr>
+        <w:t xml:space="preserve"> </w:t>
+      </w:r>
+      <w:proofErr w:type="spellStart"/>
+      <w:r>
+        <w:rPr>
+          <w:rFonts w:ascii="Times New Roman" w:hAnsi="Times New Roman" w:cs="Times New Roman"/>
+          <w:sz w:val="24"/>
+          <w:szCs w:val="24"/>
+          <w:lang w:val="en-US"/>
+        </w:rPr>
+        <w:t>m</w:t>
+      </w:r>
+      <w:r>
+        <w:rPr>
+          <w:rFonts w:ascii="Times New Roman" w:hAnsi="Times New Roman" w:cs="Times New Roman"/>
+          <w:sz w:val="24"/>
+          <w:szCs w:val="24"/>
+          <w:lang w:val="en-US"/>
+        </w:rPr>
+        <w:t>elakukan</w:t>
+      </w:r>
+      <w:proofErr w:type="spellEnd"/>
+      <w:r>
+        <w:rPr>
+          <w:rFonts w:ascii="Times New Roman" w:hAnsi="Times New Roman" w:cs="Times New Roman"/>
+          <w:sz w:val="24"/>
+          <w:szCs w:val="24"/>
+          <w:lang w:val="en-US"/>
+        </w:rPr>
+        <w:t xml:space="preserve"> meeting </w:t>
+      </w:r>
+      <w:proofErr w:type="spellStart"/>
+      <w:r>
+        <w:rPr>
+          <w:rFonts w:ascii="Times New Roman" w:hAnsi="Times New Roman" w:cs="Times New Roman"/>
+          <w:sz w:val="24"/>
+          <w:szCs w:val="24"/>
+          <w:lang w:val="en-US"/>
+        </w:rPr>
+        <w:t>pada</w:t>
+      </w:r>
+      <w:proofErr w:type="spellEnd"/>
+      <w:r>
+        <w:rPr>
+          <w:rFonts w:ascii="Times New Roman" w:hAnsi="Times New Roman" w:cs="Times New Roman"/>
+          <w:sz w:val="24"/>
+          <w:szCs w:val="24"/>
+          <w:lang w:val="en-US"/>
+        </w:rPr>
+        <w:t xml:space="preserve"> </w:t>
+      </w:r>
+      <w:proofErr w:type="spellStart"/>
+      <w:r>
+        <w:rPr>
+          <w:rFonts w:ascii="Times New Roman" w:hAnsi="Times New Roman" w:cs="Times New Roman"/>
+          <w:sz w:val="24"/>
+          <w:szCs w:val="24"/>
+          <w:lang w:val="en-US"/>
+        </w:rPr>
+        <w:t>hari</w:t>
+      </w:r>
+      <w:proofErr w:type="spellEnd"/>
+      <w:r>
+        <w:rPr>
+          <w:rFonts w:ascii="Times New Roman" w:hAnsi="Times New Roman" w:cs="Times New Roman"/>
+          <w:sz w:val="24"/>
+          <w:szCs w:val="24"/>
+          <w:lang w:val="en-US"/>
+        </w:rPr>
+        <w:t xml:space="preserve"> </w:t>
+      </w:r>
+      <w:proofErr w:type="spellStart"/>
+      <w:r>
+        <w:rPr>
+          <w:rFonts w:ascii="Times New Roman" w:hAnsi="Times New Roman" w:cs="Times New Roman"/>
+          <w:sz w:val="24"/>
+          <w:szCs w:val="24"/>
+          <w:lang w:val="en-US"/>
+        </w:rPr>
+        <w:t>Kamis</w:t>
+      </w:r>
+      <w:proofErr w:type="spellEnd"/>
+      <w:r>
+        <w:rPr>
+          <w:rFonts w:ascii="Times New Roman" w:hAnsi="Times New Roman" w:cs="Times New Roman"/>
+          <w:sz w:val="24"/>
+          <w:szCs w:val="24"/>
+          <w:lang w:val="en-US"/>
+        </w:rPr>
+        <w:t xml:space="preserve"> jam 18:00 </w:t>
+      </w:r>
+      <w:proofErr w:type="spellStart"/>
+      <w:r>
+        <w:rPr>
+          <w:rFonts w:ascii="Times New Roman" w:hAnsi="Times New Roman" w:cs="Times New Roman"/>
+          <w:sz w:val="24"/>
+          <w:szCs w:val="24"/>
+          <w:lang w:val="en-US"/>
+        </w:rPr>
+        <w:t>sampai</w:t>
+      </w:r>
+      <w:proofErr w:type="spellEnd"/>
+      <w:r>
+        <w:rPr>
+          <w:rFonts w:ascii="Times New Roman" w:hAnsi="Times New Roman" w:cs="Times New Roman"/>
+          <w:sz w:val="24"/>
+          <w:szCs w:val="24"/>
+          <w:lang w:val="en-US"/>
+        </w:rPr>
+        <w:t xml:space="preserve"> </w:t>
+      </w:r>
+      <w:proofErr w:type="spellStart"/>
+      <w:r>
+        <w:rPr>
+          <w:rFonts w:ascii="Times New Roman" w:hAnsi="Times New Roman" w:cs="Times New Roman"/>
+          <w:sz w:val="24"/>
+          <w:szCs w:val="24"/>
+          <w:lang w:val="en-US"/>
+        </w:rPr>
+        <w:t>dengan</w:t>
+      </w:r>
+      <w:proofErr w:type="spellEnd"/>
+      <w:r>
+        <w:rPr>
+          <w:rFonts w:ascii="Times New Roman" w:hAnsi="Times New Roman" w:cs="Times New Roman"/>
+          <w:sz w:val="24"/>
+          <w:szCs w:val="24"/>
+          <w:lang w:val="en-US"/>
+        </w:rPr>
+        <w:t xml:space="preserve"> 18:30, </w:t>
+      </w:r>
+      <w:proofErr w:type="spellStart"/>
+      <w:r>
+        <w:rPr>
+          <w:rFonts w:ascii="Times New Roman" w:hAnsi="Times New Roman" w:cs="Times New Roman"/>
+          <w:sz w:val="24"/>
+          <w:szCs w:val="24"/>
+          <w:lang w:val="en-US"/>
+        </w:rPr>
+        <w:t>maka</w:t>
+      </w:r>
+      <w:proofErr w:type="spellEnd"/>
+      <w:r>
+        <w:rPr>
+          <w:rFonts w:ascii="Times New Roman" w:hAnsi="Times New Roman" w:cs="Times New Roman"/>
+          <w:sz w:val="24"/>
+          <w:szCs w:val="24"/>
+          <w:lang w:val="en-US"/>
+        </w:rPr>
+        <w:t xml:space="preserve"> </w:t>
+      </w:r>
+      <w:proofErr w:type="spellStart"/>
+      <w:r>
+        <w:rPr>
+          <w:rFonts w:ascii="Times New Roman" w:hAnsi="Times New Roman" w:cs="Times New Roman"/>
+          <w:sz w:val="24"/>
+          <w:szCs w:val="24"/>
+          <w:lang w:val="en-US"/>
+        </w:rPr>
+        <w:t>didapatkan</w:t>
+      </w:r>
+      <w:proofErr w:type="spellEnd"/>
+      <w:r>
+        <w:rPr>
+          <w:rFonts w:ascii="Times New Roman" w:hAnsi="Times New Roman" w:cs="Times New Roman"/>
+          <w:sz w:val="24"/>
+          <w:szCs w:val="24"/>
+          <w:lang w:val="en-US"/>
+        </w:rPr>
+        <w:t xml:space="preserve"> </w:t>
+      </w:r>
+      <w:proofErr w:type="spellStart"/>
+      <w:r>
+        <w:rPr>
+          <w:rFonts w:ascii="Times New Roman" w:hAnsi="Times New Roman" w:cs="Times New Roman"/>
+          <w:sz w:val="24"/>
+          <w:szCs w:val="24"/>
+          <w:lang w:val="en-US"/>
+        </w:rPr>
+        <w:t>hasil</w:t>
+      </w:r>
+      <w:proofErr w:type="spellEnd"/>
+      <w:r>
+        <w:rPr>
+          <w:rFonts w:ascii="Times New Roman" w:hAnsi="Times New Roman" w:cs="Times New Roman"/>
+          <w:sz w:val="24"/>
+          <w:szCs w:val="24"/>
+          <w:lang w:val="en-US"/>
+        </w:rPr>
+        <w:t xml:space="preserve"> </w:t>
+      </w:r>
+      <w:proofErr w:type="spellStart"/>
+      <w:r>
+        <w:rPr>
+          <w:rFonts w:ascii="Times New Roman" w:hAnsi="Times New Roman" w:cs="Times New Roman"/>
+          <w:sz w:val="24"/>
+          <w:szCs w:val="24"/>
+          <w:lang w:val="en-US"/>
+        </w:rPr>
+        <w:t>pengerjaan</w:t>
+      </w:r>
+      <w:proofErr w:type="spellEnd"/>
+      <w:r>
+        <w:rPr>
+          <w:rFonts w:ascii="Times New Roman" w:hAnsi="Times New Roman" w:cs="Times New Roman"/>
+          <w:sz w:val="24"/>
+          <w:szCs w:val="24"/>
+          <w:lang w:val="en-US"/>
+        </w:rPr>
+        <w:t xml:space="preserve"> yang </w:t>
+      </w:r>
+      <w:proofErr w:type="spellStart"/>
+      <w:r>
+        <w:rPr>
+          <w:rFonts w:ascii="Times New Roman" w:hAnsi="Times New Roman" w:cs="Times New Roman"/>
+          <w:sz w:val="24"/>
+          <w:szCs w:val="24"/>
+          <w:lang w:val="en-US"/>
+        </w:rPr>
+        <w:t>telah</w:t>
+      </w:r>
+      <w:proofErr w:type="spellEnd"/>
+      <w:r>
+        <w:rPr>
+          <w:rFonts w:ascii="Times New Roman" w:hAnsi="Times New Roman" w:cs="Times New Roman"/>
+          <w:sz w:val="24"/>
+          <w:szCs w:val="24"/>
+          <w:lang w:val="en-US"/>
+        </w:rPr>
+        <w:t xml:space="preserve"> </w:t>
+      </w:r>
+      <w:proofErr w:type="spellStart"/>
+      <w:r>
+        <w:rPr>
+          <w:rFonts w:ascii="Times New Roman" w:hAnsi="Times New Roman" w:cs="Times New Roman"/>
+          <w:sz w:val="24"/>
+          <w:szCs w:val="24"/>
+          <w:lang w:val="en-US"/>
+        </w:rPr>
+        <w:t>dilakukan</w:t>
+      </w:r>
+      <w:proofErr w:type="spellEnd"/>
+      <w:r>
+        <w:rPr>
+          <w:rFonts w:ascii="Times New Roman" w:hAnsi="Times New Roman" w:cs="Times New Roman"/>
+          <w:sz w:val="24"/>
+          <w:szCs w:val="24"/>
+          <w:lang w:val="en-US"/>
+        </w:rPr>
+        <w:t xml:space="preserve"> </w:t>
+      </w:r>
+      <w:proofErr w:type="spellStart"/>
+      <w:r>
+        <w:rPr>
+          <w:rFonts w:ascii="Times New Roman" w:hAnsi="Times New Roman" w:cs="Times New Roman"/>
+          <w:sz w:val="24"/>
+          <w:szCs w:val="24"/>
+          <w:lang w:val="en-US"/>
+        </w:rPr>
+        <w:t>hari</w:t>
+      </w:r>
+      <w:proofErr w:type="spellEnd"/>
+      <w:r>
+        <w:rPr>
+          <w:rFonts w:ascii="Times New Roman" w:hAnsi="Times New Roman" w:cs="Times New Roman"/>
+          <w:sz w:val="24"/>
+          <w:szCs w:val="24"/>
+          <w:lang w:val="en-US"/>
+        </w:rPr>
+        <w:t xml:space="preserve"> </w:t>
+      </w:r>
+      <w:proofErr w:type="spellStart"/>
+      <w:r>
+        <w:rPr>
+          <w:rFonts w:ascii="Times New Roman" w:hAnsi="Times New Roman" w:cs="Times New Roman"/>
+          <w:sz w:val="24"/>
+          <w:szCs w:val="24"/>
+          <w:lang w:val="en-US"/>
+        </w:rPr>
+        <w:t>Kamis</w:t>
+      </w:r>
+      <w:proofErr w:type="spellEnd"/>
+      <w:r>
+        <w:rPr>
+          <w:rFonts w:ascii="Times New Roman" w:hAnsi="Times New Roman" w:cs="Times New Roman"/>
+          <w:sz w:val="24"/>
+          <w:szCs w:val="24"/>
+          <w:lang w:val="en-US"/>
+        </w:rPr>
+        <w:t xml:space="preserve"> </w:t>
+      </w:r>
+      <w:proofErr w:type="spellStart"/>
+      <w:r>
+        <w:rPr>
+          <w:rFonts w:ascii="Times New Roman" w:hAnsi="Times New Roman" w:cs="Times New Roman"/>
+          <w:sz w:val="24"/>
+          <w:szCs w:val="24"/>
+          <w:lang w:val="en-US"/>
+        </w:rPr>
+        <w:t>ini</w:t>
+      </w:r>
+      <w:proofErr w:type="spellEnd"/>
+      <w:r>
+        <w:rPr>
+          <w:rFonts w:ascii="Times New Roman" w:hAnsi="Times New Roman" w:cs="Times New Roman"/>
+          <w:sz w:val="24"/>
+          <w:szCs w:val="24"/>
+          <w:lang w:val="en-US"/>
+        </w:rPr>
+        <w:t xml:space="preserve"> </w:t>
+      </w:r>
+      <w:proofErr w:type="spellStart"/>
+      <w:r>
+        <w:rPr>
+          <w:rFonts w:ascii="Times New Roman" w:hAnsi="Times New Roman" w:cs="Times New Roman"/>
+          <w:sz w:val="24"/>
+          <w:szCs w:val="24"/>
+          <w:lang w:val="en-US"/>
+        </w:rPr>
+        <w:t>sebagai</w:t>
+      </w:r>
+      <w:proofErr w:type="spellEnd"/>
+      <w:r>
+        <w:rPr>
+          <w:rFonts w:ascii="Times New Roman" w:hAnsi="Times New Roman" w:cs="Times New Roman"/>
+          <w:sz w:val="24"/>
+          <w:szCs w:val="24"/>
+          <w:lang w:val="en-US"/>
+        </w:rPr>
+        <w:t xml:space="preserve"> </w:t>
+      </w:r>
+      <w:proofErr w:type="spellStart"/>
+      <w:proofErr w:type="gramStart"/>
+      <w:r>
+        <w:rPr>
+          <w:rFonts w:ascii="Times New Roman" w:hAnsi="Times New Roman" w:cs="Times New Roman"/>
+          <w:sz w:val="24"/>
+          <w:szCs w:val="24"/>
+          <w:lang w:val="en-US"/>
+        </w:rPr>
+        <w:t>berikut</w:t>
+      </w:r>
+      <w:proofErr w:type="spellEnd"/>
+      <w:r>
+        <w:rPr>
+          <w:rFonts w:ascii="Times New Roman" w:hAnsi="Times New Roman" w:cs="Times New Roman"/>
+          <w:sz w:val="24"/>
+          <w:szCs w:val="24"/>
+          <w:lang w:val="en-US"/>
+        </w:rPr>
+        <w:t xml:space="preserve"> :</w:t>
+      </w:r>
+      <w:proofErr w:type="gramEnd"/>
+    </w:p>
+    <w:p>
+      <w:pPr>
+        <w:pStyle w:val="ListParagraph"/>
+        <w:numPr>
+          <w:ilvl w:val="0"/>
+          <w:numId w:val="3"/>
+        </w:numPr>
+        <w:spacing w:after="0" w:line="276" w:lineRule="auto"/>
+        <w:rPr>
+          <w:rFonts w:ascii="Times New Roman" w:hAnsi="Times New Roman" w:cs="Times New Roman"/>
+          <w:sz w:val="24"/>
+          <w:szCs w:val="24"/>
+          <w:lang w:val="en-US"/>
+        </w:rPr>
+      </w:pPr>
+      <w:r>
+        <w:rPr>
+          <w:rFonts w:ascii="Times New Roman" w:hAnsi="Times New Roman" w:cs="Times New Roman"/>
+          <w:sz w:val="24"/>
+          <w:szCs w:val="24"/>
+          <w:lang w:val="en-US"/>
+        </w:rPr>
+        <w:t xml:space="preserve">Felix </w:t>
+      </w:r>
+      <w:proofErr w:type="spellStart"/>
+      <w:r>
+        <w:rPr>
+          <w:rFonts w:ascii="Times New Roman" w:hAnsi="Times New Roman" w:cs="Times New Roman"/>
+          <w:sz w:val="24"/>
+          <w:szCs w:val="24"/>
+          <w:lang w:val="en-US"/>
+        </w:rPr>
+        <w:t>Utama</w:t>
+      </w:r>
+      <w:proofErr w:type="spellEnd"/>
+      <w:r>
+        <w:rPr>
+          <w:rFonts w:ascii="Times New Roman" w:hAnsi="Times New Roman" w:cs="Times New Roman"/>
+          <w:sz w:val="24"/>
+          <w:szCs w:val="24"/>
+          <w:lang w:val="en-US"/>
+        </w:rPr>
+        <w:t xml:space="preserve"> </w:t>
+      </w:r>
+      <w:proofErr w:type="spellStart"/>
+      <w:r>
+        <w:rPr>
+          <w:rFonts w:ascii="Times New Roman" w:hAnsi="Times New Roman" w:cs="Times New Roman"/>
+          <w:sz w:val="24"/>
+          <w:szCs w:val="24"/>
+          <w:lang w:val="en-US"/>
+        </w:rPr>
+        <w:t>telah</w:t>
+      </w:r>
+      <w:proofErr w:type="spellEnd"/>
+      <w:r>
+        <w:rPr>
+          <w:rFonts w:ascii="Times New Roman" w:hAnsi="Times New Roman" w:cs="Times New Roman"/>
+          <w:sz w:val="24"/>
+          <w:szCs w:val="24"/>
+          <w:lang w:val="en-US"/>
+        </w:rPr>
+        <w:t xml:space="preserve"> </w:t>
+      </w:r>
+      <w:proofErr w:type="spellStart"/>
+      <w:r>
+        <w:rPr>
+          <w:rFonts w:ascii="Times New Roman" w:hAnsi="Times New Roman" w:cs="Times New Roman"/>
+          <w:sz w:val="24"/>
+          <w:szCs w:val="24"/>
+          <w:lang w:val="en-US"/>
+        </w:rPr>
+        <w:t>siap</w:t>
+      </w:r>
+      <w:proofErr w:type="spellEnd"/>
+      <w:r>
+        <w:rPr>
+          <w:rFonts w:ascii="Times New Roman" w:hAnsi="Times New Roman" w:cs="Times New Roman"/>
+          <w:sz w:val="24"/>
+          <w:szCs w:val="24"/>
+          <w:lang w:val="en-US"/>
+        </w:rPr>
+        <w:t xml:space="preserve"> </w:t>
+      </w:r>
+      <w:proofErr w:type="spellStart"/>
+      <w:r>
+        <w:rPr>
+          <w:rFonts w:ascii="Times New Roman" w:hAnsi="Times New Roman" w:cs="Times New Roman"/>
+          <w:sz w:val="24"/>
+          <w:szCs w:val="24"/>
+          <w:lang w:val="en-US"/>
+        </w:rPr>
+        <w:t>mempercantik</w:t>
+      </w:r>
+      <w:proofErr w:type="spellEnd"/>
+      <w:r>
+        <w:rPr>
+          <w:rFonts w:ascii="Times New Roman" w:hAnsi="Times New Roman" w:cs="Times New Roman"/>
+          <w:sz w:val="24"/>
+          <w:szCs w:val="24"/>
+          <w:lang w:val="en-US"/>
+        </w:rPr>
+        <w:t xml:space="preserve"> slide </w:t>
+      </w:r>
+      <w:proofErr w:type="spellStart"/>
+      <w:r>
+        <w:rPr>
+          <w:rFonts w:ascii="Times New Roman" w:hAnsi="Times New Roman" w:cs="Times New Roman"/>
+          <w:sz w:val="24"/>
+          <w:szCs w:val="24"/>
+          <w:lang w:val="en-US"/>
+        </w:rPr>
+        <w:t>prinsip</w:t>
+      </w:r>
+      <w:proofErr w:type="spellEnd"/>
+      <w:r>
+        <w:rPr>
+          <w:rFonts w:ascii="Times New Roman" w:hAnsi="Times New Roman" w:cs="Times New Roman"/>
+          <w:sz w:val="24"/>
+          <w:szCs w:val="24"/>
+          <w:lang w:val="en-US"/>
+        </w:rPr>
+        <w:t xml:space="preserve"> </w:t>
+      </w:r>
+      <w:proofErr w:type="spellStart"/>
+      <w:r>
+        <w:rPr>
+          <w:rFonts w:ascii="Times New Roman" w:hAnsi="Times New Roman" w:cs="Times New Roman"/>
+          <w:sz w:val="24"/>
+          <w:szCs w:val="24"/>
+          <w:lang w:val="en-US"/>
+        </w:rPr>
+        <w:t>operasi</w:t>
+      </w:r>
+      <w:proofErr w:type="spellEnd"/>
+      <w:r>
+        <w:rPr>
+          <w:rFonts w:ascii="Times New Roman" w:hAnsi="Times New Roman" w:cs="Times New Roman"/>
+          <w:sz w:val="24"/>
+          <w:szCs w:val="24"/>
+          <w:lang w:val="en-US"/>
+        </w:rPr>
+        <w:t xml:space="preserve"> BUS</w:t>
+      </w:r>
+    </w:p>
+    <w:p>
+      <w:pPr>
+        <w:pStyle w:val="ListParagraph"/>
+        <w:spacing w:after="0" w:line="360" w:lineRule="auto"/>
+        <w:ind w:left="1004"/>
+        <w:rPr>
+          <w:rFonts w:ascii="Times New Roman" w:hAnsi="Times New Roman" w:cs="Times New Roman"/>
+          <w:sz w:val="24"/>
+          <w:szCs w:val="24"/>
+          <w:lang w:val="en-US"/>
+        </w:rPr>
+      </w:pPr>
+      <w:proofErr w:type="spellStart"/>
+      <w:proofErr w:type="gramStart"/>
+      <w:r>
+        <w:rPr>
+          <w:rFonts w:ascii="Times New Roman" w:hAnsi="Times New Roman" w:cs="Times New Roman"/>
+          <w:sz w:val="24"/>
+          <w:szCs w:val="24"/>
+          <w:lang w:val="en-US"/>
+        </w:rPr>
+        <w:t>Bukti</w:t>
+      </w:r>
+      <w:proofErr w:type="spellEnd"/>
+      <w:r>
+        <w:rPr>
+          <w:rFonts w:ascii="Times New Roman" w:hAnsi="Times New Roman" w:cs="Times New Roman"/>
+          <w:sz w:val="24"/>
+          <w:szCs w:val="24"/>
+          <w:lang w:val="en-US"/>
+        </w:rPr>
+        <w:t xml:space="preserve"> :</w:t>
+      </w:r>
+      <w:proofErr w:type="gramEnd"/>
+    </w:p>
+    <w:p>
+      <w:pPr>
+        <w:pStyle w:val="ListParagraph"/>
+        <w:spacing w:after="0" w:line="360" w:lineRule="auto"/>
+        <w:ind w:left="1004"/>
+        <w:rPr>
+          <w:rFonts w:ascii="Times New Roman" w:hAnsi="Times New Roman" w:cs="Times New Roman"/>
+          <w:sz w:val="24"/>
+          <w:szCs w:val="24"/>
+          <w:lang w:val="en-US"/>
+        </w:rPr>
+      </w:pPr>
+      <w:r>
+        <w:rPr>
+          <w:rFonts w:ascii="Times New Roman" w:hAnsi="Times New Roman" w:cs="Times New Roman"/>
+          <w:sz w:val="24"/>
+          <w:szCs w:val="24"/>
+          <w:lang w:val="en-US"/>
+        </w:rPr>
+        <w:drawing>
+          <wp:anchor distT="0" distB="0" distL="114300" distR="114300" simplePos="0" relativeHeight="251661312" behindDoc="1" locked="0" layoutInCell="1" allowOverlap="1" wp14:anchorId="46CC8D29" wp14:editId="468CDA7E">
+            <wp:simplePos x="0" y="0"/>
+            <wp:positionH relativeFrom="column">
+              <wp:posOffset>3095625</wp:posOffset>
+            </wp:positionH>
+            <wp:positionV relativeFrom="paragraph">
+              <wp:posOffset>635</wp:posOffset>
+            </wp:positionV>
+            <wp:extent cx="2352574" cy="1352550"/>
+            <wp:effectExtent l="0" t="0" r="0" b="0"/>
+            <wp:wrapNone/>
+            <wp:docPr id="24" name="Picture 24"/>
+            <wp:cNvGraphicFramePr>
+              <a:graphicFrameLocks xmlns:a="http://schemas.openxmlformats.org/drawingml/2006/main" noChangeAspect="1"/>
+            </wp:cNvGraphicFramePr>
+            <a:graphic xmlns:a="http://schemas.openxmlformats.org/drawingml/2006/main">
+              <a:graphicData uri="http://schemas.openxmlformats.org/drawingml/2006/picture">
+                <pic:pic xmlns:pic="http://schemas.openxmlformats.org/drawingml/2006/picture">
+                  <pic:nvPicPr>
+                    <pic:cNvPr id="0" name=""/>
+                    <pic:cNvPicPr/>
+                  </pic:nvPicPr>
+                  <pic:blipFill>
+                    <a:blip r:embed="rId29" cstate="print">
+                      <a:extLst>
+                        <a:ext uri="{28A0092B-C50C-407E-A947-70E740481C1C}">
+                          <a14:useLocalDpi xmlns:a14="http://schemas.microsoft.com/office/drawing/2010/main" val="0"/>
+                        </a:ext>
+                      </a:extLst>
+                    </a:blip>
+                    <a:stretch>
+                      <a:fillRect/>
+                    </a:stretch>
+                  </pic:blipFill>
+                  <pic:spPr>
+                    <a:xfrm>
+                      <a:off x="0" y="0"/>
+                      <a:ext cx="2358848" cy="1356157"/>
+                    </a:xfrm>
+                    <a:prstGeom prst="rect">
+                      <a:avLst/>
+                    </a:prstGeom>
+                  </pic:spPr>
+                </pic:pic>
+              </a:graphicData>
+            </a:graphic>
+            <wp14:sizeRelH relativeFrom="page">
+              <wp14:pctWidth>0</wp14:pctWidth>
+            </wp14:sizeRelH>
+            <wp14:sizeRelV relativeFrom="page">
+              <wp14:pctHeight>0</wp14:pctHeight>
+            </wp14:sizeRelV>
+          </wp:anchor>
+        </w:drawing>
+      </w:r>
+      <w:r>
+        <w:rPr>
+          <w:rFonts w:ascii="Times New Roman" w:hAnsi="Times New Roman" w:cs="Times New Roman"/>
+          <w:sz w:val="24"/>
+          <w:szCs w:val="24"/>
+          <w:lang w:val="en-US"/>
+        </w:rPr>
+        <w:t xml:space="preserve"> </w:t>
+      </w:r>
+      <w:r>
+        <w:rPr>
+          <w:rFonts w:ascii="Times New Roman" w:hAnsi="Times New Roman" w:cs="Times New Roman"/>
+          <w:sz w:val="24"/>
+          <w:szCs w:val="24"/>
+          <w:lang w:val="en-US"/>
+        </w:rPr>
+        <w:drawing>
+          <wp:inline distT="0" distB="0" distL="0" distR="0" wp14:anchorId="2EB9AB5F" wp14:editId="3607142C">
+            <wp:extent cx="2324100" cy="1348524"/>
+            <wp:effectExtent l="0" t="0" r="0" b="4445"/>
+            <wp:docPr id="23" name="Picture 23"/>
+            <wp:cNvGraphicFramePr>
+              <a:graphicFrameLocks xmlns:a="http://schemas.openxmlformats.org/drawingml/2006/main" noChangeAspect="1"/>
+            </wp:cNvGraphicFramePr>
+            <a:graphic xmlns:a="http://schemas.openxmlformats.org/drawingml/2006/main">
+              <a:graphicData uri="http://schemas.openxmlformats.org/drawingml/2006/picture">
+                <pic:pic xmlns:pic="http://schemas.openxmlformats.org/drawingml/2006/picture">
+                  <pic:nvPicPr>
+                    <pic:cNvPr id="0" name=""/>
+                    <pic:cNvPicPr/>
+                  </pic:nvPicPr>
+                  <pic:blipFill>
+                    <a:blip r:embed="rId30"/>
+                    <a:stretch>
+                      <a:fillRect/>
+                    </a:stretch>
+                  </pic:blipFill>
+                  <pic:spPr>
+                    <a:xfrm>
+                      <a:off x="0" y="0"/>
+                      <a:ext cx="2325505" cy="1349339"/>
+                    </a:xfrm>
+                    <a:prstGeom prst="rect">
+                      <a:avLst/>
+                    </a:prstGeom>
+                  </pic:spPr>
+                </pic:pic>
+              </a:graphicData>
+            </a:graphic>
+          </wp:inline>
+        </w:drawing>
+      </w:r>
+      <w:r>
+        <w:rPr>
+          <w:noProof/>
+          <w:lang w:val="en-US" w:eastAsia="en-US"/>
+        </w:rPr>
+        <w:t xml:space="preserve"> </w:t>
+      </w:r>
+    </w:p>
+    <w:p>
+      <w:pPr>
+        <w:pStyle w:val="ListParagraph"/>
+        <w:spacing w:after="0" w:line="276" w:lineRule="auto"/>
+        <w:ind w:left="1004"/>
+        <w:rPr>
+          <w:rFonts w:ascii="Times New Roman" w:hAnsi="Times New Roman" w:cs="Times New Roman"/>
+          <w:sz w:val="24"/>
+          <w:szCs w:val="24"/>
+          <w:lang w:val="en-US"/>
+        </w:rPr>
+      </w:pPr>
+    </w:p>
+    <w:p>
+      <w:pPr>
+        <w:pStyle w:val="ListParagraph"/>
+        <w:numPr>
+          <w:ilvl w:val="0"/>
+          <w:numId w:val="3"/>
+        </w:numPr>
+        <w:spacing w:after="0" w:line="276" w:lineRule="auto"/>
+        <w:rPr>
+          <w:rFonts w:ascii="Times New Roman" w:hAnsi="Times New Roman" w:cs="Times New Roman"/>
+          <w:sz w:val="24"/>
+          <w:szCs w:val="24"/>
+          <w:lang w:val="en-US"/>
+        </w:rPr>
+      </w:pPr>
+      <w:r>
+        <w:rPr>
+          <w:rFonts w:ascii="Times New Roman" w:hAnsi="Times New Roman" w:cs="Times New Roman"/>
+          <w:sz w:val="24"/>
+          <w:szCs w:val="24"/>
+          <w:lang w:val="en-US"/>
+        </w:rPr>
+        <w:t xml:space="preserve">Jimmy </w:t>
+      </w:r>
+      <w:proofErr w:type="spellStart"/>
+      <w:r>
+        <w:rPr>
+          <w:rFonts w:ascii="Times New Roman" w:hAnsi="Times New Roman" w:cs="Times New Roman"/>
+          <w:sz w:val="24"/>
+          <w:szCs w:val="24"/>
+          <w:lang w:val="en-US"/>
+        </w:rPr>
+        <w:t>telah</w:t>
+      </w:r>
+      <w:proofErr w:type="spellEnd"/>
+      <w:r>
+        <w:rPr>
+          <w:rFonts w:ascii="Times New Roman" w:hAnsi="Times New Roman" w:cs="Times New Roman"/>
+          <w:sz w:val="24"/>
+          <w:szCs w:val="24"/>
+          <w:lang w:val="en-US"/>
+        </w:rPr>
+        <w:t xml:space="preserve"> </w:t>
+      </w:r>
+      <w:proofErr w:type="spellStart"/>
+      <w:r>
+        <w:rPr>
+          <w:rFonts w:ascii="Times New Roman" w:hAnsi="Times New Roman" w:cs="Times New Roman"/>
+          <w:sz w:val="24"/>
+          <w:szCs w:val="24"/>
+          <w:lang w:val="en-US"/>
+        </w:rPr>
+        <w:t>siap</w:t>
+      </w:r>
+      <w:proofErr w:type="spellEnd"/>
+      <w:r>
+        <w:rPr>
+          <w:rFonts w:ascii="Times New Roman" w:hAnsi="Times New Roman" w:cs="Times New Roman"/>
+          <w:sz w:val="24"/>
+          <w:szCs w:val="24"/>
+          <w:lang w:val="en-US"/>
+        </w:rPr>
+        <w:t xml:space="preserve"> </w:t>
+      </w:r>
+      <w:proofErr w:type="spellStart"/>
+      <w:r>
+        <w:rPr>
+          <w:rFonts w:ascii="Times New Roman" w:hAnsi="Times New Roman" w:cs="Times New Roman"/>
+          <w:sz w:val="24"/>
+          <w:szCs w:val="24"/>
+          <w:lang w:val="en-US"/>
+        </w:rPr>
+        <w:t>m</w:t>
+      </w:r>
+      <w:r>
+        <w:rPr>
+          <w:rFonts w:ascii="Times New Roman" w:hAnsi="Times New Roman" w:cs="Times New Roman"/>
+          <w:sz w:val="24"/>
+          <w:szCs w:val="24"/>
+          <w:lang w:val="en-US"/>
+        </w:rPr>
+        <w:t>empercantik</w:t>
+      </w:r>
+      <w:proofErr w:type="spellEnd"/>
+      <w:r>
+        <w:rPr>
+          <w:rFonts w:ascii="Times New Roman" w:hAnsi="Times New Roman" w:cs="Times New Roman"/>
+          <w:sz w:val="24"/>
+          <w:szCs w:val="24"/>
+          <w:lang w:val="en-US"/>
+        </w:rPr>
+        <w:t xml:space="preserve"> slide </w:t>
+      </w:r>
+      <w:proofErr w:type="spellStart"/>
+      <w:r>
+        <w:rPr>
+          <w:rFonts w:ascii="Times New Roman" w:hAnsi="Times New Roman" w:cs="Times New Roman"/>
+          <w:sz w:val="24"/>
+          <w:szCs w:val="24"/>
+          <w:lang w:val="en-US"/>
+        </w:rPr>
+        <w:t>kelemahan</w:t>
+      </w:r>
+      <w:proofErr w:type="spellEnd"/>
+      <w:r>
+        <w:rPr>
+          <w:rFonts w:ascii="Times New Roman" w:hAnsi="Times New Roman" w:cs="Times New Roman"/>
+          <w:sz w:val="24"/>
+          <w:szCs w:val="24"/>
+          <w:lang w:val="en-US"/>
+        </w:rPr>
+        <w:t xml:space="preserve"> </w:t>
+      </w:r>
+      <w:proofErr w:type="spellStart"/>
+      <w:r>
+        <w:rPr>
+          <w:rFonts w:ascii="Times New Roman" w:hAnsi="Times New Roman" w:cs="Times New Roman"/>
+          <w:sz w:val="24"/>
+          <w:szCs w:val="24"/>
+          <w:lang w:val="en-US"/>
+        </w:rPr>
+        <w:t>pada</w:t>
+      </w:r>
+      <w:proofErr w:type="spellEnd"/>
+      <w:r>
+        <w:rPr>
+          <w:rFonts w:ascii="Times New Roman" w:hAnsi="Times New Roman" w:cs="Times New Roman"/>
+          <w:sz w:val="24"/>
+          <w:szCs w:val="24"/>
+          <w:lang w:val="en-US"/>
+        </w:rPr>
+        <w:t xml:space="preserve"> BUS </w:t>
+      </w:r>
+      <w:proofErr w:type="spellStart"/>
+      <w:r>
+        <w:rPr>
+          <w:rFonts w:ascii="Times New Roman" w:hAnsi="Times New Roman" w:cs="Times New Roman"/>
+          <w:sz w:val="24"/>
+          <w:szCs w:val="24"/>
+          <w:lang w:val="en-US"/>
+        </w:rPr>
+        <w:t>beserta</w:t>
+      </w:r>
+      <w:proofErr w:type="spellEnd"/>
+      <w:r>
+        <w:rPr>
+          <w:rFonts w:ascii="Times New Roman" w:hAnsi="Times New Roman" w:cs="Times New Roman"/>
+          <w:sz w:val="24"/>
+          <w:szCs w:val="24"/>
+          <w:lang w:val="en-US"/>
+        </w:rPr>
+        <w:t xml:space="preserve"> </w:t>
+      </w:r>
+      <w:proofErr w:type="spellStart"/>
+      <w:r>
+        <w:rPr>
+          <w:rFonts w:ascii="Times New Roman" w:hAnsi="Times New Roman" w:cs="Times New Roman"/>
+          <w:sz w:val="24"/>
+          <w:szCs w:val="24"/>
+          <w:lang w:val="en-US"/>
+        </w:rPr>
+        <w:t>faktor-faktornya</w:t>
+      </w:r>
+      <w:proofErr w:type="spellEnd"/>
+      <w:r>
+        <w:rPr>
+          <w:rFonts w:ascii="Times New Roman" w:hAnsi="Times New Roman" w:cs="Times New Roman"/>
+          <w:sz w:val="24"/>
+          <w:szCs w:val="24"/>
+          <w:lang w:val="en-US"/>
+        </w:rPr>
+        <w:t>.</w:t>
+      </w:r>
+    </w:p>
+    <w:p>
+      <w:pPr>
+        <w:pStyle w:val="ListParagraph"/>
+        <w:spacing w:after="0" w:line="360" w:lineRule="auto"/>
+        <w:ind w:left="1004"/>
+        <w:rPr>
+          <w:rFonts w:ascii="Times New Roman" w:hAnsi="Times New Roman" w:cs="Times New Roman"/>
+          <w:sz w:val="24"/>
+          <w:szCs w:val="24"/>
+          <w:lang w:val="en-US"/>
+        </w:rPr>
+      </w:pPr>
+      <w:proofErr w:type="spellStart"/>
+      <w:proofErr w:type="gramStart"/>
+      <w:r>
+        <w:rPr>
+          <w:rFonts w:ascii="Times New Roman" w:hAnsi="Times New Roman" w:cs="Times New Roman"/>
+          <w:sz w:val="24"/>
+          <w:szCs w:val="24"/>
+          <w:lang w:val="en-US"/>
+        </w:rPr>
+        <w:t>Bukti</w:t>
+      </w:r>
+      <w:proofErr w:type="spellEnd"/>
+      <w:r>
+        <w:rPr>
+          <w:rFonts w:ascii="Times New Roman" w:hAnsi="Times New Roman" w:cs="Times New Roman"/>
+          <w:sz w:val="24"/>
+          <w:szCs w:val="24"/>
+          <w:lang w:val="en-US"/>
+        </w:rPr>
+        <w:t xml:space="preserve"> :</w:t>
+      </w:r>
+      <w:proofErr w:type="gramEnd"/>
+    </w:p>
+    <w:p>
+      <w:pPr>
+        <w:pStyle w:val="ListParagraph"/>
+        <w:spacing w:after="0" w:line="360" w:lineRule="auto"/>
+        <w:ind w:left="1004"/>
+        <w:rPr>
+          <w:rFonts w:ascii="Times New Roman" w:hAnsi="Times New Roman" w:cs="Times New Roman"/>
+          <w:sz w:val="24"/>
+          <w:szCs w:val="24"/>
+          <w:lang w:val="en-US"/>
+        </w:rPr>
+      </w:pPr>
+      <w:r>
+        <w:rPr>
+          <w:rFonts w:ascii="Times New Roman" w:hAnsi="Times New Roman" w:cs="Times New Roman"/>
+          <w:sz w:val="24"/>
+          <w:szCs w:val="24"/>
+          <w:lang w:val="en-US"/>
+        </w:rPr>
+        <w:drawing>
+          <wp:inline distT="0" distB="0" distL="0" distR="0" wp14:anchorId="5F192297" wp14:editId="09541A52">
+            <wp:extent cx="2519569" cy="1114425"/>
+            <wp:effectExtent l="0" t="0" r="0" b="0"/>
+            <wp:docPr id="25" name="Picture 25"/>
+            <wp:cNvGraphicFramePr>
+              <a:graphicFrameLocks xmlns:a="http://schemas.openxmlformats.org/drawingml/2006/main" noChangeAspect="1"/>
+            </wp:cNvGraphicFramePr>
+            <a:graphic xmlns:a="http://schemas.openxmlformats.org/drawingml/2006/main">
+              <a:graphicData uri="http://schemas.openxmlformats.org/drawingml/2006/picture">
+                <pic:pic xmlns:pic="http://schemas.openxmlformats.org/drawingml/2006/picture">
+                  <pic:nvPicPr>
+                    <pic:cNvPr id="0" name=""/>
+                    <pic:cNvPicPr/>
+                  </pic:nvPicPr>
+                  <pic:blipFill>
+                    <a:blip r:embed="rId31"/>
+                    <a:stretch>
+                      <a:fillRect/>
+                    </a:stretch>
+                  </pic:blipFill>
+                  <pic:spPr>
+                    <a:xfrm>
+                      <a:off x="0" y="0"/>
+                      <a:ext cx="2521002" cy="1115059"/>
+                    </a:xfrm>
+                    <a:prstGeom prst="rect">
+                      <a:avLst/>
+                    </a:prstGeom>
+                  </pic:spPr>
+                </pic:pic>
+              </a:graphicData>
+            </a:graphic>
+          </wp:inline>
+        </w:drawing>
+      </w:r>
+      <w:r>
+        <w:rPr>
+          <w:noProof/>
+          <w:lang w:val="en-US" w:eastAsia="en-US"/>
+        </w:rPr>
+        <w:t xml:space="preserve"> </w:t>
+      </w:r>
+      <w:r>
+        <w:rPr>
+          <w:rFonts w:ascii="Times New Roman" w:hAnsi="Times New Roman" w:cs="Times New Roman"/>
+          <w:sz w:val="24"/>
+          <w:szCs w:val="24"/>
+          <w:lang w:val="en-US"/>
+        </w:rPr>
+        <w:drawing>
+          <wp:inline distT="0" distB="0" distL="0" distR="0" wp14:anchorId="32EED5F1" wp14:editId="03049DA4">
+            <wp:extent cx="2200275" cy="1328627"/>
+            <wp:effectExtent l="0" t="0" r="0" b="5080"/>
+            <wp:docPr id="26" name="Picture 26"/>
+            <wp:cNvGraphicFramePr>
+              <a:graphicFrameLocks xmlns:a="http://schemas.openxmlformats.org/drawingml/2006/main" noChangeAspect="1"/>
+            </wp:cNvGraphicFramePr>
+            <a:graphic xmlns:a="http://schemas.openxmlformats.org/drawingml/2006/main">
+              <a:graphicData uri="http://schemas.openxmlformats.org/drawingml/2006/picture">
+                <pic:pic xmlns:pic="http://schemas.openxmlformats.org/drawingml/2006/picture">
+                  <pic:nvPicPr>
+                    <pic:cNvPr id="0" name=""/>
+                    <pic:cNvPicPr/>
+                  </pic:nvPicPr>
+                  <pic:blipFill>
+                    <a:blip r:embed="rId32"/>
+                    <a:stretch>
+                      <a:fillRect/>
+                    </a:stretch>
+                  </pic:blipFill>
+                  <pic:spPr>
+                    <a:xfrm>
+                      <a:off x="0" y="0"/>
+                      <a:ext cx="2202423" cy="1329924"/>
+                    </a:xfrm>
+                    <a:prstGeom prst="rect">
+                      <a:avLst/>
+                    </a:prstGeom>
+                  </pic:spPr>
+                </pic:pic>
+              </a:graphicData>
+            </a:graphic>
+          </wp:inline>
+        </w:drawing>
+      </w:r>
+    </w:p>
+    <w:p>
+      <w:pPr>
+        <w:pStyle w:val="ListParagraph"/>
+        <w:spacing w:after="0" w:line="276" w:lineRule="auto"/>
+        <w:ind w:left="1004"/>
+        <w:rPr>
+          <w:rFonts w:ascii="Times New Roman" w:hAnsi="Times New Roman" w:cs="Times New Roman"/>
+          <w:sz w:val="24"/>
+          <w:szCs w:val="24"/>
+          <w:lang w:val="en-US"/>
+        </w:rPr>
+      </w:pPr>
+    </w:p>
+    <w:p>
+      <w:pPr>
+        <w:pStyle w:val="ListParagraph"/>
+        <w:numPr>
+          <w:ilvl w:val="0"/>
+          <w:numId w:val="3"/>
+        </w:numPr>
+        <w:spacing w:after="0" w:line="276" w:lineRule="auto"/>
+        <w:rPr>
+          <w:rFonts w:ascii="Times New Roman" w:hAnsi="Times New Roman" w:cs="Times New Roman"/>
+          <w:sz w:val="24"/>
+          <w:szCs w:val="24"/>
+          <w:lang w:val="en-US"/>
+        </w:rPr>
+      </w:pPr>
+      <w:r>
+        <w:rPr>
+          <w:rFonts w:ascii="Times New Roman" w:hAnsi="Times New Roman" w:cs="Times New Roman"/>
+          <w:sz w:val="24"/>
+          <w:szCs w:val="24"/>
+          <w:lang w:val="en-US"/>
+        </w:rPr>
+        <w:t xml:space="preserve">Bryan Marcelino </w:t>
+      </w:r>
+      <w:proofErr w:type="spellStart"/>
+      <w:r>
+        <w:rPr>
+          <w:rFonts w:ascii="Times New Roman" w:hAnsi="Times New Roman" w:cs="Times New Roman"/>
+          <w:sz w:val="24"/>
+          <w:szCs w:val="24"/>
+          <w:lang w:val="en-US"/>
+        </w:rPr>
+        <w:t>telah</w:t>
+      </w:r>
+      <w:proofErr w:type="spellEnd"/>
+      <w:r>
+        <w:rPr>
+          <w:rFonts w:ascii="Times New Roman" w:hAnsi="Times New Roman" w:cs="Times New Roman"/>
+          <w:sz w:val="24"/>
+          <w:szCs w:val="24"/>
+          <w:lang w:val="en-US"/>
+        </w:rPr>
+        <w:t xml:space="preserve"> </w:t>
+      </w:r>
+      <w:proofErr w:type="spellStart"/>
+      <w:r>
+        <w:rPr>
+          <w:rFonts w:ascii="Times New Roman" w:hAnsi="Times New Roman" w:cs="Times New Roman"/>
+          <w:sz w:val="24"/>
+          <w:szCs w:val="24"/>
+          <w:lang w:val="en-US"/>
+        </w:rPr>
+        <w:t>siap</w:t>
+      </w:r>
+      <w:proofErr w:type="spellEnd"/>
+      <w:r>
+        <w:rPr>
+          <w:rFonts w:ascii="Times New Roman" w:hAnsi="Times New Roman" w:cs="Times New Roman"/>
+          <w:sz w:val="24"/>
+          <w:szCs w:val="24"/>
+          <w:lang w:val="en-US"/>
+        </w:rPr>
+        <w:t xml:space="preserve"> </w:t>
+      </w:r>
+      <w:proofErr w:type="spellStart"/>
+      <w:r>
+        <w:rPr>
+          <w:rFonts w:ascii="Times New Roman" w:hAnsi="Times New Roman" w:cs="Times New Roman"/>
+          <w:sz w:val="24"/>
+          <w:szCs w:val="24"/>
+          <w:lang w:val="en-US"/>
+        </w:rPr>
+        <w:t>mempercantik</w:t>
+      </w:r>
+      <w:proofErr w:type="spellEnd"/>
+      <w:r>
+        <w:rPr>
+          <w:rFonts w:ascii="Times New Roman" w:hAnsi="Times New Roman" w:cs="Times New Roman"/>
+          <w:sz w:val="24"/>
+          <w:szCs w:val="24"/>
+          <w:lang w:val="en-US"/>
+        </w:rPr>
+        <w:t xml:space="preserve"> slide </w:t>
+      </w:r>
+      <w:proofErr w:type="spellStart"/>
+      <w:r>
+        <w:rPr>
+          <w:rFonts w:ascii="Times New Roman" w:hAnsi="Times New Roman" w:cs="Times New Roman"/>
+          <w:sz w:val="24"/>
+          <w:szCs w:val="24"/>
+          <w:lang w:val="en-US"/>
+        </w:rPr>
+        <w:t>arsitektur</w:t>
+      </w:r>
+      <w:proofErr w:type="spellEnd"/>
+      <w:r>
+        <w:rPr>
+          <w:rFonts w:ascii="Times New Roman" w:hAnsi="Times New Roman" w:cs="Times New Roman"/>
+          <w:sz w:val="24"/>
+          <w:szCs w:val="24"/>
+          <w:lang w:val="en-US"/>
+        </w:rPr>
+        <w:t xml:space="preserve"> BUS</w:t>
+      </w:r>
+      <w:r>
+        <w:rPr>
+          <w:rFonts w:ascii="Times New Roman" w:hAnsi="Times New Roman" w:cs="Times New Roman"/>
+          <w:sz w:val="24"/>
+          <w:szCs w:val="24"/>
+          <w:lang w:val="en-US"/>
+        </w:rPr>
+        <w:t>.</w:t>
+      </w:r>
+    </w:p>
+    <w:p>
+      <w:pPr>
+        <w:pStyle w:val="ListParagraph"/>
+        <w:spacing w:after="0" w:line="360" w:lineRule="auto"/>
+        <w:ind w:left="568" w:firstLine="436"/>
+        <w:rPr>
+          <w:rFonts w:ascii="Times New Roman" w:hAnsi="Times New Roman" w:cs="Times New Roman"/>
+          <w:sz w:val="24"/>
+          <w:szCs w:val="24"/>
+          <w:lang w:val="en-US"/>
+        </w:rPr>
+      </w:pPr>
+      <w:proofErr w:type="spellStart"/>
+      <w:proofErr w:type="gramStart"/>
+      <w:r>
+        <w:rPr>
+          <w:rFonts w:ascii="Times New Roman" w:hAnsi="Times New Roman" w:cs="Times New Roman"/>
+          <w:sz w:val="24"/>
+          <w:szCs w:val="24"/>
+          <w:lang w:val="en-US"/>
+        </w:rPr>
+        <w:t>Bukti</w:t>
+      </w:r>
+      <w:proofErr w:type="spellEnd"/>
+      <w:r>
+        <w:rPr>
+          <w:rFonts w:ascii="Times New Roman" w:hAnsi="Times New Roman" w:cs="Times New Roman"/>
+          <w:sz w:val="24"/>
+          <w:szCs w:val="24"/>
+          <w:lang w:val="en-US"/>
+        </w:rPr>
+        <w:t xml:space="preserve"> :</w:t>
+      </w:r>
+      <w:proofErr w:type="gramEnd"/>
+      <w:r>
+        <w:rPr>
+          <w:rFonts w:ascii="Times New Roman" w:hAnsi="Times New Roman" w:cs="Times New Roman"/>
+          <w:sz w:val="24"/>
+          <w:szCs w:val="24"/>
+          <w:lang w:val="en-US"/>
+        </w:rPr>
+        <w:t xml:space="preserve"> </w:t>
+      </w:r>
+    </w:p>
+    <w:p>
+      <w:pPr>
+        <w:pStyle w:val="ListParagraph"/>
+        <w:spacing w:after="0" w:line="360" w:lineRule="auto"/>
+        <w:ind w:left="568" w:firstLine="436"/>
+        <w:rPr>
+          <w:rFonts w:ascii="Times New Roman" w:hAnsi="Times New Roman" w:cs="Times New Roman"/>
+          <w:sz w:val="24"/>
+          <w:szCs w:val="24"/>
+          <w:lang w:val="en-US"/>
+        </w:rPr>
+      </w:pPr>
+      <w:r>
+        <w:rPr>
+          <w:rFonts w:ascii="Times New Roman" w:hAnsi="Times New Roman" w:cs="Times New Roman"/>
+          <w:sz w:val="24"/>
+          <w:szCs w:val="24"/>
+          <w:lang w:val="en-US"/>
+        </w:rPr>
+        <w:drawing>
+          <wp:inline distT="0" distB="0" distL="0" distR="0" wp14:anchorId="281A4B04" wp14:editId="255F6C88">
+            <wp:extent cx="2524125" cy="1157160"/>
+            <wp:effectExtent l="0" t="0" r="0" b="5080"/>
+            <wp:docPr id="27" name="Picture 27"/>
+            <wp:cNvGraphicFramePr>
+              <a:graphicFrameLocks xmlns:a="http://schemas.openxmlformats.org/drawingml/2006/main" noChangeAspect="1"/>
+            </wp:cNvGraphicFramePr>
+            <a:graphic xmlns:a="http://schemas.openxmlformats.org/drawingml/2006/main">
+              <a:graphicData uri="http://schemas.openxmlformats.org/drawingml/2006/picture">
+                <pic:pic xmlns:pic="http://schemas.openxmlformats.org/drawingml/2006/picture">
+                  <pic:nvPicPr>
+                    <pic:cNvPr id="0" name=""/>
+                    <pic:cNvPicPr/>
+                  </pic:nvPicPr>
+                  <pic:blipFill>
+                    <a:blip r:embed="rId33"/>
+                    <a:stretch>
+                      <a:fillRect/>
+                    </a:stretch>
+                  </pic:blipFill>
+                  <pic:spPr>
+                    <a:xfrm>
+                      <a:off x="0" y="0"/>
+                      <a:ext cx="2523007" cy="1156647"/>
+                    </a:xfrm>
+                    <a:prstGeom prst="rect">
+                      <a:avLst/>
+                    </a:prstGeom>
+                  </pic:spPr>
+                </pic:pic>
+              </a:graphicData>
+            </a:graphic>
+          </wp:inline>
+        </w:drawing>
+      </w:r>
+      <w:r>
+        <w:rPr>
+          <w:noProof/>
+          <w:lang w:val="en-US" w:eastAsia="en-US"/>
+        </w:rPr>
+        <w:t xml:space="preserve"> </w:t>
+      </w:r>
+      <w:r>
+        <w:rPr>
+          <w:rFonts w:ascii="Times New Roman" w:hAnsi="Times New Roman" w:cs="Times New Roman"/>
+          <w:sz w:val="24"/>
+          <w:szCs w:val="24"/>
+          <w:lang w:val="en-US"/>
+        </w:rPr>
+        <w:drawing>
+          <wp:inline distT="0" distB="0" distL="0" distR="0" wp14:anchorId="72491C23" wp14:editId="603F6D7F">
+            <wp:extent cx="2457450" cy="1145760"/>
+            <wp:effectExtent l="0" t="0" r="0" b="0"/>
+            <wp:docPr id="28" name="Picture 28"/>
+            <wp:cNvGraphicFramePr>
+              <a:graphicFrameLocks xmlns:a="http://schemas.openxmlformats.org/drawingml/2006/main" noChangeAspect="1"/>
+            </wp:cNvGraphicFramePr>
+            <a:graphic xmlns:a="http://schemas.openxmlformats.org/drawingml/2006/main">
+              <a:graphicData uri="http://schemas.openxmlformats.org/drawingml/2006/picture">
+                <pic:pic xmlns:pic="http://schemas.openxmlformats.org/drawingml/2006/picture">
+                  <pic:nvPicPr>
+                    <pic:cNvPr id="0" name=""/>
+                    <pic:cNvPicPr/>
+                  </pic:nvPicPr>
+                  <pic:blipFill>
+                    <a:blip r:embed="rId34"/>
+                    <a:stretch>
+                      <a:fillRect/>
+                    </a:stretch>
+                  </pic:blipFill>
+                  <pic:spPr>
+                    <a:xfrm>
+                      <a:off x="0" y="0"/>
+                      <a:ext cx="2456361" cy="1145252"/>
+                    </a:xfrm>
+                    <a:prstGeom prst="rect">
+                      <a:avLst/>
+                    </a:prstGeom>
+                  </pic:spPr>
+                </pic:pic>
+              </a:graphicData>
+            </a:graphic>
+          </wp:inline>
+        </w:drawing>
+      </w:r>
+    </w:p>
+    <w:p>
+      <w:pPr>
+        <w:pStyle w:val="ListParagraph"/>
+        <w:spacing w:after="0" w:line="360" w:lineRule="auto"/>
+        <w:ind w:left="568" w:firstLine="436"/>
+        <w:rPr>
+          <w:rFonts w:ascii="Times New Roman" w:hAnsi="Times New Roman" w:cs="Times New Roman"/>
+          <w:noProof/>
+          <w:sz w:val="24"/>
+          <w:szCs w:val="24"/>
+          <w:lang w:val="en-US"/>
+        </w:rPr>
+      </w:pPr>
+    </w:p>
+    <w:p>
+      <w:pPr>
+        <w:pStyle w:val="ListParagraph"/>
+        <w:spacing w:after="0" w:line="360" w:lineRule="auto"/>
+        <w:ind w:left="284"/>
+        <w:rPr>
+          <w:rFonts w:ascii="Times New Roman" w:hAnsi="Times New Roman" w:cs="Times New Roman"/>
+          <w:sz w:val="24"/>
+          <w:szCs w:val="24"/>
+          <w:lang w:val="en-US"/>
+        </w:rPr>
+      </w:pPr>
+      <w:proofErr w:type="spellStart"/>
+      <w:r>
+        <w:rPr>
+          <w:rFonts w:ascii="Times New Roman" w:hAnsi="Times New Roman" w:cs="Times New Roman"/>
+          <w:sz w:val="24"/>
+          <w:szCs w:val="24"/>
+          <w:lang w:val="en-US"/>
+        </w:rPr>
+        <w:lastRenderedPageBreak/>
+        <w:t>Berikut</w:t>
+      </w:r>
+      <w:proofErr w:type="spellEnd"/>
+      <w:r>
+        <w:rPr>
+          <w:rFonts w:ascii="Times New Roman" w:hAnsi="Times New Roman" w:cs="Times New Roman"/>
+          <w:sz w:val="24"/>
+          <w:szCs w:val="24"/>
+          <w:lang w:val="en-US"/>
+        </w:rPr>
+        <w:t xml:space="preserve"> </w:t>
+      </w:r>
+      <w:proofErr w:type="spellStart"/>
+      <w:r>
+        <w:rPr>
+          <w:rFonts w:ascii="Times New Roman" w:hAnsi="Times New Roman" w:cs="Times New Roman"/>
+          <w:sz w:val="24"/>
+          <w:szCs w:val="24"/>
+          <w:lang w:val="en-US"/>
+        </w:rPr>
+        <w:t>perubahan</w:t>
+      </w:r>
+      <w:proofErr w:type="spellEnd"/>
+      <w:r>
+        <w:rPr>
+          <w:rFonts w:ascii="Times New Roman" w:hAnsi="Times New Roman" w:cs="Times New Roman"/>
+          <w:sz w:val="24"/>
+          <w:szCs w:val="24"/>
+          <w:lang w:val="en-US"/>
+        </w:rPr>
+        <w:t xml:space="preserve"> yang </w:t>
+      </w:r>
+      <w:proofErr w:type="spellStart"/>
+      <w:r>
+        <w:rPr>
+          <w:rFonts w:ascii="Times New Roman" w:hAnsi="Times New Roman" w:cs="Times New Roman"/>
+          <w:sz w:val="24"/>
+          <w:szCs w:val="24"/>
+          <w:lang w:val="en-US"/>
+        </w:rPr>
+        <w:t>terjadi</w:t>
+      </w:r>
+      <w:proofErr w:type="spellEnd"/>
+      <w:r>
+        <w:rPr>
+          <w:rFonts w:ascii="Times New Roman" w:hAnsi="Times New Roman" w:cs="Times New Roman"/>
+          <w:sz w:val="24"/>
+          <w:szCs w:val="24"/>
+          <w:lang w:val="en-US"/>
+        </w:rPr>
+        <w:t xml:space="preserve"> </w:t>
+      </w:r>
+      <w:proofErr w:type="spellStart"/>
+      <w:r>
+        <w:rPr>
+          <w:rFonts w:ascii="Times New Roman" w:hAnsi="Times New Roman" w:cs="Times New Roman"/>
+          <w:sz w:val="24"/>
+          <w:szCs w:val="24"/>
+          <w:lang w:val="en-US"/>
+        </w:rPr>
+        <w:t>pada</w:t>
+      </w:r>
+      <w:proofErr w:type="spellEnd"/>
+      <w:r>
+        <w:rPr>
+          <w:rFonts w:ascii="Times New Roman" w:hAnsi="Times New Roman" w:cs="Times New Roman"/>
+          <w:sz w:val="24"/>
+          <w:szCs w:val="24"/>
+          <w:lang w:val="en-US"/>
+        </w:rPr>
+        <w:t xml:space="preserve"> </w:t>
+      </w:r>
+      <w:proofErr w:type="gramStart"/>
+      <w:r>
+        <w:rPr>
+          <w:rFonts w:ascii="Times New Roman" w:hAnsi="Times New Roman" w:cs="Times New Roman"/>
+          <w:sz w:val="24"/>
+          <w:szCs w:val="24"/>
+          <w:lang w:val="en-US"/>
+        </w:rPr>
+        <w:t>Trello :</w:t>
+      </w:r>
+      <w:proofErr w:type="gramEnd"/>
+    </w:p>
+    <w:p>
+      <w:pPr>
+        <w:pStyle w:val="ListParagraph"/>
+        <w:spacing w:after="0" w:line="360" w:lineRule="auto"/>
+        <w:ind w:left="284"/>
+        <w:rPr>
+          <w:rFonts w:ascii="Times New Roman" w:hAnsi="Times New Roman" w:cs="Times New Roman"/>
+          <w:sz w:val="24"/>
+          <w:szCs w:val="24"/>
+          <w:lang w:val="en-US"/>
+        </w:rPr>
+      </w:pPr>
+      <w:bookmarkStart w:id="1" w:name="_GoBack"/>
+      <w:r>
+        <w:rPr>
+          <w:rFonts w:ascii="Times New Roman" w:hAnsi="Times New Roman" w:cs="Times New Roman"/>
+          <w:sz w:val="24"/>
+          <w:szCs w:val="24"/>
+          <w:lang w:val="en-US"/>
+        </w:rPr>
+        <w:drawing>
+          <wp:inline distT="0" distB="0" distL="0" distR="0" wp14:anchorId="65FC9CB5" wp14:editId="746C1CEF">
+            <wp:extent cx="3352800" cy="1777056"/>
+            <wp:effectExtent l="0" t="0" r="0" b="0"/>
+            <wp:docPr id="29" name="Picture 29"/>
+            <wp:cNvGraphicFramePr>
+              <a:graphicFrameLocks xmlns:a="http://schemas.openxmlformats.org/drawingml/2006/main" noChangeAspect="1"/>
+            </wp:cNvGraphicFramePr>
+            <a:graphic xmlns:a="http://schemas.openxmlformats.org/drawingml/2006/main">
+              <a:graphicData uri="http://schemas.openxmlformats.org/drawingml/2006/picture">
+                <pic:pic xmlns:pic="http://schemas.openxmlformats.org/drawingml/2006/picture">
+                  <pic:nvPicPr>
+                    <pic:cNvPr id="0" name=""/>
+                    <pic:cNvPicPr/>
+                  </pic:nvPicPr>
+                  <pic:blipFill>
+                    <a:blip r:embed="rId35"/>
+                    <a:stretch>
+                      <a:fillRect/>
+                    </a:stretch>
+                  </pic:blipFill>
+                  <pic:spPr>
+                    <a:xfrm>
+                      <a:off x="0" y="0"/>
+                      <a:ext cx="3352081" cy="1776675"/>
+                    </a:xfrm>
+                    <a:prstGeom prst="rect">
+                      <a:avLst/>
+                    </a:prstGeom>
+                  </pic:spPr>
+                </pic:pic>
+              </a:graphicData>
+            </a:graphic>
+          </wp:inline>
+        </w:drawing>
+      </w:r>
+      <w:bookmarkEnd w:id="1"/>
+    </w:p>
+    <w:p>
+      <w:pPr>
+        <w:pStyle w:val="ListParagraph"/>
+        <w:spacing w:after="0" w:line="276" w:lineRule="auto"/>
+        <w:ind w:left="644"/>
+        <w:rPr>
+          <w:rFonts w:ascii="Times New Roman" w:hAnsi="Times New Roman" w:cs="Times New Roman"/>
+          <w:sz w:val="24"/>
+          <w:szCs w:val="24"/>
+          <w:lang w:val="en-US"/>
+        </w:rPr>
+      </w:pPr>
+    </w:p>
+    <w:p>
+      <w:pPr>
+        <w:pStyle w:val="ListParagraph"/>
+        <w:numPr>
+          <w:ilvl w:val="0"/>
+          <w:numId w:val="1"/>
+        </w:numPr>
+        <w:spacing w:after="0" w:line="276" w:lineRule="auto"/>
+        <w:ind w:left="284" w:hanging="284"/>
+        <w:rPr>
+          <w:rFonts w:ascii="Times New Roman" w:hAnsi="Times New Roman" w:cs="Times New Roman"/>
+          <w:sz w:val="24"/>
+          <w:szCs w:val="24"/>
+          <w:lang w:val="en-US"/>
+        </w:rPr>
+      </w:pPr>
+      <w:r>
+        <w:rPr>
+          <w:rFonts w:ascii="Times New Roman" w:hAnsi="Times New Roman" w:cs="Times New Roman"/>
+          <w:sz w:val="24"/>
+          <w:szCs w:val="24"/>
+          <w:lang w:val="en-US"/>
+        </w:rPr>
+        <w:t xml:space="preserve">Sprint </w:t>
+      </w:r>
+      <w:proofErr w:type="spellStart"/>
+      <w:r>
+        <w:rPr>
+          <w:rFonts w:ascii="Times New Roman" w:hAnsi="Times New Roman" w:cs="Times New Roman"/>
+          <w:sz w:val="24"/>
+          <w:szCs w:val="24"/>
+          <w:lang w:val="en-US"/>
+        </w:rPr>
+        <w:t>Resprotective</w:t>
+      </w:r>
+      <w:proofErr w:type="spellEnd"/>
+    </w:p>
+    <w:p>
+      <w:pPr>
+        <w:pStyle w:val="ListParagraph"/>
+        <w:numPr>
+          <w:ilvl w:val="0"/>
+          <w:numId w:val="5"/>
+        </w:numPr>
+        <w:spacing w:after="0" w:line="276" w:lineRule="auto"/>
+        <w:rPr>
+          <w:rFonts w:ascii="Times New Roman" w:hAnsi="Times New Roman" w:cs="Times New Roman"/>
+          <w:sz w:val="24"/>
+          <w:szCs w:val="24"/>
+          <w:lang w:val="en-US"/>
+        </w:rPr>
+      </w:pPr>
+      <w:r>
+        <w:rPr>
+          <w:rFonts w:ascii="Times New Roman" w:hAnsi="Times New Roman" w:cs="Times New Roman"/>
+          <w:sz w:val="24"/>
+          <w:szCs w:val="24"/>
+          <w:lang w:val="en-US"/>
+        </w:rPr>
+        <w:t xml:space="preserve">Hal yang </w:t>
+      </w:r>
+      <w:proofErr w:type="spellStart"/>
+      <w:r>
+        <w:rPr>
+          <w:rFonts w:ascii="Times New Roman" w:hAnsi="Times New Roman" w:cs="Times New Roman"/>
+          <w:sz w:val="24"/>
+          <w:szCs w:val="24"/>
+          <w:lang w:val="en-US"/>
+        </w:rPr>
+        <w:t>perlu</w:t>
+      </w:r>
+      <w:proofErr w:type="spellEnd"/>
+      <w:r>
+        <w:rPr>
+          <w:rFonts w:ascii="Times New Roman" w:hAnsi="Times New Roman" w:cs="Times New Roman"/>
+          <w:sz w:val="24"/>
+          <w:szCs w:val="24"/>
+          <w:lang w:val="en-US"/>
+        </w:rPr>
+        <w:t xml:space="preserve"> </w:t>
+      </w:r>
+      <w:proofErr w:type="spellStart"/>
+      <w:r>
+        <w:rPr>
+          <w:rFonts w:ascii="Times New Roman" w:hAnsi="Times New Roman" w:cs="Times New Roman"/>
+          <w:sz w:val="24"/>
+          <w:szCs w:val="24"/>
+          <w:lang w:val="en-US"/>
+        </w:rPr>
+        <w:t>dikurangi</w:t>
+      </w:r>
+      <w:proofErr w:type="spellEnd"/>
+      <w:r>
+        <w:rPr>
+          <w:rFonts w:ascii="Times New Roman" w:hAnsi="Times New Roman" w:cs="Times New Roman"/>
+          <w:sz w:val="24"/>
+          <w:szCs w:val="24"/>
+          <w:lang w:val="en-US"/>
+        </w:rPr>
+        <w:t xml:space="preserve"> : </w:t>
+      </w:r>
+      <w:proofErr w:type="spellStart"/>
+      <w:r>
+        <w:rPr>
+          <w:rFonts w:ascii="Times New Roman" w:hAnsi="Times New Roman" w:cs="Times New Roman"/>
+          <w:sz w:val="24"/>
+          <w:szCs w:val="24"/>
+          <w:lang w:val="en-US"/>
+        </w:rPr>
+        <w:t>tidak</w:t>
+      </w:r>
+      <w:proofErr w:type="spellEnd"/>
+      <w:r>
+        <w:rPr>
+          <w:rFonts w:ascii="Times New Roman" w:hAnsi="Times New Roman" w:cs="Times New Roman"/>
+          <w:sz w:val="24"/>
+          <w:szCs w:val="24"/>
+          <w:lang w:val="en-US"/>
+        </w:rPr>
+        <w:t xml:space="preserve"> </w:t>
+      </w:r>
+      <w:proofErr w:type="spellStart"/>
+      <w:r>
+        <w:rPr>
+          <w:rFonts w:ascii="Times New Roman" w:hAnsi="Times New Roman" w:cs="Times New Roman"/>
+          <w:sz w:val="24"/>
+          <w:szCs w:val="24"/>
+          <w:lang w:val="en-US"/>
+        </w:rPr>
+        <w:t>ada</w:t>
+      </w:r>
+      <w:proofErr w:type="spellEnd"/>
+    </w:p>
+    <w:p>
+      <w:pPr>
+        <w:pStyle w:val="ListParagraph"/>
+        <w:numPr>
+          <w:ilvl w:val="0"/>
+          <w:numId w:val="5"/>
+        </w:numPr>
+        <w:spacing w:after="0" w:line="276" w:lineRule="auto"/>
+        <w:rPr>
+          <w:rFonts w:ascii="Times New Roman" w:hAnsi="Times New Roman" w:cs="Times New Roman"/>
+          <w:sz w:val="24"/>
+          <w:szCs w:val="24"/>
+          <w:lang w:val="en-US"/>
+        </w:rPr>
+      </w:pPr>
+      <w:r>
+        <w:rPr>
+          <w:rFonts w:ascii="Times New Roman" w:hAnsi="Times New Roman" w:cs="Times New Roman"/>
+          <w:sz w:val="24"/>
+          <w:szCs w:val="24"/>
+          <w:lang w:val="en-US"/>
+        </w:rPr>
+        <w:t xml:space="preserve">Hal yang </w:t>
+      </w:r>
+      <w:proofErr w:type="spellStart"/>
+      <w:r>
+        <w:rPr>
+          <w:rFonts w:ascii="Times New Roman" w:hAnsi="Times New Roman" w:cs="Times New Roman"/>
+          <w:sz w:val="24"/>
+          <w:szCs w:val="24"/>
+          <w:lang w:val="en-US"/>
+        </w:rPr>
+        <w:t>perlu</w:t>
+      </w:r>
+      <w:proofErr w:type="spellEnd"/>
+      <w:r>
+        <w:rPr>
+          <w:rFonts w:ascii="Times New Roman" w:hAnsi="Times New Roman" w:cs="Times New Roman"/>
+          <w:sz w:val="24"/>
+          <w:szCs w:val="24"/>
+          <w:lang w:val="en-US"/>
+        </w:rPr>
+        <w:t xml:space="preserve"> </w:t>
+      </w:r>
+      <w:proofErr w:type="spellStart"/>
+      <w:r>
+        <w:rPr>
+          <w:rFonts w:ascii="Times New Roman" w:hAnsi="Times New Roman" w:cs="Times New Roman"/>
+          <w:sz w:val="24"/>
+          <w:szCs w:val="24"/>
+          <w:lang w:val="en-US"/>
+        </w:rPr>
+        <w:t>ditambahkan</w:t>
+      </w:r>
+      <w:proofErr w:type="spellEnd"/>
+      <w:r>
+        <w:rPr>
+          <w:rFonts w:ascii="Times New Roman" w:hAnsi="Times New Roman" w:cs="Times New Roman"/>
+          <w:sz w:val="24"/>
+          <w:szCs w:val="24"/>
+          <w:lang w:val="en-US"/>
+        </w:rPr>
+        <w:t xml:space="preserve"> : </w:t>
+      </w:r>
+      <w:proofErr w:type="spellStart"/>
+      <w:r>
+        <w:rPr>
+          <w:rFonts w:ascii="Times New Roman" w:hAnsi="Times New Roman" w:cs="Times New Roman"/>
+          <w:sz w:val="24"/>
+          <w:szCs w:val="24"/>
+          <w:lang w:val="en-US"/>
+        </w:rPr>
+        <w:t>tidak</w:t>
+      </w:r>
+      <w:proofErr w:type="spellEnd"/>
+      <w:r>
+        <w:rPr>
+          <w:rFonts w:ascii="Times New Roman" w:hAnsi="Times New Roman" w:cs="Times New Roman"/>
+          <w:sz w:val="24"/>
+          <w:szCs w:val="24"/>
+          <w:lang w:val="en-US"/>
+        </w:rPr>
+        <w:t xml:space="preserve"> </w:t>
+      </w:r>
+      <w:proofErr w:type="spellStart"/>
+      <w:r>
+        <w:rPr>
+          <w:rFonts w:ascii="Times New Roman" w:hAnsi="Times New Roman" w:cs="Times New Roman"/>
+          <w:sz w:val="24"/>
+          <w:szCs w:val="24"/>
+          <w:lang w:val="en-US"/>
+        </w:rPr>
+        <w:t>ada</w:t>
+      </w:r>
+      <w:proofErr w:type="spellEnd"/>
+    </w:p>
+    <w:p>
+      <w:pPr>
+        <w:pStyle w:val="ListParagraph"/>
+        <w:numPr>
+          <w:ilvl w:val="0"/>
+          <w:numId w:val="5"/>
+        </w:numPr>
+        <w:spacing w:after="0" w:line="276" w:lineRule="auto"/>
+        <w:rPr>
+          <w:rFonts w:ascii="Times New Roman" w:hAnsi="Times New Roman" w:cs="Times New Roman"/>
+          <w:sz w:val="24"/>
+          <w:szCs w:val="24"/>
+          <w:lang w:val="en-US"/>
+        </w:rPr>
+      </w:pPr>
+      <w:r>
+        <w:rPr>
+          <w:rFonts w:ascii="Times New Roman" w:hAnsi="Times New Roman" w:cs="Times New Roman"/>
+          <w:sz w:val="24"/>
+          <w:szCs w:val="24"/>
+          <w:lang w:val="en-US"/>
+        </w:rPr>
+        <w:t xml:space="preserve">Hal yang </w:t>
+      </w:r>
+      <w:proofErr w:type="spellStart"/>
+      <w:r>
+        <w:rPr>
+          <w:rFonts w:ascii="Times New Roman" w:hAnsi="Times New Roman" w:cs="Times New Roman"/>
+          <w:sz w:val="24"/>
+          <w:szCs w:val="24"/>
+          <w:lang w:val="en-US"/>
+        </w:rPr>
+        <w:t>perlu</w:t>
+      </w:r>
+      <w:proofErr w:type="spellEnd"/>
+      <w:r>
+        <w:rPr>
+          <w:rFonts w:ascii="Times New Roman" w:hAnsi="Times New Roman" w:cs="Times New Roman"/>
+          <w:sz w:val="24"/>
+          <w:szCs w:val="24"/>
+          <w:lang w:val="en-US"/>
+        </w:rPr>
+        <w:t xml:space="preserve"> </w:t>
+      </w:r>
+      <w:proofErr w:type="spellStart"/>
+      <w:r>
+        <w:rPr>
+          <w:rFonts w:ascii="Times New Roman" w:hAnsi="Times New Roman" w:cs="Times New Roman"/>
+          <w:sz w:val="24"/>
+          <w:szCs w:val="24"/>
+          <w:lang w:val="en-US"/>
+        </w:rPr>
+        <w:t>ditingkatkan</w:t>
+      </w:r>
+      <w:proofErr w:type="spellEnd"/>
+      <w:r>
+        <w:rPr>
+          <w:rFonts w:ascii="Times New Roman" w:hAnsi="Times New Roman" w:cs="Times New Roman"/>
+          <w:sz w:val="24"/>
+          <w:szCs w:val="24"/>
+          <w:lang w:val="en-US"/>
+        </w:rPr>
+        <w:t xml:space="preserve"> : </w:t>
+      </w:r>
+      <w:proofErr w:type="spellStart"/>
+      <w:r>
+        <w:rPr>
+          <w:rFonts w:ascii="Times New Roman" w:hAnsi="Times New Roman" w:cs="Times New Roman"/>
+          <w:sz w:val="24"/>
+          <w:szCs w:val="24"/>
+          <w:lang w:val="en-US"/>
+        </w:rPr>
+        <w:t>tidak</w:t>
+      </w:r>
+      <w:proofErr w:type="spellEnd"/>
+      <w:r>
+        <w:rPr>
+          <w:rFonts w:ascii="Times New Roman" w:hAnsi="Times New Roman" w:cs="Times New Roman"/>
+          <w:sz w:val="24"/>
+          <w:szCs w:val="24"/>
+          <w:lang w:val="en-US"/>
+        </w:rPr>
+        <w:t xml:space="preserve"> </w:t>
+      </w:r>
+      <w:proofErr w:type="spellStart"/>
+      <w:r>
+        <w:rPr>
+          <w:rFonts w:ascii="Times New Roman" w:hAnsi="Times New Roman" w:cs="Times New Roman"/>
+          <w:sz w:val="24"/>
+          <w:szCs w:val="24"/>
+          <w:lang w:val="en-US"/>
+        </w:rPr>
+        <w:t>ada</w:t>
+      </w:r>
+      <w:proofErr w:type="spellEnd"/>
+    </w:p>
+    <w:p>
+      <w:pPr>
+        <w:pStyle w:val="ListParagraph"/>
+        <w:numPr>
+          <w:ilvl w:val="0"/>
+          <w:numId w:val="5"/>
+        </w:numPr>
+        <w:spacing w:after="0" w:line="276" w:lineRule="auto"/>
+        <w:rPr>
+          <w:rFonts w:ascii="Times New Roman" w:hAnsi="Times New Roman" w:cs="Times New Roman"/>
+          <w:sz w:val="24"/>
+          <w:szCs w:val="24"/>
+          <w:lang w:val="en-US"/>
+        </w:rPr>
+      </w:pPr>
+      <w:r>
+        <w:rPr>
+          <w:rFonts w:ascii="Times New Roman" w:hAnsi="Times New Roman" w:cs="Times New Roman"/>
+          <w:sz w:val="24"/>
+          <w:szCs w:val="24"/>
+          <w:lang w:val="en-US"/>
+        </w:rPr>
+        <w:t xml:space="preserve">Hal yang </w:t>
+      </w:r>
+      <w:proofErr w:type="spellStart"/>
+      <w:r>
+        <w:rPr>
+          <w:rFonts w:ascii="Times New Roman" w:hAnsi="Times New Roman" w:cs="Times New Roman"/>
+          <w:sz w:val="24"/>
+          <w:szCs w:val="24"/>
+          <w:lang w:val="en-US"/>
+        </w:rPr>
+        <w:t>perlu</w:t>
+      </w:r>
+      <w:proofErr w:type="spellEnd"/>
+      <w:r>
+        <w:rPr>
+          <w:rFonts w:ascii="Times New Roman" w:hAnsi="Times New Roman" w:cs="Times New Roman"/>
+          <w:sz w:val="24"/>
+          <w:szCs w:val="24"/>
+          <w:lang w:val="en-US"/>
+        </w:rPr>
+        <w:t xml:space="preserve"> </w:t>
+      </w:r>
+      <w:proofErr w:type="spellStart"/>
+      <w:proofErr w:type="gramStart"/>
+      <w:r>
+        <w:rPr>
+          <w:rFonts w:ascii="Times New Roman" w:hAnsi="Times New Roman" w:cs="Times New Roman"/>
+          <w:sz w:val="24"/>
+          <w:szCs w:val="24"/>
+          <w:lang w:val="en-US"/>
+        </w:rPr>
+        <w:t>dipertahankan</w:t>
+      </w:r>
+      <w:proofErr w:type="spellEnd"/>
+      <w:r>
+        <w:rPr>
+          <w:rFonts w:ascii="Times New Roman" w:hAnsi="Times New Roman" w:cs="Times New Roman"/>
+          <w:sz w:val="24"/>
+          <w:szCs w:val="24"/>
+          <w:lang w:val="en-US"/>
+        </w:rPr>
+        <w:t xml:space="preserve"> :</w:t>
+      </w:r>
+      <w:proofErr w:type="gramEnd"/>
+      <w:r>
+        <w:rPr>
+          <w:rFonts w:ascii="Times New Roman" w:hAnsi="Times New Roman" w:cs="Times New Roman"/>
+          <w:sz w:val="24"/>
+          <w:szCs w:val="24"/>
+          <w:lang w:val="en-US"/>
+        </w:rPr>
+        <w:t xml:space="preserve"> </w:t>
+      </w:r>
+      <w:proofErr w:type="spellStart"/>
+      <w:r>
+        <w:rPr>
+          <w:rFonts w:ascii="Times New Roman" w:hAnsi="Times New Roman" w:cs="Times New Roman"/>
+          <w:sz w:val="24"/>
+          <w:szCs w:val="24"/>
+          <w:lang w:val="en-US"/>
+        </w:rPr>
+        <w:t>konten</w:t>
+      </w:r>
+      <w:proofErr w:type="spellEnd"/>
+      <w:r>
+        <w:rPr>
+          <w:rFonts w:ascii="Times New Roman" w:hAnsi="Times New Roman" w:cs="Times New Roman"/>
+          <w:sz w:val="24"/>
+          <w:szCs w:val="24"/>
+          <w:lang w:val="en-US"/>
+        </w:rPr>
+        <w:t xml:space="preserve"> </w:t>
+      </w:r>
+      <w:proofErr w:type="spellStart"/>
+      <w:r>
+        <w:rPr>
+          <w:rFonts w:ascii="Times New Roman" w:hAnsi="Times New Roman" w:cs="Times New Roman"/>
+          <w:sz w:val="24"/>
+          <w:szCs w:val="24"/>
+          <w:lang w:val="en-US"/>
+        </w:rPr>
+        <w:t>dan</w:t>
+      </w:r>
+      <w:proofErr w:type="spellEnd"/>
+      <w:r>
+        <w:rPr>
+          <w:rFonts w:ascii="Times New Roman" w:hAnsi="Times New Roman" w:cs="Times New Roman"/>
+          <w:sz w:val="24"/>
+          <w:szCs w:val="24"/>
+          <w:lang w:val="en-US"/>
+        </w:rPr>
+        <w:t xml:space="preserve"> design </w:t>
+      </w:r>
+      <w:proofErr w:type="spellStart"/>
+      <w:r>
+        <w:rPr>
+          <w:rFonts w:ascii="Times New Roman" w:hAnsi="Times New Roman" w:cs="Times New Roman"/>
+          <w:sz w:val="24"/>
+          <w:szCs w:val="24"/>
+          <w:lang w:val="en-US"/>
+        </w:rPr>
+        <w:t>harus</w:t>
+      </w:r>
+      <w:proofErr w:type="spellEnd"/>
+      <w:r>
+        <w:rPr>
+          <w:rFonts w:ascii="Times New Roman" w:hAnsi="Times New Roman" w:cs="Times New Roman"/>
+          <w:sz w:val="24"/>
+          <w:szCs w:val="24"/>
+          <w:lang w:val="en-US"/>
+        </w:rPr>
+        <w:t xml:space="preserve"> </w:t>
+      </w:r>
+      <w:proofErr w:type="spellStart"/>
+      <w:r>
+        <w:rPr>
+          <w:rFonts w:ascii="Times New Roman" w:hAnsi="Times New Roman" w:cs="Times New Roman"/>
+          <w:sz w:val="24"/>
+          <w:szCs w:val="24"/>
+          <w:lang w:val="en-US"/>
+        </w:rPr>
+        <w:t>tetap</w:t>
+      </w:r>
+      <w:proofErr w:type="spellEnd"/>
+      <w:r>
+        <w:rPr>
+          <w:rFonts w:ascii="Times New Roman" w:hAnsi="Times New Roman" w:cs="Times New Roman"/>
+          <w:sz w:val="24"/>
+          <w:szCs w:val="24"/>
+          <w:lang w:val="en-US"/>
+        </w:rPr>
+        <w:t xml:space="preserve"> </w:t>
+      </w:r>
+      <w:proofErr w:type="spellStart"/>
+      <w:r>
+        <w:rPr>
+          <w:rFonts w:ascii="Times New Roman" w:hAnsi="Times New Roman" w:cs="Times New Roman"/>
+          <w:sz w:val="24"/>
+          <w:szCs w:val="24"/>
+          <w:lang w:val="en-US"/>
+        </w:rPr>
+        <w:t>sama</w:t>
+      </w:r>
+      <w:proofErr w:type="spellEnd"/>
+      <w:r>
+        <w:rPr>
+          <w:rFonts w:ascii="Times New Roman" w:hAnsi="Times New Roman" w:cs="Times New Roman"/>
+          <w:sz w:val="24"/>
+          <w:szCs w:val="24"/>
+          <w:lang w:val="en-US"/>
+        </w:rPr>
+        <w:t xml:space="preserve"> agar slide </w:t>
+      </w:r>
+      <w:proofErr w:type="spellStart"/>
+      <w:r>
+        <w:rPr>
+          <w:rFonts w:ascii="Times New Roman" w:hAnsi="Times New Roman" w:cs="Times New Roman"/>
+          <w:sz w:val="24"/>
+          <w:szCs w:val="24"/>
+          <w:lang w:val="en-US"/>
+        </w:rPr>
+        <w:t>lebih</w:t>
+      </w:r>
+      <w:proofErr w:type="spellEnd"/>
+      <w:r>
+        <w:rPr>
+          <w:rFonts w:ascii="Times New Roman" w:hAnsi="Times New Roman" w:cs="Times New Roman"/>
+          <w:sz w:val="24"/>
+          <w:szCs w:val="24"/>
+          <w:lang w:val="en-US"/>
+        </w:rPr>
+        <w:t xml:space="preserve"> </w:t>
+      </w:r>
+      <w:proofErr w:type="spellStart"/>
+      <w:r>
+        <w:rPr>
+          <w:rFonts w:ascii="Times New Roman" w:hAnsi="Times New Roman" w:cs="Times New Roman"/>
+          <w:sz w:val="24"/>
+          <w:szCs w:val="24"/>
+          <w:lang w:val="en-US"/>
+        </w:rPr>
+        <w:t>terlihat</w:t>
+      </w:r>
+      <w:proofErr w:type="spellEnd"/>
+      <w:r>
+        <w:rPr>
+          <w:rFonts w:ascii="Times New Roman" w:hAnsi="Times New Roman" w:cs="Times New Roman"/>
+          <w:sz w:val="24"/>
+          <w:szCs w:val="24"/>
+          <w:lang w:val="en-US"/>
+        </w:rPr>
+        <w:t xml:space="preserve"> </w:t>
+      </w:r>
+      <w:proofErr w:type="spellStart"/>
+      <w:r>
+        <w:rPr>
+          <w:rFonts w:ascii="Times New Roman" w:hAnsi="Times New Roman" w:cs="Times New Roman"/>
+          <w:sz w:val="24"/>
+          <w:szCs w:val="24"/>
+          <w:lang w:val="en-US"/>
+        </w:rPr>
+        <w:t>konsisten</w:t>
+      </w:r>
+      <w:proofErr w:type="spellEnd"/>
+      <w:r>
+        <w:rPr>
+          <w:rFonts w:ascii="Times New Roman" w:hAnsi="Times New Roman" w:cs="Times New Roman"/>
+          <w:sz w:val="24"/>
+          <w:szCs w:val="24"/>
+          <w:lang w:val="en-US"/>
+        </w:rPr>
+        <w:t>.</w:t>
+      </w:r>
     </w:p>
     <w:p>
       <w:pPr>
@@ -17281,4 +20284,16 @@
     </a:ext>
   </a:extLst>
 </a:theme>
+</file>
+
+<file path=customXml/item1.xml><?xml version="1.0" encoding="utf-8"?>
+<b:Sources xmlns:b="http://schemas.openxmlformats.org/officeDocument/2006/bibliography" xmlns="http://schemas.openxmlformats.org/officeDocument/2006/bibliography" SelectedStyle="\APA.XSL" StyleName="APA"/>
+</file>
+
+<file path=customXml/itemProps1.xml><?xml version="1.0" encoding="utf-8"?>
+<ds:datastoreItem xmlns:ds="http://schemas.openxmlformats.org/officeDocument/2006/customXml" ds:itemID="{858BD735-6CB3-4E77-89F7-8886B4AAB0BF}">
+  <ds:schemaRefs>
+    <ds:schemaRef ds:uri="http://schemas.openxmlformats.org/officeDocument/2006/bibliography"/>
+  </ds:schemaRefs>
+</ds:datastoreItem>
 </file>
</xml_diff>

<commit_message>
menambahkan gambar traditional bus dan high speed bus
</commit_message>
<xml_diff>
--- a/Dokumen/Logbook.docx
+++ b/Dokumen/Logbook.docx
@@ -17400,9 +17400,10 @@
       <w:r>
         <w:rPr>
           <w:rFonts w:ascii="Times New Roman" w:hAnsi="Times New Roman" w:cs="Times New Roman"/>
-          <w:sz w:val="24"/>
-          <w:szCs w:val="24"/>
-          <w:lang w:val="en-US"/>
+          <w:noProof/>
+          <w:sz w:val="24"/>
+          <w:szCs w:val="24"/>
+          <w:lang w:val="en-US" w:eastAsia="en-US"/>
         </w:rPr>
         <w:drawing>
           <wp:anchor distT="0" distB="0" distL="114300" distR="114300" simplePos="0" relativeHeight="251661312" behindDoc="1" locked="0" layoutInCell="1" allowOverlap="1" wp14:anchorId="46CC8D29" wp14:editId="468CDA7E">
@@ -17472,9 +17473,10 @@
       <w:r>
         <w:rPr>
           <w:rFonts w:ascii="Times New Roman" w:hAnsi="Times New Roman" w:cs="Times New Roman"/>
-          <w:sz w:val="24"/>
-          <w:szCs w:val="24"/>
-          <w:lang w:val="en-US"/>
+          <w:noProof/>
+          <w:sz w:val="24"/>
+          <w:szCs w:val="24"/>
+          <w:lang w:val="en-US" w:eastAsia="en-US"/>
         </w:rPr>
         <w:drawing>
           <wp:inline distT="0" distB="0" distL="0" distR="0" wp14:anchorId="2EB9AB5F" wp14:editId="3607142C">
@@ -17757,9 +17759,10 @@
       <w:r>
         <w:rPr>
           <w:rFonts w:ascii="Times New Roman" w:hAnsi="Times New Roman" w:cs="Times New Roman"/>
-          <w:sz w:val="24"/>
-          <w:szCs w:val="24"/>
-          <w:lang w:val="en-US"/>
+          <w:noProof/>
+          <w:sz w:val="24"/>
+          <w:szCs w:val="24"/>
+          <w:lang w:val="en-US" w:eastAsia="en-US"/>
         </w:rPr>
         <w:drawing>
           <wp:inline distT="0" distB="0" distL="0" distR="0" wp14:anchorId="5F192297" wp14:editId="09541A52">
@@ -17807,9 +17810,10 @@
       <w:r>
         <w:rPr>
           <w:rFonts w:ascii="Times New Roman" w:hAnsi="Times New Roman" w:cs="Times New Roman"/>
-          <w:sz w:val="24"/>
-          <w:szCs w:val="24"/>
-          <w:lang w:val="en-US"/>
+          <w:noProof/>
+          <w:sz w:val="24"/>
+          <w:szCs w:val="24"/>
+          <w:lang w:val="en-US" w:eastAsia="en-US"/>
         </w:rPr>
         <w:drawing>
           <wp:inline distT="0" distB="0" distL="0" distR="0" wp14:anchorId="32EED5F1" wp14:editId="03049DA4">
@@ -18034,9 +18038,10 @@
       <w:r>
         <w:rPr>
           <w:rFonts w:ascii="Times New Roman" w:hAnsi="Times New Roman" w:cs="Times New Roman"/>
-          <w:sz w:val="24"/>
-          <w:szCs w:val="24"/>
-          <w:lang w:val="en-US"/>
+          <w:noProof/>
+          <w:sz w:val="24"/>
+          <w:szCs w:val="24"/>
+          <w:lang w:val="en-US" w:eastAsia="en-US"/>
         </w:rPr>
         <w:drawing>
           <wp:inline distT="0" distB="0" distL="0" distR="0" wp14:anchorId="281A4B04" wp14:editId="255F6C88">
@@ -18084,9 +18089,10 @@
       <w:r>
         <w:rPr>
           <w:rFonts w:ascii="Times New Roman" w:hAnsi="Times New Roman" w:cs="Times New Roman"/>
-          <w:sz w:val="24"/>
-          <w:szCs w:val="24"/>
-          <w:lang w:val="en-US"/>
+          <w:noProof/>
+          <w:sz w:val="24"/>
+          <w:szCs w:val="24"/>
+          <w:lang w:val="en-US" w:eastAsia="en-US"/>
         </w:rPr>
         <w:drawing>
           <wp:inline distT="0" distB="0" distL="0" distR="0" wp14:anchorId="72491C23" wp14:editId="603F6D7F">
@@ -18256,13 +18262,13 @@
           <w:lang w:val="en-US"/>
         </w:rPr>
       </w:pPr>
-      <w:bookmarkStart w:id="1" w:name="_GoBack"/>
-      <w:r>
-        <w:rPr>
-          <w:rFonts w:ascii="Times New Roman" w:hAnsi="Times New Roman" w:cs="Times New Roman"/>
-          <w:sz w:val="24"/>
-          <w:szCs w:val="24"/>
-          <w:lang w:val="en-US"/>
+      <w:r>
+        <w:rPr>
+          <w:rFonts w:ascii="Times New Roman" w:hAnsi="Times New Roman" w:cs="Times New Roman"/>
+          <w:noProof/>
+          <w:sz w:val="24"/>
+          <w:szCs w:val="24"/>
+          <w:lang w:val="en-US" w:eastAsia="en-US"/>
         </w:rPr>
         <w:drawing>
           <wp:inline distT="0" distB="0" distL="0" distR="0" wp14:anchorId="65FC9CB5" wp14:editId="746C1CEF">
@@ -18300,7 +18306,6 @@
           </wp:inline>
         </w:drawing>
       </w:r>
-      <w:bookmarkEnd w:id="1"/>
     </w:p>
     <w:p>
       <w:pPr>
@@ -18888,6 +18893,3260 @@
           <w:lang w:val="en-US"/>
         </w:rPr>
       </w:pPr>
+    </w:p>
+    <w:p>
+      <w:pPr>
+        <w:spacing w:after="0" w:line="276" w:lineRule="auto"/>
+        <w:rPr>
+          <w:rFonts w:ascii="Times New Roman" w:hAnsi="Times New Roman" w:cs="Times New Roman"/>
+          <w:b/>
+          <w:bCs/>
+          <w:sz w:val="28"/>
+          <w:szCs w:val="28"/>
+          <w:u w:val="single"/>
+          <w:lang w:val="en-US"/>
+        </w:rPr>
+      </w:pPr>
+      <w:proofErr w:type="spellStart"/>
+      <w:proofErr w:type="gramStart"/>
+      <w:r>
+        <w:rPr>
+          <w:rFonts w:ascii="Times New Roman" w:hAnsi="Times New Roman" w:cs="Times New Roman"/>
+          <w:b/>
+          <w:bCs/>
+          <w:sz w:val="28"/>
+          <w:szCs w:val="28"/>
+          <w:u w:val="single"/>
+          <w:lang w:val="en-US"/>
+        </w:rPr>
+        <w:t>Tanggal</w:t>
+      </w:r>
+      <w:proofErr w:type="spellEnd"/>
+      <w:r>
+        <w:rPr>
+          <w:rFonts w:ascii="Times New Roman" w:hAnsi="Times New Roman" w:cs="Times New Roman"/>
+          <w:b/>
+          <w:bCs/>
+          <w:sz w:val="28"/>
+          <w:szCs w:val="28"/>
+          <w:u w:val="single"/>
+          <w:lang w:val="en-US"/>
+        </w:rPr>
+        <w:t xml:space="preserve"> :</w:t>
+      </w:r>
+      <w:proofErr w:type="gramEnd"/>
+      <w:r>
+        <w:rPr>
+          <w:rFonts w:ascii="Times New Roman" w:hAnsi="Times New Roman" w:cs="Times New Roman"/>
+          <w:b/>
+          <w:bCs/>
+          <w:sz w:val="28"/>
+          <w:szCs w:val="28"/>
+          <w:u w:val="single"/>
+          <w:lang w:val="en-US"/>
+        </w:rPr>
+        <w:t xml:space="preserve"> 25</w:t>
+      </w:r>
+      <w:r>
+        <w:rPr>
+          <w:rFonts w:ascii="Times New Roman" w:hAnsi="Times New Roman" w:cs="Times New Roman"/>
+          <w:b/>
+          <w:bCs/>
+          <w:sz w:val="28"/>
+          <w:szCs w:val="28"/>
+          <w:u w:val="single"/>
+          <w:lang w:val="en-US"/>
+        </w:rPr>
+        <w:t xml:space="preserve"> </w:t>
+      </w:r>
+      <w:proofErr w:type="spellStart"/>
+      <w:r>
+        <w:rPr>
+          <w:rFonts w:ascii="Times New Roman" w:hAnsi="Times New Roman" w:cs="Times New Roman"/>
+          <w:b/>
+          <w:bCs/>
+          <w:sz w:val="28"/>
+          <w:szCs w:val="28"/>
+          <w:u w:val="single"/>
+          <w:lang w:val="en-US"/>
+        </w:rPr>
+        <w:t>Desember</w:t>
+      </w:r>
+      <w:proofErr w:type="spellEnd"/>
+      <w:r>
+        <w:rPr>
+          <w:rFonts w:ascii="Times New Roman" w:hAnsi="Times New Roman" w:cs="Times New Roman"/>
+          <w:b/>
+          <w:bCs/>
+          <w:sz w:val="28"/>
+          <w:szCs w:val="28"/>
+          <w:u w:val="single"/>
+          <w:lang w:val="en-US"/>
+        </w:rPr>
+        <w:t xml:space="preserve"> 2020</w:t>
+      </w:r>
+    </w:p>
+    <w:p>
+      <w:pPr>
+        <w:pStyle w:val="ListParagraph"/>
+        <w:numPr>
+          <w:ilvl w:val="0"/>
+          <w:numId w:val="1"/>
+        </w:numPr>
+        <w:spacing w:after="0" w:line="276" w:lineRule="auto"/>
+        <w:ind w:left="284" w:hanging="284"/>
+        <w:rPr>
+          <w:rFonts w:ascii="Times New Roman" w:hAnsi="Times New Roman" w:cs="Times New Roman"/>
+          <w:sz w:val="24"/>
+          <w:szCs w:val="24"/>
+          <w:lang w:val="en-US"/>
+        </w:rPr>
+      </w:pPr>
+      <w:r>
+        <w:rPr>
+          <w:rFonts w:ascii="Times New Roman" w:hAnsi="Times New Roman" w:cs="Times New Roman"/>
+          <w:sz w:val="24"/>
+          <w:szCs w:val="24"/>
+          <w:lang w:val="en-US"/>
+        </w:rPr>
+        <w:t>Daily Scrum</w:t>
+      </w:r>
+    </w:p>
+    <w:p>
+      <w:pPr>
+        <w:pStyle w:val="ListParagraph"/>
+        <w:spacing w:after="0" w:line="276" w:lineRule="auto"/>
+        <w:ind w:left="284"/>
+        <w:rPr>
+          <w:rFonts w:ascii="Times New Roman" w:hAnsi="Times New Roman" w:cs="Times New Roman"/>
+          <w:sz w:val="24"/>
+          <w:szCs w:val="24"/>
+          <w:lang w:val="en-US"/>
+        </w:rPr>
+      </w:pPr>
+      <w:proofErr w:type="spellStart"/>
+      <w:r>
+        <w:rPr>
+          <w:rFonts w:ascii="Times New Roman" w:hAnsi="Times New Roman" w:cs="Times New Roman"/>
+          <w:sz w:val="24"/>
+          <w:szCs w:val="24"/>
+          <w:lang w:val="en-US"/>
+        </w:rPr>
+        <w:t>Setelah</w:t>
+      </w:r>
+      <w:proofErr w:type="spellEnd"/>
+      <w:r>
+        <w:rPr>
+          <w:rFonts w:ascii="Times New Roman" w:hAnsi="Times New Roman" w:cs="Times New Roman"/>
+          <w:sz w:val="24"/>
+          <w:szCs w:val="24"/>
+          <w:lang w:val="en-US"/>
+        </w:rPr>
+        <w:t xml:space="preserve"> </w:t>
+      </w:r>
+      <w:proofErr w:type="spellStart"/>
+      <w:r>
+        <w:rPr>
+          <w:rFonts w:ascii="Times New Roman" w:hAnsi="Times New Roman" w:cs="Times New Roman"/>
+          <w:sz w:val="24"/>
+          <w:szCs w:val="24"/>
+          <w:lang w:val="en-US"/>
+        </w:rPr>
+        <w:t>me</w:t>
+      </w:r>
+      <w:r>
+        <w:rPr>
+          <w:rFonts w:ascii="Times New Roman" w:hAnsi="Times New Roman" w:cs="Times New Roman"/>
+          <w:sz w:val="24"/>
+          <w:szCs w:val="24"/>
+          <w:lang w:val="en-US"/>
+        </w:rPr>
+        <w:t>lakukan</w:t>
+      </w:r>
+      <w:proofErr w:type="spellEnd"/>
+      <w:r>
+        <w:rPr>
+          <w:rFonts w:ascii="Times New Roman" w:hAnsi="Times New Roman" w:cs="Times New Roman"/>
+          <w:sz w:val="24"/>
+          <w:szCs w:val="24"/>
+          <w:lang w:val="en-US"/>
+        </w:rPr>
+        <w:t xml:space="preserve"> meeting </w:t>
+      </w:r>
+      <w:proofErr w:type="spellStart"/>
+      <w:r>
+        <w:rPr>
+          <w:rFonts w:ascii="Times New Roman" w:hAnsi="Times New Roman" w:cs="Times New Roman"/>
+          <w:sz w:val="24"/>
+          <w:szCs w:val="24"/>
+          <w:lang w:val="en-US"/>
+        </w:rPr>
+        <w:t>pada</w:t>
+      </w:r>
+      <w:proofErr w:type="spellEnd"/>
+      <w:r>
+        <w:rPr>
+          <w:rFonts w:ascii="Times New Roman" w:hAnsi="Times New Roman" w:cs="Times New Roman"/>
+          <w:sz w:val="24"/>
+          <w:szCs w:val="24"/>
+          <w:lang w:val="en-US"/>
+        </w:rPr>
+        <w:t xml:space="preserve"> </w:t>
+      </w:r>
+      <w:proofErr w:type="spellStart"/>
+      <w:r>
+        <w:rPr>
+          <w:rFonts w:ascii="Times New Roman" w:hAnsi="Times New Roman" w:cs="Times New Roman"/>
+          <w:sz w:val="24"/>
+          <w:szCs w:val="24"/>
+          <w:lang w:val="en-US"/>
+        </w:rPr>
+        <w:t>hari</w:t>
+      </w:r>
+      <w:proofErr w:type="spellEnd"/>
+      <w:r>
+        <w:rPr>
+          <w:rFonts w:ascii="Times New Roman" w:hAnsi="Times New Roman" w:cs="Times New Roman"/>
+          <w:sz w:val="24"/>
+          <w:szCs w:val="24"/>
+          <w:lang w:val="en-US"/>
+        </w:rPr>
+        <w:t xml:space="preserve"> </w:t>
+      </w:r>
+      <w:proofErr w:type="spellStart"/>
+      <w:r>
+        <w:rPr>
+          <w:rFonts w:ascii="Times New Roman" w:hAnsi="Times New Roman" w:cs="Times New Roman"/>
+          <w:sz w:val="24"/>
+          <w:szCs w:val="24"/>
+          <w:lang w:val="en-US"/>
+        </w:rPr>
+        <w:t>Jumat</w:t>
+      </w:r>
+      <w:proofErr w:type="spellEnd"/>
+      <w:r>
+        <w:rPr>
+          <w:rFonts w:ascii="Times New Roman" w:hAnsi="Times New Roman" w:cs="Times New Roman"/>
+          <w:sz w:val="24"/>
+          <w:szCs w:val="24"/>
+          <w:lang w:val="en-US"/>
+        </w:rPr>
+        <w:t xml:space="preserve"> jam 9:00 </w:t>
+      </w:r>
+      <w:proofErr w:type="spellStart"/>
+      <w:r>
+        <w:rPr>
+          <w:rFonts w:ascii="Times New Roman" w:hAnsi="Times New Roman" w:cs="Times New Roman"/>
+          <w:sz w:val="24"/>
+          <w:szCs w:val="24"/>
+          <w:lang w:val="en-US"/>
+        </w:rPr>
+        <w:t>sampai</w:t>
+      </w:r>
+      <w:proofErr w:type="spellEnd"/>
+      <w:r>
+        <w:rPr>
+          <w:rFonts w:ascii="Times New Roman" w:hAnsi="Times New Roman" w:cs="Times New Roman"/>
+          <w:sz w:val="24"/>
+          <w:szCs w:val="24"/>
+          <w:lang w:val="en-US"/>
+        </w:rPr>
+        <w:t xml:space="preserve"> </w:t>
+      </w:r>
+      <w:proofErr w:type="spellStart"/>
+      <w:r>
+        <w:rPr>
+          <w:rFonts w:ascii="Times New Roman" w:hAnsi="Times New Roman" w:cs="Times New Roman"/>
+          <w:sz w:val="24"/>
+          <w:szCs w:val="24"/>
+          <w:lang w:val="en-US"/>
+        </w:rPr>
+        <w:t>dengan</w:t>
+      </w:r>
+      <w:proofErr w:type="spellEnd"/>
+      <w:r>
+        <w:rPr>
+          <w:rFonts w:ascii="Times New Roman" w:hAnsi="Times New Roman" w:cs="Times New Roman"/>
+          <w:sz w:val="24"/>
+          <w:szCs w:val="24"/>
+          <w:lang w:val="en-US"/>
+        </w:rPr>
+        <w:t xml:space="preserve"> 9</w:t>
+      </w:r>
+      <w:r>
+        <w:rPr>
+          <w:rFonts w:ascii="Times New Roman" w:hAnsi="Times New Roman" w:cs="Times New Roman"/>
+          <w:sz w:val="24"/>
+          <w:szCs w:val="24"/>
+          <w:lang w:val="en-US"/>
+        </w:rPr>
+        <w:t xml:space="preserve">:10, </w:t>
+      </w:r>
+      <w:proofErr w:type="spellStart"/>
+      <w:r>
+        <w:rPr>
+          <w:rFonts w:ascii="Times New Roman" w:hAnsi="Times New Roman" w:cs="Times New Roman"/>
+          <w:sz w:val="24"/>
+          <w:szCs w:val="24"/>
+          <w:lang w:val="en-US"/>
+        </w:rPr>
+        <w:t>maka</w:t>
+      </w:r>
+      <w:proofErr w:type="spellEnd"/>
+      <w:r>
+        <w:rPr>
+          <w:rFonts w:ascii="Times New Roman" w:hAnsi="Times New Roman" w:cs="Times New Roman"/>
+          <w:sz w:val="24"/>
+          <w:szCs w:val="24"/>
+          <w:lang w:val="en-US"/>
+        </w:rPr>
+        <w:t xml:space="preserve"> </w:t>
+      </w:r>
+      <w:proofErr w:type="spellStart"/>
+      <w:r>
+        <w:rPr>
+          <w:rFonts w:ascii="Times New Roman" w:hAnsi="Times New Roman" w:cs="Times New Roman"/>
+          <w:sz w:val="24"/>
+          <w:szCs w:val="24"/>
+          <w:lang w:val="en-US"/>
+        </w:rPr>
+        <w:t>didapatkan</w:t>
+      </w:r>
+      <w:proofErr w:type="spellEnd"/>
+      <w:r>
+        <w:rPr>
+          <w:rFonts w:ascii="Times New Roman" w:hAnsi="Times New Roman" w:cs="Times New Roman"/>
+          <w:sz w:val="24"/>
+          <w:szCs w:val="24"/>
+          <w:lang w:val="en-US"/>
+        </w:rPr>
+        <w:t xml:space="preserve"> </w:t>
+      </w:r>
+      <w:proofErr w:type="spellStart"/>
+      <w:r>
+        <w:rPr>
+          <w:rFonts w:ascii="Times New Roman" w:hAnsi="Times New Roman" w:cs="Times New Roman"/>
+          <w:sz w:val="24"/>
+          <w:szCs w:val="24"/>
+          <w:lang w:val="en-US"/>
+        </w:rPr>
+        <w:t>rencana</w:t>
+      </w:r>
+      <w:proofErr w:type="spellEnd"/>
+      <w:r>
+        <w:rPr>
+          <w:rFonts w:ascii="Times New Roman" w:hAnsi="Times New Roman" w:cs="Times New Roman"/>
+          <w:sz w:val="24"/>
+          <w:szCs w:val="24"/>
+          <w:lang w:val="en-US"/>
+        </w:rPr>
+        <w:t xml:space="preserve"> </w:t>
+      </w:r>
+      <w:proofErr w:type="spellStart"/>
+      <w:r>
+        <w:rPr>
+          <w:rFonts w:ascii="Times New Roman" w:hAnsi="Times New Roman" w:cs="Times New Roman"/>
+          <w:sz w:val="24"/>
+          <w:szCs w:val="24"/>
+          <w:lang w:val="en-US"/>
+        </w:rPr>
+        <w:t>pengerjaan</w:t>
+      </w:r>
+      <w:proofErr w:type="spellEnd"/>
+      <w:r>
+        <w:rPr>
+          <w:rFonts w:ascii="Times New Roman" w:hAnsi="Times New Roman" w:cs="Times New Roman"/>
+          <w:sz w:val="24"/>
+          <w:szCs w:val="24"/>
+          <w:lang w:val="en-US"/>
+        </w:rPr>
+        <w:t xml:space="preserve"> yang </w:t>
+      </w:r>
+      <w:proofErr w:type="spellStart"/>
+      <w:r>
+        <w:rPr>
+          <w:rFonts w:ascii="Times New Roman" w:hAnsi="Times New Roman" w:cs="Times New Roman"/>
+          <w:sz w:val="24"/>
+          <w:szCs w:val="24"/>
+          <w:lang w:val="en-US"/>
+        </w:rPr>
+        <w:t>akan</w:t>
+      </w:r>
+      <w:proofErr w:type="spellEnd"/>
+      <w:r>
+        <w:rPr>
+          <w:rFonts w:ascii="Times New Roman" w:hAnsi="Times New Roman" w:cs="Times New Roman"/>
+          <w:sz w:val="24"/>
+          <w:szCs w:val="24"/>
+          <w:lang w:val="en-US"/>
+        </w:rPr>
+        <w:t xml:space="preserve"> </w:t>
+      </w:r>
+      <w:proofErr w:type="spellStart"/>
+      <w:r>
+        <w:rPr>
+          <w:rFonts w:ascii="Times New Roman" w:hAnsi="Times New Roman" w:cs="Times New Roman"/>
+          <w:sz w:val="24"/>
+          <w:szCs w:val="24"/>
+          <w:lang w:val="en-US"/>
+        </w:rPr>
+        <w:t>dilakukan</w:t>
+      </w:r>
+      <w:proofErr w:type="spellEnd"/>
+      <w:r>
+        <w:rPr>
+          <w:rFonts w:ascii="Times New Roman" w:hAnsi="Times New Roman" w:cs="Times New Roman"/>
+          <w:sz w:val="24"/>
+          <w:szCs w:val="24"/>
+          <w:lang w:val="en-US"/>
+        </w:rPr>
+        <w:t xml:space="preserve"> </w:t>
+      </w:r>
+      <w:proofErr w:type="spellStart"/>
+      <w:r>
+        <w:rPr>
+          <w:rFonts w:ascii="Times New Roman" w:hAnsi="Times New Roman" w:cs="Times New Roman"/>
+          <w:sz w:val="24"/>
+          <w:szCs w:val="24"/>
+          <w:lang w:val="en-US"/>
+        </w:rPr>
+        <w:t>hari</w:t>
+      </w:r>
+      <w:proofErr w:type="spellEnd"/>
+      <w:r>
+        <w:rPr>
+          <w:rFonts w:ascii="Times New Roman" w:hAnsi="Times New Roman" w:cs="Times New Roman"/>
+          <w:sz w:val="24"/>
+          <w:szCs w:val="24"/>
+          <w:lang w:val="en-US"/>
+        </w:rPr>
+        <w:t xml:space="preserve"> </w:t>
+      </w:r>
+      <w:proofErr w:type="spellStart"/>
+      <w:r>
+        <w:rPr>
+          <w:rFonts w:ascii="Times New Roman" w:hAnsi="Times New Roman" w:cs="Times New Roman"/>
+          <w:sz w:val="24"/>
+          <w:szCs w:val="24"/>
+          <w:lang w:val="en-US"/>
+        </w:rPr>
+        <w:t>Jumat</w:t>
+      </w:r>
+      <w:proofErr w:type="spellEnd"/>
+      <w:r>
+        <w:rPr>
+          <w:rFonts w:ascii="Times New Roman" w:hAnsi="Times New Roman" w:cs="Times New Roman"/>
+          <w:sz w:val="24"/>
+          <w:szCs w:val="24"/>
+          <w:lang w:val="en-US"/>
+        </w:rPr>
+        <w:t xml:space="preserve"> </w:t>
+      </w:r>
+      <w:proofErr w:type="spellStart"/>
+      <w:r>
+        <w:rPr>
+          <w:rFonts w:ascii="Times New Roman" w:hAnsi="Times New Roman" w:cs="Times New Roman"/>
+          <w:sz w:val="24"/>
+          <w:szCs w:val="24"/>
+          <w:lang w:val="en-US"/>
+        </w:rPr>
+        <w:t>ini</w:t>
+      </w:r>
+      <w:proofErr w:type="spellEnd"/>
+      <w:r>
+        <w:rPr>
+          <w:rFonts w:ascii="Times New Roman" w:hAnsi="Times New Roman" w:cs="Times New Roman"/>
+          <w:sz w:val="24"/>
+          <w:szCs w:val="24"/>
+          <w:lang w:val="en-US"/>
+        </w:rPr>
+        <w:t xml:space="preserve"> </w:t>
+      </w:r>
+      <w:proofErr w:type="spellStart"/>
+      <w:r>
+        <w:rPr>
+          <w:rFonts w:ascii="Times New Roman" w:hAnsi="Times New Roman" w:cs="Times New Roman"/>
+          <w:sz w:val="24"/>
+          <w:szCs w:val="24"/>
+          <w:lang w:val="en-US"/>
+        </w:rPr>
+        <w:t>sebagai</w:t>
+      </w:r>
+      <w:proofErr w:type="spellEnd"/>
+      <w:r>
+        <w:rPr>
+          <w:rFonts w:ascii="Times New Roman" w:hAnsi="Times New Roman" w:cs="Times New Roman"/>
+          <w:sz w:val="24"/>
+          <w:szCs w:val="24"/>
+          <w:lang w:val="en-US"/>
+        </w:rPr>
+        <w:t xml:space="preserve"> </w:t>
+      </w:r>
+      <w:proofErr w:type="spellStart"/>
+      <w:proofErr w:type="gramStart"/>
+      <w:r>
+        <w:rPr>
+          <w:rFonts w:ascii="Times New Roman" w:hAnsi="Times New Roman" w:cs="Times New Roman"/>
+          <w:sz w:val="24"/>
+          <w:szCs w:val="24"/>
+          <w:lang w:val="en-US"/>
+        </w:rPr>
+        <w:t>berikut</w:t>
+      </w:r>
+      <w:proofErr w:type="spellEnd"/>
+      <w:r>
+        <w:rPr>
+          <w:rFonts w:ascii="Times New Roman" w:hAnsi="Times New Roman" w:cs="Times New Roman"/>
+          <w:sz w:val="24"/>
+          <w:szCs w:val="24"/>
+          <w:lang w:val="en-US"/>
+        </w:rPr>
+        <w:t xml:space="preserve"> :</w:t>
+      </w:r>
+      <w:proofErr w:type="gramEnd"/>
+      <w:r>
+        <w:rPr>
+          <w:rFonts w:ascii="Times New Roman" w:hAnsi="Times New Roman" w:cs="Times New Roman"/>
+          <w:sz w:val="24"/>
+          <w:szCs w:val="24"/>
+          <w:lang w:val="en-US"/>
+        </w:rPr>
+        <w:t xml:space="preserve"> </w:t>
+      </w:r>
+    </w:p>
+    <w:p>
+      <w:pPr>
+        <w:pStyle w:val="ListParagraph"/>
+        <w:numPr>
+          <w:ilvl w:val="0"/>
+          <w:numId w:val="3"/>
+        </w:numPr>
+        <w:spacing w:after="0" w:line="276" w:lineRule="auto"/>
+        <w:rPr>
+          <w:rFonts w:ascii="Times New Roman" w:hAnsi="Times New Roman" w:cs="Times New Roman"/>
+          <w:sz w:val="24"/>
+          <w:szCs w:val="24"/>
+          <w:lang w:val="en-US"/>
+        </w:rPr>
+      </w:pPr>
+      <w:r>
+        <w:rPr>
+          <w:rFonts w:ascii="Times New Roman" w:hAnsi="Times New Roman" w:cs="Times New Roman"/>
+          <w:sz w:val="24"/>
+          <w:szCs w:val="24"/>
+          <w:lang w:val="en-US"/>
+        </w:rPr>
+        <w:t xml:space="preserve">Felix </w:t>
+      </w:r>
+      <w:proofErr w:type="spellStart"/>
+      <w:r>
+        <w:rPr>
+          <w:rFonts w:ascii="Times New Roman" w:hAnsi="Times New Roman" w:cs="Times New Roman"/>
+          <w:sz w:val="24"/>
+          <w:szCs w:val="24"/>
+          <w:lang w:val="en-US"/>
+        </w:rPr>
+        <w:t>Utama</w:t>
+      </w:r>
+      <w:proofErr w:type="spellEnd"/>
+      <w:r>
+        <w:rPr>
+          <w:rFonts w:ascii="Times New Roman" w:hAnsi="Times New Roman" w:cs="Times New Roman"/>
+          <w:sz w:val="24"/>
+          <w:szCs w:val="24"/>
+          <w:lang w:val="en-US"/>
+        </w:rPr>
+        <w:t xml:space="preserve"> </w:t>
+      </w:r>
+      <w:proofErr w:type="spellStart"/>
+      <w:proofErr w:type="gramStart"/>
+      <w:r>
+        <w:rPr>
+          <w:rFonts w:ascii="Times New Roman" w:hAnsi="Times New Roman" w:cs="Times New Roman"/>
+          <w:sz w:val="24"/>
+          <w:szCs w:val="24"/>
+          <w:lang w:val="en-US"/>
+        </w:rPr>
+        <w:t>akan</w:t>
+      </w:r>
+      <w:proofErr w:type="spellEnd"/>
+      <w:proofErr w:type="gramEnd"/>
+      <w:r>
+        <w:rPr>
+          <w:rFonts w:ascii="Times New Roman" w:hAnsi="Times New Roman" w:cs="Times New Roman"/>
+          <w:sz w:val="24"/>
+          <w:szCs w:val="24"/>
+          <w:lang w:val="en-US"/>
+        </w:rPr>
+        <w:t xml:space="preserve"> </w:t>
+      </w:r>
+      <w:proofErr w:type="spellStart"/>
+      <w:r>
+        <w:rPr>
+          <w:rFonts w:ascii="Times New Roman" w:hAnsi="Times New Roman" w:cs="Times New Roman"/>
+          <w:sz w:val="24"/>
+          <w:szCs w:val="24"/>
+          <w:lang w:val="en-US"/>
+        </w:rPr>
+        <w:t>menambahkan</w:t>
+      </w:r>
+      <w:proofErr w:type="spellEnd"/>
+      <w:r>
+        <w:rPr>
+          <w:rFonts w:ascii="Times New Roman" w:hAnsi="Times New Roman" w:cs="Times New Roman"/>
+          <w:sz w:val="24"/>
+          <w:szCs w:val="24"/>
+          <w:lang w:val="en-US"/>
+        </w:rPr>
+        <w:t xml:space="preserve"> slide point-point </w:t>
+      </w:r>
+      <w:proofErr w:type="spellStart"/>
+      <w:r>
+        <w:rPr>
+          <w:rFonts w:ascii="Times New Roman" w:hAnsi="Times New Roman" w:cs="Times New Roman"/>
+          <w:sz w:val="24"/>
+          <w:szCs w:val="24"/>
+          <w:lang w:val="en-US"/>
+        </w:rPr>
+        <w:t>penjelasan</w:t>
+      </w:r>
+      <w:proofErr w:type="spellEnd"/>
+      <w:r>
+        <w:rPr>
+          <w:rFonts w:ascii="Times New Roman" w:hAnsi="Times New Roman" w:cs="Times New Roman"/>
+          <w:sz w:val="24"/>
+          <w:szCs w:val="24"/>
+          <w:lang w:val="en-US"/>
+        </w:rPr>
+        <w:t xml:space="preserve"> traditional BUS.</w:t>
+      </w:r>
+    </w:p>
+    <w:p>
+      <w:pPr>
+        <w:pStyle w:val="ListParagraph"/>
+        <w:numPr>
+          <w:ilvl w:val="0"/>
+          <w:numId w:val="3"/>
+        </w:numPr>
+        <w:spacing w:after="0" w:line="276" w:lineRule="auto"/>
+        <w:rPr>
+          <w:rFonts w:ascii="Times New Roman" w:hAnsi="Times New Roman" w:cs="Times New Roman"/>
+          <w:sz w:val="24"/>
+          <w:szCs w:val="24"/>
+          <w:lang w:val="en-US"/>
+        </w:rPr>
+      </w:pPr>
+      <w:r>
+        <w:rPr>
+          <w:rFonts w:ascii="Times New Roman" w:hAnsi="Times New Roman" w:cs="Times New Roman"/>
+          <w:sz w:val="24"/>
+          <w:szCs w:val="24"/>
+          <w:lang w:val="en-US"/>
+        </w:rPr>
+        <w:t xml:space="preserve">Jimmy </w:t>
+      </w:r>
+      <w:proofErr w:type="spellStart"/>
+      <w:proofErr w:type="gramStart"/>
+      <w:r>
+        <w:rPr>
+          <w:rFonts w:ascii="Times New Roman" w:hAnsi="Times New Roman" w:cs="Times New Roman"/>
+          <w:sz w:val="24"/>
+          <w:szCs w:val="24"/>
+          <w:lang w:val="en-US"/>
+        </w:rPr>
+        <w:t>akan</w:t>
+      </w:r>
+      <w:proofErr w:type="spellEnd"/>
+      <w:proofErr w:type="gramEnd"/>
+      <w:r>
+        <w:rPr>
+          <w:rFonts w:ascii="Times New Roman" w:hAnsi="Times New Roman" w:cs="Times New Roman"/>
+          <w:sz w:val="24"/>
+          <w:szCs w:val="24"/>
+          <w:lang w:val="en-US"/>
+        </w:rPr>
+        <w:t xml:space="preserve"> </w:t>
+      </w:r>
+      <w:proofErr w:type="spellStart"/>
+      <w:r>
+        <w:rPr>
+          <w:rFonts w:ascii="Times New Roman" w:hAnsi="Times New Roman" w:cs="Times New Roman"/>
+          <w:sz w:val="24"/>
+          <w:szCs w:val="24"/>
+          <w:lang w:val="en-US"/>
+        </w:rPr>
+        <w:t>menambahkan</w:t>
+      </w:r>
+      <w:proofErr w:type="spellEnd"/>
+      <w:r>
+        <w:rPr>
+          <w:rFonts w:ascii="Times New Roman" w:hAnsi="Times New Roman" w:cs="Times New Roman"/>
+          <w:sz w:val="24"/>
+          <w:szCs w:val="24"/>
+          <w:lang w:val="en-US"/>
+        </w:rPr>
+        <w:t xml:space="preserve"> slide poi</w:t>
+      </w:r>
+      <w:r>
+        <w:rPr>
+          <w:rFonts w:ascii="Times New Roman" w:hAnsi="Times New Roman" w:cs="Times New Roman"/>
+          <w:sz w:val="24"/>
+          <w:szCs w:val="24"/>
+          <w:lang w:val="en-US"/>
+        </w:rPr>
+        <w:t xml:space="preserve">nt-point </w:t>
+      </w:r>
+      <w:proofErr w:type="spellStart"/>
+      <w:r>
+        <w:rPr>
+          <w:rFonts w:ascii="Times New Roman" w:hAnsi="Times New Roman" w:cs="Times New Roman"/>
+          <w:sz w:val="24"/>
+          <w:szCs w:val="24"/>
+          <w:lang w:val="en-US"/>
+        </w:rPr>
+        <w:t>penjelasan</w:t>
+      </w:r>
+      <w:proofErr w:type="spellEnd"/>
+      <w:r>
+        <w:rPr>
+          <w:rFonts w:ascii="Times New Roman" w:hAnsi="Times New Roman" w:cs="Times New Roman"/>
+          <w:sz w:val="24"/>
+          <w:szCs w:val="24"/>
+          <w:lang w:val="en-US"/>
+        </w:rPr>
+        <w:t xml:space="preserve"> high speed </w:t>
+      </w:r>
+      <w:r>
+        <w:rPr>
+          <w:rFonts w:ascii="Times New Roman" w:hAnsi="Times New Roman" w:cs="Times New Roman"/>
+          <w:sz w:val="24"/>
+          <w:szCs w:val="24"/>
+          <w:lang w:val="en-US"/>
+        </w:rPr>
+        <w:t>BUS</w:t>
+      </w:r>
+      <w:r>
+        <w:rPr>
+          <w:rFonts w:ascii="Times New Roman" w:hAnsi="Times New Roman" w:cs="Times New Roman"/>
+          <w:sz w:val="24"/>
+          <w:szCs w:val="24"/>
+          <w:lang w:val="en-US"/>
+        </w:rPr>
+        <w:t>.</w:t>
+      </w:r>
+    </w:p>
+    <w:p>
+      <w:pPr>
+        <w:pStyle w:val="ListParagraph"/>
+        <w:numPr>
+          <w:ilvl w:val="0"/>
+          <w:numId w:val="3"/>
+        </w:numPr>
+        <w:spacing w:after="0" w:line="276" w:lineRule="auto"/>
+        <w:rPr>
+          <w:rFonts w:ascii="Times New Roman" w:hAnsi="Times New Roman" w:cs="Times New Roman"/>
+          <w:sz w:val="24"/>
+          <w:szCs w:val="24"/>
+          <w:lang w:val="en-US"/>
+        </w:rPr>
+      </w:pPr>
+      <w:r>
+        <w:rPr>
+          <w:rFonts w:ascii="Times New Roman" w:hAnsi="Times New Roman" w:cs="Times New Roman"/>
+          <w:sz w:val="24"/>
+          <w:szCs w:val="24"/>
+          <w:lang w:val="en-US"/>
+        </w:rPr>
+        <w:t xml:space="preserve">Bryan Marcelino </w:t>
+      </w:r>
+      <w:proofErr w:type="spellStart"/>
+      <w:proofErr w:type="gramStart"/>
+      <w:r>
+        <w:rPr>
+          <w:rFonts w:ascii="Times New Roman" w:hAnsi="Times New Roman" w:cs="Times New Roman"/>
+          <w:sz w:val="24"/>
+          <w:szCs w:val="24"/>
+          <w:lang w:val="en-US"/>
+        </w:rPr>
+        <w:t>akan</w:t>
+      </w:r>
+      <w:proofErr w:type="spellEnd"/>
+      <w:proofErr w:type="gramEnd"/>
+      <w:r>
+        <w:rPr>
+          <w:rFonts w:ascii="Times New Roman" w:hAnsi="Times New Roman" w:cs="Times New Roman"/>
+          <w:sz w:val="24"/>
+          <w:szCs w:val="24"/>
+          <w:lang w:val="en-US"/>
+        </w:rPr>
+        <w:t xml:space="preserve"> </w:t>
+      </w:r>
+      <w:proofErr w:type="spellStart"/>
+      <w:r>
+        <w:rPr>
+          <w:rFonts w:ascii="Times New Roman" w:hAnsi="Times New Roman" w:cs="Times New Roman"/>
+          <w:sz w:val="24"/>
+          <w:szCs w:val="24"/>
+          <w:lang w:val="en-US"/>
+        </w:rPr>
+        <w:t>menambahkan</w:t>
+      </w:r>
+      <w:proofErr w:type="spellEnd"/>
+      <w:r>
+        <w:rPr>
+          <w:rFonts w:ascii="Times New Roman" w:hAnsi="Times New Roman" w:cs="Times New Roman"/>
+          <w:sz w:val="24"/>
+          <w:szCs w:val="24"/>
+          <w:lang w:val="en-US"/>
+        </w:rPr>
+        <w:t xml:space="preserve"> </w:t>
+      </w:r>
+      <w:proofErr w:type="spellStart"/>
+      <w:r>
+        <w:rPr>
+          <w:rFonts w:ascii="Times New Roman" w:hAnsi="Times New Roman" w:cs="Times New Roman"/>
+          <w:sz w:val="24"/>
+          <w:szCs w:val="24"/>
+          <w:lang w:val="en-US"/>
+        </w:rPr>
+        <w:t>gambar</w:t>
+      </w:r>
+      <w:proofErr w:type="spellEnd"/>
+      <w:r>
+        <w:rPr>
+          <w:rFonts w:ascii="Times New Roman" w:hAnsi="Times New Roman" w:cs="Times New Roman"/>
+          <w:sz w:val="24"/>
+          <w:szCs w:val="24"/>
+          <w:lang w:val="en-US"/>
+        </w:rPr>
+        <w:t xml:space="preserve"> traditional bus </w:t>
+      </w:r>
+      <w:proofErr w:type="spellStart"/>
+      <w:r>
+        <w:rPr>
+          <w:rFonts w:ascii="Times New Roman" w:hAnsi="Times New Roman" w:cs="Times New Roman"/>
+          <w:sz w:val="24"/>
+          <w:szCs w:val="24"/>
+          <w:lang w:val="en-US"/>
+        </w:rPr>
+        <w:t>dan</w:t>
+      </w:r>
+      <w:proofErr w:type="spellEnd"/>
+      <w:r>
+        <w:rPr>
+          <w:rFonts w:ascii="Times New Roman" w:hAnsi="Times New Roman" w:cs="Times New Roman"/>
+          <w:sz w:val="24"/>
+          <w:szCs w:val="24"/>
+          <w:lang w:val="en-US"/>
+        </w:rPr>
+        <w:t xml:space="preserve"> high speed bus</w:t>
+      </w:r>
+      <w:r>
+        <w:rPr>
+          <w:rFonts w:ascii="Times New Roman" w:hAnsi="Times New Roman" w:cs="Times New Roman"/>
+          <w:sz w:val="24"/>
+          <w:szCs w:val="24"/>
+          <w:lang w:val="en-US"/>
+        </w:rPr>
+        <w:t>.</w:t>
+      </w:r>
+    </w:p>
+    <w:p>
+      <w:pPr>
+        <w:pStyle w:val="ListParagraph"/>
+        <w:numPr>
+          <w:ilvl w:val="0"/>
+          <w:numId w:val="1"/>
+        </w:numPr>
+        <w:spacing w:after="0" w:line="276" w:lineRule="auto"/>
+        <w:ind w:left="284" w:hanging="284"/>
+        <w:rPr>
+          <w:rFonts w:ascii="Times New Roman" w:hAnsi="Times New Roman" w:cs="Times New Roman"/>
+          <w:sz w:val="24"/>
+          <w:szCs w:val="24"/>
+          <w:lang w:val="en-US"/>
+        </w:rPr>
+      </w:pPr>
+      <w:r>
+        <w:rPr>
+          <w:rFonts w:ascii="Times New Roman" w:hAnsi="Times New Roman" w:cs="Times New Roman"/>
+          <w:sz w:val="24"/>
+          <w:szCs w:val="24"/>
+          <w:lang w:val="en-US"/>
+        </w:rPr>
+        <w:t>Daily Inspection</w:t>
+      </w:r>
+    </w:p>
+    <w:p>
+      <w:pPr>
+        <w:pStyle w:val="ListParagraph"/>
+        <w:spacing w:after="0" w:line="276" w:lineRule="auto"/>
+        <w:ind w:left="284"/>
+        <w:rPr>
+          <w:rFonts w:ascii="Times New Roman" w:hAnsi="Times New Roman" w:cs="Times New Roman"/>
+          <w:sz w:val="24"/>
+          <w:szCs w:val="24"/>
+          <w:lang w:val="en-US"/>
+        </w:rPr>
+      </w:pPr>
+      <w:proofErr w:type="spellStart"/>
+      <w:r>
+        <w:rPr>
+          <w:rFonts w:ascii="Times New Roman" w:hAnsi="Times New Roman" w:cs="Times New Roman"/>
+          <w:sz w:val="24"/>
+          <w:szCs w:val="24"/>
+          <w:lang w:val="en-US"/>
+        </w:rPr>
+        <w:t>Setel</w:t>
+      </w:r>
+      <w:r>
+        <w:rPr>
+          <w:rFonts w:ascii="Times New Roman" w:hAnsi="Times New Roman" w:cs="Times New Roman"/>
+          <w:sz w:val="24"/>
+          <w:szCs w:val="24"/>
+          <w:lang w:val="en-US"/>
+        </w:rPr>
+        <w:t>ah</w:t>
+      </w:r>
+      <w:proofErr w:type="spellEnd"/>
+      <w:r>
+        <w:rPr>
+          <w:rFonts w:ascii="Times New Roman" w:hAnsi="Times New Roman" w:cs="Times New Roman"/>
+          <w:sz w:val="24"/>
+          <w:szCs w:val="24"/>
+          <w:lang w:val="en-US"/>
+        </w:rPr>
+        <w:t xml:space="preserve"> </w:t>
+      </w:r>
+      <w:proofErr w:type="spellStart"/>
+      <w:r>
+        <w:rPr>
+          <w:rFonts w:ascii="Times New Roman" w:hAnsi="Times New Roman" w:cs="Times New Roman"/>
+          <w:sz w:val="24"/>
+          <w:szCs w:val="24"/>
+          <w:lang w:val="en-US"/>
+        </w:rPr>
+        <w:t>melakukan</w:t>
+      </w:r>
+      <w:proofErr w:type="spellEnd"/>
+      <w:r>
+        <w:rPr>
+          <w:rFonts w:ascii="Times New Roman" w:hAnsi="Times New Roman" w:cs="Times New Roman"/>
+          <w:sz w:val="24"/>
+          <w:szCs w:val="24"/>
+          <w:lang w:val="en-US"/>
+        </w:rPr>
+        <w:t xml:space="preserve"> meeting </w:t>
+      </w:r>
+      <w:proofErr w:type="spellStart"/>
+      <w:r>
+        <w:rPr>
+          <w:rFonts w:ascii="Times New Roman" w:hAnsi="Times New Roman" w:cs="Times New Roman"/>
+          <w:sz w:val="24"/>
+          <w:szCs w:val="24"/>
+          <w:lang w:val="en-US"/>
+        </w:rPr>
+        <w:t>pada</w:t>
+      </w:r>
+      <w:proofErr w:type="spellEnd"/>
+      <w:r>
+        <w:rPr>
+          <w:rFonts w:ascii="Times New Roman" w:hAnsi="Times New Roman" w:cs="Times New Roman"/>
+          <w:sz w:val="24"/>
+          <w:szCs w:val="24"/>
+          <w:lang w:val="en-US"/>
+        </w:rPr>
+        <w:t xml:space="preserve"> </w:t>
+      </w:r>
+      <w:proofErr w:type="spellStart"/>
+      <w:r>
+        <w:rPr>
+          <w:rFonts w:ascii="Times New Roman" w:hAnsi="Times New Roman" w:cs="Times New Roman"/>
+          <w:sz w:val="24"/>
+          <w:szCs w:val="24"/>
+          <w:lang w:val="en-US"/>
+        </w:rPr>
+        <w:t>hari</w:t>
+      </w:r>
+      <w:proofErr w:type="spellEnd"/>
+      <w:r>
+        <w:rPr>
+          <w:rFonts w:ascii="Times New Roman" w:hAnsi="Times New Roman" w:cs="Times New Roman"/>
+          <w:sz w:val="24"/>
+          <w:szCs w:val="24"/>
+          <w:lang w:val="en-US"/>
+        </w:rPr>
+        <w:t xml:space="preserve"> </w:t>
+      </w:r>
+      <w:proofErr w:type="spellStart"/>
+      <w:r>
+        <w:rPr>
+          <w:rFonts w:ascii="Times New Roman" w:hAnsi="Times New Roman" w:cs="Times New Roman"/>
+          <w:sz w:val="24"/>
+          <w:szCs w:val="24"/>
+          <w:lang w:val="en-US"/>
+        </w:rPr>
+        <w:t>Jumat</w:t>
+      </w:r>
+      <w:proofErr w:type="spellEnd"/>
+      <w:r>
+        <w:rPr>
+          <w:rFonts w:ascii="Times New Roman" w:hAnsi="Times New Roman" w:cs="Times New Roman"/>
+          <w:sz w:val="24"/>
+          <w:szCs w:val="24"/>
+          <w:lang w:val="en-US"/>
+        </w:rPr>
+        <w:t xml:space="preserve"> jam </w:t>
+      </w:r>
+      <w:r>
+        <w:rPr>
+          <w:rFonts w:ascii="Times New Roman" w:hAnsi="Times New Roman" w:cs="Times New Roman"/>
+          <w:sz w:val="24"/>
+          <w:szCs w:val="24"/>
+          <w:lang w:val="en-US"/>
+        </w:rPr>
+        <w:t>18</w:t>
+      </w:r>
+      <w:r>
+        <w:rPr>
+          <w:rFonts w:ascii="Times New Roman" w:hAnsi="Times New Roman" w:cs="Times New Roman"/>
+          <w:sz w:val="24"/>
+          <w:szCs w:val="24"/>
+          <w:lang w:val="en-US"/>
+        </w:rPr>
+        <w:t xml:space="preserve">:00 </w:t>
+      </w:r>
+      <w:proofErr w:type="spellStart"/>
+      <w:r>
+        <w:rPr>
+          <w:rFonts w:ascii="Times New Roman" w:hAnsi="Times New Roman" w:cs="Times New Roman"/>
+          <w:sz w:val="24"/>
+          <w:szCs w:val="24"/>
+          <w:lang w:val="en-US"/>
+        </w:rPr>
+        <w:t>sampai</w:t>
+      </w:r>
+      <w:proofErr w:type="spellEnd"/>
+      <w:r>
+        <w:rPr>
+          <w:rFonts w:ascii="Times New Roman" w:hAnsi="Times New Roman" w:cs="Times New Roman"/>
+          <w:sz w:val="24"/>
+          <w:szCs w:val="24"/>
+          <w:lang w:val="en-US"/>
+        </w:rPr>
+        <w:t xml:space="preserve"> </w:t>
+      </w:r>
+      <w:proofErr w:type="spellStart"/>
+      <w:r>
+        <w:rPr>
+          <w:rFonts w:ascii="Times New Roman" w:hAnsi="Times New Roman" w:cs="Times New Roman"/>
+          <w:sz w:val="24"/>
+          <w:szCs w:val="24"/>
+          <w:lang w:val="en-US"/>
+        </w:rPr>
+        <w:t>dengan</w:t>
+      </w:r>
+      <w:proofErr w:type="spellEnd"/>
+      <w:r>
+        <w:rPr>
+          <w:rFonts w:ascii="Times New Roman" w:hAnsi="Times New Roman" w:cs="Times New Roman"/>
+          <w:sz w:val="24"/>
+          <w:szCs w:val="24"/>
+          <w:lang w:val="en-US"/>
+        </w:rPr>
+        <w:t xml:space="preserve"> </w:t>
+      </w:r>
+      <w:r>
+        <w:rPr>
+          <w:rFonts w:ascii="Times New Roman" w:hAnsi="Times New Roman" w:cs="Times New Roman"/>
+          <w:sz w:val="24"/>
+          <w:szCs w:val="24"/>
+          <w:lang w:val="en-US"/>
+        </w:rPr>
+        <w:t>18:1</w:t>
+      </w:r>
+      <w:r>
+        <w:rPr>
+          <w:rFonts w:ascii="Times New Roman" w:hAnsi="Times New Roman" w:cs="Times New Roman"/>
+          <w:sz w:val="24"/>
+          <w:szCs w:val="24"/>
+          <w:lang w:val="en-US"/>
+        </w:rPr>
+        <w:t xml:space="preserve">0, </w:t>
+      </w:r>
+      <w:proofErr w:type="spellStart"/>
+      <w:r>
+        <w:rPr>
+          <w:rFonts w:ascii="Times New Roman" w:hAnsi="Times New Roman" w:cs="Times New Roman"/>
+          <w:sz w:val="24"/>
+          <w:szCs w:val="24"/>
+          <w:lang w:val="en-US"/>
+        </w:rPr>
+        <w:t>maka</w:t>
+      </w:r>
+      <w:proofErr w:type="spellEnd"/>
+      <w:r>
+        <w:rPr>
+          <w:rFonts w:ascii="Times New Roman" w:hAnsi="Times New Roman" w:cs="Times New Roman"/>
+          <w:sz w:val="24"/>
+          <w:szCs w:val="24"/>
+          <w:lang w:val="en-US"/>
+        </w:rPr>
+        <w:t xml:space="preserve"> </w:t>
+      </w:r>
+      <w:proofErr w:type="spellStart"/>
+      <w:r>
+        <w:rPr>
+          <w:rFonts w:ascii="Times New Roman" w:hAnsi="Times New Roman" w:cs="Times New Roman"/>
+          <w:sz w:val="24"/>
+          <w:szCs w:val="24"/>
+          <w:lang w:val="en-US"/>
+        </w:rPr>
+        <w:t>didapatkan</w:t>
+      </w:r>
+      <w:proofErr w:type="spellEnd"/>
+      <w:r>
+        <w:rPr>
+          <w:rFonts w:ascii="Times New Roman" w:hAnsi="Times New Roman" w:cs="Times New Roman"/>
+          <w:sz w:val="24"/>
+          <w:szCs w:val="24"/>
+          <w:lang w:val="en-US"/>
+        </w:rPr>
+        <w:t xml:space="preserve"> </w:t>
+      </w:r>
+      <w:proofErr w:type="spellStart"/>
+      <w:r>
+        <w:rPr>
+          <w:rFonts w:ascii="Times New Roman" w:hAnsi="Times New Roman" w:cs="Times New Roman"/>
+          <w:sz w:val="24"/>
+          <w:szCs w:val="24"/>
+          <w:lang w:val="en-US"/>
+        </w:rPr>
+        <w:t>hasil</w:t>
+      </w:r>
+      <w:proofErr w:type="spellEnd"/>
+      <w:r>
+        <w:rPr>
+          <w:rFonts w:ascii="Times New Roman" w:hAnsi="Times New Roman" w:cs="Times New Roman"/>
+          <w:sz w:val="24"/>
+          <w:szCs w:val="24"/>
+          <w:lang w:val="en-US"/>
+        </w:rPr>
+        <w:t xml:space="preserve"> </w:t>
+      </w:r>
+      <w:proofErr w:type="spellStart"/>
+      <w:r>
+        <w:rPr>
+          <w:rFonts w:ascii="Times New Roman" w:hAnsi="Times New Roman" w:cs="Times New Roman"/>
+          <w:sz w:val="24"/>
+          <w:szCs w:val="24"/>
+          <w:lang w:val="en-US"/>
+        </w:rPr>
+        <w:t>pengerjaan</w:t>
+      </w:r>
+      <w:proofErr w:type="spellEnd"/>
+      <w:r>
+        <w:rPr>
+          <w:rFonts w:ascii="Times New Roman" w:hAnsi="Times New Roman" w:cs="Times New Roman"/>
+          <w:sz w:val="24"/>
+          <w:szCs w:val="24"/>
+          <w:lang w:val="en-US"/>
+        </w:rPr>
+        <w:t xml:space="preserve"> yang </w:t>
+      </w:r>
+      <w:proofErr w:type="spellStart"/>
+      <w:r>
+        <w:rPr>
+          <w:rFonts w:ascii="Times New Roman" w:hAnsi="Times New Roman" w:cs="Times New Roman"/>
+          <w:sz w:val="24"/>
+          <w:szCs w:val="24"/>
+          <w:lang w:val="en-US"/>
+        </w:rPr>
+        <w:t>telah</w:t>
+      </w:r>
+      <w:proofErr w:type="spellEnd"/>
+      <w:r>
+        <w:rPr>
+          <w:rFonts w:ascii="Times New Roman" w:hAnsi="Times New Roman" w:cs="Times New Roman"/>
+          <w:sz w:val="24"/>
+          <w:szCs w:val="24"/>
+          <w:lang w:val="en-US"/>
+        </w:rPr>
+        <w:t xml:space="preserve"> </w:t>
+      </w:r>
+      <w:proofErr w:type="spellStart"/>
+      <w:r>
+        <w:rPr>
+          <w:rFonts w:ascii="Times New Roman" w:hAnsi="Times New Roman" w:cs="Times New Roman"/>
+          <w:sz w:val="24"/>
+          <w:szCs w:val="24"/>
+          <w:lang w:val="en-US"/>
+        </w:rPr>
+        <w:t>dilakukan</w:t>
+      </w:r>
+      <w:proofErr w:type="spellEnd"/>
+      <w:r>
+        <w:rPr>
+          <w:rFonts w:ascii="Times New Roman" w:hAnsi="Times New Roman" w:cs="Times New Roman"/>
+          <w:sz w:val="24"/>
+          <w:szCs w:val="24"/>
+          <w:lang w:val="en-US"/>
+        </w:rPr>
+        <w:t xml:space="preserve"> </w:t>
+      </w:r>
+      <w:proofErr w:type="spellStart"/>
+      <w:r>
+        <w:rPr>
+          <w:rFonts w:ascii="Times New Roman" w:hAnsi="Times New Roman" w:cs="Times New Roman"/>
+          <w:sz w:val="24"/>
+          <w:szCs w:val="24"/>
+          <w:lang w:val="en-US"/>
+        </w:rPr>
+        <w:t>hari</w:t>
+      </w:r>
+      <w:proofErr w:type="spellEnd"/>
+      <w:r>
+        <w:rPr>
+          <w:rFonts w:ascii="Times New Roman" w:hAnsi="Times New Roman" w:cs="Times New Roman"/>
+          <w:sz w:val="24"/>
+          <w:szCs w:val="24"/>
+          <w:lang w:val="en-US"/>
+        </w:rPr>
+        <w:t xml:space="preserve"> </w:t>
+      </w:r>
+      <w:proofErr w:type="spellStart"/>
+      <w:r>
+        <w:rPr>
+          <w:rFonts w:ascii="Times New Roman" w:hAnsi="Times New Roman" w:cs="Times New Roman"/>
+          <w:sz w:val="24"/>
+          <w:szCs w:val="24"/>
+          <w:lang w:val="en-US"/>
+        </w:rPr>
+        <w:t>Jumat</w:t>
+      </w:r>
+      <w:proofErr w:type="spellEnd"/>
+      <w:r>
+        <w:rPr>
+          <w:rFonts w:ascii="Times New Roman" w:hAnsi="Times New Roman" w:cs="Times New Roman"/>
+          <w:sz w:val="24"/>
+          <w:szCs w:val="24"/>
+          <w:lang w:val="en-US"/>
+        </w:rPr>
+        <w:t xml:space="preserve"> </w:t>
+      </w:r>
+      <w:proofErr w:type="spellStart"/>
+      <w:r>
+        <w:rPr>
+          <w:rFonts w:ascii="Times New Roman" w:hAnsi="Times New Roman" w:cs="Times New Roman"/>
+          <w:sz w:val="24"/>
+          <w:szCs w:val="24"/>
+          <w:lang w:val="en-US"/>
+        </w:rPr>
+        <w:t>ini</w:t>
+      </w:r>
+      <w:proofErr w:type="spellEnd"/>
+      <w:r>
+        <w:rPr>
+          <w:rFonts w:ascii="Times New Roman" w:hAnsi="Times New Roman" w:cs="Times New Roman"/>
+          <w:sz w:val="24"/>
+          <w:szCs w:val="24"/>
+          <w:lang w:val="en-US"/>
+        </w:rPr>
+        <w:t xml:space="preserve"> </w:t>
+      </w:r>
+      <w:proofErr w:type="spellStart"/>
+      <w:r>
+        <w:rPr>
+          <w:rFonts w:ascii="Times New Roman" w:hAnsi="Times New Roman" w:cs="Times New Roman"/>
+          <w:sz w:val="24"/>
+          <w:szCs w:val="24"/>
+          <w:lang w:val="en-US"/>
+        </w:rPr>
+        <w:t>sebagai</w:t>
+      </w:r>
+      <w:proofErr w:type="spellEnd"/>
+      <w:r>
+        <w:rPr>
+          <w:rFonts w:ascii="Times New Roman" w:hAnsi="Times New Roman" w:cs="Times New Roman"/>
+          <w:sz w:val="24"/>
+          <w:szCs w:val="24"/>
+          <w:lang w:val="en-US"/>
+        </w:rPr>
+        <w:t xml:space="preserve"> </w:t>
+      </w:r>
+      <w:proofErr w:type="spellStart"/>
+      <w:proofErr w:type="gramStart"/>
+      <w:r>
+        <w:rPr>
+          <w:rFonts w:ascii="Times New Roman" w:hAnsi="Times New Roman" w:cs="Times New Roman"/>
+          <w:sz w:val="24"/>
+          <w:szCs w:val="24"/>
+          <w:lang w:val="en-US"/>
+        </w:rPr>
+        <w:t>berikut</w:t>
+      </w:r>
+      <w:proofErr w:type="spellEnd"/>
+      <w:r>
+        <w:rPr>
+          <w:rFonts w:ascii="Times New Roman" w:hAnsi="Times New Roman" w:cs="Times New Roman"/>
+          <w:sz w:val="24"/>
+          <w:szCs w:val="24"/>
+          <w:lang w:val="en-US"/>
+        </w:rPr>
+        <w:t xml:space="preserve"> :</w:t>
+      </w:r>
+      <w:proofErr w:type="gramEnd"/>
+    </w:p>
+    <w:p>
+      <w:pPr>
+        <w:pStyle w:val="ListParagraph"/>
+        <w:numPr>
+          <w:ilvl w:val="0"/>
+          <w:numId w:val="3"/>
+        </w:numPr>
+        <w:spacing w:after="0" w:line="276" w:lineRule="auto"/>
+        <w:rPr>
+          <w:rFonts w:ascii="Times New Roman" w:hAnsi="Times New Roman" w:cs="Times New Roman"/>
+          <w:sz w:val="24"/>
+          <w:szCs w:val="24"/>
+          <w:lang w:val="en-US"/>
+        </w:rPr>
+      </w:pPr>
+      <w:r>
+        <w:rPr>
+          <w:rFonts w:ascii="Times New Roman" w:hAnsi="Times New Roman" w:cs="Times New Roman"/>
+          <w:sz w:val="24"/>
+          <w:szCs w:val="24"/>
+          <w:lang w:val="en-US"/>
+        </w:rPr>
+        <w:t xml:space="preserve">Felix </w:t>
+      </w:r>
+      <w:proofErr w:type="spellStart"/>
+      <w:r>
+        <w:rPr>
+          <w:rFonts w:ascii="Times New Roman" w:hAnsi="Times New Roman" w:cs="Times New Roman"/>
+          <w:sz w:val="24"/>
+          <w:szCs w:val="24"/>
+          <w:lang w:val="en-US"/>
+        </w:rPr>
+        <w:t>Utama</w:t>
+      </w:r>
+      <w:proofErr w:type="spellEnd"/>
+      <w:r>
+        <w:rPr>
+          <w:rFonts w:ascii="Times New Roman" w:hAnsi="Times New Roman" w:cs="Times New Roman"/>
+          <w:sz w:val="24"/>
+          <w:szCs w:val="24"/>
+          <w:lang w:val="en-US"/>
+        </w:rPr>
+        <w:t xml:space="preserve"> </w:t>
+      </w:r>
+      <w:proofErr w:type="spellStart"/>
+      <w:r>
+        <w:rPr>
+          <w:rFonts w:ascii="Times New Roman" w:hAnsi="Times New Roman" w:cs="Times New Roman"/>
+          <w:sz w:val="24"/>
+          <w:szCs w:val="24"/>
+          <w:lang w:val="en-US"/>
+        </w:rPr>
+        <w:t>telah</w:t>
+      </w:r>
+      <w:proofErr w:type="spellEnd"/>
+      <w:r>
+        <w:rPr>
+          <w:rFonts w:ascii="Times New Roman" w:hAnsi="Times New Roman" w:cs="Times New Roman"/>
+          <w:sz w:val="24"/>
+          <w:szCs w:val="24"/>
+          <w:lang w:val="en-US"/>
+        </w:rPr>
+        <w:t xml:space="preserve"> </w:t>
+      </w:r>
+      <w:proofErr w:type="spellStart"/>
+      <w:r>
+        <w:rPr>
+          <w:rFonts w:ascii="Times New Roman" w:hAnsi="Times New Roman" w:cs="Times New Roman"/>
+          <w:sz w:val="24"/>
+          <w:szCs w:val="24"/>
+          <w:lang w:val="en-US"/>
+        </w:rPr>
+        <w:t>siap</w:t>
+      </w:r>
+      <w:proofErr w:type="spellEnd"/>
+      <w:r>
+        <w:rPr>
+          <w:rFonts w:ascii="Times New Roman" w:hAnsi="Times New Roman" w:cs="Times New Roman"/>
+          <w:sz w:val="24"/>
+          <w:szCs w:val="24"/>
+          <w:lang w:val="en-US"/>
+        </w:rPr>
+        <w:t xml:space="preserve"> </w:t>
+      </w:r>
+      <w:proofErr w:type="spellStart"/>
+      <w:r>
+        <w:rPr>
+          <w:rFonts w:ascii="Times New Roman" w:hAnsi="Times New Roman" w:cs="Times New Roman"/>
+          <w:sz w:val="24"/>
+          <w:szCs w:val="24"/>
+          <w:lang w:val="en-US"/>
+        </w:rPr>
+        <w:t>menambahkan</w:t>
+      </w:r>
+      <w:proofErr w:type="spellEnd"/>
+      <w:r>
+        <w:rPr>
+          <w:rFonts w:ascii="Times New Roman" w:hAnsi="Times New Roman" w:cs="Times New Roman"/>
+          <w:sz w:val="24"/>
+          <w:szCs w:val="24"/>
+          <w:lang w:val="en-US"/>
+        </w:rPr>
+        <w:t xml:space="preserve"> slide point-point </w:t>
+      </w:r>
+      <w:proofErr w:type="spellStart"/>
+      <w:r>
+        <w:rPr>
+          <w:rFonts w:ascii="Times New Roman" w:hAnsi="Times New Roman" w:cs="Times New Roman"/>
+          <w:sz w:val="24"/>
+          <w:szCs w:val="24"/>
+          <w:lang w:val="en-US"/>
+        </w:rPr>
+        <w:t>penjelasan</w:t>
+      </w:r>
+      <w:proofErr w:type="spellEnd"/>
+      <w:r>
+        <w:rPr>
+          <w:rFonts w:ascii="Times New Roman" w:hAnsi="Times New Roman" w:cs="Times New Roman"/>
+          <w:sz w:val="24"/>
+          <w:szCs w:val="24"/>
+          <w:lang w:val="en-US"/>
+        </w:rPr>
+        <w:t xml:space="preserve"> traditional BUS</w:t>
+      </w:r>
+      <w:r>
+        <w:rPr>
+          <w:rFonts w:ascii="Times New Roman" w:hAnsi="Times New Roman" w:cs="Times New Roman"/>
+          <w:sz w:val="24"/>
+          <w:szCs w:val="24"/>
+          <w:lang w:val="en-US"/>
+        </w:rPr>
+        <w:t>.</w:t>
+      </w:r>
+    </w:p>
+    <w:p>
+      <w:pPr>
+        <w:pStyle w:val="ListParagraph"/>
+        <w:spacing w:after="0" w:line="360" w:lineRule="auto"/>
+        <w:ind w:left="1004"/>
+        <w:rPr>
+          <w:rFonts w:ascii="Times New Roman" w:hAnsi="Times New Roman" w:cs="Times New Roman"/>
+          <w:sz w:val="24"/>
+          <w:szCs w:val="24"/>
+          <w:lang w:val="en-US"/>
+        </w:rPr>
+      </w:pPr>
+      <w:proofErr w:type="spellStart"/>
+      <w:proofErr w:type="gramStart"/>
+      <w:r>
+        <w:rPr>
+          <w:rFonts w:ascii="Times New Roman" w:hAnsi="Times New Roman" w:cs="Times New Roman"/>
+          <w:sz w:val="24"/>
+          <w:szCs w:val="24"/>
+          <w:lang w:val="en-US"/>
+        </w:rPr>
+        <w:t>Bukti</w:t>
+      </w:r>
+      <w:proofErr w:type="spellEnd"/>
+      <w:r>
+        <w:rPr>
+          <w:rFonts w:ascii="Times New Roman" w:hAnsi="Times New Roman" w:cs="Times New Roman"/>
+          <w:sz w:val="24"/>
+          <w:szCs w:val="24"/>
+          <w:lang w:val="en-US"/>
+        </w:rPr>
+        <w:t xml:space="preserve"> :</w:t>
+      </w:r>
+      <w:proofErr w:type="gramEnd"/>
+    </w:p>
+    <w:p>
+      <w:pPr>
+        <w:pStyle w:val="ListParagraph"/>
+        <w:spacing w:after="0" w:line="276" w:lineRule="auto"/>
+        <w:ind w:left="1004"/>
+        <w:rPr>
+          <w:rFonts w:ascii="Times New Roman" w:hAnsi="Times New Roman" w:cs="Times New Roman"/>
+          <w:sz w:val="24"/>
+          <w:szCs w:val="24"/>
+          <w:lang w:val="en-US"/>
+        </w:rPr>
+      </w:pPr>
+      <w:r>
+        <w:rPr>
+          <w:rFonts w:ascii="Times New Roman" w:hAnsi="Times New Roman" w:cs="Times New Roman"/>
+          <w:sz w:val="24"/>
+          <w:szCs w:val="24"/>
+          <w:lang w:val="en-US"/>
+        </w:rPr>
+        <w:drawing>
+          <wp:inline distT="0" distB="0" distL="0" distR="0" wp14:anchorId="0F86742E" wp14:editId="3F4BB61B">
+            <wp:extent cx="2466975" cy="1560309"/>
+            <wp:effectExtent l="0" t="0" r="0" b="1905"/>
+            <wp:docPr id="36" name="Picture 36"/>
+            <wp:cNvGraphicFramePr>
+              <a:graphicFrameLocks xmlns:a="http://schemas.openxmlformats.org/drawingml/2006/main" noChangeAspect="1"/>
+            </wp:cNvGraphicFramePr>
+            <a:graphic xmlns:a="http://schemas.openxmlformats.org/drawingml/2006/main">
+              <a:graphicData uri="http://schemas.openxmlformats.org/drawingml/2006/picture">
+                <pic:pic xmlns:pic="http://schemas.openxmlformats.org/drawingml/2006/picture">
+                  <pic:nvPicPr>
+                    <pic:cNvPr id="0" name=""/>
+                    <pic:cNvPicPr/>
+                  </pic:nvPicPr>
+                  <pic:blipFill>
+                    <a:blip r:embed="rId36"/>
+                    <a:stretch>
+                      <a:fillRect/>
+                    </a:stretch>
+                  </pic:blipFill>
+                  <pic:spPr>
+                    <a:xfrm>
+                      <a:off x="0" y="0"/>
+                      <a:ext cx="2465882" cy="1559618"/>
+                    </a:xfrm>
+                    <a:prstGeom prst="rect">
+                      <a:avLst/>
+                    </a:prstGeom>
+                  </pic:spPr>
+                </pic:pic>
+              </a:graphicData>
+            </a:graphic>
+          </wp:inline>
+        </w:drawing>
+      </w:r>
+    </w:p>
+    <w:p>
+      <w:pPr>
+        <w:pStyle w:val="ListParagraph"/>
+        <w:numPr>
+          <w:ilvl w:val="0"/>
+          <w:numId w:val="3"/>
+        </w:numPr>
+        <w:spacing w:after="0" w:line="276" w:lineRule="auto"/>
+        <w:rPr>
+          <w:rFonts w:ascii="Times New Roman" w:hAnsi="Times New Roman" w:cs="Times New Roman"/>
+          <w:sz w:val="24"/>
+          <w:szCs w:val="24"/>
+          <w:lang w:val="en-US"/>
+        </w:rPr>
+      </w:pPr>
+      <w:r>
+        <w:rPr>
+          <w:rFonts w:ascii="Times New Roman" w:hAnsi="Times New Roman" w:cs="Times New Roman"/>
+          <w:sz w:val="24"/>
+          <w:szCs w:val="24"/>
+          <w:lang w:val="en-US"/>
+        </w:rPr>
+        <w:t xml:space="preserve">Jimmy </w:t>
+      </w:r>
+      <w:proofErr w:type="spellStart"/>
+      <w:r>
+        <w:rPr>
+          <w:rFonts w:ascii="Times New Roman" w:hAnsi="Times New Roman" w:cs="Times New Roman"/>
+          <w:sz w:val="24"/>
+          <w:szCs w:val="24"/>
+          <w:lang w:val="en-US"/>
+        </w:rPr>
+        <w:t>telah</w:t>
+      </w:r>
+      <w:proofErr w:type="spellEnd"/>
+      <w:r>
+        <w:rPr>
+          <w:rFonts w:ascii="Times New Roman" w:hAnsi="Times New Roman" w:cs="Times New Roman"/>
+          <w:sz w:val="24"/>
+          <w:szCs w:val="24"/>
+          <w:lang w:val="en-US"/>
+        </w:rPr>
+        <w:t xml:space="preserve"> </w:t>
+      </w:r>
+      <w:proofErr w:type="spellStart"/>
+      <w:r>
+        <w:rPr>
+          <w:rFonts w:ascii="Times New Roman" w:hAnsi="Times New Roman" w:cs="Times New Roman"/>
+          <w:sz w:val="24"/>
+          <w:szCs w:val="24"/>
+          <w:lang w:val="en-US"/>
+        </w:rPr>
+        <w:t>siap</w:t>
+      </w:r>
+      <w:proofErr w:type="spellEnd"/>
+      <w:r>
+        <w:rPr>
+          <w:rFonts w:ascii="Times New Roman" w:hAnsi="Times New Roman" w:cs="Times New Roman"/>
+          <w:sz w:val="24"/>
+          <w:szCs w:val="24"/>
+          <w:lang w:val="en-US"/>
+        </w:rPr>
+        <w:t xml:space="preserve"> </w:t>
+      </w:r>
+      <w:proofErr w:type="spellStart"/>
+      <w:r>
+        <w:rPr>
+          <w:rFonts w:ascii="Times New Roman" w:hAnsi="Times New Roman" w:cs="Times New Roman"/>
+          <w:sz w:val="24"/>
+          <w:szCs w:val="24"/>
+          <w:lang w:val="en-US"/>
+        </w:rPr>
+        <w:t>menambahkan</w:t>
+      </w:r>
+      <w:proofErr w:type="spellEnd"/>
+      <w:r>
+        <w:rPr>
+          <w:rFonts w:ascii="Times New Roman" w:hAnsi="Times New Roman" w:cs="Times New Roman"/>
+          <w:sz w:val="24"/>
+          <w:szCs w:val="24"/>
+          <w:lang w:val="en-US"/>
+        </w:rPr>
+        <w:t xml:space="preserve"> slide point-point </w:t>
+      </w:r>
+      <w:proofErr w:type="spellStart"/>
+      <w:r>
+        <w:rPr>
+          <w:rFonts w:ascii="Times New Roman" w:hAnsi="Times New Roman" w:cs="Times New Roman"/>
+          <w:sz w:val="24"/>
+          <w:szCs w:val="24"/>
+          <w:lang w:val="en-US"/>
+        </w:rPr>
+        <w:t>penjelasan</w:t>
+      </w:r>
+      <w:proofErr w:type="spellEnd"/>
+      <w:r>
+        <w:rPr>
+          <w:rFonts w:ascii="Times New Roman" w:hAnsi="Times New Roman" w:cs="Times New Roman"/>
+          <w:sz w:val="24"/>
+          <w:szCs w:val="24"/>
+          <w:lang w:val="en-US"/>
+        </w:rPr>
+        <w:t xml:space="preserve"> traditional BUS</w:t>
+      </w:r>
+      <w:r>
+        <w:rPr>
+          <w:rFonts w:ascii="Times New Roman" w:hAnsi="Times New Roman" w:cs="Times New Roman"/>
+          <w:sz w:val="24"/>
+          <w:szCs w:val="24"/>
+          <w:lang w:val="en-US"/>
+        </w:rPr>
+        <w:t>.</w:t>
+      </w:r>
+    </w:p>
+    <w:p>
+      <w:pPr>
+        <w:pStyle w:val="ListParagraph"/>
+        <w:spacing w:after="0" w:line="360" w:lineRule="auto"/>
+        <w:ind w:left="1004"/>
+        <w:rPr>
+          <w:rFonts w:ascii="Times New Roman" w:hAnsi="Times New Roman" w:cs="Times New Roman"/>
+          <w:sz w:val="24"/>
+          <w:szCs w:val="24"/>
+          <w:lang w:val="en-US"/>
+        </w:rPr>
+      </w:pPr>
+      <w:proofErr w:type="spellStart"/>
+      <w:proofErr w:type="gramStart"/>
+      <w:r>
+        <w:rPr>
+          <w:rFonts w:ascii="Times New Roman" w:hAnsi="Times New Roman" w:cs="Times New Roman"/>
+          <w:sz w:val="24"/>
+          <w:szCs w:val="24"/>
+          <w:lang w:val="en-US"/>
+        </w:rPr>
+        <w:t>Bukti</w:t>
+      </w:r>
+      <w:proofErr w:type="spellEnd"/>
+      <w:r>
+        <w:rPr>
+          <w:rFonts w:ascii="Times New Roman" w:hAnsi="Times New Roman" w:cs="Times New Roman"/>
+          <w:sz w:val="24"/>
+          <w:szCs w:val="24"/>
+          <w:lang w:val="en-US"/>
+        </w:rPr>
+        <w:t xml:space="preserve"> :</w:t>
+      </w:r>
+      <w:proofErr w:type="gramEnd"/>
+    </w:p>
+    <w:p>
+      <w:pPr>
+        <w:pStyle w:val="ListParagraph"/>
+        <w:spacing w:after="0" w:line="360" w:lineRule="auto"/>
+        <w:ind w:left="1004"/>
+        <w:rPr>
+          <w:rFonts w:ascii="Times New Roman" w:hAnsi="Times New Roman" w:cs="Times New Roman"/>
+          <w:sz w:val="24"/>
+          <w:szCs w:val="24"/>
+          <w:lang w:val="en-US"/>
+        </w:rPr>
+      </w:pPr>
+      <w:r>
+        <w:rPr>
+          <w:rFonts w:ascii="Times New Roman" w:hAnsi="Times New Roman" w:cs="Times New Roman"/>
+          <w:sz w:val="24"/>
+          <w:szCs w:val="24"/>
+          <w:lang w:val="en-US"/>
+        </w:rPr>
+        <w:lastRenderedPageBreak/>
+        <w:drawing>
+          <wp:inline distT="0" distB="0" distL="0" distR="0" wp14:anchorId="791A37B4" wp14:editId="6077DBCD">
+            <wp:extent cx="2647950" cy="1724563"/>
+            <wp:effectExtent l="0" t="0" r="0" b="9525"/>
+            <wp:docPr id="37" name="Picture 37"/>
+            <wp:cNvGraphicFramePr>
+              <a:graphicFrameLocks xmlns:a="http://schemas.openxmlformats.org/drawingml/2006/main" noChangeAspect="1"/>
+            </wp:cNvGraphicFramePr>
+            <a:graphic xmlns:a="http://schemas.openxmlformats.org/drawingml/2006/main">
+              <a:graphicData uri="http://schemas.openxmlformats.org/drawingml/2006/picture">
+                <pic:pic xmlns:pic="http://schemas.openxmlformats.org/drawingml/2006/picture">
+                  <pic:nvPicPr>
+                    <pic:cNvPr id="0" name=""/>
+                    <pic:cNvPicPr/>
+                  </pic:nvPicPr>
+                  <pic:blipFill>
+                    <a:blip r:embed="rId37"/>
+                    <a:stretch>
+                      <a:fillRect/>
+                    </a:stretch>
+                  </pic:blipFill>
+                  <pic:spPr>
+                    <a:xfrm>
+                      <a:off x="0" y="0"/>
+                      <a:ext cx="2648088" cy="1724653"/>
+                    </a:xfrm>
+                    <a:prstGeom prst="rect">
+                      <a:avLst/>
+                    </a:prstGeom>
+                  </pic:spPr>
+                </pic:pic>
+              </a:graphicData>
+            </a:graphic>
+          </wp:inline>
+        </w:drawing>
+      </w:r>
+    </w:p>
+    <w:p>
+      <w:pPr>
+        <w:pStyle w:val="ListParagraph"/>
+        <w:numPr>
+          <w:ilvl w:val="0"/>
+          <w:numId w:val="3"/>
+        </w:numPr>
+        <w:spacing w:after="0" w:line="276" w:lineRule="auto"/>
+        <w:rPr>
+          <w:rFonts w:ascii="Times New Roman" w:hAnsi="Times New Roman" w:cs="Times New Roman"/>
+          <w:sz w:val="24"/>
+          <w:szCs w:val="24"/>
+          <w:lang w:val="en-US"/>
+        </w:rPr>
+      </w:pPr>
+      <w:r>
+        <w:rPr>
+          <w:rFonts w:ascii="Times New Roman" w:hAnsi="Times New Roman" w:cs="Times New Roman"/>
+          <w:sz w:val="24"/>
+          <w:szCs w:val="24"/>
+          <w:lang w:val="en-US"/>
+        </w:rPr>
+        <w:t xml:space="preserve">Bryan Marcelino </w:t>
+      </w:r>
+      <w:proofErr w:type="spellStart"/>
+      <w:r>
+        <w:rPr>
+          <w:rFonts w:ascii="Times New Roman" w:hAnsi="Times New Roman" w:cs="Times New Roman"/>
+          <w:sz w:val="24"/>
+          <w:szCs w:val="24"/>
+          <w:lang w:val="en-US"/>
+        </w:rPr>
+        <w:t>telah</w:t>
+      </w:r>
+      <w:proofErr w:type="spellEnd"/>
+      <w:r>
+        <w:rPr>
+          <w:rFonts w:ascii="Times New Roman" w:hAnsi="Times New Roman" w:cs="Times New Roman"/>
+          <w:sz w:val="24"/>
+          <w:szCs w:val="24"/>
+          <w:lang w:val="en-US"/>
+        </w:rPr>
+        <w:t xml:space="preserve"> </w:t>
+      </w:r>
+      <w:proofErr w:type="spellStart"/>
+      <w:r>
+        <w:rPr>
+          <w:rFonts w:ascii="Times New Roman" w:hAnsi="Times New Roman" w:cs="Times New Roman"/>
+          <w:sz w:val="24"/>
+          <w:szCs w:val="24"/>
+          <w:lang w:val="en-US"/>
+        </w:rPr>
+        <w:t>siap</w:t>
+      </w:r>
+      <w:proofErr w:type="spellEnd"/>
+      <w:r>
+        <w:rPr>
+          <w:rFonts w:ascii="Times New Roman" w:hAnsi="Times New Roman" w:cs="Times New Roman"/>
+          <w:sz w:val="24"/>
+          <w:szCs w:val="24"/>
+          <w:lang w:val="en-US"/>
+        </w:rPr>
+        <w:t xml:space="preserve"> </w:t>
+      </w:r>
+      <w:proofErr w:type="spellStart"/>
+      <w:r>
+        <w:rPr>
+          <w:rFonts w:ascii="Times New Roman" w:hAnsi="Times New Roman" w:cs="Times New Roman"/>
+          <w:sz w:val="24"/>
+          <w:szCs w:val="24"/>
+          <w:lang w:val="en-US"/>
+        </w:rPr>
+        <w:t>menambahkan</w:t>
+      </w:r>
+      <w:proofErr w:type="spellEnd"/>
+      <w:r>
+        <w:rPr>
+          <w:rFonts w:ascii="Times New Roman" w:hAnsi="Times New Roman" w:cs="Times New Roman"/>
+          <w:sz w:val="24"/>
+          <w:szCs w:val="24"/>
+          <w:lang w:val="en-US"/>
+        </w:rPr>
+        <w:t xml:space="preserve"> </w:t>
+      </w:r>
+      <w:proofErr w:type="spellStart"/>
+      <w:r>
+        <w:rPr>
+          <w:rFonts w:ascii="Times New Roman" w:hAnsi="Times New Roman" w:cs="Times New Roman"/>
+          <w:sz w:val="24"/>
+          <w:szCs w:val="24"/>
+          <w:lang w:val="en-US"/>
+        </w:rPr>
+        <w:t>gambar</w:t>
+      </w:r>
+      <w:proofErr w:type="spellEnd"/>
+      <w:r>
+        <w:rPr>
+          <w:rFonts w:ascii="Times New Roman" w:hAnsi="Times New Roman" w:cs="Times New Roman"/>
+          <w:sz w:val="24"/>
+          <w:szCs w:val="24"/>
+          <w:lang w:val="en-US"/>
+        </w:rPr>
+        <w:t xml:space="preserve"> traditional BUS </w:t>
+      </w:r>
+      <w:proofErr w:type="spellStart"/>
+      <w:r>
+        <w:rPr>
+          <w:rFonts w:ascii="Times New Roman" w:hAnsi="Times New Roman" w:cs="Times New Roman"/>
+          <w:sz w:val="24"/>
+          <w:szCs w:val="24"/>
+          <w:lang w:val="en-US"/>
+        </w:rPr>
+        <w:t>dan</w:t>
+      </w:r>
+      <w:proofErr w:type="spellEnd"/>
+      <w:r>
+        <w:rPr>
+          <w:rFonts w:ascii="Times New Roman" w:hAnsi="Times New Roman" w:cs="Times New Roman"/>
+          <w:sz w:val="24"/>
+          <w:szCs w:val="24"/>
+          <w:lang w:val="en-US"/>
+        </w:rPr>
+        <w:t xml:space="preserve"> high speed BUS</w:t>
+      </w:r>
+      <w:r>
+        <w:rPr>
+          <w:rFonts w:ascii="Times New Roman" w:hAnsi="Times New Roman" w:cs="Times New Roman"/>
+          <w:sz w:val="24"/>
+          <w:szCs w:val="24"/>
+          <w:lang w:val="en-US"/>
+        </w:rPr>
+        <w:t>.</w:t>
+      </w:r>
+    </w:p>
+    <w:p>
+      <w:pPr>
+        <w:pStyle w:val="ListParagraph"/>
+        <w:spacing w:after="0" w:line="360" w:lineRule="auto"/>
+        <w:ind w:left="568" w:firstLine="436"/>
+        <w:rPr>
+          <w:rFonts w:ascii="Times New Roman" w:hAnsi="Times New Roman" w:cs="Times New Roman"/>
+          <w:sz w:val="24"/>
+          <w:szCs w:val="24"/>
+          <w:lang w:val="en-US"/>
+        </w:rPr>
+      </w:pPr>
+      <w:proofErr w:type="spellStart"/>
+      <w:proofErr w:type="gramStart"/>
+      <w:r>
+        <w:rPr>
+          <w:rFonts w:ascii="Times New Roman" w:hAnsi="Times New Roman" w:cs="Times New Roman"/>
+          <w:sz w:val="24"/>
+          <w:szCs w:val="24"/>
+          <w:lang w:val="en-US"/>
+        </w:rPr>
+        <w:t>Bukti</w:t>
+      </w:r>
+      <w:proofErr w:type="spellEnd"/>
+      <w:r>
+        <w:rPr>
+          <w:rFonts w:ascii="Times New Roman" w:hAnsi="Times New Roman" w:cs="Times New Roman"/>
+          <w:sz w:val="24"/>
+          <w:szCs w:val="24"/>
+          <w:lang w:val="en-US"/>
+        </w:rPr>
+        <w:t xml:space="preserve"> :</w:t>
+      </w:r>
+      <w:proofErr w:type="gramEnd"/>
+      <w:r>
+        <w:rPr>
+          <w:rFonts w:ascii="Times New Roman" w:hAnsi="Times New Roman" w:cs="Times New Roman"/>
+          <w:sz w:val="24"/>
+          <w:szCs w:val="24"/>
+          <w:lang w:val="en-US"/>
+        </w:rPr>
+        <w:t xml:space="preserve"> </w:t>
+      </w:r>
+    </w:p>
+    <w:p>
+      <w:pPr>
+        <w:pStyle w:val="ListParagraph"/>
+        <w:spacing w:after="0" w:line="360" w:lineRule="auto"/>
+        <w:ind w:left="568" w:firstLine="436"/>
+        <w:rPr>
+          <w:rFonts w:ascii="Times New Roman" w:hAnsi="Times New Roman" w:cs="Times New Roman"/>
+          <w:noProof/>
+          <w:sz w:val="24"/>
+          <w:szCs w:val="24"/>
+          <w:lang w:val="en-US"/>
+        </w:rPr>
+      </w:pPr>
+      <w:r>
+        <w:rPr>
+          <w:rFonts w:ascii="Times New Roman" w:hAnsi="Times New Roman" w:cs="Times New Roman"/>
+          <w:noProof/>
+          <w:sz w:val="24"/>
+          <w:szCs w:val="24"/>
+          <w:lang w:val="en-US"/>
+        </w:rPr>
+        <w:drawing>
+          <wp:inline distT="0" distB="0" distL="0" distR="0" wp14:anchorId="35661280" wp14:editId="256FC8F7">
+            <wp:extent cx="2353204" cy="1590675"/>
+            <wp:effectExtent l="0" t="0" r="9525" b="0"/>
+            <wp:docPr id="38" name="Picture 38"/>
+            <wp:cNvGraphicFramePr>
+              <a:graphicFrameLocks xmlns:a="http://schemas.openxmlformats.org/drawingml/2006/main" noChangeAspect="1"/>
+            </wp:cNvGraphicFramePr>
+            <a:graphic xmlns:a="http://schemas.openxmlformats.org/drawingml/2006/main">
+              <a:graphicData uri="http://schemas.openxmlformats.org/drawingml/2006/picture">
+                <pic:pic xmlns:pic="http://schemas.openxmlformats.org/drawingml/2006/picture">
+                  <pic:nvPicPr>
+                    <pic:cNvPr id="0" name=""/>
+                    <pic:cNvPicPr/>
+                  </pic:nvPicPr>
+                  <pic:blipFill>
+                    <a:blip r:embed="rId38"/>
+                    <a:stretch>
+                      <a:fillRect/>
+                    </a:stretch>
+                  </pic:blipFill>
+                  <pic:spPr>
+                    <a:xfrm>
+                      <a:off x="0" y="0"/>
+                      <a:ext cx="2352162" cy="1589970"/>
+                    </a:xfrm>
+                    <a:prstGeom prst="rect">
+                      <a:avLst/>
+                    </a:prstGeom>
+                  </pic:spPr>
+                </pic:pic>
+              </a:graphicData>
+            </a:graphic>
+          </wp:inline>
+        </w:drawing>
+      </w:r>
+      <w:r>
+        <w:rPr>
+          <w:rFonts w:ascii="Times New Roman" w:hAnsi="Times New Roman" w:cs="Times New Roman"/>
+          <w:noProof/>
+          <w:sz w:val="24"/>
+          <w:szCs w:val="24"/>
+          <w:lang w:val="en-US"/>
+        </w:rPr>
+        <w:t xml:space="preserve">  </w:t>
+      </w:r>
+      <w:r>
+        <w:rPr>
+          <w:rFonts w:ascii="Times New Roman" w:hAnsi="Times New Roman" w:cs="Times New Roman"/>
+          <w:noProof/>
+          <w:sz w:val="24"/>
+          <w:szCs w:val="24"/>
+          <w:lang w:val="en-US"/>
+        </w:rPr>
+        <w:drawing>
+          <wp:inline distT="0" distB="0" distL="0" distR="0" wp14:anchorId="0AB7B061" wp14:editId="469DD659">
+            <wp:extent cx="2581275" cy="1812408"/>
+            <wp:effectExtent l="0" t="0" r="0" b="0"/>
+            <wp:docPr id="39" name="Picture 39"/>
+            <wp:cNvGraphicFramePr>
+              <a:graphicFrameLocks xmlns:a="http://schemas.openxmlformats.org/drawingml/2006/main" noChangeAspect="1"/>
+            </wp:cNvGraphicFramePr>
+            <a:graphic xmlns:a="http://schemas.openxmlformats.org/drawingml/2006/main">
+              <a:graphicData uri="http://schemas.openxmlformats.org/drawingml/2006/picture">
+                <pic:pic xmlns:pic="http://schemas.openxmlformats.org/drawingml/2006/picture">
+                  <pic:nvPicPr>
+                    <pic:cNvPr id="0" name=""/>
+                    <pic:cNvPicPr/>
+                  </pic:nvPicPr>
+                  <pic:blipFill>
+                    <a:blip r:embed="rId39"/>
+                    <a:stretch>
+                      <a:fillRect/>
+                    </a:stretch>
+                  </pic:blipFill>
+                  <pic:spPr>
+                    <a:xfrm>
+                      <a:off x="0" y="0"/>
+                      <a:ext cx="2584328" cy="1814552"/>
+                    </a:xfrm>
+                    <a:prstGeom prst="rect">
+                      <a:avLst/>
+                    </a:prstGeom>
+                  </pic:spPr>
+                </pic:pic>
+              </a:graphicData>
+            </a:graphic>
+          </wp:inline>
+        </w:drawing>
+      </w:r>
+    </w:p>
+    <w:p>
+      <w:pPr>
+        <w:pStyle w:val="ListParagraph"/>
+        <w:spacing w:after="0" w:line="360" w:lineRule="auto"/>
+        <w:ind w:left="284"/>
+        <w:rPr>
+          <w:rFonts w:ascii="Times New Roman" w:hAnsi="Times New Roman" w:cs="Times New Roman"/>
+          <w:sz w:val="24"/>
+          <w:szCs w:val="24"/>
+          <w:lang w:val="en-US"/>
+        </w:rPr>
+      </w:pPr>
+      <w:proofErr w:type="spellStart"/>
+      <w:r>
+        <w:rPr>
+          <w:rFonts w:ascii="Times New Roman" w:hAnsi="Times New Roman" w:cs="Times New Roman"/>
+          <w:sz w:val="24"/>
+          <w:szCs w:val="24"/>
+          <w:lang w:val="en-US"/>
+        </w:rPr>
+        <w:t>Berikut</w:t>
+      </w:r>
+      <w:proofErr w:type="spellEnd"/>
+      <w:r>
+        <w:rPr>
+          <w:rFonts w:ascii="Times New Roman" w:hAnsi="Times New Roman" w:cs="Times New Roman"/>
+          <w:sz w:val="24"/>
+          <w:szCs w:val="24"/>
+          <w:lang w:val="en-US"/>
+        </w:rPr>
+        <w:t xml:space="preserve"> </w:t>
+      </w:r>
+      <w:proofErr w:type="spellStart"/>
+      <w:r>
+        <w:rPr>
+          <w:rFonts w:ascii="Times New Roman" w:hAnsi="Times New Roman" w:cs="Times New Roman"/>
+          <w:sz w:val="24"/>
+          <w:szCs w:val="24"/>
+          <w:lang w:val="en-US"/>
+        </w:rPr>
+        <w:t>perubahan</w:t>
+      </w:r>
+      <w:proofErr w:type="spellEnd"/>
+      <w:r>
+        <w:rPr>
+          <w:rFonts w:ascii="Times New Roman" w:hAnsi="Times New Roman" w:cs="Times New Roman"/>
+          <w:sz w:val="24"/>
+          <w:szCs w:val="24"/>
+          <w:lang w:val="en-US"/>
+        </w:rPr>
+        <w:t xml:space="preserve"> yang </w:t>
+      </w:r>
+      <w:proofErr w:type="spellStart"/>
+      <w:r>
+        <w:rPr>
+          <w:rFonts w:ascii="Times New Roman" w:hAnsi="Times New Roman" w:cs="Times New Roman"/>
+          <w:sz w:val="24"/>
+          <w:szCs w:val="24"/>
+          <w:lang w:val="en-US"/>
+        </w:rPr>
+        <w:t>terjadi</w:t>
+      </w:r>
+      <w:proofErr w:type="spellEnd"/>
+      <w:r>
+        <w:rPr>
+          <w:rFonts w:ascii="Times New Roman" w:hAnsi="Times New Roman" w:cs="Times New Roman"/>
+          <w:sz w:val="24"/>
+          <w:szCs w:val="24"/>
+          <w:lang w:val="en-US"/>
+        </w:rPr>
+        <w:t xml:space="preserve"> </w:t>
+      </w:r>
+      <w:proofErr w:type="spellStart"/>
+      <w:r>
+        <w:rPr>
+          <w:rFonts w:ascii="Times New Roman" w:hAnsi="Times New Roman" w:cs="Times New Roman"/>
+          <w:sz w:val="24"/>
+          <w:szCs w:val="24"/>
+          <w:lang w:val="en-US"/>
+        </w:rPr>
+        <w:t>pada</w:t>
+      </w:r>
+      <w:proofErr w:type="spellEnd"/>
+      <w:r>
+        <w:rPr>
+          <w:rFonts w:ascii="Times New Roman" w:hAnsi="Times New Roman" w:cs="Times New Roman"/>
+          <w:sz w:val="24"/>
+          <w:szCs w:val="24"/>
+          <w:lang w:val="en-US"/>
+        </w:rPr>
+        <w:t xml:space="preserve"> </w:t>
+      </w:r>
+      <w:proofErr w:type="gramStart"/>
+      <w:r>
+        <w:rPr>
+          <w:rFonts w:ascii="Times New Roman" w:hAnsi="Times New Roman" w:cs="Times New Roman"/>
+          <w:sz w:val="24"/>
+          <w:szCs w:val="24"/>
+          <w:lang w:val="en-US"/>
+        </w:rPr>
+        <w:t>Trello :</w:t>
+      </w:r>
+      <w:proofErr w:type="gramEnd"/>
+    </w:p>
+    <w:p>
+      <w:pPr>
+        <w:pStyle w:val="ListParagraph"/>
+        <w:spacing w:after="0" w:line="360" w:lineRule="auto"/>
+        <w:ind w:left="284"/>
+        <w:rPr>
+          <w:rFonts w:ascii="Times New Roman" w:hAnsi="Times New Roman" w:cs="Times New Roman"/>
+          <w:sz w:val="24"/>
+          <w:szCs w:val="24"/>
+          <w:lang w:val="en-US"/>
+        </w:rPr>
+      </w:pPr>
+      <w:r>
+        <w:rPr>
+          <w:rFonts w:ascii="Times New Roman" w:hAnsi="Times New Roman" w:cs="Times New Roman"/>
+          <w:sz w:val="24"/>
+          <w:szCs w:val="24"/>
+          <w:lang w:val="en-US"/>
+        </w:rPr>
+        <w:drawing>
+          <wp:inline distT="0" distB="0" distL="0" distR="0" wp14:anchorId="587E58FA" wp14:editId="4D316753">
+            <wp:extent cx="2667000" cy="1608748"/>
+            <wp:effectExtent l="0" t="0" r="0" b="0"/>
+            <wp:docPr id="40" name="Picture 40"/>
+            <wp:cNvGraphicFramePr>
+              <a:graphicFrameLocks xmlns:a="http://schemas.openxmlformats.org/drawingml/2006/main" noChangeAspect="1"/>
+            </wp:cNvGraphicFramePr>
+            <a:graphic xmlns:a="http://schemas.openxmlformats.org/drawingml/2006/main">
+              <a:graphicData uri="http://schemas.openxmlformats.org/drawingml/2006/picture">
+                <pic:pic xmlns:pic="http://schemas.openxmlformats.org/drawingml/2006/picture">
+                  <pic:nvPicPr>
+                    <pic:cNvPr id="0" name=""/>
+                    <pic:cNvPicPr/>
+                  </pic:nvPicPr>
+                  <pic:blipFill>
+                    <a:blip r:embed="rId40"/>
+                    <a:stretch>
+                      <a:fillRect/>
+                    </a:stretch>
+                  </pic:blipFill>
+                  <pic:spPr>
+                    <a:xfrm>
+                      <a:off x="0" y="0"/>
+                      <a:ext cx="2666769" cy="1608609"/>
+                    </a:xfrm>
+                    <a:prstGeom prst="rect">
+                      <a:avLst/>
+                    </a:prstGeom>
+                  </pic:spPr>
+                </pic:pic>
+              </a:graphicData>
+            </a:graphic>
+          </wp:inline>
+        </w:drawing>
+      </w:r>
+    </w:p>
+    <w:p>
+      <w:pPr>
+        <w:pStyle w:val="ListParagraph"/>
+        <w:spacing w:after="0" w:line="360" w:lineRule="auto"/>
+        <w:ind w:left="284"/>
+        <w:rPr>
+          <w:rFonts w:ascii="Times New Roman" w:hAnsi="Times New Roman" w:cs="Times New Roman"/>
+          <w:color w:val="7F7F7F" w:themeColor="text1" w:themeTint="80"/>
+          <w:sz w:val="24"/>
+          <w:szCs w:val="24"/>
+          <w:lang w:val="en-US"/>
+        </w:rPr>
+      </w:pPr>
+    </w:p>
+    <w:p>
+      <w:pPr>
+        <w:pStyle w:val="ListParagraph"/>
+        <w:numPr>
+          <w:ilvl w:val="0"/>
+          <w:numId w:val="1"/>
+        </w:numPr>
+        <w:spacing w:after="0" w:line="276" w:lineRule="auto"/>
+        <w:ind w:left="284" w:hanging="284"/>
+        <w:rPr>
+          <w:rFonts w:ascii="Times New Roman" w:hAnsi="Times New Roman" w:cs="Times New Roman"/>
+          <w:sz w:val="24"/>
+          <w:szCs w:val="24"/>
+          <w:lang w:val="en-US"/>
+        </w:rPr>
+      </w:pPr>
+      <w:r>
+        <w:rPr>
+          <w:rFonts w:ascii="Times New Roman" w:hAnsi="Times New Roman" w:cs="Times New Roman"/>
+          <w:sz w:val="24"/>
+          <w:szCs w:val="24"/>
+          <w:lang w:val="en-US"/>
+        </w:rPr>
+        <w:t>Sprint Review</w:t>
+      </w:r>
+    </w:p>
+    <w:p>
+      <w:pPr>
+        <w:pStyle w:val="ListParagraph"/>
+        <w:spacing w:after="0" w:line="276" w:lineRule="auto"/>
+        <w:ind w:left="284"/>
+        <w:rPr>
+          <w:rFonts w:ascii="Times New Roman" w:hAnsi="Times New Roman" w:cs="Times New Roman"/>
+          <w:sz w:val="24"/>
+          <w:szCs w:val="24"/>
+          <w:lang w:val="en-US"/>
+        </w:rPr>
+      </w:pPr>
+      <w:r>
+        <w:rPr>
+          <w:rFonts w:ascii="Times New Roman" w:hAnsi="Times New Roman" w:cs="Times New Roman"/>
+          <w:sz w:val="24"/>
+          <w:szCs w:val="24"/>
+          <w:lang w:val="en-US"/>
+        </w:rPr>
+        <w:t xml:space="preserve">DOD yang </w:t>
+      </w:r>
+      <w:proofErr w:type="spellStart"/>
+      <w:r>
+        <w:rPr>
+          <w:rFonts w:ascii="Times New Roman" w:hAnsi="Times New Roman" w:cs="Times New Roman"/>
+          <w:sz w:val="24"/>
+          <w:szCs w:val="24"/>
+          <w:lang w:val="en-US"/>
+        </w:rPr>
+        <w:t>diselesaikan</w:t>
+      </w:r>
+      <w:proofErr w:type="spellEnd"/>
+      <w:r>
+        <w:rPr>
+          <w:rFonts w:ascii="Times New Roman" w:hAnsi="Times New Roman" w:cs="Times New Roman"/>
+          <w:sz w:val="24"/>
+          <w:szCs w:val="24"/>
+          <w:lang w:val="en-US"/>
+        </w:rPr>
+        <w:t xml:space="preserve"> </w:t>
+      </w:r>
+      <w:proofErr w:type="spellStart"/>
+      <w:r>
+        <w:rPr>
+          <w:rFonts w:ascii="Times New Roman" w:hAnsi="Times New Roman" w:cs="Times New Roman"/>
+          <w:sz w:val="24"/>
+          <w:szCs w:val="24"/>
+          <w:lang w:val="en-US"/>
+        </w:rPr>
+        <w:t>oleh</w:t>
+      </w:r>
+      <w:proofErr w:type="spellEnd"/>
+      <w:r>
+        <w:rPr>
+          <w:rFonts w:ascii="Times New Roman" w:hAnsi="Times New Roman" w:cs="Times New Roman"/>
+          <w:sz w:val="24"/>
+          <w:szCs w:val="24"/>
+          <w:lang w:val="en-US"/>
+        </w:rPr>
+        <w:t xml:space="preserve"> </w:t>
+      </w:r>
+      <w:proofErr w:type="spellStart"/>
+      <w:proofErr w:type="gramStart"/>
+      <w:r>
+        <w:rPr>
+          <w:rFonts w:ascii="Times New Roman" w:hAnsi="Times New Roman" w:cs="Times New Roman"/>
+          <w:sz w:val="24"/>
+          <w:szCs w:val="24"/>
+          <w:lang w:val="en-US"/>
+        </w:rPr>
+        <w:t>tim</w:t>
+      </w:r>
+      <w:proofErr w:type="spellEnd"/>
+      <w:proofErr w:type="gramEnd"/>
+      <w:r>
+        <w:rPr>
+          <w:rFonts w:ascii="Times New Roman" w:hAnsi="Times New Roman" w:cs="Times New Roman"/>
+          <w:sz w:val="24"/>
+          <w:szCs w:val="24"/>
+          <w:lang w:val="en-US"/>
+        </w:rPr>
+        <w:t xml:space="preserve"> </w:t>
+      </w:r>
+      <w:proofErr w:type="spellStart"/>
+      <w:r>
+        <w:rPr>
+          <w:rFonts w:ascii="Times New Roman" w:hAnsi="Times New Roman" w:cs="Times New Roman"/>
+          <w:sz w:val="24"/>
+          <w:szCs w:val="24"/>
+          <w:lang w:val="en-US"/>
+        </w:rPr>
+        <w:t>telah</w:t>
+      </w:r>
+      <w:proofErr w:type="spellEnd"/>
+      <w:r>
+        <w:rPr>
+          <w:rFonts w:ascii="Times New Roman" w:hAnsi="Times New Roman" w:cs="Times New Roman"/>
+          <w:sz w:val="24"/>
+          <w:szCs w:val="24"/>
+          <w:lang w:val="en-US"/>
+        </w:rPr>
+        <w:t xml:space="preserve"> </w:t>
+      </w:r>
+      <w:proofErr w:type="spellStart"/>
+      <w:r>
+        <w:rPr>
+          <w:rFonts w:ascii="Times New Roman" w:hAnsi="Times New Roman" w:cs="Times New Roman"/>
+          <w:sz w:val="24"/>
+          <w:szCs w:val="24"/>
+          <w:lang w:val="en-US"/>
+        </w:rPr>
+        <w:t>sesuai</w:t>
+      </w:r>
+      <w:proofErr w:type="spellEnd"/>
+      <w:r>
+        <w:rPr>
+          <w:rFonts w:ascii="Times New Roman" w:hAnsi="Times New Roman" w:cs="Times New Roman"/>
+          <w:sz w:val="24"/>
+          <w:szCs w:val="24"/>
+          <w:lang w:val="en-US"/>
+        </w:rPr>
+        <w:t xml:space="preserve"> </w:t>
+      </w:r>
+      <w:proofErr w:type="spellStart"/>
+      <w:r>
+        <w:rPr>
+          <w:rFonts w:ascii="Times New Roman" w:hAnsi="Times New Roman" w:cs="Times New Roman"/>
+          <w:sz w:val="24"/>
+          <w:szCs w:val="24"/>
+          <w:lang w:val="en-US"/>
+        </w:rPr>
+        <w:t>dengan</w:t>
+      </w:r>
+      <w:proofErr w:type="spellEnd"/>
+      <w:r>
+        <w:rPr>
+          <w:rFonts w:ascii="Times New Roman" w:hAnsi="Times New Roman" w:cs="Times New Roman"/>
+          <w:sz w:val="24"/>
+          <w:szCs w:val="24"/>
+          <w:lang w:val="en-US"/>
+        </w:rPr>
+        <w:t xml:space="preserve"> </w:t>
+      </w:r>
+      <w:proofErr w:type="spellStart"/>
+      <w:r>
+        <w:rPr>
+          <w:rFonts w:ascii="Times New Roman" w:hAnsi="Times New Roman" w:cs="Times New Roman"/>
+          <w:sz w:val="24"/>
+          <w:szCs w:val="24"/>
+          <w:lang w:val="en-US"/>
+        </w:rPr>
+        <w:t>keinginan</w:t>
+      </w:r>
+      <w:proofErr w:type="spellEnd"/>
+      <w:r>
+        <w:rPr>
+          <w:rFonts w:ascii="Times New Roman" w:hAnsi="Times New Roman" w:cs="Times New Roman"/>
+          <w:sz w:val="24"/>
+          <w:szCs w:val="24"/>
+          <w:lang w:val="en-US"/>
+        </w:rPr>
+        <w:t xml:space="preserve"> PO. Status In-Progress </w:t>
+      </w:r>
+      <w:proofErr w:type="spellStart"/>
+      <w:r>
+        <w:rPr>
+          <w:rFonts w:ascii="Times New Roman" w:hAnsi="Times New Roman" w:cs="Times New Roman"/>
+          <w:sz w:val="24"/>
+          <w:szCs w:val="24"/>
+          <w:lang w:val="en-US"/>
+        </w:rPr>
+        <w:t>telah</w:t>
+      </w:r>
+      <w:proofErr w:type="spellEnd"/>
+      <w:r>
+        <w:rPr>
+          <w:rFonts w:ascii="Times New Roman" w:hAnsi="Times New Roman" w:cs="Times New Roman"/>
+          <w:sz w:val="24"/>
+          <w:szCs w:val="24"/>
+          <w:lang w:val="en-US"/>
+        </w:rPr>
+        <w:t xml:space="preserve"> </w:t>
+      </w:r>
+      <w:proofErr w:type="spellStart"/>
+      <w:r>
+        <w:rPr>
+          <w:rFonts w:ascii="Times New Roman" w:hAnsi="Times New Roman" w:cs="Times New Roman"/>
+          <w:sz w:val="24"/>
+          <w:szCs w:val="24"/>
+          <w:lang w:val="en-US"/>
+        </w:rPr>
+        <w:t>diubah</w:t>
+      </w:r>
+      <w:proofErr w:type="spellEnd"/>
+      <w:r>
+        <w:rPr>
+          <w:rFonts w:ascii="Times New Roman" w:hAnsi="Times New Roman" w:cs="Times New Roman"/>
+          <w:sz w:val="24"/>
+          <w:szCs w:val="24"/>
+          <w:lang w:val="en-US"/>
+        </w:rPr>
+        <w:t xml:space="preserve"> </w:t>
+      </w:r>
+      <w:proofErr w:type="spellStart"/>
+      <w:r>
+        <w:rPr>
+          <w:rFonts w:ascii="Times New Roman" w:hAnsi="Times New Roman" w:cs="Times New Roman"/>
+          <w:sz w:val="24"/>
+          <w:szCs w:val="24"/>
+          <w:lang w:val="en-US"/>
+        </w:rPr>
+        <w:t>menjadi</w:t>
+      </w:r>
+      <w:proofErr w:type="spellEnd"/>
+      <w:r>
+        <w:rPr>
+          <w:rFonts w:ascii="Times New Roman" w:hAnsi="Times New Roman" w:cs="Times New Roman"/>
+          <w:sz w:val="24"/>
+          <w:szCs w:val="24"/>
+          <w:lang w:val="en-US"/>
+        </w:rPr>
+        <w:t xml:space="preserve"> status </w:t>
+      </w:r>
+      <w:proofErr w:type="gramStart"/>
+      <w:r>
+        <w:rPr>
+          <w:rFonts w:ascii="Times New Roman" w:hAnsi="Times New Roman" w:cs="Times New Roman"/>
+          <w:sz w:val="24"/>
+          <w:szCs w:val="24"/>
+          <w:lang w:val="en-US"/>
+        </w:rPr>
+        <w:t>Done</w:t>
+      </w:r>
+      <w:proofErr w:type="gramEnd"/>
+      <w:r>
+        <w:rPr>
+          <w:rFonts w:ascii="Times New Roman" w:hAnsi="Times New Roman" w:cs="Times New Roman"/>
+          <w:sz w:val="24"/>
+          <w:szCs w:val="24"/>
+          <w:lang w:val="en-US"/>
+        </w:rPr>
+        <w:t xml:space="preserve"> </w:t>
+      </w:r>
+      <w:proofErr w:type="spellStart"/>
+      <w:r>
+        <w:rPr>
+          <w:rFonts w:ascii="Times New Roman" w:hAnsi="Times New Roman" w:cs="Times New Roman"/>
+          <w:sz w:val="24"/>
+          <w:szCs w:val="24"/>
+          <w:lang w:val="en-US"/>
+        </w:rPr>
+        <w:t>pada</w:t>
+      </w:r>
+      <w:proofErr w:type="spellEnd"/>
+      <w:r>
+        <w:rPr>
+          <w:rFonts w:ascii="Times New Roman" w:hAnsi="Times New Roman" w:cs="Times New Roman"/>
+          <w:sz w:val="24"/>
+          <w:szCs w:val="24"/>
+          <w:lang w:val="en-US"/>
+        </w:rPr>
+        <w:t xml:space="preserve"> Product Backlog List.</w:t>
+      </w:r>
+    </w:p>
+    <w:p>
+      <w:pPr>
+        <w:pStyle w:val="ListParagraph"/>
+        <w:spacing w:after="0" w:line="276" w:lineRule="auto"/>
+        <w:ind w:left="284"/>
+        <w:rPr>
+          <w:rFonts w:ascii="Times New Roman" w:hAnsi="Times New Roman" w:cs="Times New Roman"/>
+          <w:sz w:val="24"/>
+          <w:szCs w:val="24"/>
+          <w:lang w:val="en-US"/>
+        </w:rPr>
+      </w:pPr>
+      <w:r>
+        <w:rPr>
+          <w:rFonts w:ascii="Times New Roman" w:hAnsi="Times New Roman" w:cs="Times New Roman"/>
+          <w:sz w:val="24"/>
+          <w:szCs w:val="24"/>
+          <w:lang w:val="en-US"/>
+        </w:rPr>
+        <w:t xml:space="preserve">Post yang </w:t>
+      </w:r>
+      <w:proofErr w:type="spellStart"/>
+      <w:r>
+        <w:rPr>
+          <w:rFonts w:ascii="Times New Roman" w:hAnsi="Times New Roman" w:cs="Times New Roman"/>
+          <w:sz w:val="24"/>
+          <w:szCs w:val="24"/>
+          <w:lang w:val="en-US"/>
+        </w:rPr>
+        <w:t>telah</w:t>
+      </w:r>
+      <w:proofErr w:type="spellEnd"/>
+      <w:r>
+        <w:rPr>
+          <w:rFonts w:ascii="Times New Roman" w:hAnsi="Times New Roman" w:cs="Times New Roman"/>
+          <w:sz w:val="24"/>
+          <w:szCs w:val="24"/>
+          <w:lang w:val="en-US"/>
+        </w:rPr>
+        <w:t xml:space="preserve"> </w:t>
+      </w:r>
+      <w:proofErr w:type="spellStart"/>
+      <w:r>
+        <w:rPr>
+          <w:rFonts w:ascii="Times New Roman" w:hAnsi="Times New Roman" w:cs="Times New Roman"/>
+          <w:sz w:val="24"/>
+          <w:szCs w:val="24"/>
+          <w:lang w:val="en-US"/>
+        </w:rPr>
+        <w:t>dilaku</w:t>
+      </w:r>
+      <w:r>
+        <w:rPr>
+          <w:rFonts w:ascii="Times New Roman" w:hAnsi="Times New Roman" w:cs="Times New Roman"/>
+          <w:sz w:val="24"/>
+          <w:szCs w:val="24"/>
+          <w:lang w:val="en-US"/>
+        </w:rPr>
+        <w:t>kan</w:t>
+      </w:r>
+      <w:proofErr w:type="spellEnd"/>
+      <w:r>
+        <w:rPr>
+          <w:rFonts w:ascii="Times New Roman" w:hAnsi="Times New Roman" w:cs="Times New Roman"/>
+          <w:sz w:val="24"/>
+          <w:szCs w:val="24"/>
+          <w:lang w:val="en-US"/>
+        </w:rPr>
+        <w:t xml:space="preserve"> di GIT </w:t>
+      </w:r>
+      <w:proofErr w:type="spellStart"/>
+      <w:r>
+        <w:rPr>
+          <w:rFonts w:ascii="Times New Roman" w:hAnsi="Times New Roman" w:cs="Times New Roman"/>
+          <w:sz w:val="24"/>
+          <w:szCs w:val="24"/>
+          <w:lang w:val="en-US"/>
+        </w:rPr>
+        <w:t>selama</w:t>
+      </w:r>
+      <w:proofErr w:type="spellEnd"/>
+      <w:r>
+        <w:rPr>
+          <w:rFonts w:ascii="Times New Roman" w:hAnsi="Times New Roman" w:cs="Times New Roman"/>
+          <w:sz w:val="24"/>
+          <w:szCs w:val="24"/>
+          <w:lang w:val="en-US"/>
+        </w:rPr>
+        <w:t xml:space="preserve"> sprint </w:t>
+      </w:r>
+      <w:proofErr w:type="spellStart"/>
+      <w:r>
+        <w:rPr>
+          <w:rFonts w:ascii="Times New Roman" w:hAnsi="Times New Roman" w:cs="Times New Roman"/>
+          <w:sz w:val="24"/>
+          <w:szCs w:val="24"/>
+          <w:lang w:val="en-US"/>
+        </w:rPr>
+        <w:t>kedua</w:t>
+      </w:r>
+      <w:proofErr w:type="spellEnd"/>
+      <w:r>
+        <w:rPr>
+          <w:rFonts w:ascii="Times New Roman" w:hAnsi="Times New Roman" w:cs="Times New Roman"/>
+          <w:sz w:val="24"/>
+          <w:szCs w:val="24"/>
+          <w:lang w:val="en-US"/>
+        </w:rPr>
+        <w:t xml:space="preserve"> </w:t>
+      </w:r>
+      <w:proofErr w:type="spellStart"/>
+      <w:proofErr w:type="gramStart"/>
+      <w:r>
+        <w:rPr>
+          <w:rFonts w:ascii="Times New Roman" w:hAnsi="Times New Roman" w:cs="Times New Roman"/>
+          <w:sz w:val="24"/>
+          <w:szCs w:val="24"/>
+          <w:lang w:val="en-US"/>
+        </w:rPr>
+        <w:t>ini</w:t>
+      </w:r>
+      <w:proofErr w:type="spellEnd"/>
+      <w:r>
+        <w:rPr>
+          <w:rFonts w:ascii="Times New Roman" w:hAnsi="Times New Roman" w:cs="Times New Roman"/>
+          <w:sz w:val="24"/>
+          <w:szCs w:val="24"/>
+          <w:lang w:val="en-US"/>
+        </w:rPr>
+        <w:t xml:space="preserve"> :</w:t>
+      </w:r>
+      <w:proofErr w:type="gramEnd"/>
+    </w:p>
+    <w:p>
+      <w:pPr>
+        <w:pStyle w:val="ListParagraph"/>
+        <w:spacing w:after="0" w:line="276" w:lineRule="auto"/>
+        <w:ind w:left="284"/>
+        <w:rPr>
+          <w:rFonts w:ascii="Times New Roman" w:hAnsi="Times New Roman" w:cs="Times New Roman"/>
+          <w:sz w:val="24"/>
+          <w:szCs w:val="24"/>
+          <w:lang w:val="en-US"/>
+        </w:rPr>
+      </w:pPr>
+      <w:bookmarkStart w:id="1" w:name="_GoBack"/>
+      <w:r>
+        <w:rPr>
+          <w:rFonts w:ascii="Times New Roman" w:hAnsi="Times New Roman" w:cs="Times New Roman"/>
+          <w:sz w:val="24"/>
+          <w:szCs w:val="24"/>
+          <w:lang w:val="en-US"/>
+        </w:rPr>
+        <w:lastRenderedPageBreak/>
+        <w:drawing>
+          <wp:inline distT="0" distB="0" distL="0" distR="0" wp14:anchorId="560EBC53" wp14:editId="61CBED3B">
+            <wp:extent cx="3190875" cy="2051910"/>
+            <wp:effectExtent l="0" t="0" r="0" b="5715"/>
+            <wp:docPr id="41" name="Picture 41"/>
+            <wp:cNvGraphicFramePr>
+              <a:graphicFrameLocks xmlns:a="http://schemas.openxmlformats.org/drawingml/2006/main" noChangeAspect="1"/>
+            </wp:cNvGraphicFramePr>
+            <a:graphic xmlns:a="http://schemas.openxmlformats.org/drawingml/2006/main">
+              <a:graphicData uri="http://schemas.openxmlformats.org/drawingml/2006/picture">
+                <pic:pic xmlns:pic="http://schemas.openxmlformats.org/drawingml/2006/picture">
+                  <pic:nvPicPr>
+                    <pic:cNvPr id="0" name=""/>
+                    <pic:cNvPicPr/>
+                  </pic:nvPicPr>
+                  <pic:blipFill>
+                    <a:blip r:embed="rId41"/>
+                    <a:stretch>
+                      <a:fillRect/>
+                    </a:stretch>
+                  </pic:blipFill>
+                  <pic:spPr>
+                    <a:xfrm>
+                      <a:off x="0" y="0"/>
+                      <a:ext cx="3190446" cy="2051634"/>
+                    </a:xfrm>
+                    <a:prstGeom prst="rect">
+                      <a:avLst/>
+                    </a:prstGeom>
+                  </pic:spPr>
+                </pic:pic>
+              </a:graphicData>
+            </a:graphic>
+          </wp:inline>
+        </w:drawing>
+      </w:r>
+      <w:bookmarkEnd w:id="1"/>
+    </w:p>
+    <w:p>
+      <w:pPr>
+        <w:pStyle w:val="ListParagraph"/>
+        <w:spacing w:after="0" w:line="276" w:lineRule="auto"/>
+        <w:ind w:left="284"/>
+        <w:rPr>
+          <w:rFonts w:ascii="Times New Roman" w:hAnsi="Times New Roman" w:cs="Times New Roman"/>
+          <w:sz w:val="24"/>
+          <w:szCs w:val="24"/>
+          <w:lang w:val="en-US"/>
+        </w:rPr>
+      </w:pPr>
+    </w:p>
+    <w:p>
+      <w:pPr>
+        <w:pStyle w:val="ListParagraph"/>
+        <w:numPr>
+          <w:ilvl w:val="0"/>
+          <w:numId w:val="1"/>
+        </w:numPr>
+        <w:spacing w:after="0" w:line="276" w:lineRule="auto"/>
+        <w:ind w:left="284" w:hanging="284"/>
+        <w:rPr>
+          <w:rFonts w:ascii="Times New Roman" w:hAnsi="Times New Roman" w:cs="Times New Roman"/>
+          <w:sz w:val="24"/>
+          <w:szCs w:val="24"/>
+          <w:lang w:val="en-US"/>
+        </w:rPr>
+      </w:pPr>
+      <w:r>
+        <w:rPr>
+          <w:rFonts w:ascii="Times New Roman" w:hAnsi="Times New Roman" w:cs="Times New Roman"/>
+          <w:sz w:val="24"/>
+          <w:szCs w:val="24"/>
+          <w:lang w:val="en-US"/>
+        </w:rPr>
+        <w:t xml:space="preserve">Sprint </w:t>
+      </w:r>
+      <w:proofErr w:type="spellStart"/>
+      <w:r>
+        <w:rPr>
+          <w:rFonts w:ascii="Times New Roman" w:hAnsi="Times New Roman" w:cs="Times New Roman"/>
+          <w:sz w:val="24"/>
+          <w:szCs w:val="24"/>
+          <w:lang w:val="en-US"/>
+        </w:rPr>
+        <w:t>Resprotective</w:t>
+      </w:r>
+      <w:proofErr w:type="spellEnd"/>
+    </w:p>
+    <w:p>
+      <w:pPr>
+        <w:pStyle w:val="ListParagraph"/>
+        <w:numPr>
+          <w:ilvl w:val="0"/>
+          <w:numId w:val="5"/>
+        </w:numPr>
+        <w:spacing w:after="0" w:line="276" w:lineRule="auto"/>
+        <w:rPr>
+          <w:rFonts w:ascii="Times New Roman" w:hAnsi="Times New Roman" w:cs="Times New Roman"/>
+          <w:sz w:val="24"/>
+          <w:szCs w:val="24"/>
+          <w:lang w:val="en-US"/>
+        </w:rPr>
+      </w:pPr>
+      <w:r>
+        <w:rPr>
+          <w:rFonts w:ascii="Times New Roman" w:hAnsi="Times New Roman" w:cs="Times New Roman"/>
+          <w:sz w:val="24"/>
+          <w:szCs w:val="24"/>
+          <w:lang w:val="en-US"/>
+        </w:rPr>
+        <w:t xml:space="preserve">Hal yang </w:t>
+      </w:r>
+      <w:proofErr w:type="spellStart"/>
+      <w:r>
+        <w:rPr>
+          <w:rFonts w:ascii="Times New Roman" w:hAnsi="Times New Roman" w:cs="Times New Roman"/>
+          <w:sz w:val="24"/>
+          <w:szCs w:val="24"/>
+          <w:lang w:val="en-US"/>
+        </w:rPr>
+        <w:t>perlu</w:t>
+      </w:r>
+      <w:proofErr w:type="spellEnd"/>
+      <w:r>
+        <w:rPr>
+          <w:rFonts w:ascii="Times New Roman" w:hAnsi="Times New Roman" w:cs="Times New Roman"/>
+          <w:sz w:val="24"/>
+          <w:szCs w:val="24"/>
+          <w:lang w:val="en-US"/>
+        </w:rPr>
+        <w:t xml:space="preserve"> </w:t>
+      </w:r>
+      <w:proofErr w:type="spellStart"/>
+      <w:r>
+        <w:rPr>
+          <w:rFonts w:ascii="Times New Roman" w:hAnsi="Times New Roman" w:cs="Times New Roman"/>
+          <w:sz w:val="24"/>
+          <w:szCs w:val="24"/>
+          <w:lang w:val="en-US"/>
+        </w:rPr>
+        <w:t>dikurangi</w:t>
+      </w:r>
+      <w:proofErr w:type="spellEnd"/>
+      <w:r>
+        <w:rPr>
+          <w:rFonts w:ascii="Times New Roman" w:hAnsi="Times New Roman" w:cs="Times New Roman"/>
+          <w:sz w:val="24"/>
+          <w:szCs w:val="24"/>
+          <w:lang w:val="en-US"/>
+        </w:rPr>
+        <w:t xml:space="preserve"> : </w:t>
+      </w:r>
+      <w:proofErr w:type="spellStart"/>
+      <w:r>
+        <w:rPr>
+          <w:rFonts w:ascii="Times New Roman" w:hAnsi="Times New Roman" w:cs="Times New Roman"/>
+          <w:sz w:val="24"/>
+          <w:szCs w:val="24"/>
+          <w:lang w:val="en-US"/>
+        </w:rPr>
+        <w:t>tidak</w:t>
+      </w:r>
+      <w:proofErr w:type="spellEnd"/>
+      <w:r>
+        <w:rPr>
+          <w:rFonts w:ascii="Times New Roman" w:hAnsi="Times New Roman" w:cs="Times New Roman"/>
+          <w:sz w:val="24"/>
+          <w:szCs w:val="24"/>
+          <w:lang w:val="en-US"/>
+        </w:rPr>
+        <w:t xml:space="preserve"> </w:t>
+      </w:r>
+      <w:proofErr w:type="spellStart"/>
+      <w:r>
+        <w:rPr>
+          <w:rFonts w:ascii="Times New Roman" w:hAnsi="Times New Roman" w:cs="Times New Roman"/>
+          <w:sz w:val="24"/>
+          <w:szCs w:val="24"/>
+          <w:lang w:val="en-US"/>
+        </w:rPr>
+        <w:t>ada</w:t>
+      </w:r>
+      <w:proofErr w:type="spellEnd"/>
+    </w:p>
+    <w:p>
+      <w:pPr>
+        <w:pStyle w:val="ListParagraph"/>
+        <w:numPr>
+          <w:ilvl w:val="0"/>
+          <w:numId w:val="5"/>
+        </w:numPr>
+        <w:spacing w:after="0" w:line="276" w:lineRule="auto"/>
+        <w:rPr>
+          <w:rFonts w:ascii="Times New Roman" w:hAnsi="Times New Roman" w:cs="Times New Roman"/>
+          <w:sz w:val="24"/>
+          <w:szCs w:val="24"/>
+          <w:lang w:val="en-US"/>
+        </w:rPr>
+      </w:pPr>
+      <w:r>
+        <w:rPr>
+          <w:rFonts w:ascii="Times New Roman" w:hAnsi="Times New Roman" w:cs="Times New Roman"/>
+          <w:sz w:val="24"/>
+          <w:szCs w:val="24"/>
+          <w:lang w:val="en-US"/>
+        </w:rPr>
+        <w:t xml:space="preserve">Hal yang </w:t>
+      </w:r>
+      <w:proofErr w:type="spellStart"/>
+      <w:r>
+        <w:rPr>
+          <w:rFonts w:ascii="Times New Roman" w:hAnsi="Times New Roman" w:cs="Times New Roman"/>
+          <w:sz w:val="24"/>
+          <w:szCs w:val="24"/>
+          <w:lang w:val="en-US"/>
+        </w:rPr>
+        <w:t>perlu</w:t>
+      </w:r>
+      <w:proofErr w:type="spellEnd"/>
+      <w:r>
+        <w:rPr>
+          <w:rFonts w:ascii="Times New Roman" w:hAnsi="Times New Roman" w:cs="Times New Roman"/>
+          <w:sz w:val="24"/>
+          <w:szCs w:val="24"/>
+          <w:lang w:val="en-US"/>
+        </w:rPr>
+        <w:t xml:space="preserve"> </w:t>
+      </w:r>
+      <w:proofErr w:type="spellStart"/>
+      <w:r>
+        <w:rPr>
+          <w:rFonts w:ascii="Times New Roman" w:hAnsi="Times New Roman" w:cs="Times New Roman"/>
+          <w:sz w:val="24"/>
+          <w:szCs w:val="24"/>
+          <w:lang w:val="en-US"/>
+        </w:rPr>
+        <w:t>ditambahkan</w:t>
+      </w:r>
+      <w:proofErr w:type="spellEnd"/>
+      <w:r>
+        <w:rPr>
+          <w:rFonts w:ascii="Times New Roman" w:hAnsi="Times New Roman" w:cs="Times New Roman"/>
+          <w:sz w:val="24"/>
+          <w:szCs w:val="24"/>
+          <w:lang w:val="en-US"/>
+        </w:rPr>
+        <w:t xml:space="preserve"> : </w:t>
+      </w:r>
+      <w:proofErr w:type="spellStart"/>
+      <w:r>
+        <w:rPr>
+          <w:rFonts w:ascii="Times New Roman" w:hAnsi="Times New Roman" w:cs="Times New Roman"/>
+          <w:sz w:val="24"/>
+          <w:szCs w:val="24"/>
+          <w:lang w:val="en-US"/>
+        </w:rPr>
+        <w:t>tidak</w:t>
+      </w:r>
+      <w:proofErr w:type="spellEnd"/>
+      <w:r>
+        <w:rPr>
+          <w:rFonts w:ascii="Times New Roman" w:hAnsi="Times New Roman" w:cs="Times New Roman"/>
+          <w:sz w:val="24"/>
+          <w:szCs w:val="24"/>
+          <w:lang w:val="en-US"/>
+        </w:rPr>
+        <w:t xml:space="preserve"> </w:t>
+      </w:r>
+      <w:proofErr w:type="spellStart"/>
+      <w:r>
+        <w:rPr>
+          <w:rFonts w:ascii="Times New Roman" w:hAnsi="Times New Roman" w:cs="Times New Roman"/>
+          <w:sz w:val="24"/>
+          <w:szCs w:val="24"/>
+          <w:lang w:val="en-US"/>
+        </w:rPr>
+        <w:t>ada</w:t>
+      </w:r>
+      <w:proofErr w:type="spellEnd"/>
+    </w:p>
+    <w:p>
+      <w:pPr>
+        <w:pStyle w:val="ListParagraph"/>
+        <w:numPr>
+          <w:ilvl w:val="0"/>
+          <w:numId w:val="5"/>
+        </w:numPr>
+        <w:spacing w:after="0" w:line="276" w:lineRule="auto"/>
+        <w:rPr>
+          <w:rFonts w:ascii="Times New Roman" w:hAnsi="Times New Roman" w:cs="Times New Roman"/>
+          <w:sz w:val="24"/>
+          <w:szCs w:val="24"/>
+          <w:lang w:val="en-US"/>
+        </w:rPr>
+      </w:pPr>
+      <w:r>
+        <w:rPr>
+          <w:rFonts w:ascii="Times New Roman" w:hAnsi="Times New Roman" w:cs="Times New Roman"/>
+          <w:sz w:val="24"/>
+          <w:szCs w:val="24"/>
+          <w:lang w:val="en-US"/>
+        </w:rPr>
+        <w:t xml:space="preserve">Hal yang </w:t>
+      </w:r>
+      <w:proofErr w:type="spellStart"/>
+      <w:r>
+        <w:rPr>
+          <w:rFonts w:ascii="Times New Roman" w:hAnsi="Times New Roman" w:cs="Times New Roman"/>
+          <w:sz w:val="24"/>
+          <w:szCs w:val="24"/>
+          <w:lang w:val="en-US"/>
+        </w:rPr>
+        <w:t>perlu</w:t>
+      </w:r>
+      <w:proofErr w:type="spellEnd"/>
+      <w:r>
+        <w:rPr>
+          <w:rFonts w:ascii="Times New Roman" w:hAnsi="Times New Roman" w:cs="Times New Roman"/>
+          <w:sz w:val="24"/>
+          <w:szCs w:val="24"/>
+          <w:lang w:val="en-US"/>
+        </w:rPr>
+        <w:t xml:space="preserve"> </w:t>
+      </w:r>
+      <w:proofErr w:type="spellStart"/>
+      <w:r>
+        <w:rPr>
+          <w:rFonts w:ascii="Times New Roman" w:hAnsi="Times New Roman" w:cs="Times New Roman"/>
+          <w:sz w:val="24"/>
+          <w:szCs w:val="24"/>
+          <w:lang w:val="en-US"/>
+        </w:rPr>
+        <w:t>ditingkatkan</w:t>
+      </w:r>
+      <w:proofErr w:type="spellEnd"/>
+      <w:r>
+        <w:rPr>
+          <w:rFonts w:ascii="Times New Roman" w:hAnsi="Times New Roman" w:cs="Times New Roman"/>
+          <w:sz w:val="24"/>
+          <w:szCs w:val="24"/>
+          <w:lang w:val="en-US"/>
+        </w:rPr>
+        <w:t xml:space="preserve"> : </w:t>
+      </w:r>
+      <w:proofErr w:type="spellStart"/>
+      <w:r>
+        <w:rPr>
+          <w:rFonts w:ascii="Times New Roman" w:hAnsi="Times New Roman" w:cs="Times New Roman"/>
+          <w:sz w:val="24"/>
+          <w:szCs w:val="24"/>
+          <w:lang w:val="en-US"/>
+        </w:rPr>
+        <w:t>tidak</w:t>
+      </w:r>
+      <w:proofErr w:type="spellEnd"/>
+      <w:r>
+        <w:rPr>
+          <w:rFonts w:ascii="Times New Roman" w:hAnsi="Times New Roman" w:cs="Times New Roman"/>
+          <w:sz w:val="24"/>
+          <w:szCs w:val="24"/>
+          <w:lang w:val="en-US"/>
+        </w:rPr>
+        <w:t xml:space="preserve"> </w:t>
+      </w:r>
+      <w:proofErr w:type="spellStart"/>
+      <w:r>
+        <w:rPr>
+          <w:rFonts w:ascii="Times New Roman" w:hAnsi="Times New Roman" w:cs="Times New Roman"/>
+          <w:sz w:val="24"/>
+          <w:szCs w:val="24"/>
+          <w:lang w:val="en-US"/>
+        </w:rPr>
+        <w:t>ada</w:t>
+      </w:r>
+      <w:proofErr w:type="spellEnd"/>
+    </w:p>
+    <w:p>
+      <w:pPr>
+        <w:pStyle w:val="ListParagraph"/>
+        <w:numPr>
+          <w:ilvl w:val="0"/>
+          <w:numId w:val="5"/>
+        </w:numPr>
+        <w:spacing w:after="0" w:line="276" w:lineRule="auto"/>
+        <w:rPr>
+          <w:rFonts w:ascii="Times New Roman" w:hAnsi="Times New Roman" w:cs="Times New Roman"/>
+          <w:sz w:val="24"/>
+          <w:szCs w:val="24"/>
+          <w:lang w:val="en-US"/>
+        </w:rPr>
+      </w:pPr>
+      <w:r>
+        <w:rPr>
+          <w:rFonts w:ascii="Times New Roman" w:hAnsi="Times New Roman" w:cs="Times New Roman"/>
+          <w:sz w:val="24"/>
+          <w:szCs w:val="24"/>
+          <w:lang w:val="en-US"/>
+        </w:rPr>
+        <w:t xml:space="preserve">Hal yang </w:t>
+      </w:r>
+      <w:proofErr w:type="spellStart"/>
+      <w:r>
+        <w:rPr>
+          <w:rFonts w:ascii="Times New Roman" w:hAnsi="Times New Roman" w:cs="Times New Roman"/>
+          <w:sz w:val="24"/>
+          <w:szCs w:val="24"/>
+          <w:lang w:val="en-US"/>
+        </w:rPr>
+        <w:t>perlu</w:t>
+      </w:r>
+      <w:proofErr w:type="spellEnd"/>
+      <w:r>
+        <w:rPr>
+          <w:rFonts w:ascii="Times New Roman" w:hAnsi="Times New Roman" w:cs="Times New Roman"/>
+          <w:sz w:val="24"/>
+          <w:szCs w:val="24"/>
+          <w:lang w:val="en-US"/>
+        </w:rPr>
+        <w:t xml:space="preserve"> </w:t>
+      </w:r>
+      <w:proofErr w:type="spellStart"/>
+      <w:proofErr w:type="gramStart"/>
+      <w:r>
+        <w:rPr>
+          <w:rFonts w:ascii="Times New Roman" w:hAnsi="Times New Roman" w:cs="Times New Roman"/>
+          <w:sz w:val="24"/>
+          <w:szCs w:val="24"/>
+          <w:lang w:val="en-US"/>
+        </w:rPr>
+        <w:t>dipertahankan</w:t>
+      </w:r>
+      <w:proofErr w:type="spellEnd"/>
+      <w:r>
+        <w:rPr>
+          <w:rFonts w:ascii="Times New Roman" w:hAnsi="Times New Roman" w:cs="Times New Roman"/>
+          <w:sz w:val="24"/>
+          <w:szCs w:val="24"/>
+          <w:lang w:val="en-US"/>
+        </w:rPr>
+        <w:t xml:space="preserve"> :</w:t>
+      </w:r>
+      <w:proofErr w:type="gramEnd"/>
+      <w:r>
+        <w:rPr>
+          <w:rFonts w:ascii="Times New Roman" w:hAnsi="Times New Roman" w:cs="Times New Roman"/>
+          <w:sz w:val="24"/>
+          <w:szCs w:val="24"/>
+          <w:lang w:val="en-US"/>
+        </w:rPr>
+        <w:t xml:space="preserve"> </w:t>
+      </w:r>
+      <w:proofErr w:type="spellStart"/>
+      <w:r>
+        <w:rPr>
+          <w:rFonts w:ascii="Times New Roman" w:hAnsi="Times New Roman" w:cs="Times New Roman"/>
+          <w:sz w:val="24"/>
+          <w:szCs w:val="24"/>
+          <w:lang w:val="en-US"/>
+        </w:rPr>
+        <w:t>konten</w:t>
+      </w:r>
+      <w:proofErr w:type="spellEnd"/>
+      <w:r>
+        <w:rPr>
+          <w:rFonts w:ascii="Times New Roman" w:hAnsi="Times New Roman" w:cs="Times New Roman"/>
+          <w:sz w:val="24"/>
+          <w:szCs w:val="24"/>
+          <w:lang w:val="en-US"/>
+        </w:rPr>
+        <w:t xml:space="preserve"> </w:t>
+      </w:r>
+      <w:proofErr w:type="spellStart"/>
+      <w:r>
+        <w:rPr>
+          <w:rFonts w:ascii="Times New Roman" w:hAnsi="Times New Roman" w:cs="Times New Roman"/>
+          <w:sz w:val="24"/>
+          <w:szCs w:val="24"/>
+          <w:lang w:val="en-US"/>
+        </w:rPr>
+        <w:t>dan</w:t>
+      </w:r>
+      <w:proofErr w:type="spellEnd"/>
+      <w:r>
+        <w:rPr>
+          <w:rFonts w:ascii="Times New Roman" w:hAnsi="Times New Roman" w:cs="Times New Roman"/>
+          <w:sz w:val="24"/>
+          <w:szCs w:val="24"/>
+          <w:lang w:val="en-US"/>
+        </w:rPr>
+        <w:t xml:space="preserve"> design </w:t>
+      </w:r>
+      <w:proofErr w:type="spellStart"/>
+      <w:r>
+        <w:rPr>
+          <w:rFonts w:ascii="Times New Roman" w:hAnsi="Times New Roman" w:cs="Times New Roman"/>
+          <w:sz w:val="24"/>
+          <w:szCs w:val="24"/>
+          <w:lang w:val="en-US"/>
+        </w:rPr>
+        <w:t>harus</w:t>
+      </w:r>
+      <w:proofErr w:type="spellEnd"/>
+      <w:r>
+        <w:rPr>
+          <w:rFonts w:ascii="Times New Roman" w:hAnsi="Times New Roman" w:cs="Times New Roman"/>
+          <w:sz w:val="24"/>
+          <w:szCs w:val="24"/>
+          <w:lang w:val="en-US"/>
+        </w:rPr>
+        <w:t xml:space="preserve"> </w:t>
+      </w:r>
+      <w:proofErr w:type="spellStart"/>
+      <w:r>
+        <w:rPr>
+          <w:rFonts w:ascii="Times New Roman" w:hAnsi="Times New Roman" w:cs="Times New Roman"/>
+          <w:sz w:val="24"/>
+          <w:szCs w:val="24"/>
+          <w:lang w:val="en-US"/>
+        </w:rPr>
+        <w:t>tetap</w:t>
+      </w:r>
+      <w:proofErr w:type="spellEnd"/>
+      <w:r>
+        <w:rPr>
+          <w:rFonts w:ascii="Times New Roman" w:hAnsi="Times New Roman" w:cs="Times New Roman"/>
+          <w:sz w:val="24"/>
+          <w:szCs w:val="24"/>
+          <w:lang w:val="en-US"/>
+        </w:rPr>
+        <w:t xml:space="preserve"> </w:t>
+      </w:r>
+      <w:proofErr w:type="spellStart"/>
+      <w:r>
+        <w:rPr>
+          <w:rFonts w:ascii="Times New Roman" w:hAnsi="Times New Roman" w:cs="Times New Roman"/>
+          <w:sz w:val="24"/>
+          <w:szCs w:val="24"/>
+          <w:lang w:val="en-US"/>
+        </w:rPr>
+        <w:t>sama</w:t>
+      </w:r>
+      <w:proofErr w:type="spellEnd"/>
+      <w:r>
+        <w:rPr>
+          <w:rFonts w:ascii="Times New Roman" w:hAnsi="Times New Roman" w:cs="Times New Roman"/>
+          <w:sz w:val="24"/>
+          <w:szCs w:val="24"/>
+          <w:lang w:val="en-US"/>
+        </w:rPr>
+        <w:t xml:space="preserve"> agar slide </w:t>
+      </w:r>
+      <w:proofErr w:type="spellStart"/>
+      <w:r>
+        <w:rPr>
+          <w:rFonts w:ascii="Times New Roman" w:hAnsi="Times New Roman" w:cs="Times New Roman"/>
+          <w:sz w:val="24"/>
+          <w:szCs w:val="24"/>
+          <w:lang w:val="en-US"/>
+        </w:rPr>
+        <w:t>lebih</w:t>
+      </w:r>
+      <w:proofErr w:type="spellEnd"/>
+      <w:r>
+        <w:rPr>
+          <w:rFonts w:ascii="Times New Roman" w:hAnsi="Times New Roman" w:cs="Times New Roman"/>
+          <w:sz w:val="24"/>
+          <w:szCs w:val="24"/>
+          <w:lang w:val="en-US"/>
+        </w:rPr>
+        <w:t xml:space="preserve"> </w:t>
+      </w:r>
+      <w:proofErr w:type="spellStart"/>
+      <w:r>
+        <w:rPr>
+          <w:rFonts w:ascii="Times New Roman" w:hAnsi="Times New Roman" w:cs="Times New Roman"/>
+          <w:sz w:val="24"/>
+          <w:szCs w:val="24"/>
+          <w:lang w:val="en-US"/>
+        </w:rPr>
+        <w:t>terlihat</w:t>
+      </w:r>
+      <w:proofErr w:type="spellEnd"/>
+      <w:r>
+        <w:rPr>
+          <w:rFonts w:ascii="Times New Roman" w:hAnsi="Times New Roman" w:cs="Times New Roman"/>
+          <w:sz w:val="24"/>
+          <w:szCs w:val="24"/>
+          <w:lang w:val="en-US"/>
+        </w:rPr>
+        <w:t xml:space="preserve"> </w:t>
+      </w:r>
+      <w:proofErr w:type="spellStart"/>
+      <w:r>
+        <w:rPr>
+          <w:rFonts w:ascii="Times New Roman" w:hAnsi="Times New Roman" w:cs="Times New Roman"/>
+          <w:sz w:val="24"/>
+          <w:szCs w:val="24"/>
+          <w:lang w:val="en-US"/>
+        </w:rPr>
+        <w:t>konsisten</w:t>
+      </w:r>
+      <w:proofErr w:type="spellEnd"/>
+      <w:r>
+        <w:rPr>
+          <w:rFonts w:ascii="Times New Roman" w:hAnsi="Times New Roman" w:cs="Times New Roman"/>
+          <w:sz w:val="24"/>
+          <w:szCs w:val="24"/>
+          <w:lang w:val="en-US"/>
+        </w:rPr>
+        <w:t>.</w:t>
+      </w:r>
     </w:p>
     <w:p>
       <w:pPr>
@@ -20280,7 +23539,7 @@
   <a:extraClrSchemeLst/>
   <a:extLst>
     <a:ext uri="{05A4C25C-085E-4340-85A3-A5531E510DB2}">
-      <thm15:themeFamily xmlns="" xmlns:thm15="http://schemas.microsoft.com/office/thememl/2012/main" name="Office Theme" id="{62F939B6-93AF-4DB8-9C6B-D6C7DFDC589F}" vid="{4A3C46E8-61CC-4603-A589-7422A47A8E4A}"/>
+      <thm15:themeFamily xmlns:thm15="http://schemas.microsoft.com/office/thememl/2012/main" xmlns="" name="Office Theme" id="{62F939B6-93AF-4DB8-9C6B-D6C7DFDC589F}" vid="{4A3C46E8-61CC-4603-A589-7422A47A8E4A}"/>
     </a:ext>
   </a:extLst>
 </a:theme>
@@ -20291,7 +23550,7 @@
 </file>
 
 <file path=customXml/itemProps1.xml><?xml version="1.0" encoding="utf-8"?>
-<ds:datastoreItem xmlns:ds="http://schemas.openxmlformats.org/officeDocument/2006/customXml" ds:itemID="{858BD735-6CB3-4E77-89F7-8886B4AAB0BF}">
+<ds:datastoreItem xmlns:ds="http://schemas.openxmlformats.org/officeDocument/2006/customXml" ds:itemID="{88BC638E-1BD2-49C7-8225-C17569BC9575}">
   <ds:schemaRefs>
     <ds:schemaRef ds:uri="http://schemas.openxmlformats.org/officeDocument/2006/bibliography"/>
   </ds:schemaRefs>

</xml_diff>

<commit_message>
Update logbook dan burndown chart Dec 27
</commit_message>
<xml_diff>
--- a/Dokumen/Logbook.docx
+++ b/Dokumen/Logbook.docx
@@ -117,7 +117,6 @@
           <w:lang w:val="en-US"/>
         </w:rPr>
       </w:pPr>
-      <w:bookmarkStart w:id="0" w:name="_Hlk59885023"/>
       <w:r>
         <w:rPr>
           <w:rFonts w:ascii="Times New Roman" w:hAnsi="Times New Roman" w:cs="Times New Roman"/>
@@ -1158,7 +1157,6 @@
         </w:rPr>
         <w:t>Dikarenakan semua anggota tidak dapat mengerjakan projek hari minggu ini, maka project akan dilanjutkan pada tanggal 21 Desember 2020.</w:t>
       </w:r>
-      <w:bookmarkEnd w:id="0"/>
     </w:p>
     <w:p>
       <w:pPr>
@@ -1509,7 +1507,7 @@
           <w:lang w:val="en-US"/>
         </w:rPr>
       </w:pPr>
-      <w:bookmarkStart w:id="1" w:name="_Hlk59563145"/>
+      <w:bookmarkStart w:id="0" w:name="_Hlk59563145"/>
       <w:r>
         <w:rPr>
           <w:rFonts w:ascii="Times New Roman" w:hAnsi="Times New Roman" w:cs="Times New Roman"/>
@@ -2027,7 +2025,7 @@
         </w:drawing>
       </w:r>
     </w:p>
-    <w:bookmarkEnd w:id="1"/>
+    <w:bookmarkEnd w:id="0"/>
     <w:p>
       <w:pPr>
         <w:spacing w:after="0" w:line="276" w:lineRule="auto"/>
@@ -3163,7 +3161,7 @@
           <w:lang w:val="en-US"/>
         </w:rPr>
       </w:pPr>
-      <w:bookmarkStart w:id="2" w:name="_Hlk59873440"/>
+      <w:bookmarkStart w:id="1" w:name="_Hlk59873440"/>
       <w:r>
         <w:rPr>
           <w:rFonts w:ascii="Times New Roman" w:hAnsi="Times New Roman" w:cs="Times New Roman"/>
@@ -4697,7 +4695,7 @@
         </w:drawing>
       </w:r>
     </w:p>
-    <w:bookmarkEnd w:id="2"/>
+    <w:bookmarkEnd w:id="1"/>
     <w:p>
       <w:pPr>
         <w:pStyle w:val="ListParagraph"/>
@@ -7994,10 +7992,10 @@
           <w:lang w:val="en-US" w:eastAsia="en-US"/>
         </w:rPr>
         <w:drawing>
-          <wp:inline distT="0" distB="0" distL="0" distR="0" wp14:anchorId="11038573" wp14:editId="463A3EBE">
-            <wp:extent cx="4248150" cy="2738010"/>
-            <wp:effectExtent l="0" t="0" r="0" b="5715"/>
-            <wp:docPr id="33" name="Picture 33"/>
+          <wp:inline distT="0" distB="0" distL="0" distR="0" wp14:anchorId="2903530F" wp14:editId="6F33BDC5">
+            <wp:extent cx="4640683" cy="2838450"/>
+            <wp:effectExtent l="0" t="0" r="7620" b="0"/>
+            <wp:docPr id="51" name="Picture 51"/>
             <wp:cNvGraphicFramePr>
               <a:graphicFrameLocks xmlns:a="http://schemas.openxmlformats.org/drawingml/2006/main" noChangeAspect="1"/>
             </wp:cNvGraphicFramePr>
@@ -8005,36 +8003,23 @@
               <a:graphicData uri="http://schemas.openxmlformats.org/drawingml/2006/picture">
                 <pic:pic xmlns:pic="http://schemas.openxmlformats.org/drawingml/2006/picture">
                   <pic:nvPicPr>
-                    <pic:cNvPr id="0" name="Picture 4"/>
-                    <pic:cNvPicPr>
-                      <a:picLocks noChangeAspect="1" noChangeArrowheads="1"/>
-                    </pic:cNvPicPr>
+                    <pic:cNvPr id="0" name=""/>
+                    <pic:cNvPicPr/>
                   </pic:nvPicPr>
                   <pic:blipFill>
-                    <a:blip r:embed="rId45" cstate="print">
-                      <a:extLst>
-                        <a:ext uri="{28A0092B-C50C-407E-A947-70E740481C1C}">
-                          <a14:useLocalDpi xmlns:a14="http://schemas.microsoft.com/office/drawing/2010/main" val="0"/>
-                        </a:ext>
-                      </a:extLst>
-                    </a:blip>
-                    <a:srcRect/>
+                    <a:blip r:embed="rId27"/>
                     <a:stretch>
                       <a:fillRect/>
                     </a:stretch>
                   </pic:blipFill>
-                  <pic:spPr bwMode="auto">
+                  <pic:spPr>
                     <a:xfrm>
                       <a:off x="0" y="0"/>
-                      <a:ext cx="4261698" cy="2746742"/>
+                      <a:ext cx="4744969" cy="2902236"/>
                     </a:xfrm>
                     <a:prstGeom prst="rect">
                       <a:avLst/>
                     </a:prstGeom>
-                    <a:noFill/>
-                    <a:ln>
-                      <a:noFill/>
-                    </a:ln>
                   </pic:spPr>
                 </pic:pic>
               </a:graphicData>
@@ -8079,8 +8064,200 @@
           <w:u w:val="single"/>
           <w:lang w:val="en-US"/>
         </w:rPr>
-        <w:t>Tanggal : 2</w:t>
-      </w:r>
+        <w:t>Tanggal : 27 Desember 2020</w:t>
+      </w:r>
+    </w:p>
+    <w:p>
+      <w:pPr>
+        <w:pStyle w:val="ListParagraph"/>
+        <w:numPr>
+          <w:ilvl w:val="0"/>
+          <w:numId w:val="1"/>
+        </w:numPr>
+        <w:spacing w:after="0" w:line="276" w:lineRule="auto"/>
+        <w:ind w:left="284" w:hanging="284"/>
+        <w:rPr>
+          <w:rFonts w:ascii="Times New Roman" w:hAnsi="Times New Roman" w:cs="Times New Roman"/>
+          <w:sz w:val="24"/>
+          <w:szCs w:val="24"/>
+          <w:lang w:val="en-US"/>
+        </w:rPr>
+      </w:pPr>
+      <w:r>
+        <w:rPr>
+          <w:rFonts w:ascii="Times New Roman" w:hAnsi="Times New Roman" w:cs="Times New Roman"/>
+          <w:sz w:val="24"/>
+          <w:szCs w:val="24"/>
+          <w:lang w:val="en-US"/>
+        </w:rPr>
+        <w:t>Daily Scrum</w:t>
+      </w:r>
+    </w:p>
+    <w:p>
+      <w:pPr>
+        <w:pStyle w:val="ListParagraph"/>
+        <w:spacing w:after="0" w:line="276" w:lineRule="auto"/>
+        <w:ind w:left="284"/>
+        <w:rPr>
+          <w:rFonts w:ascii="Times New Roman" w:hAnsi="Times New Roman" w:cs="Times New Roman"/>
+          <w:sz w:val="24"/>
+          <w:szCs w:val="24"/>
+          <w:lang w:val="en-US"/>
+        </w:rPr>
+      </w:pPr>
+      <w:r>
+        <w:rPr>
+          <w:rFonts w:ascii="Times New Roman" w:hAnsi="Times New Roman" w:cs="Times New Roman"/>
+          <w:sz w:val="24"/>
+          <w:szCs w:val="24"/>
+          <w:lang w:val="en-US"/>
+        </w:rPr>
+        <w:t xml:space="preserve">Setelah melakukan meeting pada hari minggu jam 10:10 sampai dengan 10:15, maka didapatkan rencana pengerjaan yang akan dilakukan hari minggu ini sebagai berikut : </w:t>
+      </w:r>
+    </w:p>
+    <w:p>
+      <w:pPr>
+        <w:pStyle w:val="ListParagraph"/>
+        <w:numPr>
+          <w:ilvl w:val="0"/>
+          <w:numId w:val="3"/>
+        </w:numPr>
+        <w:spacing w:after="0" w:line="276" w:lineRule="auto"/>
+        <w:rPr>
+          <w:rFonts w:ascii="Times New Roman" w:hAnsi="Times New Roman" w:cs="Times New Roman"/>
+          <w:sz w:val="24"/>
+          <w:szCs w:val="24"/>
+          <w:lang w:val="en-US"/>
+        </w:rPr>
+      </w:pPr>
+      <w:r>
+        <w:rPr>
+          <w:rFonts w:ascii="Times New Roman" w:hAnsi="Times New Roman" w:cs="Times New Roman"/>
+          <w:sz w:val="24"/>
+          <w:szCs w:val="24"/>
+          <w:lang w:val="en-US"/>
+        </w:rPr>
+        <w:t>Felix Utama tidak dapat mengerjakan projek pada hari minggu</w:t>
+      </w:r>
+    </w:p>
+    <w:p>
+      <w:pPr>
+        <w:pStyle w:val="ListParagraph"/>
+        <w:numPr>
+          <w:ilvl w:val="0"/>
+          <w:numId w:val="3"/>
+        </w:numPr>
+        <w:spacing w:after="0" w:line="276" w:lineRule="auto"/>
+        <w:rPr>
+          <w:rFonts w:ascii="Times New Roman" w:hAnsi="Times New Roman" w:cs="Times New Roman"/>
+          <w:sz w:val="24"/>
+          <w:szCs w:val="24"/>
+          <w:lang w:val="en-US"/>
+        </w:rPr>
+      </w:pPr>
+      <w:r>
+        <w:rPr>
+          <w:rFonts w:ascii="Times New Roman" w:hAnsi="Times New Roman" w:cs="Times New Roman"/>
+          <w:sz w:val="24"/>
+          <w:szCs w:val="24"/>
+          <w:lang w:val="en-US"/>
+        </w:rPr>
+        <w:t>Jimmy tidak dapat mengerjakan projek pada hari minggu</w:t>
+      </w:r>
+    </w:p>
+    <w:p>
+      <w:pPr>
+        <w:pStyle w:val="ListParagraph"/>
+        <w:numPr>
+          <w:ilvl w:val="0"/>
+          <w:numId w:val="3"/>
+        </w:numPr>
+        <w:spacing w:after="0" w:line="276" w:lineRule="auto"/>
+        <w:rPr>
+          <w:rFonts w:ascii="Times New Roman" w:hAnsi="Times New Roman" w:cs="Times New Roman"/>
+          <w:sz w:val="24"/>
+          <w:szCs w:val="24"/>
+          <w:lang w:val="en-US"/>
+        </w:rPr>
+      </w:pPr>
+      <w:r>
+        <w:rPr>
+          <w:rFonts w:ascii="Times New Roman" w:hAnsi="Times New Roman" w:cs="Times New Roman"/>
+          <w:sz w:val="24"/>
+          <w:szCs w:val="24"/>
+          <w:lang w:val="en-US"/>
+        </w:rPr>
+        <w:t>Bryan Marcelino tidak dapat mengerjakan projek pada hari minggu</w:t>
+      </w:r>
+    </w:p>
+    <w:p>
+      <w:pPr>
+        <w:pStyle w:val="ListParagraph"/>
+        <w:numPr>
+          <w:ilvl w:val="0"/>
+          <w:numId w:val="1"/>
+        </w:numPr>
+        <w:spacing w:after="0" w:line="276" w:lineRule="auto"/>
+        <w:ind w:left="284" w:hanging="284"/>
+        <w:rPr>
+          <w:rFonts w:ascii="Times New Roman" w:hAnsi="Times New Roman" w:cs="Times New Roman"/>
+          <w:sz w:val="24"/>
+          <w:szCs w:val="24"/>
+          <w:lang w:val="en-US"/>
+        </w:rPr>
+      </w:pPr>
+      <w:r>
+        <w:rPr>
+          <w:rFonts w:ascii="Times New Roman" w:hAnsi="Times New Roman" w:cs="Times New Roman"/>
+          <w:sz w:val="24"/>
+          <w:szCs w:val="24"/>
+          <w:lang w:val="en-US"/>
+        </w:rPr>
+        <w:t>Daily Inspection</w:t>
+      </w:r>
+    </w:p>
+    <w:p>
+      <w:pPr>
+        <w:spacing w:after="0" w:line="276" w:lineRule="auto"/>
+        <w:ind w:left="284"/>
+        <w:rPr>
+          <w:rFonts w:ascii="Times New Roman" w:hAnsi="Times New Roman" w:cs="Times New Roman"/>
+          <w:sz w:val="24"/>
+          <w:szCs w:val="24"/>
+          <w:lang w:val="en-US"/>
+        </w:rPr>
+      </w:pPr>
+      <w:r>
+        <w:rPr>
+          <w:rFonts w:ascii="Times New Roman" w:hAnsi="Times New Roman" w:cs="Times New Roman"/>
+          <w:sz w:val="24"/>
+          <w:szCs w:val="24"/>
+          <w:lang w:val="en-US"/>
+        </w:rPr>
+        <w:t>Dikarenakan semua anggota tidak dapat mengerjakan projek hari minggu ini, maka project akan dilanjutkan pada tanggal 28 Desember 2020.</w:t>
+      </w:r>
+    </w:p>
+    <w:p>
+      <w:pPr>
+        <w:spacing w:after="0" w:line="276" w:lineRule="auto"/>
+        <w:rPr>
+          <w:rFonts w:ascii="Times New Roman" w:hAnsi="Times New Roman" w:cs="Times New Roman"/>
+          <w:sz w:val="24"/>
+          <w:szCs w:val="24"/>
+          <w:lang w:val="en-US"/>
+        </w:rPr>
+      </w:pPr>
+    </w:p>
+    <w:p>
+      <w:pPr>
+        <w:spacing w:after="0" w:line="276" w:lineRule="auto"/>
+        <w:rPr>
+          <w:rFonts w:ascii="Times New Roman" w:hAnsi="Times New Roman" w:cs="Times New Roman"/>
+          <w:sz w:val="24"/>
+          <w:szCs w:val="24"/>
+          <w:lang w:val="en-US"/>
+        </w:rPr>
+      </w:pPr>
       <w:r>
         <w:rPr>
           <w:rFonts w:ascii="Times New Roman" w:hAnsi="Times New Roman" w:cs="Times New Roman"/>
@@ -8091,78 +8268,19 @@
           <w:u w:val="single"/>
           <w:lang w:val="en-US"/>
         </w:rPr>
-        <w:t>7</w:t>
-      </w:r>
-      <w:r>
-        <w:rPr>
-          <w:rFonts w:ascii="Times New Roman" w:hAnsi="Times New Roman" w:cs="Times New Roman"/>
-          <w:b/>
-          <w:bCs/>
-          <w:sz w:val="28"/>
-          <w:szCs w:val="28"/>
-          <w:u w:val="single"/>
-          <w:lang w:val="en-US"/>
-        </w:rPr>
-        <w:t xml:space="preserve"> Desember 2020</w:t>
-      </w:r>
-    </w:p>
-    <w:p>
-      <w:pPr>
-        <w:spacing w:after="0" w:line="276" w:lineRule="auto"/>
-        <w:rPr>
-          <w:rFonts w:ascii="Times New Roman" w:hAnsi="Times New Roman" w:cs="Times New Roman"/>
-          <w:sz w:val="24"/>
-          <w:szCs w:val="24"/>
-          <w:lang w:val="en-US"/>
-        </w:rPr>
-      </w:pPr>
-    </w:p>
-    <w:p>
-      <w:pPr>
-        <w:spacing w:after="0" w:line="276" w:lineRule="auto"/>
-        <w:rPr>
-          <w:rFonts w:ascii="Times New Roman" w:hAnsi="Times New Roman" w:cs="Times New Roman"/>
-          <w:sz w:val="24"/>
-          <w:szCs w:val="24"/>
-          <w:lang w:val="en-US"/>
-        </w:rPr>
-      </w:pPr>
-      <w:r>
-        <w:rPr>
-          <w:rFonts w:ascii="Times New Roman" w:hAnsi="Times New Roman" w:cs="Times New Roman"/>
-          <w:b/>
-          <w:bCs/>
-          <w:sz w:val="28"/>
-          <w:szCs w:val="28"/>
-          <w:u w:val="single"/>
-          <w:lang w:val="en-US"/>
-        </w:rPr>
-        <w:t>Tanggal : 2</w:t>
-      </w:r>
-      <w:r>
-        <w:rPr>
-          <w:rFonts w:ascii="Times New Roman" w:hAnsi="Times New Roman" w:cs="Times New Roman"/>
-          <w:b/>
-          <w:bCs/>
-          <w:sz w:val="28"/>
-          <w:szCs w:val="28"/>
-          <w:u w:val="single"/>
-          <w:lang w:val="en-US"/>
-        </w:rPr>
-        <w:t>8</w:t>
-      </w:r>
-      <w:r>
-        <w:rPr>
-          <w:rFonts w:ascii="Times New Roman" w:hAnsi="Times New Roman" w:cs="Times New Roman"/>
-          <w:b/>
-          <w:bCs/>
-          <w:sz w:val="28"/>
-          <w:szCs w:val="28"/>
-          <w:u w:val="single"/>
-          <w:lang w:val="en-US"/>
-        </w:rPr>
-        <w:t xml:space="preserve"> Desember 2020</w:t>
-      </w:r>
+        <w:t>Tanggal : 28 Desember 2020</w:t>
+      </w:r>
+    </w:p>
+    <w:p>
+      <w:pPr>
+        <w:spacing w:after="0" w:line="276" w:lineRule="auto"/>
+        <w:rPr>
+          <w:rFonts w:ascii="Times New Roman" w:hAnsi="Times New Roman" w:cs="Times New Roman"/>
+          <w:sz w:val="24"/>
+          <w:szCs w:val="24"/>
+          <w:lang w:val="en-US"/>
+        </w:rPr>
+      </w:pPr>
     </w:p>
     <w:p>
       <w:pPr>
@@ -9168,7 +9286,6 @@
   <w:style w:type="paragraph" w:default="1" w:styleId="Normal">
     <w:name w:val="Normal"/>
     <w:qFormat/>
-    <w:rsid w:val="004A4DCB"/>
   </w:style>
   <w:style w:type="character" w:default="1" w:styleId="DefaultParagraphFont">
     <w:name w:val="Default Paragraph Font"/>

</xml_diff>

<commit_message>
Update logbook dan burndown chart 28 Dec
</commit_message>
<xml_diff>
--- a/Dokumen/Logbook.docx
+++ b/Dokumen/Logbook.docx
@@ -1163,17 +1163,6 @@
         <w:spacing w:after="0" w:line="276" w:lineRule="auto"/>
         <w:rPr>
           <w:rFonts w:ascii="Times New Roman" w:hAnsi="Times New Roman" w:cs="Times New Roman"/>
-          <w:sz w:val="24"/>
-          <w:szCs w:val="24"/>
-          <w:lang w:val="en-US"/>
-        </w:rPr>
-      </w:pPr>
-    </w:p>
-    <w:p>
-      <w:pPr>
-        <w:spacing w:after="0" w:line="276" w:lineRule="auto"/>
-        <w:rPr>
-          <w:rFonts w:ascii="Times New Roman" w:hAnsi="Times New Roman" w:cs="Times New Roman"/>
           <w:b/>
           <w:bCs/>
           <w:sz w:val="28"/>
@@ -1192,6 +1181,7 @@
           <w:u w:val="single"/>
           <w:lang w:val="en-US"/>
         </w:rPr>
+        <w:lastRenderedPageBreak/>
         <w:t>Tanggal : 21 Desember 2020</w:t>
       </w:r>
     </w:p>
@@ -1976,9 +1966,9 @@
         </w:rPr>
         <w:lastRenderedPageBreak/>
         <w:drawing>
-          <wp:inline distT="0" distB="0" distL="0" distR="0" wp14:anchorId="1315AC94" wp14:editId="3AA457BA">
+          <wp:inline distT="0" distB="0" distL="0" distR="0" wp14:anchorId="1315AC94" wp14:editId="370EEBBB">
             <wp:extent cx="2760453" cy="1952067"/>
-            <wp:effectExtent l="0" t="0" r="1905" b="0"/>
+            <wp:effectExtent l="0" t="0" r="0" b="0"/>
             <wp:docPr id="14" name="Picture 14"/>
             <wp:cNvGraphicFramePr>
               <a:graphicFrameLocks xmlns:a="http://schemas.openxmlformats.org/drawingml/2006/main" noChangeAspect="1"/>
@@ -2008,7 +1998,7 @@
                   <pic:spPr bwMode="auto">
                     <a:xfrm>
                       <a:off x="0" y="0"/>
-                      <a:ext cx="2869111" cy="2028905"/>
+                      <a:ext cx="2760453" cy="1952067"/>
                     </a:xfrm>
                     <a:prstGeom prst="rect">
                       <a:avLst/>
@@ -3103,7 +3093,16 @@
           <w:szCs w:val="24"/>
           <w:lang w:val="en-US"/>
         </w:rPr>
-        <w:t>Hal yang perlu ditingkatkan : tidak ada</w:t>
+        <w:t xml:space="preserve">Hal yang perlu ditingkatkan : </w:t>
+      </w:r>
+      <w:r>
+        <w:rPr>
+          <w:rFonts w:ascii="Times New Roman" w:hAnsi="Times New Roman" w:cs="Times New Roman"/>
+          <w:sz w:val="24"/>
+          <w:szCs w:val="24"/>
+          <w:lang w:val="en-US"/>
+        </w:rPr>
+        <w:t>meningkatkan design slide</w:t>
       </w:r>
     </w:p>
     <w:p>
@@ -3151,7 +3150,7 @@
     </w:p>
     <w:p>
       <w:pPr>
-        <w:spacing w:after="0" w:line="276" w:lineRule="auto"/>
+        <w:spacing w:after="0" w:line="360" w:lineRule="auto"/>
         <w:rPr>
           <w:rFonts w:ascii="Times New Roman" w:hAnsi="Times New Roman" w:cs="Times New Roman"/>
           <w:b/>
@@ -5341,9 +5340,9 @@
           <w:lang w:val="en-US" w:eastAsia="en-US"/>
         </w:rPr>
         <w:drawing>
-          <wp:inline distT="0" distB="0" distL="0" distR="0" wp14:anchorId="5F192297" wp14:editId="09541A52">
-            <wp:extent cx="2519569" cy="1114425"/>
-            <wp:effectExtent l="0" t="0" r="0" b="0"/>
+          <wp:inline distT="0" distB="0" distL="0" distR="0" wp14:anchorId="5F192297" wp14:editId="2CA52B60">
+            <wp:extent cx="2519045" cy="1333268"/>
+            <wp:effectExtent l="0" t="0" r="0" b="635"/>
             <wp:docPr id="25" name="Picture 25"/>
             <wp:cNvGraphicFramePr>
               <a:graphicFrameLocks xmlns:a="http://schemas.openxmlformats.org/drawingml/2006/main" noChangeAspect="1"/>
@@ -5364,7 +5363,7 @@
                   <pic:spPr>
                     <a:xfrm>
                       <a:off x="0" y="0"/>
-                      <a:ext cx="2521002" cy="1115059"/>
+                      <a:ext cx="2530749" cy="1339463"/>
                     </a:xfrm>
                     <a:prstGeom prst="rect">
                       <a:avLst/>
@@ -8273,14 +8272,1242 @@
     </w:p>
     <w:p>
       <w:pPr>
-        <w:spacing w:after="0" w:line="276" w:lineRule="auto"/>
-        <w:rPr>
-          <w:rFonts w:ascii="Times New Roman" w:hAnsi="Times New Roman" w:cs="Times New Roman"/>
-          <w:sz w:val="24"/>
-          <w:szCs w:val="24"/>
-          <w:lang w:val="en-US"/>
-        </w:rPr>
-      </w:pPr>
+        <w:pStyle w:val="ListParagraph"/>
+        <w:numPr>
+          <w:ilvl w:val="0"/>
+          <w:numId w:val="1"/>
+        </w:numPr>
+        <w:spacing w:after="0" w:line="276" w:lineRule="auto"/>
+        <w:ind w:left="284" w:hanging="284"/>
+        <w:rPr>
+          <w:rFonts w:ascii="Times New Roman" w:hAnsi="Times New Roman" w:cs="Times New Roman"/>
+          <w:sz w:val="24"/>
+          <w:szCs w:val="24"/>
+          <w:lang w:val="en-US"/>
+        </w:rPr>
+      </w:pPr>
+      <w:r>
+        <w:rPr>
+          <w:rFonts w:ascii="Times New Roman" w:hAnsi="Times New Roman" w:cs="Times New Roman"/>
+          <w:sz w:val="24"/>
+          <w:szCs w:val="24"/>
+          <w:lang w:val="en-US"/>
+        </w:rPr>
+        <w:t>Daily Scrum</w:t>
+      </w:r>
+    </w:p>
+    <w:p>
+      <w:pPr>
+        <w:pStyle w:val="ListParagraph"/>
+        <w:spacing w:after="0" w:line="276" w:lineRule="auto"/>
+        <w:ind w:left="284"/>
+        <w:rPr>
+          <w:rFonts w:ascii="Times New Roman" w:hAnsi="Times New Roman" w:cs="Times New Roman"/>
+          <w:sz w:val="24"/>
+          <w:szCs w:val="24"/>
+          <w:lang w:val="en-US"/>
+        </w:rPr>
+      </w:pPr>
+      <w:r>
+        <w:rPr>
+          <w:rFonts w:ascii="Times New Roman" w:hAnsi="Times New Roman" w:cs="Times New Roman"/>
+          <w:sz w:val="24"/>
+          <w:szCs w:val="24"/>
+          <w:lang w:val="en-US"/>
+        </w:rPr>
+        <w:t xml:space="preserve">Setelah melakukan meeting pada hari Jumat jam </w:t>
+      </w:r>
+      <w:r>
+        <w:rPr>
+          <w:rFonts w:ascii="Times New Roman" w:hAnsi="Times New Roman" w:cs="Times New Roman"/>
+          <w:sz w:val="24"/>
+          <w:szCs w:val="24"/>
+          <w:lang w:val="en-US"/>
+        </w:rPr>
+        <w:t>8</w:t>
+      </w:r>
+      <w:r>
+        <w:rPr>
+          <w:rFonts w:ascii="Times New Roman" w:hAnsi="Times New Roman" w:cs="Times New Roman"/>
+          <w:sz w:val="24"/>
+          <w:szCs w:val="24"/>
+          <w:lang w:val="en-US"/>
+        </w:rPr>
+        <w:t xml:space="preserve">:00 sampai dengan </w:t>
+      </w:r>
+      <w:r>
+        <w:rPr>
+          <w:rFonts w:ascii="Times New Roman" w:hAnsi="Times New Roman" w:cs="Times New Roman"/>
+          <w:sz w:val="24"/>
+          <w:szCs w:val="24"/>
+          <w:lang w:val="en-US"/>
+        </w:rPr>
+        <w:t>8</w:t>
+      </w:r>
+      <w:r>
+        <w:rPr>
+          <w:rFonts w:ascii="Times New Roman" w:hAnsi="Times New Roman" w:cs="Times New Roman"/>
+          <w:sz w:val="24"/>
+          <w:szCs w:val="24"/>
+          <w:lang w:val="en-US"/>
+        </w:rPr>
+        <w:t xml:space="preserve">:10, maka didapatkan rencana pengerjaan yang akan dilakukan hari Jumat ini sebagai berikut : </w:t>
+      </w:r>
+    </w:p>
+    <w:p>
+      <w:pPr>
+        <w:pStyle w:val="ListParagraph"/>
+        <w:numPr>
+          <w:ilvl w:val="0"/>
+          <w:numId w:val="3"/>
+        </w:numPr>
+        <w:spacing w:after="0" w:line="276" w:lineRule="auto"/>
+        <w:rPr>
+          <w:rFonts w:ascii="Times New Roman" w:hAnsi="Times New Roman" w:cs="Times New Roman"/>
+          <w:sz w:val="24"/>
+          <w:szCs w:val="24"/>
+          <w:lang w:val="en-US"/>
+        </w:rPr>
+      </w:pPr>
+      <w:r>
+        <w:rPr>
+          <w:rFonts w:ascii="Times New Roman" w:hAnsi="Times New Roman" w:cs="Times New Roman"/>
+          <w:sz w:val="24"/>
+          <w:szCs w:val="24"/>
+          <w:lang w:val="en-US"/>
+        </w:rPr>
+        <w:t xml:space="preserve">Felix Utama akan </w:t>
+      </w:r>
+      <w:r>
+        <w:rPr>
+          <w:rFonts w:ascii="Times New Roman" w:hAnsi="Times New Roman" w:cs="Times New Roman"/>
+          <w:sz w:val="24"/>
+          <w:szCs w:val="24"/>
+          <w:lang w:val="en-US"/>
+        </w:rPr>
+        <w:t>menambahkan penjelasan lanjutan tentang Control Bus</w:t>
+      </w:r>
+      <w:r>
+        <w:rPr>
+          <w:rFonts w:ascii="Times New Roman" w:hAnsi="Times New Roman" w:cs="Times New Roman"/>
+          <w:sz w:val="24"/>
+          <w:szCs w:val="24"/>
+          <w:lang w:val="en-US"/>
+        </w:rPr>
+        <w:t>.</w:t>
+      </w:r>
+    </w:p>
+    <w:p>
+      <w:pPr>
+        <w:pStyle w:val="ListParagraph"/>
+        <w:numPr>
+          <w:ilvl w:val="0"/>
+          <w:numId w:val="3"/>
+        </w:numPr>
+        <w:spacing w:after="0" w:line="276" w:lineRule="auto"/>
+        <w:rPr>
+          <w:rFonts w:ascii="Times New Roman" w:hAnsi="Times New Roman" w:cs="Times New Roman"/>
+          <w:sz w:val="24"/>
+          <w:szCs w:val="24"/>
+          <w:lang w:val="en-US"/>
+        </w:rPr>
+      </w:pPr>
+      <w:r>
+        <w:rPr>
+          <w:rFonts w:ascii="Times New Roman" w:hAnsi="Times New Roman" w:cs="Times New Roman"/>
+          <w:sz w:val="24"/>
+          <w:szCs w:val="24"/>
+          <w:lang w:val="en-US"/>
+        </w:rPr>
+        <w:t xml:space="preserve">Jimmy </w:t>
+      </w:r>
+      <w:r>
+        <w:rPr>
+          <w:rFonts w:ascii="Times New Roman" w:hAnsi="Times New Roman" w:cs="Times New Roman"/>
+          <w:sz w:val="24"/>
+          <w:szCs w:val="24"/>
+          <w:lang w:val="en-US"/>
+        </w:rPr>
+        <w:t xml:space="preserve">akan akan menambahkan penjelasan lanjutan tentang </w:t>
+      </w:r>
+      <w:r>
+        <w:rPr>
+          <w:rFonts w:ascii="Times New Roman" w:hAnsi="Times New Roman" w:cs="Times New Roman"/>
+          <w:sz w:val="24"/>
+          <w:szCs w:val="24"/>
+          <w:lang w:val="en-US"/>
+        </w:rPr>
+        <w:t>Data</w:t>
+      </w:r>
+      <w:r>
+        <w:rPr>
+          <w:rFonts w:ascii="Times New Roman" w:hAnsi="Times New Roman" w:cs="Times New Roman"/>
+          <w:sz w:val="24"/>
+          <w:szCs w:val="24"/>
+          <w:lang w:val="en-US"/>
+        </w:rPr>
+        <w:t xml:space="preserve"> Bus.</w:t>
+      </w:r>
+    </w:p>
+    <w:p>
+      <w:pPr>
+        <w:pStyle w:val="ListParagraph"/>
+        <w:numPr>
+          <w:ilvl w:val="0"/>
+          <w:numId w:val="3"/>
+        </w:numPr>
+        <w:spacing w:after="0" w:line="276" w:lineRule="auto"/>
+        <w:rPr>
+          <w:rFonts w:ascii="Times New Roman" w:hAnsi="Times New Roman" w:cs="Times New Roman"/>
+          <w:sz w:val="24"/>
+          <w:szCs w:val="24"/>
+          <w:lang w:val="en-US"/>
+        </w:rPr>
+      </w:pPr>
+      <w:r>
+        <w:rPr>
+          <w:rFonts w:ascii="Times New Roman" w:hAnsi="Times New Roman" w:cs="Times New Roman"/>
+          <w:sz w:val="24"/>
+          <w:szCs w:val="24"/>
+          <w:lang w:val="en-US"/>
+        </w:rPr>
+        <w:t xml:space="preserve">Bryan Marcelino </w:t>
+      </w:r>
+      <w:r>
+        <w:rPr>
+          <w:rFonts w:ascii="Times New Roman" w:hAnsi="Times New Roman" w:cs="Times New Roman"/>
+          <w:sz w:val="24"/>
+          <w:szCs w:val="24"/>
+          <w:lang w:val="en-US"/>
+        </w:rPr>
+        <w:t xml:space="preserve">akan menambahkan penjelasan lanjutan tentang </w:t>
+      </w:r>
+      <w:r>
+        <w:rPr>
+          <w:rFonts w:ascii="Times New Roman" w:hAnsi="Times New Roman" w:cs="Times New Roman"/>
+          <w:sz w:val="24"/>
+          <w:szCs w:val="24"/>
+          <w:lang w:val="en-US"/>
+        </w:rPr>
+        <w:t>Address</w:t>
+      </w:r>
+      <w:r>
+        <w:rPr>
+          <w:rFonts w:ascii="Times New Roman" w:hAnsi="Times New Roman" w:cs="Times New Roman"/>
+          <w:sz w:val="24"/>
+          <w:szCs w:val="24"/>
+          <w:lang w:val="en-US"/>
+        </w:rPr>
+        <w:t xml:space="preserve"> Bus</w:t>
+      </w:r>
+      <w:r>
+        <w:rPr>
+          <w:rFonts w:ascii="Times New Roman" w:hAnsi="Times New Roman" w:cs="Times New Roman"/>
+          <w:sz w:val="24"/>
+          <w:szCs w:val="24"/>
+          <w:lang w:val="en-US"/>
+        </w:rPr>
+        <w:t>.</w:t>
+      </w:r>
+    </w:p>
+    <w:p>
+      <w:pPr>
+        <w:pStyle w:val="ListParagraph"/>
+        <w:numPr>
+          <w:ilvl w:val="0"/>
+          <w:numId w:val="1"/>
+        </w:numPr>
+        <w:spacing w:after="0" w:line="276" w:lineRule="auto"/>
+        <w:ind w:left="284" w:hanging="284"/>
+        <w:rPr>
+          <w:rFonts w:ascii="Times New Roman" w:hAnsi="Times New Roman" w:cs="Times New Roman"/>
+          <w:sz w:val="24"/>
+          <w:szCs w:val="24"/>
+          <w:lang w:val="en-US"/>
+        </w:rPr>
+      </w:pPr>
+      <w:r>
+        <w:rPr>
+          <w:rFonts w:ascii="Times New Roman" w:hAnsi="Times New Roman" w:cs="Times New Roman"/>
+          <w:sz w:val="24"/>
+          <w:szCs w:val="24"/>
+          <w:lang w:val="en-US"/>
+        </w:rPr>
+        <w:t>Daily Inspection</w:t>
+      </w:r>
+    </w:p>
+    <w:p>
+      <w:pPr>
+        <w:pStyle w:val="ListParagraph"/>
+        <w:spacing w:after="0" w:line="276" w:lineRule="auto"/>
+        <w:ind w:left="284"/>
+        <w:rPr>
+          <w:rFonts w:ascii="Times New Roman" w:hAnsi="Times New Roman" w:cs="Times New Roman"/>
+          <w:sz w:val="24"/>
+          <w:szCs w:val="24"/>
+          <w:lang w:val="en-US"/>
+        </w:rPr>
+      </w:pPr>
+      <w:r>
+        <w:rPr>
+          <w:rFonts w:ascii="Times New Roman" w:hAnsi="Times New Roman" w:cs="Times New Roman"/>
+          <w:sz w:val="24"/>
+          <w:szCs w:val="24"/>
+          <w:lang w:val="en-US"/>
+        </w:rPr>
+        <w:t xml:space="preserve">Setelah melakukan meeting pada hari Jumat jam </w:t>
+      </w:r>
+      <w:r>
+        <w:rPr>
+          <w:rFonts w:ascii="Times New Roman" w:hAnsi="Times New Roman" w:cs="Times New Roman"/>
+          <w:sz w:val="24"/>
+          <w:szCs w:val="24"/>
+          <w:lang w:val="en-US"/>
+        </w:rPr>
+        <w:t>5</w:t>
+      </w:r>
+      <w:r>
+        <w:rPr>
+          <w:rFonts w:ascii="Times New Roman" w:hAnsi="Times New Roman" w:cs="Times New Roman"/>
+          <w:sz w:val="24"/>
+          <w:szCs w:val="24"/>
+          <w:lang w:val="en-US"/>
+        </w:rPr>
+        <w:t xml:space="preserve">:00 sampai dengan </w:t>
+      </w:r>
+      <w:r>
+        <w:rPr>
+          <w:rFonts w:ascii="Times New Roman" w:hAnsi="Times New Roman" w:cs="Times New Roman"/>
+          <w:sz w:val="24"/>
+          <w:szCs w:val="24"/>
+          <w:lang w:val="en-US"/>
+        </w:rPr>
+        <w:t>5</w:t>
+      </w:r>
+      <w:r>
+        <w:rPr>
+          <w:rFonts w:ascii="Times New Roman" w:hAnsi="Times New Roman" w:cs="Times New Roman"/>
+          <w:sz w:val="24"/>
+          <w:szCs w:val="24"/>
+          <w:lang w:val="en-US"/>
+        </w:rPr>
+        <w:t>:10, maka didapatkan hasil pengerjaan yang telah dilakukan hari Jumat ini sebagai berikut :</w:t>
+      </w:r>
+    </w:p>
+    <w:p>
+      <w:pPr>
+        <w:pStyle w:val="ListParagraph"/>
+        <w:numPr>
+          <w:ilvl w:val="0"/>
+          <w:numId w:val="3"/>
+        </w:numPr>
+        <w:spacing w:after="0" w:line="276" w:lineRule="auto"/>
+        <w:rPr>
+          <w:rFonts w:ascii="Times New Roman" w:hAnsi="Times New Roman" w:cs="Times New Roman"/>
+          <w:sz w:val="24"/>
+          <w:szCs w:val="24"/>
+          <w:lang w:val="en-US"/>
+        </w:rPr>
+      </w:pPr>
+      <w:r>
+        <w:rPr>
+          <w:rFonts w:ascii="Times New Roman" w:hAnsi="Times New Roman" w:cs="Times New Roman"/>
+          <w:sz w:val="24"/>
+          <w:szCs w:val="24"/>
+          <w:lang w:val="en-US"/>
+        </w:rPr>
+        <w:t xml:space="preserve">Felix Utama telah siap menambahkan </w:t>
+      </w:r>
+      <w:r>
+        <w:rPr>
+          <w:rFonts w:ascii="Times New Roman" w:hAnsi="Times New Roman" w:cs="Times New Roman"/>
+          <w:sz w:val="24"/>
+          <w:szCs w:val="24"/>
+          <w:lang w:val="en-US"/>
+        </w:rPr>
+        <w:t>penjelasan lanjutan tentang Control Bus</w:t>
+      </w:r>
+      <w:r>
+        <w:rPr>
+          <w:rFonts w:ascii="Times New Roman" w:hAnsi="Times New Roman" w:cs="Times New Roman"/>
+          <w:sz w:val="24"/>
+          <w:szCs w:val="24"/>
+          <w:lang w:val="en-US"/>
+        </w:rPr>
+        <w:t>.</w:t>
+      </w:r>
+    </w:p>
+    <w:p>
+      <w:pPr>
+        <w:pStyle w:val="ListParagraph"/>
+        <w:spacing w:after="0" w:line="360" w:lineRule="auto"/>
+        <w:ind w:left="1004"/>
+        <w:rPr>
+          <w:rFonts w:ascii="Times New Roman" w:hAnsi="Times New Roman" w:cs="Times New Roman"/>
+          <w:sz w:val="24"/>
+          <w:szCs w:val="24"/>
+          <w:lang w:val="en-US"/>
+        </w:rPr>
+      </w:pPr>
+      <w:r>
+        <w:rPr>
+          <w:rFonts w:ascii="Times New Roman" w:hAnsi="Times New Roman" w:cs="Times New Roman"/>
+          <w:sz w:val="24"/>
+          <w:szCs w:val="24"/>
+          <w:lang w:val="en-US"/>
+        </w:rPr>
+        <w:t>Bukti :</w:t>
+      </w:r>
+    </w:p>
+    <w:p>
+      <w:pPr>
+        <w:pStyle w:val="ListParagraph"/>
+        <w:spacing w:after="0" w:line="276" w:lineRule="auto"/>
+        <w:ind w:left="1004"/>
+        <w:rPr>
+          <w:rFonts w:ascii="Times New Roman" w:hAnsi="Times New Roman" w:cs="Times New Roman"/>
+          <w:sz w:val="24"/>
+          <w:szCs w:val="24"/>
+          <w:lang w:val="en-US"/>
+        </w:rPr>
+      </w:pPr>
+      <w:r>
+        <w:rPr>
+          <w:rFonts w:ascii="Times New Roman" w:hAnsi="Times New Roman" w:cs="Times New Roman"/>
+          <w:noProof/>
+          <w:sz w:val="24"/>
+          <w:szCs w:val="24"/>
+          <w:lang w:val="en-US"/>
+        </w:rPr>
+        <w:lastRenderedPageBreak/>
+        <w:drawing>
+          <wp:inline distT="0" distB="0" distL="0" distR="0" wp14:anchorId="30BF9F3C" wp14:editId="2FF0C2BC">
+            <wp:extent cx="3228975" cy="1721762"/>
+            <wp:effectExtent l="0" t="0" r="0" b="0"/>
+            <wp:docPr id="48" name="Picture 48"/>
+            <wp:cNvGraphicFramePr>
+              <a:graphicFrameLocks xmlns:a="http://schemas.openxmlformats.org/drawingml/2006/main" noChangeAspect="1"/>
+            </wp:cNvGraphicFramePr>
+            <a:graphic xmlns:a="http://schemas.openxmlformats.org/drawingml/2006/main">
+              <a:graphicData uri="http://schemas.openxmlformats.org/drawingml/2006/picture">
+                <pic:pic xmlns:pic="http://schemas.openxmlformats.org/drawingml/2006/picture">
+                  <pic:nvPicPr>
+                    <pic:cNvPr id="0" name="Picture 4"/>
+                    <pic:cNvPicPr>
+                      <a:picLocks noChangeAspect="1" noChangeArrowheads="1"/>
+                    </pic:cNvPicPr>
+                  </pic:nvPicPr>
+                  <pic:blipFill>
+                    <a:blip r:embed="rId45" cstate="print">
+                      <a:extLst>
+                        <a:ext uri="{28A0092B-C50C-407E-A947-70E740481C1C}">
+                          <a14:useLocalDpi xmlns:a14="http://schemas.microsoft.com/office/drawing/2010/main" val="0"/>
+                        </a:ext>
+                      </a:extLst>
+                    </a:blip>
+                    <a:srcRect/>
+                    <a:stretch>
+                      <a:fillRect/>
+                    </a:stretch>
+                  </pic:blipFill>
+                  <pic:spPr bwMode="auto">
+                    <a:xfrm>
+                      <a:off x="0" y="0"/>
+                      <a:ext cx="3248124" cy="1731973"/>
+                    </a:xfrm>
+                    <a:prstGeom prst="rect">
+                      <a:avLst/>
+                    </a:prstGeom>
+                    <a:noFill/>
+                    <a:ln>
+                      <a:noFill/>
+                    </a:ln>
+                  </pic:spPr>
+                </pic:pic>
+              </a:graphicData>
+            </a:graphic>
+          </wp:inline>
+        </w:drawing>
+      </w:r>
+    </w:p>
+    <w:p>
+      <w:pPr>
+        <w:pStyle w:val="ListParagraph"/>
+        <w:spacing w:after="0" w:line="276" w:lineRule="auto"/>
+        <w:ind w:left="1004"/>
+        <w:rPr>
+          <w:rFonts w:ascii="Times New Roman" w:hAnsi="Times New Roman" w:cs="Times New Roman"/>
+          <w:sz w:val="24"/>
+          <w:szCs w:val="24"/>
+          <w:lang w:val="en-US"/>
+        </w:rPr>
+      </w:pPr>
+    </w:p>
+    <w:p>
+      <w:pPr>
+        <w:pStyle w:val="ListParagraph"/>
+        <w:numPr>
+          <w:ilvl w:val="0"/>
+          <w:numId w:val="3"/>
+        </w:numPr>
+        <w:spacing w:after="0" w:line="276" w:lineRule="auto"/>
+        <w:rPr>
+          <w:rFonts w:ascii="Times New Roman" w:hAnsi="Times New Roman" w:cs="Times New Roman"/>
+          <w:sz w:val="24"/>
+          <w:szCs w:val="24"/>
+          <w:lang w:val="en-US"/>
+        </w:rPr>
+      </w:pPr>
+      <w:r>
+        <w:rPr>
+          <w:rFonts w:ascii="Times New Roman" w:hAnsi="Times New Roman" w:cs="Times New Roman"/>
+          <w:sz w:val="24"/>
+          <w:szCs w:val="24"/>
+          <w:lang w:val="en-US"/>
+        </w:rPr>
+        <w:t xml:space="preserve">Jimmy telah siap menambahkan penjelasan lanjutan tentang </w:t>
+      </w:r>
+      <w:r>
+        <w:rPr>
+          <w:rFonts w:ascii="Times New Roman" w:hAnsi="Times New Roman" w:cs="Times New Roman"/>
+          <w:sz w:val="24"/>
+          <w:szCs w:val="24"/>
+          <w:lang w:val="en-US"/>
+        </w:rPr>
+        <w:t>Data</w:t>
+      </w:r>
+      <w:r>
+        <w:rPr>
+          <w:rFonts w:ascii="Times New Roman" w:hAnsi="Times New Roman" w:cs="Times New Roman"/>
+          <w:sz w:val="24"/>
+          <w:szCs w:val="24"/>
+          <w:lang w:val="en-US"/>
+        </w:rPr>
+        <w:t xml:space="preserve"> Bus.</w:t>
+      </w:r>
+    </w:p>
+    <w:p>
+      <w:pPr>
+        <w:pStyle w:val="ListParagraph"/>
+        <w:spacing w:after="0" w:line="360" w:lineRule="auto"/>
+        <w:ind w:left="1004"/>
+        <w:rPr>
+          <w:rFonts w:ascii="Times New Roman" w:hAnsi="Times New Roman" w:cs="Times New Roman"/>
+          <w:sz w:val="24"/>
+          <w:szCs w:val="24"/>
+          <w:lang w:val="en-US"/>
+        </w:rPr>
+      </w:pPr>
+      <w:r>
+        <w:rPr>
+          <w:rFonts w:ascii="Times New Roman" w:hAnsi="Times New Roman" w:cs="Times New Roman"/>
+          <w:sz w:val="24"/>
+          <w:szCs w:val="24"/>
+          <w:lang w:val="en-US"/>
+        </w:rPr>
+        <w:t>Bukti :</w:t>
+      </w:r>
+    </w:p>
+    <w:p>
+      <w:pPr>
+        <w:pStyle w:val="ListParagraph"/>
+        <w:spacing w:after="0" w:line="360" w:lineRule="auto"/>
+        <w:ind w:left="1004"/>
+        <w:rPr>
+          <w:rFonts w:ascii="Times New Roman" w:hAnsi="Times New Roman" w:cs="Times New Roman"/>
+          <w:sz w:val="24"/>
+          <w:szCs w:val="24"/>
+          <w:lang w:val="en-US"/>
+        </w:rPr>
+      </w:pPr>
+      <w:r>
+        <w:rPr>
+          <w:rFonts w:ascii="Times New Roman" w:hAnsi="Times New Roman" w:cs="Times New Roman"/>
+          <w:noProof/>
+          <w:sz w:val="24"/>
+          <w:szCs w:val="24"/>
+          <w:lang w:val="en-US"/>
+        </w:rPr>
+        <w:drawing>
+          <wp:inline distT="0" distB="0" distL="0" distR="0" wp14:anchorId="3ECA7CFF" wp14:editId="5795AE22">
+            <wp:extent cx="3228975" cy="2102588"/>
+            <wp:effectExtent l="0" t="0" r="0" b="0"/>
+            <wp:docPr id="49" name="Picture 49"/>
+            <wp:cNvGraphicFramePr>
+              <a:graphicFrameLocks xmlns:a="http://schemas.openxmlformats.org/drawingml/2006/main" noChangeAspect="1"/>
+            </wp:cNvGraphicFramePr>
+            <a:graphic xmlns:a="http://schemas.openxmlformats.org/drawingml/2006/main">
+              <a:graphicData uri="http://schemas.openxmlformats.org/drawingml/2006/picture">
+                <pic:pic xmlns:pic="http://schemas.openxmlformats.org/drawingml/2006/picture">
+                  <pic:nvPicPr>
+                    <pic:cNvPr id="0" name="Picture 5"/>
+                    <pic:cNvPicPr>
+                      <a:picLocks noChangeAspect="1" noChangeArrowheads="1"/>
+                    </pic:cNvPicPr>
+                  </pic:nvPicPr>
+                  <pic:blipFill>
+                    <a:blip r:embed="rId46" cstate="print">
+                      <a:extLst>
+                        <a:ext uri="{28A0092B-C50C-407E-A947-70E740481C1C}">
+                          <a14:useLocalDpi xmlns:a14="http://schemas.microsoft.com/office/drawing/2010/main" val="0"/>
+                        </a:ext>
+                      </a:extLst>
+                    </a:blip>
+                    <a:srcRect/>
+                    <a:stretch>
+                      <a:fillRect/>
+                    </a:stretch>
+                  </pic:blipFill>
+                  <pic:spPr bwMode="auto">
+                    <a:xfrm>
+                      <a:off x="0" y="0"/>
+                      <a:ext cx="3238715" cy="2108930"/>
+                    </a:xfrm>
+                    <a:prstGeom prst="rect">
+                      <a:avLst/>
+                    </a:prstGeom>
+                    <a:noFill/>
+                    <a:ln>
+                      <a:noFill/>
+                    </a:ln>
+                  </pic:spPr>
+                </pic:pic>
+              </a:graphicData>
+            </a:graphic>
+          </wp:inline>
+        </w:drawing>
+      </w:r>
+    </w:p>
+    <w:p>
+      <w:pPr>
+        <w:pStyle w:val="ListParagraph"/>
+        <w:spacing w:after="0" w:line="360" w:lineRule="auto"/>
+        <w:ind w:left="1004"/>
+        <w:rPr>
+          <w:rFonts w:ascii="Times New Roman" w:hAnsi="Times New Roman" w:cs="Times New Roman"/>
+          <w:sz w:val="24"/>
+          <w:szCs w:val="24"/>
+          <w:lang w:val="en-US"/>
+        </w:rPr>
+      </w:pPr>
+    </w:p>
+    <w:p>
+      <w:pPr>
+        <w:pStyle w:val="ListParagraph"/>
+        <w:numPr>
+          <w:ilvl w:val="0"/>
+          <w:numId w:val="3"/>
+        </w:numPr>
+        <w:spacing w:after="0" w:line="276" w:lineRule="auto"/>
+        <w:rPr>
+          <w:rFonts w:ascii="Times New Roman" w:hAnsi="Times New Roman" w:cs="Times New Roman"/>
+          <w:sz w:val="24"/>
+          <w:szCs w:val="24"/>
+          <w:lang w:val="en-US"/>
+        </w:rPr>
+      </w:pPr>
+      <w:r>
+        <w:rPr>
+          <w:rFonts w:ascii="Times New Roman" w:hAnsi="Times New Roman" w:cs="Times New Roman"/>
+          <w:sz w:val="24"/>
+          <w:szCs w:val="24"/>
+          <w:lang w:val="en-US"/>
+        </w:rPr>
+        <w:t xml:space="preserve">Bryan Marcelino telah siap menambahkan penjelasan lanjutan tentang </w:t>
+      </w:r>
+      <w:r>
+        <w:rPr>
+          <w:rFonts w:ascii="Times New Roman" w:hAnsi="Times New Roman" w:cs="Times New Roman"/>
+          <w:sz w:val="24"/>
+          <w:szCs w:val="24"/>
+          <w:lang w:val="en-US"/>
+        </w:rPr>
+        <w:t>Address</w:t>
+      </w:r>
+      <w:r>
+        <w:rPr>
+          <w:rFonts w:ascii="Times New Roman" w:hAnsi="Times New Roman" w:cs="Times New Roman"/>
+          <w:sz w:val="24"/>
+          <w:szCs w:val="24"/>
+          <w:lang w:val="en-US"/>
+        </w:rPr>
+        <w:t xml:space="preserve"> Bus.</w:t>
+      </w:r>
+    </w:p>
+    <w:p>
+      <w:pPr>
+        <w:pStyle w:val="ListParagraph"/>
+        <w:spacing w:after="0" w:line="360" w:lineRule="auto"/>
+        <w:ind w:left="568" w:firstLine="436"/>
+        <w:rPr>
+          <w:rFonts w:ascii="Times New Roman" w:hAnsi="Times New Roman" w:cs="Times New Roman"/>
+          <w:sz w:val="24"/>
+          <w:szCs w:val="24"/>
+          <w:lang w:val="en-US"/>
+        </w:rPr>
+      </w:pPr>
+      <w:r>
+        <w:rPr>
+          <w:rFonts w:ascii="Times New Roman" w:hAnsi="Times New Roman" w:cs="Times New Roman"/>
+          <w:sz w:val="24"/>
+          <w:szCs w:val="24"/>
+          <w:lang w:val="en-US"/>
+        </w:rPr>
+        <w:t xml:space="preserve">Bukti : </w:t>
+      </w:r>
+    </w:p>
+    <w:p>
+      <w:pPr>
+        <w:pStyle w:val="ListParagraph"/>
+        <w:spacing w:after="0" w:line="360" w:lineRule="auto"/>
+        <w:ind w:left="568" w:firstLine="436"/>
+        <w:rPr>
+          <w:rFonts w:ascii="Times New Roman" w:hAnsi="Times New Roman" w:cs="Times New Roman"/>
+          <w:noProof/>
+          <w:sz w:val="24"/>
+          <w:szCs w:val="24"/>
+          <w:lang w:val="en-US"/>
+        </w:rPr>
+      </w:pPr>
+      <w:r>
+        <w:rPr>
+          <w:rFonts w:ascii="Times New Roman" w:hAnsi="Times New Roman" w:cs="Times New Roman"/>
+          <w:noProof/>
+          <w:sz w:val="24"/>
+          <w:szCs w:val="24"/>
+          <w:lang w:val="en-US"/>
+        </w:rPr>
+        <w:drawing>
+          <wp:inline distT="0" distB="0" distL="0" distR="0" wp14:anchorId="6291C683" wp14:editId="303FBCC9">
+            <wp:extent cx="3181350" cy="1908810"/>
+            <wp:effectExtent l="0" t="0" r="0" b="0"/>
+            <wp:docPr id="52" name="Picture 52"/>
+            <wp:cNvGraphicFramePr>
+              <a:graphicFrameLocks xmlns:a="http://schemas.openxmlformats.org/drawingml/2006/main" noChangeAspect="1"/>
+            </wp:cNvGraphicFramePr>
+            <a:graphic xmlns:a="http://schemas.openxmlformats.org/drawingml/2006/main">
+              <a:graphicData uri="http://schemas.openxmlformats.org/drawingml/2006/picture">
+                <pic:pic xmlns:pic="http://schemas.openxmlformats.org/drawingml/2006/picture">
+                  <pic:nvPicPr>
+                    <pic:cNvPr id="0" name="Picture 7"/>
+                    <pic:cNvPicPr>
+                      <a:picLocks noChangeAspect="1" noChangeArrowheads="1"/>
+                    </pic:cNvPicPr>
+                  </pic:nvPicPr>
+                  <pic:blipFill>
+                    <a:blip r:embed="rId47" cstate="print">
+                      <a:extLst>
+                        <a:ext uri="{28A0092B-C50C-407E-A947-70E740481C1C}">
+                          <a14:useLocalDpi xmlns:a14="http://schemas.microsoft.com/office/drawing/2010/main" val="0"/>
+                        </a:ext>
+                      </a:extLst>
+                    </a:blip>
+                    <a:srcRect/>
+                    <a:stretch>
+                      <a:fillRect/>
+                    </a:stretch>
+                  </pic:blipFill>
+                  <pic:spPr bwMode="auto">
+                    <a:xfrm>
+                      <a:off x="0" y="0"/>
+                      <a:ext cx="3181350" cy="1908810"/>
+                    </a:xfrm>
+                    <a:prstGeom prst="rect">
+                      <a:avLst/>
+                    </a:prstGeom>
+                    <a:noFill/>
+                    <a:ln>
+                      <a:noFill/>
+                    </a:ln>
+                  </pic:spPr>
+                </pic:pic>
+              </a:graphicData>
+            </a:graphic>
+          </wp:inline>
+        </w:drawing>
+      </w:r>
+    </w:p>
+    <w:p>
+      <w:pPr>
+        <w:pStyle w:val="ListParagraph"/>
+        <w:spacing w:after="0" w:line="360" w:lineRule="auto"/>
+        <w:ind w:left="284"/>
+        <w:rPr>
+          <w:rFonts w:ascii="Times New Roman" w:hAnsi="Times New Roman" w:cs="Times New Roman"/>
+          <w:sz w:val="24"/>
+          <w:szCs w:val="24"/>
+          <w:lang w:val="en-US"/>
+        </w:rPr>
+      </w:pPr>
+    </w:p>
+    <w:p>
+      <w:pPr>
+        <w:pStyle w:val="ListParagraph"/>
+        <w:spacing w:after="0" w:line="360" w:lineRule="auto"/>
+        <w:ind w:left="284"/>
+        <w:rPr>
+          <w:rFonts w:ascii="Times New Roman" w:hAnsi="Times New Roman" w:cs="Times New Roman"/>
+          <w:sz w:val="24"/>
+          <w:szCs w:val="24"/>
+          <w:lang w:val="en-US"/>
+        </w:rPr>
+      </w:pPr>
+    </w:p>
+    <w:p>
+      <w:pPr>
+        <w:pStyle w:val="ListParagraph"/>
+        <w:spacing w:after="0" w:line="360" w:lineRule="auto"/>
+        <w:ind w:left="284"/>
+        <w:rPr>
+          <w:rFonts w:ascii="Times New Roman" w:hAnsi="Times New Roman" w:cs="Times New Roman"/>
+          <w:sz w:val="24"/>
+          <w:szCs w:val="24"/>
+          <w:lang w:val="en-US"/>
+        </w:rPr>
+      </w:pPr>
+    </w:p>
+    <w:p>
+      <w:pPr>
+        <w:pStyle w:val="ListParagraph"/>
+        <w:spacing w:after="0" w:line="360" w:lineRule="auto"/>
+        <w:ind w:left="284"/>
+        <w:rPr>
+          <w:rFonts w:ascii="Times New Roman" w:hAnsi="Times New Roman" w:cs="Times New Roman"/>
+          <w:sz w:val="24"/>
+          <w:szCs w:val="24"/>
+          <w:lang w:val="en-US"/>
+        </w:rPr>
+      </w:pPr>
+    </w:p>
+    <w:p>
+      <w:pPr>
+        <w:pStyle w:val="ListParagraph"/>
+        <w:spacing w:after="0" w:line="360" w:lineRule="auto"/>
+        <w:ind w:left="284"/>
+        <w:rPr>
+          <w:rFonts w:ascii="Times New Roman" w:hAnsi="Times New Roman" w:cs="Times New Roman"/>
+          <w:sz w:val="24"/>
+          <w:szCs w:val="24"/>
+          <w:lang w:val="en-US"/>
+        </w:rPr>
+      </w:pPr>
+    </w:p>
+    <w:p>
+      <w:pPr>
+        <w:pStyle w:val="ListParagraph"/>
+        <w:spacing w:after="0" w:line="360" w:lineRule="auto"/>
+        <w:ind w:left="284"/>
+        <w:rPr>
+          <w:rFonts w:ascii="Times New Roman" w:hAnsi="Times New Roman" w:cs="Times New Roman"/>
+          <w:sz w:val="24"/>
+          <w:szCs w:val="24"/>
+          <w:lang w:val="en-US"/>
+        </w:rPr>
+      </w:pPr>
+    </w:p>
+    <w:p>
+      <w:pPr>
+        <w:pStyle w:val="ListParagraph"/>
+        <w:spacing w:after="0" w:line="360" w:lineRule="auto"/>
+        <w:ind w:left="284"/>
+        <w:rPr>
+          <w:rFonts w:ascii="Times New Roman" w:hAnsi="Times New Roman" w:cs="Times New Roman"/>
+          <w:sz w:val="24"/>
+          <w:szCs w:val="24"/>
+          <w:lang w:val="en-US"/>
+        </w:rPr>
+      </w:pPr>
+      <w:r>
+        <w:rPr>
+          <w:rFonts w:ascii="Times New Roman" w:hAnsi="Times New Roman" w:cs="Times New Roman"/>
+          <w:sz w:val="24"/>
+          <w:szCs w:val="24"/>
+          <w:lang w:val="en-US"/>
+        </w:rPr>
+        <w:lastRenderedPageBreak/>
+        <w:t>Berikut perubahan yang terjadi pada Trello :</w:t>
+      </w:r>
+    </w:p>
+    <w:p>
+      <w:pPr>
+        <w:pStyle w:val="ListParagraph"/>
+        <w:spacing w:after="0" w:line="360" w:lineRule="auto"/>
+        <w:ind w:left="284"/>
+        <w:rPr>
+          <w:rFonts w:ascii="Times New Roman" w:hAnsi="Times New Roman" w:cs="Times New Roman"/>
+          <w:sz w:val="24"/>
+          <w:szCs w:val="24"/>
+          <w:lang w:val="en-US"/>
+        </w:rPr>
+      </w:pPr>
+      <w:r>
+        <w:rPr>
+          <w:rFonts w:ascii="Times New Roman" w:hAnsi="Times New Roman" w:cs="Times New Roman"/>
+          <w:noProof/>
+          <w:sz w:val="24"/>
+          <w:szCs w:val="24"/>
+          <w:lang w:val="en-US"/>
+        </w:rPr>
+        <w:drawing>
+          <wp:inline distT="0" distB="0" distL="0" distR="0" wp14:anchorId="754A25C4" wp14:editId="460BF00F">
+            <wp:extent cx="3781425" cy="3083025"/>
+            <wp:effectExtent l="0" t="0" r="0" b="3175"/>
+            <wp:docPr id="54" name="Picture 54"/>
+            <wp:cNvGraphicFramePr>
+              <a:graphicFrameLocks xmlns:a="http://schemas.openxmlformats.org/drawingml/2006/main" noChangeAspect="1"/>
+            </wp:cNvGraphicFramePr>
+            <a:graphic xmlns:a="http://schemas.openxmlformats.org/drawingml/2006/main">
+              <a:graphicData uri="http://schemas.openxmlformats.org/drawingml/2006/picture">
+                <pic:pic xmlns:pic="http://schemas.openxmlformats.org/drawingml/2006/picture">
+                  <pic:nvPicPr>
+                    <pic:cNvPr id="0" name="Picture 8"/>
+                    <pic:cNvPicPr>
+                      <a:picLocks noChangeAspect="1" noChangeArrowheads="1"/>
+                    </pic:cNvPicPr>
+                  </pic:nvPicPr>
+                  <pic:blipFill>
+                    <a:blip r:embed="rId48" cstate="print">
+                      <a:extLst>
+                        <a:ext uri="{28A0092B-C50C-407E-A947-70E740481C1C}">
+                          <a14:useLocalDpi xmlns:a14="http://schemas.microsoft.com/office/drawing/2010/main" val="0"/>
+                        </a:ext>
+                      </a:extLst>
+                    </a:blip>
+                    <a:srcRect/>
+                    <a:stretch>
+                      <a:fillRect/>
+                    </a:stretch>
+                  </pic:blipFill>
+                  <pic:spPr bwMode="auto">
+                    <a:xfrm>
+                      <a:off x="0" y="0"/>
+                      <a:ext cx="3791198" cy="3090993"/>
+                    </a:xfrm>
+                    <a:prstGeom prst="rect">
+                      <a:avLst/>
+                    </a:prstGeom>
+                    <a:noFill/>
+                    <a:ln>
+                      <a:noFill/>
+                    </a:ln>
+                  </pic:spPr>
+                </pic:pic>
+              </a:graphicData>
+            </a:graphic>
+          </wp:inline>
+        </w:drawing>
+      </w:r>
+    </w:p>
+    <w:p>
+      <w:pPr>
+        <w:pStyle w:val="ListParagraph"/>
+        <w:spacing w:after="0" w:line="360" w:lineRule="auto"/>
+        <w:ind w:left="284"/>
+        <w:rPr>
+          <w:rFonts w:ascii="Times New Roman" w:hAnsi="Times New Roman" w:cs="Times New Roman"/>
+          <w:color w:val="7F7F7F" w:themeColor="text1" w:themeTint="80"/>
+          <w:sz w:val="24"/>
+          <w:szCs w:val="24"/>
+          <w:lang w:val="en-US"/>
+        </w:rPr>
+      </w:pPr>
+    </w:p>
+    <w:p>
+      <w:pPr>
+        <w:pStyle w:val="ListParagraph"/>
+        <w:numPr>
+          <w:ilvl w:val="0"/>
+          <w:numId w:val="1"/>
+        </w:numPr>
+        <w:spacing w:after="0" w:line="276" w:lineRule="auto"/>
+        <w:ind w:left="284" w:hanging="284"/>
+        <w:rPr>
+          <w:rFonts w:ascii="Times New Roman" w:hAnsi="Times New Roman" w:cs="Times New Roman"/>
+          <w:sz w:val="24"/>
+          <w:szCs w:val="24"/>
+          <w:lang w:val="en-US"/>
+        </w:rPr>
+      </w:pPr>
+      <w:r>
+        <w:rPr>
+          <w:rFonts w:ascii="Times New Roman" w:hAnsi="Times New Roman" w:cs="Times New Roman"/>
+          <w:sz w:val="24"/>
+          <w:szCs w:val="24"/>
+          <w:lang w:val="en-US"/>
+        </w:rPr>
+        <w:t>Sprint Review</w:t>
+      </w:r>
+    </w:p>
+    <w:p>
+      <w:pPr>
+        <w:pStyle w:val="ListParagraph"/>
+        <w:spacing w:after="0" w:line="276" w:lineRule="auto"/>
+        <w:ind w:left="284"/>
+        <w:rPr>
+          <w:rFonts w:ascii="Times New Roman" w:hAnsi="Times New Roman" w:cs="Times New Roman"/>
+          <w:sz w:val="24"/>
+          <w:szCs w:val="24"/>
+          <w:lang w:val="en-US"/>
+        </w:rPr>
+      </w:pPr>
+      <w:r>
+        <w:rPr>
+          <w:rFonts w:ascii="Times New Roman" w:hAnsi="Times New Roman" w:cs="Times New Roman"/>
+          <w:sz w:val="24"/>
+          <w:szCs w:val="24"/>
+          <w:lang w:val="en-US"/>
+        </w:rPr>
+        <w:t>DOD yang diselesaikan oleh tim telah sesuai dengan keinginan PO. Status In-Progress telah diubah menjadi status Done pada Product Backlog List.</w:t>
+      </w:r>
+    </w:p>
+    <w:p>
+      <w:pPr>
+        <w:pStyle w:val="ListParagraph"/>
+        <w:spacing w:after="0" w:line="276" w:lineRule="auto"/>
+        <w:ind w:left="284"/>
+        <w:rPr>
+          <w:rFonts w:ascii="Times New Roman" w:hAnsi="Times New Roman" w:cs="Times New Roman"/>
+          <w:sz w:val="24"/>
+          <w:szCs w:val="24"/>
+          <w:lang w:val="en-US"/>
+        </w:rPr>
+      </w:pPr>
+      <w:r>
+        <w:rPr>
+          <w:rFonts w:ascii="Times New Roman" w:hAnsi="Times New Roman" w:cs="Times New Roman"/>
+          <w:sz w:val="24"/>
+          <w:szCs w:val="24"/>
+          <w:lang w:val="en-US"/>
+        </w:rPr>
+        <w:t xml:space="preserve">Post yang telah dilakukan di GIT selama sprint </w:t>
+      </w:r>
+      <w:r>
+        <w:rPr>
+          <w:rFonts w:ascii="Times New Roman" w:hAnsi="Times New Roman" w:cs="Times New Roman"/>
+          <w:sz w:val="24"/>
+          <w:szCs w:val="24"/>
+          <w:lang w:val="en-US"/>
+        </w:rPr>
+        <w:t>ketiga</w:t>
+      </w:r>
+      <w:r>
+        <w:rPr>
+          <w:rFonts w:ascii="Times New Roman" w:hAnsi="Times New Roman" w:cs="Times New Roman"/>
+          <w:sz w:val="24"/>
+          <w:szCs w:val="24"/>
+          <w:lang w:val="en-US"/>
+        </w:rPr>
+        <w:t xml:space="preserve"> ini :</w:t>
+      </w:r>
+    </w:p>
+    <w:p>
+      <w:pPr>
+        <w:pStyle w:val="ListParagraph"/>
+        <w:spacing w:after="0" w:line="276" w:lineRule="auto"/>
+        <w:ind w:left="284"/>
+        <w:rPr>
+          <w:rFonts w:ascii="Times New Roman" w:hAnsi="Times New Roman" w:cs="Times New Roman"/>
+          <w:sz w:val="24"/>
+          <w:szCs w:val="24"/>
+          <w:lang w:val="en-US"/>
+        </w:rPr>
+      </w:pPr>
+      <w:r>
+        <w:rPr>
+          <w:rFonts w:ascii="Times New Roman" w:hAnsi="Times New Roman" w:cs="Times New Roman"/>
+          <w:noProof/>
+          <w:sz w:val="24"/>
+          <w:szCs w:val="24"/>
+          <w:lang w:val="en-US"/>
+        </w:rPr>
+        <w:drawing>
+          <wp:inline distT="0" distB="0" distL="0" distR="0" wp14:anchorId="5752D56D" wp14:editId="6E66D9F7">
+            <wp:extent cx="4333875" cy="2444565"/>
+            <wp:effectExtent l="0" t="0" r="0" b="0"/>
+            <wp:docPr id="55" name="Picture 55"/>
+            <wp:cNvGraphicFramePr>
+              <a:graphicFrameLocks xmlns:a="http://schemas.openxmlformats.org/drawingml/2006/main" noChangeAspect="1"/>
+            </wp:cNvGraphicFramePr>
+            <a:graphic xmlns:a="http://schemas.openxmlformats.org/drawingml/2006/main">
+              <a:graphicData uri="http://schemas.openxmlformats.org/drawingml/2006/picture">
+                <pic:pic xmlns:pic="http://schemas.openxmlformats.org/drawingml/2006/picture">
+                  <pic:nvPicPr>
+                    <pic:cNvPr id="0" name="Picture 9"/>
+                    <pic:cNvPicPr>
+                      <a:picLocks noChangeAspect="1" noChangeArrowheads="1"/>
+                    </pic:cNvPicPr>
+                  </pic:nvPicPr>
+                  <pic:blipFill>
+                    <a:blip r:embed="rId49">
+                      <a:extLst>
+                        <a:ext uri="{28A0092B-C50C-407E-A947-70E740481C1C}">
+                          <a14:useLocalDpi xmlns:a14="http://schemas.microsoft.com/office/drawing/2010/main" val="0"/>
+                        </a:ext>
+                      </a:extLst>
+                    </a:blip>
+                    <a:srcRect/>
+                    <a:stretch>
+                      <a:fillRect/>
+                    </a:stretch>
+                  </pic:blipFill>
+                  <pic:spPr bwMode="auto">
+                    <a:xfrm>
+                      <a:off x="0" y="0"/>
+                      <a:ext cx="4366431" cy="2462928"/>
+                    </a:xfrm>
+                    <a:prstGeom prst="rect">
+                      <a:avLst/>
+                    </a:prstGeom>
+                    <a:noFill/>
+                    <a:ln>
+                      <a:noFill/>
+                    </a:ln>
+                  </pic:spPr>
+                </pic:pic>
+              </a:graphicData>
+            </a:graphic>
+          </wp:inline>
+        </w:drawing>
+      </w:r>
+    </w:p>
+    <w:p>
+      <w:pPr>
+        <w:pStyle w:val="ListParagraph"/>
+        <w:spacing w:after="0" w:line="276" w:lineRule="auto"/>
+        <w:ind w:left="284"/>
+        <w:rPr>
+          <w:rFonts w:ascii="Times New Roman" w:hAnsi="Times New Roman" w:cs="Times New Roman"/>
+          <w:sz w:val="24"/>
+          <w:szCs w:val="24"/>
+          <w:lang w:val="en-US"/>
+        </w:rPr>
+      </w:pPr>
+    </w:p>
+    <w:p>
+      <w:pPr>
+        <w:pStyle w:val="ListParagraph"/>
+        <w:numPr>
+          <w:ilvl w:val="0"/>
+          <w:numId w:val="1"/>
+        </w:numPr>
+        <w:spacing w:after="0" w:line="276" w:lineRule="auto"/>
+        <w:ind w:left="284" w:hanging="284"/>
+        <w:rPr>
+          <w:rFonts w:ascii="Times New Roman" w:hAnsi="Times New Roman" w:cs="Times New Roman"/>
+          <w:sz w:val="24"/>
+          <w:szCs w:val="24"/>
+          <w:lang w:val="en-US"/>
+        </w:rPr>
+      </w:pPr>
+      <w:r>
+        <w:rPr>
+          <w:rFonts w:ascii="Times New Roman" w:hAnsi="Times New Roman" w:cs="Times New Roman"/>
+          <w:sz w:val="24"/>
+          <w:szCs w:val="24"/>
+          <w:lang w:val="en-US"/>
+        </w:rPr>
+        <w:t>Sprint Resprotective</w:t>
+      </w:r>
+    </w:p>
+    <w:p>
+      <w:pPr>
+        <w:pStyle w:val="ListParagraph"/>
+        <w:numPr>
+          <w:ilvl w:val="0"/>
+          <w:numId w:val="5"/>
+        </w:numPr>
+        <w:spacing w:after="0" w:line="276" w:lineRule="auto"/>
+        <w:rPr>
+          <w:rFonts w:ascii="Times New Roman" w:hAnsi="Times New Roman" w:cs="Times New Roman"/>
+          <w:sz w:val="24"/>
+          <w:szCs w:val="24"/>
+          <w:lang w:val="en-US"/>
+        </w:rPr>
+      </w:pPr>
+      <w:r>
+        <w:rPr>
+          <w:rFonts w:ascii="Times New Roman" w:hAnsi="Times New Roman" w:cs="Times New Roman"/>
+          <w:sz w:val="24"/>
+          <w:szCs w:val="24"/>
+          <w:lang w:val="en-US"/>
+        </w:rPr>
+        <w:t>Hal yang perlu dikurangi : tidak ada</w:t>
+      </w:r>
+    </w:p>
+    <w:p>
+      <w:pPr>
+        <w:pStyle w:val="ListParagraph"/>
+        <w:numPr>
+          <w:ilvl w:val="0"/>
+          <w:numId w:val="5"/>
+        </w:numPr>
+        <w:spacing w:after="0" w:line="276" w:lineRule="auto"/>
+        <w:rPr>
+          <w:rFonts w:ascii="Times New Roman" w:hAnsi="Times New Roman" w:cs="Times New Roman"/>
+          <w:sz w:val="24"/>
+          <w:szCs w:val="24"/>
+          <w:lang w:val="en-US"/>
+        </w:rPr>
+      </w:pPr>
+      <w:r>
+        <w:rPr>
+          <w:rFonts w:ascii="Times New Roman" w:hAnsi="Times New Roman" w:cs="Times New Roman"/>
+          <w:sz w:val="24"/>
+          <w:szCs w:val="24"/>
+          <w:lang w:val="en-US"/>
+        </w:rPr>
+        <w:t>Hal yang perlu ditambahkan : tidak ada</w:t>
+      </w:r>
+    </w:p>
+    <w:p>
+      <w:pPr>
+        <w:pStyle w:val="ListParagraph"/>
+        <w:numPr>
+          <w:ilvl w:val="0"/>
+          <w:numId w:val="5"/>
+        </w:numPr>
+        <w:spacing w:after="0" w:line="276" w:lineRule="auto"/>
+        <w:rPr>
+          <w:rFonts w:ascii="Times New Roman" w:hAnsi="Times New Roman" w:cs="Times New Roman"/>
+          <w:sz w:val="24"/>
+          <w:szCs w:val="24"/>
+          <w:lang w:val="en-US"/>
+        </w:rPr>
+      </w:pPr>
+      <w:r>
+        <w:rPr>
+          <w:rFonts w:ascii="Times New Roman" w:hAnsi="Times New Roman" w:cs="Times New Roman"/>
+          <w:sz w:val="24"/>
+          <w:szCs w:val="24"/>
+          <w:lang w:val="en-US"/>
+        </w:rPr>
+        <w:t>Hal yang perlu ditingkatkan : tidak ada</w:t>
+      </w:r>
+    </w:p>
+    <w:p>
+      <w:pPr>
+        <w:pStyle w:val="ListParagraph"/>
+        <w:numPr>
+          <w:ilvl w:val="0"/>
+          <w:numId w:val="5"/>
+        </w:numPr>
+        <w:spacing w:after="0" w:line="276" w:lineRule="auto"/>
+        <w:rPr>
+          <w:rFonts w:ascii="Times New Roman" w:hAnsi="Times New Roman" w:cs="Times New Roman"/>
+          <w:sz w:val="24"/>
+          <w:szCs w:val="24"/>
+          <w:lang w:val="en-US"/>
+        </w:rPr>
+      </w:pPr>
+      <w:r>
+        <w:rPr>
+          <w:rFonts w:ascii="Times New Roman" w:hAnsi="Times New Roman" w:cs="Times New Roman"/>
+          <w:sz w:val="24"/>
+          <w:szCs w:val="24"/>
+          <w:lang w:val="en-US"/>
+        </w:rPr>
+        <w:t>Hal yang perlu dipertahankan : konten dan design harus tetap sama agar slide lebih terlihat konsisten.</w:t>
+      </w:r>
     </w:p>
     <w:p>
       <w:pPr>

</xml_diff>